<commit_message>
Created the files to establish a connection between the application and database, moved them to the app folder and updated the report document with a snapshot of the code with explanation
</commit_message>
<xml_diff>
--- a/Documentation/Alex Nung A118697 Final Project Report.docx
+++ b/Documentation/Alex Nung A118697 Final Project Report.docx
@@ -3975,7 +3975,6 @@
           <w:numId w:val="6"/>
         </w:numPr>
       </w:pPr>
-      <w:proofErr w:type="gramStart"/>
       <w:r>
         <w:t>Improved</w:t>
       </w:r>
@@ -3988,7 +3987,6 @@
       <w:r>
         <w:t>,</w:t>
       </w:r>
-      <w:proofErr w:type="gramEnd"/>
       <w:r>
         <w:t xml:space="preserve"> reduced manual errors, and improved customer satisfaction</w:t>
       </w:r>
@@ -4451,15 +4449,7 @@
         <w:t>this</w:t>
       </w:r>
       <w:r>
-        <w:t xml:space="preserve"> could have been a viable alternative, its rigid structure and role definitions may not align well with the project's scale and resource constraints. </w:t>
-      </w:r>
-      <w:proofErr w:type="spellStart"/>
-      <w:r>
-        <w:t>Agile's</w:t>
-      </w:r>
-      <w:proofErr w:type="spellEnd"/>
-      <w:r>
-        <w:t xml:space="preserve"> broader framework provides adaptability without the added complexity of </w:t>
+        <w:t xml:space="preserve"> could have been a viable alternative, its rigid structure and role definitions may not align well with the project's scale and resource constraints. Agile's broader framework provides adaptability without the added complexity of </w:t>
       </w:r>
       <w:r>
         <w:t>defined</w:t>
@@ -4476,28 +4466,12 @@
         <w:t>s</w:t>
       </w:r>
       <w:r>
-        <w:t xml:space="preserve">ed through the </w:t>
-      </w:r>
-      <w:proofErr w:type="spellStart"/>
-      <w:r>
-        <w:t>MoSCoW</w:t>
-      </w:r>
-      <w:proofErr w:type="spellEnd"/>
-      <w:r>
-        <w:t xml:space="preserve"> framework while leaving room for enhancements based on feedback and testing during development.</w:t>
-      </w:r>
-    </w:p>
-    <w:p>
-      <w:r>
-        <w:t xml:space="preserve">The </w:t>
-      </w:r>
-      <w:proofErr w:type="spellStart"/>
-      <w:r>
-        <w:t>MoSCoW</w:t>
-      </w:r>
-      <w:proofErr w:type="spellEnd"/>
-      <w:r>
-        <w:t xml:space="preserve"> prioritisation is a technique which divides requirements and features into the four following groups: </w:t>
+        <w:t>ed through the MoSCoW framework while leaving room for enhancements based on feedback and testing during development.</w:t>
+      </w:r>
+    </w:p>
+    <w:p>
+      <w:r>
+        <w:t xml:space="preserve">The MoSCoW prioritisation is a technique which divides requirements and features into the four following groups: </w:t>
       </w:r>
     </w:p>
     <w:p>
@@ -4562,15 +4536,7 @@
     </w:p>
     <w:p>
       <w:r>
-        <w:t xml:space="preserve">This approach allows for the development of core functionalities as a priority to deliver an MVP and follow the </w:t>
-      </w:r>
-      <w:proofErr w:type="spellStart"/>
-      <w:r>
-        <w:t>MoSCoW</w:t>
-      </w:r>
-      <w:proofErr w:type="spellEnd"/>
-      <w:r>
-        <w:t xml:space="preserve"> prioritisation to ensure that key functions are offered, and extra features can be added later. This also provides the opportunity to review sprints to identify potential improvements that can be implemented, and also how the system functions as a whole with the new additions. This approach also emphasises the importance of user feedback. Due to the product being used entirely by the client, getting their input during the development process through building usable prototypes is vital to ensure the successful delivery of the product. Another benefit is that it can account for all ranges of finances, and breaking the project into smaller increments can help identify and mitigate risks as functional prototypes at each sprint provide the opportunity to identify risks and address them either during the sprint or at the next sprint. As IMS are crucial to business operations, being able to address integration issues, user adoption and adjusting requirements is vital to ensure the success of this project.</w:t>
+        <w:t>This approach allows for the development of core functionalities as a priority to deliver an MVP and follow the MoSCoW prioritisation to ensure that key functions are offered, and extra features can be added later. This also provides the opportunity to review sprints to identify potential improvements that can be implemented, and also how the system functions as a whole with the new additions. This approach also emphasises the importance of user feedback. Due to the product being used entirely by the client, getting their input during the development process through building usable prototypes is vital to ensure the successful delivery of the product. Another benefit is that it can account for all ranges of finances, and breaking the project into smaller increments can help identify and mitigate risks as functional prototypes at each sprint provide the opportunity to identify risks and address them either during the sprint or at the next sprint. As IMS are crucial to business operations, being able to address integration issues, user adoption and adjusting requirements is vital to ensure the success of this project.</w:t>
       </w:r>
     </w:p>
     <w:p>
@@ -4681,15 +4647,7 @@
         <w:t>for this</w:t>
       </w:r>
       <w:r>
-        <w:t xml:space="preserve"> project. Managing sprints, defining priorities using frameworks like </w:t>
-      </w:r>
-      <w:proofErr w:type="spellStart"/>
-      <w:r>
-        <w:t>MoSCoW</w:t>
-      </w:r>
-      <w:proofErr w:type="spellEnd"/>
-      <w:r>
-        <w:t xml:space="preserve">, and continuously assessing and revising the development strategy </w:t>
+        <w:t xml:space="preserve"> project. Managing sprints, defining priorities using frameworks like MoSCoW, and continuously assessing and revising the development strategy </w:t>
       </w:r>
       <w:r>
         <w:t>require</w:t>
@@ -4754,23 +4712,7 @@
         </w:numPr>
       </w:pPr>
       <w:r>
-        <w:t xml:space="preserve">Simulation of collaboration with tools: As the agile methodology is </w:t>
-      </w:r>
-      <w:proofErr w:type="gramStart"/>
-      <w:r>
-        <w:t>team-focused</w:t>
-      </w:r>
-      <w:proofErr w:type="gramEnd"/>
-      <w:r>
-        <w:t xml:space="preserve">, I will simulate team collaboration using JIRA to plan and track tasks effectively. This will allow requirements to be broken down into manageable tasks in sprints, visually display project progress and prioritise tasks/features using the </w:t>
-      </w:r>
-      <w:proofErr w:type="spellStart"/>
-      <w:r>
-        <w:t>MoSCoW</w:t>
-      </w:r>
-      <w:proofErr w:type="spellEnd"/>
-      <w:r>
-        <w:t xml:space="preserve"> framework. For this project, I will use JIRA to help track feedback to ensure “Must Have” functionalities are prioritised.</w:t>
+        <w:t>Simulation of collaboration with tools: As the agile methodology is team-focused, I will simulate team collaboration using JIRA to plan and track tasks effectively. This will allow requirements to be broken down into manageable tasks in sprints, visually display project progress and prioritise tasks/features using the MoSCoW framework. For this project, I will use JIRA to help track feedback to ensure “Must Have” functionalities are prioritised.</w:t>
       </w:r>
     </w:p>
     <w:p>
@@ -5018,15 +4960,7 @@
         </w:numPr>
       </w:pPr>
       <w:r>
-        <w:t xml:space="preserve">Install MySQL Connector: pip install </w:t>
-      </w:r>
-      <w:proofErr w:type="spellStart"/>
-      <w:r>
-        <w:t>mysql</w:t>
-      </w:r>
-      <w:proofErr w:type="spellEnd"/>
-      <w:r>
-        <w:t>-connector-python</w:t>
+        <w:t>Install MySQL Connector: pip install mysql-connector-python</w:t>
       </w:r>
     </w:p>
     <w:p>
@@ -5134,15 +5068,7 @@
         </w:numPr>
       </w:pPr>
       <w:r>
-        <w:t xml:space="preserve">Use </w:t>
-      </w:r>
-      <w:proofErr w:type="spellStart"/>
-      <w:r>
-        <w:t>MySQL.connector</w:t>
-      </w:r>
-      <w:proofErr w:type="spellEnd"/>
-      <w:r>
-        <w:t xml:space="preserve"> to connect to the database</w:t>
+        <w:t>Use MySQL.connector to connect to the database</w:t>
       </w:r>
     </w:p>
     <w:p>
@@ -5166,15 +5092,7 @@
         </w:numPr>
       </w:pPr>
       <w:r>
-        <w:t>For Example: /add-</w:t>
-      </w:r>
-      <w:proofErr w:type="gramStart"/>
-      <w:r>
-        <w:t>product:</w:t>
-      </w:r>
-      <w:proofErr w:type="gramEnd"/>
-      <w:r>
-        <w:t xml:space="preserve"> adds a new product, get, update and delete</w:t>
+        <w:t>For Example: /add-product: adds a new product, get, update and delete</w:t>
       </w:r>
     </w:p>
     <w:p>
@@ -6666,11 +6584,9 @@
           <w:numId w:val="72"/>
         </w:numPr>
       </w:pPr>
-      <w:proofErr w:type="spellStart"/>
       <w:r>
         <w:t>Product_Categories</w:t>
       </w:r>
-      <w:proofErr w:type="spellEnd"/>
     </w:p>
     <w:p>
       <w:pPr>
@@ -6704,11 +6620,9 @@
           <w:numId w:val="72"/>
         </w:numPr>
       </w:pPr>
-      <w:proofErr w:type="spellStart"/>
       <w:r>
         <w:t>Order_Items</w:t>
       </w:r>
-      <w:proofErr w:type="spellEnd"/>
     </w:p>
     <w:p>
       <w:pPr>
@@ -6718,11 +6632,9 @@
           <w:numId w:val="72"/>
         </w:numPr>
       </w:pPr>
-      <w:proofErr w:type="spellStart"/>
       <w:r>
         <w:t>Stock_Transactions</w:t>
       </w:r>
-      <w:proofErr w:type="spellEnd"/>
     </w:p>
     <w:p>
       <w:pPr>
@@ -6805,15 +6717,7 @@
         <w:t>Orders</w:t>
       </w:r>
       <w:r>
-        <w:t xml:space="preserve"> through </w:t>
-      </w:r>
-      <w:proofErr w:type="spellStart"/>
-      <w:r>
-        <w:t>customer_id</w:t>
-      </w:r>
-      <w:proofErr w:type="spellEnd"/>
-      <w:r>
-        <w:t xml:space="preserve"> (a user can place multiple orders).</w:t>
+        <w:t xml:space="preserve"> through customer_id (a user can place multiple orders).</w:t>
       </w:r>
     </w:p>
     <w:p>
@@ -6836,15 +6740,7 @@
         <w:t>Reports</w:t>
       </w:r>
       <w:r>
-        <w:t xml:space="preserve"> through </w:t>
-      </w:r>
-      <w:proofErr w:type="spellStart"/>
-      <w:r>
-        <w:t>user_id</w:t>
-      </w:r>
-      <w:proofErr w:type="spellEnd"/>
-      <w:r>
-        <w:t xml:space="preserve"> (a user can generate multiple reports).</w:t>
+        <w:t xml:space="preserve"> through user_id (a user can generate multiple reports).</w:t>
       </w:r>
     </w:p>
     <w:p>
@@ -6867,15 +6763,7 @@
         <w:t>Invoices</w:t>
       </w:r>
       <w:r>
-        <w:t xml:space="preserve"> through </w:t>
-      </w:r>
-      <w:proofErr w:type="spellStart"/>
-      <w:r>
-        <w:t>customer_id</w:t>
-      </w:r>
-      <w:proofErr w:type="spellEnd"/>
-      <w:r>
-        <w:t xml:space="preserve"> (a user can have multiple invoices).</w:t>
+        <w:t xml:space="preserve"> through customer_id (a user can have multiple invoices).</w:t>
       </w:r>
     </w:p>
     <w:p>
@@ -6890,7 +6778,6 @@
       <w:r>
         <w:t xml:space="preserve">Linked to </w:t>
       </w:r>
-      <w:proofErr w:type="spellStart"/>
       <w:r>
         <w:rPr>
           <w:b/>
@@ -6898,17 +6785,8 @@
         </w:rPr>
         <w:t>Stock_Transactions</w:t>
       </w:r>
-      <w:proofErr w:type="spellEnd"/>
-      <w:r>
-        <w:t xml:space="preserve"> through </w:t>
-      </w:r>
-      <w:proofErr w:type="spellStart"/>
-      <w:r>
-        <w:t>user_id</w:t>
-      </w:r>
-      <w:proofErr w:type="spellEnd"/>
-      <w:r>
-        <w:t xml:space="preserve"> (tracks which user performed stock transactions).</w:t>
+      <w:r>
+        <w:t xml:space="preserve"> through user_id (tracks which user performed stock transactions).</w:t>
       </w:r>
     </w:p>
     <w:p>
@@ -6920,7 +6798,6 @@
         </w:numPr>
         <w:ind w:left="360"/>
       </w:pPr>
-      <w:proofErr w:type="spellStart"/>
       <w:r>
         <w:rPr>
           <w:b/>
@@ -6928,7 +6805,6 @@
         </w:rPr>
         <w:t>Product_Categories</w:t>
       </w:r>
-      <w:proofErr w:type="spellEnd"/>
       <w:r>
         <w:t>:</w:t>
       </w:r>
@@ -6953,15 +6829,7 @@
         <w:t>Products</w:t>
       </w:r>
       <w:r>
-        <w:t xml:space="preserve"> through </w:t>
-      </w:r>
-      <w:proofErr w:type="spellStart"/>
-      <w:r>
-        <w:t>category_id</w:t>
-      </w:r>
-      <w:proofErr w:type="spellEnd"/>
-      <w:r>
-        <w:t xml:space="preserve"> (a category can have multiple products).</w:t>
+        <w:t xml:space="preserve"> through category_id (a category can have multiple products).</w:t>
       </w:r>
     </w:p>
     <w:p>
@@ -7006,7 +6874,6 @@
       <w:r>
         <w:t xml:space="preserve"> via </w:t>
       </w:r>
-      <w:proofErr w:type="spellStart"/>
       <w:r>
         <w:rPr>
           <w:b/>
@@ -7014,7 +6881,6 @@
         </w:rPr>
         <w:t>Order_Items</w:t>
       </w:r>
-      <w:proofErr w:type="spellEnd"/>
       <w:r>
         <w:t xml:space="preserve"> (a product can be part of multiple orders).</w:t>
       </w:r>
@@ -7031,7 +6897,6 @@
       <w:r>
         <w:t xml:space="preserve">Linked to </w:t>
       </w:r>
-      <w:proofErr w:type="spellStart"/>
       <w:r>
         <w:rPr>
           <w:b/>
@@ -7039,17 +6904,8 @@
         </w:rPr>
         <w:t>Stock_Transactions</w:t>
       </w:r>
-      <w:proofErr w:type="spellEnd"/>
-      <w:r>
-        <w:t xml:space="preserve"> through </w:t>
-      </w:r>
-      <w:proofErr w:type="spellStart"/>
-      <w:r>
-        <w:t>product_id</w:t>
-      </w:r>
-      <w:proofErr w:type="spellEnd"/>
-      <w:r>
-        <w:t xml:space="preserve"> (tracks stock movement for each product).</w:t>
+      <w:r>
+        <w:t xml:space="preserve"> through product_id (tracks stock movement for each product).</w:t>
       </w:r>
     </w:p>
     <w:p>
@@ -7093,15 +6949,7 @@
         <w:t>Users</w:t>
       </w:r>
       <w:r>
-        <w:t xml:space="preserve"> through </w:t>
-      </w:r>
-      <w:proofErr w:type="spellStart"/>
-      <w:r>
-        <w:t>customer_id</w:t>
-      </w:r>
-      <w:proofErr w:type="spellEnd"/>
-      <w:r>
-        <w:t xml:space="preserve"> (an order is placed by one user).</w:t>
+        <w:t xml:space="preserve"> through customer_id (an order is placed by one user).</w:t>
       </w:r>
     </w:p>
     <w:p>
@@ -7116,7 +6964,6 @@
       <w:r>
         <w:t xml:space="preserve">Linked to </w:t>
       </w:r>
-      <w:proofErr w:type="spellStart"/>
       <w:r>
         <w:rPr>
           <w:b/>
@@ -7124,17 +6971,8 @@
         </w:rPr>
         <w:t>Order_Items</w:t>
       </w:r>
-      <w:proofErr w:type="spellEnd"/>
-      <w:r>
-        <w:t xml:space="preserve"> through </w:t>
-      </w:r>
-      <w:proofErr w:type="spellStart"/>
-      <w:r>
-        <w:t>order_id</w:t>
-      </w:r>
-      <w:proofErr w:type="spellEnd"/>
-      <w:r>
-        <w:t xml:space="preserve"> (an order contains multiple items).</w:t>
+      <w:r>
+        <w:t xml:space="preserve"> through order_id (an order contains multiple items).</w:t>
       </w:r>
     </w:p>
     <w:p>
@@ -7157,15 +6995,7 @@
         <w:t>Invoices</w:t>
       </w:r>
       <w:r>
-        <w:t xml:space="preserve"> through </w:t>
-      </w:r>
-      <w:proofErr w:type="spellStart"/>
-      <w:r>
-        <w:t>order_id</w:t>
-      </w:r>
-      <w:proofErr w:type="spellEnd"/>
-      <w:r>
-        <w:t xml:space="preserve"> (an order generates one invoice).</w:t>
+        <w:t xml:space="preserve"> through order_id (an order generates one invoice).</w:t>
       </w:r>
     </w:p>
     <w:p>
@@ -7188,15 +7018,7 @@
         <w:t>Transactions</w:t>
       </w:r>
       <w:r>
-        <w:t xml:space="preserve"> through </w:t>
-      </w:r>
-      <w:proofErr w:type="spellStart"/>
-      <w:r>
-        <w:t>order_id</w:t>
-      </w:r>
-      <w:proofErr w:type="spellEnd"/>
-      <w:r>
-        <w:t xml:space="preserve"> (an order can have multiple payment transactions).</w:t>
+        <w:t xml:space="preserve"> through order_id (an order can have multiple payment transactions).</w:t>
       </w:r>
     </w:p>
     <w:p>
@@ -7208,7 +7030,6 @@
         </w:numPr>
         <w:ind w:left="360"/>
       </w:pPr>
-      <w:proofErr w:type="spellStart"/>
       <w:r>
         <w:rPr>
           <w:b/>
@@ -7216,7 +7037,6 @@
         </w:rPr>
         <w:t>Order_Items</w:t>
       </w:r>
-      <w:proofErr w:type="spellEnd"/>
       <w:r>
         <w:t>:</w:t>
       </w:r>
@@ -7263,7 +7083,6 @@
         </w:numPr>
         <w:ind w:left="360"/>
       </w:pPr>
-      <w:proofErr w:type="spellStart"/>
       <w:r>
         <w:rPr>
           <w:b/>
@@ -7271,7 +7090,6 @@
         </w:rPr>
         <w:t>Stock_Transactions</w:t>
       </w:r>
-      <w:proofErr w:type="spellEnd"/>
       <w:r>
         <w:t>:</w:t>
       </w:r>
@@ -7296,15 +7114,7 @@
         <w:t>Users</w:t>
       </w:r>
       <w:r>
-        <w:t xml:space="preserve"> through </w:t>
-      </w:r>
-      <w:proofErr w:type="spellStart"/>
-      <w:r>
-        <w:t>user_id</w:t>
-      </w:r>
-      <w:proofErr w:type="spellEnd"/>
-      <w:r>
-        <w:t xml:space="preserve"> (tracks the user responsible for stock changes).</w:t>
+        <w:t xml:space="preserve"> through user_id (tracks the user responsible for stock changes).</w:t>
       </w:r>
     </w:p>
     <w:p>
@@ -7327,15 +7137,7 @@
         <w:t>Products</w:t>
       </w:r>
       <w:r>
-        <w:t xml:space="preserve"> through </w:t>
-      </w:r>
-      <w:proofErr w:type="spellStart"/>
-      <w:r>
-        <w:t>product_id</w:t>
-      </w:r>
-      <w:proofErr w:type="spellEnd"/>
-      <w:r>
-        <w:t xml:space="preserve"> (tracks stock movement for each product).</w:t>
+        <w:t xml:space="preserve"> through product_id (tracks stock movement for each product).</w:t>
       </w:r>
     </w:p>
     <w:p>
@@ -7378,15 +7180,7 @@
         <w:t>Users</w:t>
       </w:r>
       <w:r>
-        <w:t xml:space="preserve"> through </w:t>
-      </w:r>
-      <w:proofErr w:type="spellStart"/>
-      <w:r>
-        <w:t>user_id</w:t>
-      </w:r>
-      <w:proofErr w:type="spellEnd"/>
-      <w:r>
-        <w:t xml:space="preserve"> (reports are generated by users).</w:t>
+        <w:t xml:space="preserve"> through user_id (reports are generated by users).</w:t>
       </w:r>
     </w:p>
     <w:p>
@@ -7430,15 +7224,7 @@
         <w:t>Orders</w:t>
       </w:r>
       <w:r>
-        <w:t xml:space="preserve"> through </w:t>
-      </w:r>
-      <w:proofErr w:type="spellStart"/>
-      <w:r>
-        <w:t>order_id</w:t>
-      </w:r>
-      <w:proofErr w:type="spellEnd"/>
-      <w:r>
-        <w:t xml:space="preserve"> (records payment details for orders).</w:t>
+        <w:t xml:space="preserve"> through order_id (records payment details for orders).</w:t>
       </w:r>
     </w:p>
     <w:p>
@@ -7481,15 +7267,7 @@
         <w:t>Orders</w:t>
       </w:r>
       <w:r>
-        <w:t xml:space="preserve"> through </w:t>
-      </w:r>
-      <w:proofErr w:type="spellStart"/>
-      <w:r>
-        <w:t>order_id</w:t>
-      </w:r>
-      <w:proofErr w:type="spellEnd"/>
-      <w:r>
-        <w:t xml:space="preserve"> (one invoice per order).</w:t>
+        <w:t xml:space="preserve"> through order_id (one invoice per order).</w:t>
       </w:r>
     </w:p>
     <w:p>
@@ -7512,15 +7290,7 @@
         <w:t>Users</w:t>
       </w:r>
       <w:r>
-        <w:t xml:space="preserve"> through </w:t>
-      </w:r>
-      <w:proofErr w:type="spellStart"/>
-      <w:r>
-        <w:t>customer_id</w:t>
-      </w:r>
-      <w:proofErr w:type="spellEnd"/>
-      <w:r>
-        <w:t xml:space="preserve"> (invoices are tied to customers).</w:t>
+        <w:t xml:space="preserve"> through customer_id (invoices are tied to customers).</w:t>
       </w:r>
     </w:p>
     <w:p>
@@ -7912,15 +7682,7 @@
     </w:p>
     <w:p>
       <w:r>
-        <w:t xml:space="preserve">The proposed design for example pages </w:t>
-      </w:r>
-      <w:proofErr w:type="gramStart"/>
-      <w:r>
-        <w:t>are</w:t>
-      </w:r>
-      <w:proofErr w:type="gramEnd"/>
-      <w:r>
-        <w:t>:</w:t>
+        <w:t>The proposed design for example pages are:</w:t>
       </w:r>
     </w:p>
     <w:p>
@@ -8082,13 +7844,8 @@
       </w:r>
     </w:p>
     <w:p>
-      <w:proofErr w:type="spellStart"/>
-      <w:r>
-        <w:t>Product_Categories</w:t>
-      </w:r>
-      <w:proofErr w:type="spellEnd"/>
-      <w:r>
-        <w:t xml:space="preserve"> table</w:t>
+      <w:r>
+        <w:t>Product_Categories table</w:t>
       </w:r>
     </w:p>
     <w:p>
@@ -8228,13 +7985,8 @@
       </w:r>
     </w:p>
     <w:p>
-      <w:proofErr w:type="spellStart"/>
-      <w:r>
-        <w:t>Order_Items</w:t>
-      </w:r>
-      <w:proofErr w:type="spellEnd"/>
-      <w:r>
-        <w:t xml:space="preserve"> table</w:t>
+      <w:r>
+        <w:t>Order_Items table</w:t>
       </w:r>
     </w:p>
     <w:p>
@@ -8281,13 +8033,8 @@
       </w:r>
     </w:p>
     <w:p>
-      <w:proofErr w:type="spellStart"/>
-      <w:r>
-        <w:t>Stock_Transactions</w:t>
-      </w:r>
-      <w:proofErr w:type="spellEnd"/>
-      <w:r>
-        <w:t xml:space="preserve"> table</w:t>
+      <w:r>
+        <w:t>Stock_Transactions table</w:t>
       </w:r>
     </w:p>
     <w:p>
@@ -8438,9 +8185,9 @@
         </w:rPr>
         <w:lastRenderedPageBreak/>
         <w:drawing>
-          <wp:inline distT="0" distB="0" distL="0" distR="0" wp14:anchorId="58C3FF6B" wp14:editId="722A80FD">
-            <wp:extent cx="4391025" cy="1722648"/>
-            <wp:effectExtent l="0" t="0" r="0" b="0"/>
+          <wp:inline distT="0" distB="0" distL="0" distR="0" wp14:anchorId="58C3FF6B" wp14:editId="5FEF0A1F">
+            <wp:extent cx="3343275" cy="1311604"/>
+            <wp:effectExtent l="0" t="0" r="0" b="3175"/>
             <wp:docPr id="1869603602" name="Picture 1" descr="A computer code with text&#10;&#10;Description automatically generated with medium confidence"/>
             <wp:cNvGraphicFramePr>
               <a:graphicFrameLocks xmlns:a="http://schemas.openxmlformats.org/drawingml/2006/main" noChangeAspect="1"/>
@@ -8461,7 +8208,7 @@
                   <pic:spPr>
                     <a:xfrm>
                       <a:off x="0" y="0"/>
-                      <a:ext cx="4402244" cy="1727049"/>
+                      <a:ext cx="3365929" cy="1320491"/>
                     </a:xfrm>
                     <a:prstGeom prst="rect">
                       <a:avLst/>
@@ -8474,7 +8221,135 @@
         </w:drawing>
       </w:r>
     </w:p>
-    <w:p/>
+    <w:p>
+      <w:r>
+        <w:t>Backend code:</w:t>
+      </w:r>
+    </w:p>
+    <w:p>
+      <w:r>
+        <w:t>db_util</w:t>
+      </w:r>
+      <w:r>
+        <w:t>.py</w:t>
+      </w:r>
+      <w:r>
+        <w:t xml:space="preserve"> </w:t>
+      </w:r>
+      <w:r>
+        <w:t>-</w:t>
+      </w:r>
+      <w:r>
+        <w:t xml:space="preserve"> This provides </w:t>
+      </w:r>
+      <w:r>
+        <w:t>a</w:t>
+      </w:r>
+      <w:r>
+        <w:t xml:space="preserve"> utility file to allow connection to a MySQL database with the provided config details as a reusable function.</w:t>
+      </w:r>
+      <w:r>
+        <w:t xml:space="preserve"> It has the variables for the database connection currently set to the server configuration and the name of database where the tables have been created.</w:t>
+      </w:r>
+    </w:p>
+    <w:p>
+      <w:r>
+        <w:drawing>
+          <wp:inline distT="0" distB="0" distL="0" distR="0" wp14:anchorId="2FAE9A0C" wp14:editId="5E7C03A1">
+            <wp:extent cx="2963335" cy="1905000"/>
+            <wp:effectExtent l="0" t="0" r="8890" b="0"/>
+            <wp:docPr id="1357644209" name="Picture 1" descr="A screen shot of a computer program&#10;&#10;Description automatically generated"/>
+            <wp:cNvGraphicFramePr>
+              <a:graphicFrameLocks xmlns:a="http://schemas.openxmlformats.org/drawingml/2006/main" noChangeAspect="1"/>
+            </wp:cNvGraphicFramePr>
+            <a:graphic xmlns:a="http://schemas.openxmlformats.org/drawingml/2006/main">
+              <a:graphicData uri="http://schemas.openxmlformats.org/drawingml/2006/picture">
+                <pic:pic xmlns:pic="http://schemas.openxmlformats.org/drawingml/2006/picture">
+                  <pic:nvPicPr>
+                    <pic:cNvPr id="1357644209" name="Picture 1" descr="A screen shot of a computer program&#10;&#10;Description automatically generated"/>
+                    <pic:cNvPicPr/>
+                  </pic:nvPicPr>
+                  <pic:blipFill>
+                    <a:blip r:embed="rId22"/>
+                    <a:stretch>
+                      <a:fillRect/>
+                    </a:stretch>
+                  </pic:blipFill>
+                  <pic:spPr>
+                    <a:xfrm>
+                      <a:off x="0" y="0"/>
+                      <a:ext cx="2987491" cy="1920529"/>
+                    </a:xfrm>
+                    <a:prstGeom prst="rect">
+                      <a:avLst/>
+                    </a:prstGeom>
+                  </pic:spPr>
+                </pic:pic>
+              </a:graphicData>
+            </a:graphic>
+          </wp:inline>
+        </w:drawing>
+      </w:r>
+    </w:p>
+    <w:p>
+      <w:r>
+        <w:t>mysql_connect</w:t>
+      </w:r>
+      <w:r>
+        <w:t xml:space="preserve">.py </w:t>
+      </w:r>
+      <w:r>
+        <w:t>-</w:t>
+      </w:r>
+      <w:r>
+        <w:t xml:space="preserve"> </w:t>
+      </w:r>
+      <w:r>
+        <w:t xml:space="preserve">This provides a </w:t>
+      </w:r>
+      <w:r>
+        <w:t>way to establish a connection using the “db_util.py” script without duplication of code.</w:t>
+      </w:r>
+    </w:p>
+    <w:p>
+      <w:r>
+        <w:drawing>
+          <wp:inline distT="0" distB="0" distL="0" distR="0" wp14:anchorId="40745DD5" wp14:editId="4AC05083">
+            <wp:extent cx="3657600" cy="3037599"/>
+            <wp:effectExtent l="0" t="0" r="0" b="0"/>
+            <wp:docPr id="276794271" name="Picture 1" descr="A screen shot of a computer&#10;&#10;Description automatically generated"/>
+            <wp:cNvGraphicFramePr>
+              <a:graphicFrameLocks xmlns:a="http://schemas.openxmlformats.org/drawingml/2006/main" noChangeAspect="1"/>
+            </wp:cNvGraphicFramePr>
+            <a:graphic xmlns:a="http://schemas.openxmlformats.org/drawingml/2006/main">
+              <a:graphicData uri="http://schemas.openxmlformats.org/drawingml/2006/picture">
+                <pic:pic xmlns:pic="http://schemas.openxmlformats.org/drawingml/2006/picture">
+                  <pic:nvPicPr>
+                    <pic:cNvPr id="276794271" name="Picture 1" descr="A screen shot of a computer&#10;&#10;Description automatically generated"/>
+                    <pic:cNvPicPr/>
+                  </pic:nvPicPr>
+                  <pic:blipFill>
+                    <a:blip r:embed="rId23"/>
+                    <a:stretch>
+                      <a:fillRect/>
+                    </a:stretch>
+                  </pic:blipFill>
+                  <pic:spPr>
+                    <a:xfrm>
+                      <a:off x="0" y="0"/>
+                      <a:ext cx="3661392" cy="3040748"/>
+                    </a:xfrm>
+                    <a:prstGeom prst="rect">
+                      <a:avLst/>
+                    </a:prstGeom>
+                  </pic:spPr>
+                </pic:pic>
+              </a:graphicData>
+            </a:graphic>
+          </wp:inline>
+        </w:drawing>
+      </w:r>
+    </w:p>
     <w:p>
       <w:r>
         <w:br w:type="page"/>
@@ -8555,13 +8430,8 @@
       <w:r>
         <w:t xml:space="preserve">[1] - </w:t>
       </w:r>
-      <w:proofErr w:type="spellStart"/>
-      <w:r>
-        <w:t>Rinf.tech</w:t>
-      </w:r>
-      <w:proofErr w:type="spellEnd"/>
-      <w:r>
-        <w:t xml:space="preserve">, 2024. </w:t>
+      <w:r>
+        <w:t xml:space="preserve">Rinf.tech, 2024. </w:t>
       </w:r>
       <w:r>
         <w:rPr>
@@ -8573,7 +8443,7 @@
       <w:r>
         <w:t xml:space="preserve">. [online] Available at: </w:t>
       </w:r>
-      <w:hyperlink r:id="rId22" w:tgtFrame="_new" w:history="1">
+      <w:hyperlink r:id="rId24" w:tgtFrame="_new" w:history="1">
         <w:r>
           <w:rPr>
             <w:rStyle w:val="Hyperlink"/>
@@ -8614,7 +8484,7 @@
       <w:r>
         <w:t xml:space="preserve">. [online] Available at: </w:t>
       </w:r>
-      <w:hyperlink r:id="rId23" w:tgtFrame="_new" w:history="1">
+      <w:hyperlink r:id="rId25" w:tgtFrame="_new" w:history="1">
         <w:r>
           <w:rPr>
             <w:rStyle w:val="Hyperlink"/>
@@ -8655,7 +8525,7 @@
       <w:r>
         <w:t xml:space="preserve">. [online] Available at: </w:t>
       </w:r>
-      <w:hyperlink r:id="rId24" w:tgtFrame="_new" w:history="1">
+      <w:hyperlink r:id="rId26" w:tgtFrame="_new" w:history="1">
         <w:r>
           <w:rPr>
             <w:rStyle w:val="Hyperlink"/>
@@ -8690,7 +8560,7 @@
       <w:r>
         <w:t xml:space="preserve">. [pdf] Available at: </w:t>
       </w:r>
-      <w:hyperlink r:id="rId25" w:tgtFrame="_new" w:history="1">
+      <w:hyperlink r:id="rId27" w:tgtFrame="_new" w:history="1">
         <w:r>
           <w:rPr>
             <w:rStyle w:val="Hyperlink"/>
@@ -8731,7 +8601,7 @@
       <w:r>
         <w:t xml:space="preserve">. [online] Available at: </w:t>
       </w:r>
-      <w:hyperlink r:id="rId26" w:tgtFrame="_new" w:history="1">
+      <w:hyperlink r:id="rId28" w:tgtFrame="_new" w:history="1">
         <w:r>
           <w:rPr>
             <w:rStyle w:val="Hyperlink"/>
@@ -8772,7 +8642,7 @@
       <w:r>
         <w:t xml:space="preserve">. [online] Available at: </w:t>
       </w:r>
-      <w:hyperlink r:id="rId27" w:tgtFrame="_new" w:history="1">
+      <w:hyperlink r:id="rId29" w:tgtFrame="_new" w:history="1">
         <w:r>
           <w:rPr>
             <w:rStyle w:val="Hyperlink"/>
@@ -8807,7 +8677,7 @@
       <w:r>
         <w:t xml:space="preserve">. [online] Available at: </w:t>
       </w:r>
-      <w:hyperlink r:id="rId28" w:tgtFrame="_new" w:history="1">
+      <w:hyperlink r:id="rId30" w:tgtFrame="_new" w:history="1">
         <w:r>
           <w:rPr>
             <w:rStyle w:val="Hyperlink"/>
@@ -8823,13 +8693,8 @@
       <w:r>
         <w:t xml:space="preserve">[8] - </w:t>
       </w:r>
-      <w:proofErr w:type="spellStart"/>
-      <w:r>
-        <w:t>Ordoro</w:t>
-      </w:r>
-      <w:proofErr w:type="spellEnd"/>
-      <w:r>
-        <w:t xml:space="preserve">, 2012. </w:t>
+      <w:r>
+        <w:t xml:space="preserve">Ordoro, 2012. </w:t>
       </w:r>
       <w:r>
         <w:rPr>
@@ -8841,7 +8706,7 @@
       <w:r>
         <w:t xml:space="preserve">. [online] Available at: </w:t>
       </w:r>
-      <w:hyperlink r:id="rId29" w:tgtFrame="_new" w:history="1">
+      <w:hyperlink r:id="rId31" w:tgtFrame="_new" w:history="1">
         <w:r>
           <w:rPr>
             <w:rStyle w:val="Hyperlink"/>
@@ -8876,7 +8741,7 @@
       <w:r>
         <w:t xml:space="preserve">. [online] Available at: </w:t>
       </w:r>
-      <w:hyperlink r:id="rId30" w:tgtFrame="_new" w:history="1">
+      <w:hyperlink r:id="rId32" w:tgtFrame="_new" w:history="1">
         <w:r>
           <w:rPr>
             <w:rStyle w:val="Hyperlink"/>
@@ -8911,7 +8776,7 @@
       <w:r>
         <w:t xml:space="preserve">. [online] Available at: </w:t>
       </w:r>
-      <w:hyperlink r:id="rId31" w:tgtFrame="_new" w:history="1">
+      <w:hyperlink r:id="rId33" w:tgtFrame="_new" w:history="1">
         <w:r>
           <w:rPr>
             <w:rStyle w:val="Hyperlink"/>
@@ -8927,13 +8792,8 @@
       <w:r>
         <w:t xml:space="preserve">[11] - </w:t>
       </w:r>
-      <w:proofErr w:type="spellStart"/>
-      <w:r>
-        <w:t>Apicraft</w:t>
-      </w:r>
-      <w:proofErr w:type="spellEnd"/>
-      <w:r>
-        <w:t xml:space="preserve">, 2024. </w:t>
+      <w:r>
+        <w:t xml:space="preserve">Apicraft, 2024. </w:t>
       </w:r>
       <w:r>
         <w:rPr>
@@ -8945,7 +8805,7 @@
       <w:r>
         <w:t xml:space="preserve">. [online] Medium. Available at: </w:t>
       </w:r>
-      <w:hyperlink r:id="rId32" w:tgtFrame="_new" w:history="1">
+      <w:hyperlink r:id="rId34" w:tgtFrame="_new" w:history="1">
         <w:r>
           <w:rPr>
             <w:rStyle w:val="Hyperlink"/>
@@ -9076,19 +8936,11 @@
         <w:t>✔</w:t>
       </w:r>
       <w:r>
-        <w:t xml:space="preserve"> Link to this section from </w:t>
-      </w:r>
-      <w:proofErr w:type="spellStart"/>
-      <w:r>
-        <w:t>from</w:t>
-      </w:r>
-      <w:proofErr w:type="spellEnd"/>
-      <w:r>
-        <w:t xml:space="preserve"> within the main text in the results, or discussion</w:t>
+        <w:t xml:space="preserve"> Link to this section from from within the main text in the results, or discussion</w:t>
       </w:r>
     </w:p>
     <w:sectPr>
-      <w:footerReference w:type="default" r:id="rId33"/>
+      <w:footerReference w:type="default" r:id="rId35"/>
       <w:pgSz w:w="11906" w:h="16838"/>
       <w:pgMar w:top="1440" w:right="1440" w:bottom="1440" w:left="1440" w:header="708" w:footer="708" w:gutter="0"/>
       <w:pgNumType w:start="0"/>

</xml_diff>

<commit_message>
Recommiting as made commit in wrong folder
</commit_message>
<xml_diff>
--- a/Documentation/Alex Nung A118697 Final Project Report.docx
+++ b/Documentation/Alex Nung A118697 Final Project Report.docx
@@ -5655,7 +5655,6 @@
           <w:numId w:val="6"/>
         </w:numPr>
       </w:pPr>
-      <w:proofErr w:type="gramStart"/>
       <w:r>
         <w:t>Improved</w:t>
       </w:r>
@@ -5668,7 +5667,6 @@
       <w:r>
         <w:t>,</w:t>
       </w:r>
-      <w:proofErr w:type="gramEnd"/>
       <w:r>
         <w:t xml:space="preserve"> reduced manual errors, and improved customer satisfaction</w:t>
       </w:r>
@@ -6131,15 +6129,7 @@
         <w:t>this</w:t>
       </w:r>
       <w:r>
-        <w:t xml:space="preserve"> could have been a viable alternative, its rigid structure and role definitions may not align well with the project's scale and resource constraints. </w:t>
-      </w:r>
-      <w:proofErr w:type="spellStart"/>
-      <w:r>
-        <w:t>Agile's</w:t>
-      </w:r>
-      <w:proofErr w:type="spellEnd"/>
-      <w:r>
-        <w:t xml:space="preserve"> broader framework provides adaptability without the added complexity of </w:t>
+        <w:t xml:space="preserve"> could have been a viable alternative, its rigid structure and role definitions may not align well with the project's scale and resource constraints. Agile's broader framework provides adaptability without the added complexity of </w:t>
       </w:r>
       <w:r>
         <w:t>defined</w:t>
@@ -6156,28 +6146,12 @@
         <w:t>s</w:t>
       </w:r>
       <w:r>
-        <w:t xml:space="preserve">ed through the </w:t>
-      </w:r>
-      <w:proofErr w:type="spellStart"/>
-      <w:r>
-        <w:t>MoSCoW</w:t>
-      </w:r>
-      <w:proofErr w:type="spellEnd"/>
-      <w:r>
-        <w:t xml:space="preserve"> framework while leaving room for enhancements based on feedback and testing during development.</w:t>
-      </w:r>
-    </w:p>
-    <w:p>
-      <w:r>
-        <w:t xml:space="preserve">The </w:t>
-      </w:r>
-      <w:proofErr w:type="spellStart"/>
-      <w:r>
-        <w:t>MoSCoW</w:t>
-      </w:r>
-      <w:proofErr w:type="spellEnd"/>
-      <w:r>
-        <w:t xml:space="preserve"> prioritisation is a technique which divides requirements and features into the four following groups: </w:t>
+        <w:t>ed through the MoSCoW framework while leaving room for enhancements based on feedback and testing during development.</w:t>
+      </w:r>
+    </w:p>
+    <w:p>
+      <w:r>
+        <w:t xml:space="preserve">The MoSCoW prioritisation is a technique which divides requirements and features into the four following groups: </w:t>
       </w:r>
     </w:p>
     <w:p>
@@ -6242,15 +6216,7 @@
     </w:p>
     <w:p>
       <w:r>
-        <w:t xml:space="preserve">This approach allows for the development of core functionalities as a priority to deliver an MVP and follow the </w:t>
-      </w:r>
-      <w:proofErr w:type="spellStart"/>
-      <w:r>
-        <w:t>MoSCoW</w:t>
-      </w:r>
-      <w:proofErr w:type="spellEnd"/>
-      <w:r>
-        <w:t xml:space="preserve"> prioritisation to ensure that key functions are offered, and extra features can be added later. This also provides the opportunity to review sprints to identify potential improvements that can be implemented, and also how the system functions as a whole with the new additions. This approach also emphasises the importance of user feedback. Due to the product being used entirely by the client, getting their input during the development process through building usable prototypes is vital to ensure the successful delivery of the product. Another benefit is that it can account for all ranges of finances, and breaking the project into smaller increments can help identify and mitigate risks as functional prototypes at each sprint provide the opportunity to identify risks and address them either during the sprint or at the next sprint. As IMS are crucial to business operations, being able to address integration issues, user adoption and adjusting requirements is vital to ensure the success of this project.</w:t>
+        <w:t>This approach allows for the development of core functionalities as a priority to deliver an MVP and follow the MoSCoW prioritisation to ensure that key functions are offered, and extra features can be added later. This also provides the opportunity to review sprints to identify potential improvements that can be implemented, and also how the system functions as a whole with the new additions. This approach also emphasises the importance of user feedback. Due to the product being used entirely by the client, getting their input during the development process through building usable prototypes is vital to ensure the successful delivery of the product. Another benefit is that it can account for all ranges of finances, and breaking the project into smaller increments can help identify and mitigate risks as functional prototypes at each sprint provide the opportunity to identify risks and address them either during the sprint or at the next sprint. As IMS are crucial to business operations, being able to address integration issues, user adoption and adjusting requirements is vital to ensure the success of this project.</w:t>
       </w:r>
     </w:p>
     <w:p>
@@ -6361,15 +6327,7 @@
         <w:t>for this</w:t>
       </w:r>
       <w:r>
-        <w:t xml:space="preserve"> project. Managing sprints, defining priorities using frameworks like </w:t>
-      </w:r>
-      <w:proofErr w:type="spellStart"/>
-      <w:r>
-        <w:t>MoSCoW</w:t>
-      </w:r>
-      <w:proofErr w:type="spellEnd"/>
-      <w:r>
-        <w:t xml:space="preserve">, and continuously assessing and revising the development strategy </w:t>
+        <w:t xml:space="preserve"> project. Managing sprints, defining priorities using frameworks like MoSCoW, and continuously assessing and revising the development strategy </w:t>
       </w:r>
       <w:r>
         <w:t>require</w:t>
@@ -6434,23 +6392,7 @@
         </w:numPr>
       </w:pPr>
       <w:r>
-        <w:t xml:space="preserve">Simulation of collaboration with tools: As the agile methodology is </w:t>
-      </w:r>
-      <w:proofErr w:type="gramStart"/>
-      <w:r>
-        <w:t>team-focused</w:t>
-      </w:r>
-      <w:proofErr w:type="gramEnd"/>
-      <w:r>
-        <w:t xml:space="preserve">, I will simulate team collaboration using JIRA to plan and track tasks effectively. This will allow requirements to be broken down into manageable tasks in sprints, visually display project progress and prioritise tasks/features using the </w:t>
-      </w:r>
-      <w:proofErr w:type="spellStart"/>
-      <w:r>
-        <w:t>MoSCoW</w:t>
-      </w:r>
-      <w:proofErr w:type="spellEnd"/>
-      <w:r>
-        <w:t xml:space="preserve"> framework. For this project, I will use JIRA to help track feedback to ensure “Must Have” functionalities are prioritised.</w:t>
+        <w:t>Simulation of collaboration with tools: As the agile methodology is team-focused, I will simulate team collaboration using JIRA to plan and track tasks effectively. This will allow requirements to be broken down into manageable tasks in sprints, visually display project progress and prioritise tasks/features using the MoSCoW framework. For this project, I will use JIRA to help track feedback to ensure “Must Have” functionalities are prioritised.</w:t>
       </w:r>
     </w:p>
     <w:p>
@@ -6698,15 +6640,7 @@
         </w:numPr>
       </w:pPr>
       <w:r>
-        <w:t xml:space="preserve">Install MySQL Connector: pip install </w:t>
-      </w:r>
-      <w:proofErr w:type="spellStart"/>
-      <w:r>
-        <w:t>mysql</w:t>
-      </w:r>
-      <w:proofErr w:type="spellEnd"/>
-      <w:r>
-        <w:t>-connector-python</w:t>
+        <w:t>Install MySQL Connector: pip install mysql-connector-python</w:t>
       </w:r>
     </w:p>
     <w:p>
@@ -6814,15 +6748,7 @@
         </w:numPr>
       </w:pPr>
       <w:r>
-        <w:t xml:space="preserve">Use </w:t>
-      </w:r>
-      <w:proofErr w:type="spellStart"/>
-      <w:r>
-        <w:t>MySQL.connector</w:t>
-      </w:r>
-      <w:proofErr w:type="spellEnd"/>
-      <w:r>
-        <w:t xml:space="preserve"> to connect to the database</w:t>
+        <w:t>Use MySQL.connector to connect to the database</w:t>
       </w:r>
     </w:p>
     <w:p>
@@ -6846,15 +6772,7 @@
         </w:numPr>
       </w:pPr>
       <w:r>
-        <w:t>For Example: /add-</w:t>
-      </w:r>
-      <w:proofErr w:type="gramStart"/>
-      <w:r>
-        <w:t>product:</w:t>
-      </w:r>
-      <w:proofErr w:type="gramEnd"/>
-      <w:r>
-        <w:t xml:space="preserve"> adds a new product, get, update and delete</w:t>
+        <w:t>For Example: /add-product: adds a new product, get, update and delete</w:t>
       </w:r>
     </w:p>
     <w:p>
@@ -8364,11 +8282,9 @@
           <w:numId w:val="72"/>
         </w:numPr>
       </w:pPr>
-      <w:proofErr w:type="spellStart"/>
       <w:r>
         <w:t>Product_Categories</w:t>
       </w:r>
-      <w:proofErr w:type="spellEnd"/>
     </w:p>
     <w:p>
       <w:pPr>
@@ -8402,11 +8318,9 @@
           <w:numId w:val="72"/>
         </w:numPr>
       </w:pPr>
-      <w:proofErr w:type="spellStart"/>
       <w:r>
         <w:t>Order_Items</w:t>
       </w:r>
-      <w:proofErr w:type="spellEnd"/>
     </w:p>
     <w:p>
       <w:pPr>
@@ -8416,11 +8330,9 @@
           <w:numId w:val="72"/>
         </w:numPr>
       </w:pPr>
-      <w:proofErr w:type="spellStart"/>
       <w:r>
         <w:t>Stock_Transactions</w:t>
       </w:r>
-      <w:proofErr w:type="spellEnd"/>
     </w:p>
     <w:p>
       <w:pPr>
@@ -8503,15 +8415,7 @@
         <w:t>Orders</w:t>
       </w:r>
       <w:r>
-        <w:t xml:space="preserve"> through </w:t>
-      </w:r>
-      <w:proofErr w:type="spellStart"/>
-      <w:r>
-        <w:t>customer_id</w:t>
-      </w:r>
-      <w:proofErr w:type="spellEnd"/>
-      <w:r>
-        <w:t xml:space="preserve"> (a user can place multiple orders).</w:t>
+        <w:t xml:space="preserve"> through customer_id (a user can place multiple orders).</w:t>
       </w:r>
     </w:p>
     <w:p>
@@ -8534,15 +8438,7 @@
         <w:t>Reports</w:t>
       </w:r>
       <w:r>
-        <w:t xml:space="preserve"> through </w:t>
-      </w:r>
-      <w:proofErr w:type="spellStart"/>
-      <w:r>
-        <w:t>user_id</w:t>
-      </w:r>
-      <w:proofErr w:type="spellEnd"/>
-      <w:r>
-        <w:t xml:space="preserve"> (a user can generate multiple reports).</w:t>
+        <w:t xml:space="preserve"> through user_id (a user can generate multiple reports).</w:t>
       </w:r>
     </w:p>
     <w:p>
@@ -8565,15 +8461,7 @@
         <w:t>Invoices</w:t>
       </w:r>
       <w:r>
-        <w:t xml:space="preserve"> through </w:t>
-      </w:r>
-      <w:proofErr w:type="spellStart"/>
-      <w:r>
-        <w:t>customer_id</w:t>
-      </w:r>
-      <w:proofErr w:type="spellEnd"/>
-      <w:r>
-        <w:t xml:space="preserve"> (a user can have multiple invoices).</w:t>
+        <w:t xml:space="preserve"> through customer_id (a user can have multiple invoices).</w:t>
       </w:r>
     </w:p>
     <w:p>
@@ -8588,7 +8476,6 @@
       <w:r>
         <w:t xml:space="preserve">Linked to </w:t>
       </w:r>
-      <w:proofErr w:type="spellStart"/>
       <w:r>
         <w:rPr>
           <w:b/>
@@ -8596,17 +8483,8 @@
         </w:rPr>
         <w:t>Stock_Transactions</w:t>
       </w:r>
-      <w:proofErr w:type="spellEnd"/>
-      <w:r>
-        <w:t xml:space="preserve"> through </w:t>
-      </w:r>
-      <w:proofErr w:type="spellStart"/>
-      <w:r>
-        <w:t>user_id</w:t>
-      </w:r>
-      <w:proofErr w:type="spellEnd"/>
-      <w:r>
-        <w:t xml:space="preserve"> (tracks which user performed stock transactions).</w:t>
+      <w:r>
+        <w:t xml:space="preserve"> through user_id (tracks which user performed stock transactions).</w:t>
       </w:r>
     </w:p>
     <w:p>
@@ -8618,7 +8496,6 @@
         </w:numPr>
         <w:ind w:left="360"/>
       </w:pPr>
-      <w:proofErr w:type="spellStart"/>
       <w:r>
         <w:rPr>
           <w:b/>
@@ -8626,7 +8503,6 @@
         </w:rPr>
         <w:t>Product_Categories</w:t>
       </w:r>
-      <w:proofErr w:type="spellEnd"/>
       <w:r>
         <w:t>:</w:t>
       </w:r>
@@ -8651,15 +8527,7 @@
         <w:t>Products</w:t>
       </w:r>
       <w:r>
-        <w:t xml:space="preserve"> through </w:t>
-      </w:r>
-      <w:proofErr w:type="spellStart"/>
-      <w:r>
-        <w:t>category_id</w:t>
-      </w:r>
-      <w:proofErr w:type="spellEnd"/>
-      <w:r>
-        <w:t xml:space="preserve"> (a category can have multiple products).</w:t>
+        <w:t xml:space="preserve"> through category_id (a category can have multiple products).</w:t>
       </w:r>
     </w:p>
     <w:p>
@@ -8704,7 +8572,6 @@
       <w:r>
         <w:t xml:space="preserve"> via </w:t>
       </w:r>
-      <w:proofErr w:type="spellStart"/>
       <w:r>
         <w:rPr>
           <w:b/>
@@ -8712,7 +8579,6 @@
         </w:rPr>
         <w:t>Order_Items</w:t>
       </w:r>
-      <w:proofErr w:type="spellEnd"/>
       <w:r>
         <w:t xml:space="preserve"> (a product can be part of multiple orders).</w:t>
       </w:r>
@@ -8729,7 +8595,6 @@
       <w:r>
         <w:t xml:space="preserve">Linked to </w:t>
       </w:r>
-      <w:proofErr w:type="spellStart"/>
       <w:r>
         <w:rPr>
           <w:b/>
@@ -8737,17 +8602,8 @@
         </w:rPr>
         <w:t>Stock_Transactions</w:t>
       </w:r>
-      <w:proofErr w:type="spellEnd"/>
-      <w:r>
-        <w:t xml:space="preserve"> through </w:t>
-      </w:r>
-      <w:proofErr w:type="spellStart"/>
-      <w:r>
-        <w:t>product_id</w:t>
-      </w:r>
-      <w:proofErr w:type="spellEnd"/>
-      <w:r>
-        <w:t xml:space="preserve"> (tracks stock movement for each product).</w:t>
+      <w:r>
+        <w:t xml:space="preserve"> through product_id (tracks stock movement for each product).</w:t>
       </w:r>
     </w:p>
     <w:p>
@@ -8791,15 +8647,7 @@
         <w:t>Users</w:t>
       </w:r>
       <w:r>
-        <w:t xml:space="preserve"> through </w:t>
-      </w:r>
-      <w:proofErr w:type="spellStart"/>
-      <w:r>
-        <w:t>customer_id</w:t>
-      </w:r>
-      <w:proofErr w:type="spellEnd"/>
-      <w:r>
-        <w:t xml:space="preserve"> (an order is placed by one user).</w:t>
+        <w:t xml:space="preserve"> through customer_id (an order is placed by one user).</w:t>
       </w:r>
     </w:p>
     <w:p>
@@ -8814,7 +8662,6 @@
       <w:r>
         <w:t xml:space="preserve">Linked to </w:t>
       </w:r>
-      <w:proofErr w:type="spellStart"/>
       <w:r>
         <w:rPr>
           <w:b/>
@@ -8822,17 +8669,8 @@
         </w:rPr>
         <w:t>Order_Items</w:t>
       </w:r>
-      <w:proofErr w:type="spellEnd"/>
-      <w:r>
-        <w:t xml:space="preserve"> through </w:t>
-      </w:r>
-      <w:proofErr w:type="spellStart"/>
-      <w:r>
-        <w:t>order_id</w:t>
-      </w:r>
-      <w:proofErr w:type="spellEnd"/>
-      <w:r>
-        <w:t xml:space="preserve"> (an order contains multiple items).</w:t>
+      <w:r>
+        <w:t xml:space="preserve"> through order_id (an order contains multiple items).</w:t>
       </w:r>
     </w:p>
     <w:p>
@@ -8855,15 +8693,7 @@
         <w:t>Invoices</w:t>
       </w:r>
       <w:r>
-        <w:t xml:space="preserve"> through </w:t>
-      </w:r>
-      <w:proofErr w:type="spellStart"/>
-      <w:r>
-        <w:t>order_id</w:t>
-      </w:r>
-      <w:proofErr w:type="spellEnd"/>
-      <w:r>
-        <w:t xml:space="preserve"> (an order generates one invoice).</w:t>
+        <w:t xml:space="preserve"> through order_id (an order generates one invoice).</w:t>
       </w:r>
     </w:p>
     <w:p>
@@ -8886,15 +8716,7 @@
         <w:t>Transactions</w:t>
       </w:r>
       <w:r>
-        <w:t xml:space="preserve"> through </w:t>
-      </w:r>
-      <w:proofErr w:type="spellStart"/>
-      <w:r>
-        <w:t>order_id</w:t>
-      </w:r>
-      <w:proofErr w:type="spellEnd"/>
-      <w:r>
-        <w:t xml:space="preserve"> (an order can have multiple payment transactions).</w:t>
+        <w:t xml:space="preserve"> through order_id (an order can have multiple payment transactions).</w:t>
       </w:r>
     </w:p>
     <w:p>
@@ -8906,7 +8728,6 @@
         </w:numPr>
         <w:ind w:left="360"/>
       </w:pPr>
-      <w:proofErr w:type="spellStart"/>
       <w:r>
         <w:rPr>
           <w:b/>
@@ -8914,7 +8735,6 @@
         </w:rPr>
         <w:t>Order_Items</w:t>
       </w:r>
-      <w:proofErr w:type="spellEnd"/>
       <w:r>
         <w:t>:</w:t>
       </w:r>
@@ -8961,7 +8781,6 @@
         </w:numPr>
         <w:ind w:left="360"/>
       </w:pPr>
-      <w:proofErr w:type="spellStart"/>
       <w:r>
         <w:rPr>
           <w:b/>
@@ -8969,7 +8788,6 @@
         </w:rPr>
         <w:t>Stock_Transactions</w:t>
       </w:r>
-      <w:proofErr w:type="spellEnd"/>
       <w:r>
         <w:t>:</w:t>
       </w:r>
@@ -8994,15 +8812,7 @@
         <w:t>Users</w:t>
       </w:r>
       <w:r>
-        <w:t xml:space="preserve"> through </w:t>
-      </w:r>
-      <w:proofErr w:type="spellStart"/>
-      <w:r>
-        <w:t>user_id</w:t>
-      </w:r>
-      <w:proofErr w:type="spellEnd"/>
-      <w:r>
-        <w:t xml:space="preserve"> (tracks the user responsible for stock changes).</w:t>
+        <w:t xml:space="preserve"> through user_id (tracks the user responsible for stock changes).</w:t>
       </w:r>
     </w:p>
     <w:p>
@@ -9025,15 +8835,7 @@
         <w:t>Products</w:t>
       </w:r>
       <w:r>
-        <w:t xml:space="preserve"> through </w:t>
-      </w:r>
-      <w:proofErr w:type="spellStart"/>
-      <w:r>
-        <w:t>product_id</w:t>
-      </w:r>
-      <w:proofErr w:type="spellEnd"/>
-      <w:r>
-        <w:t xml:space="preserve"> (tracks stock movement for each product).</w:t>
+        <w:t xml:space="preserve"> through product_id (tracks stock movement for each product).</w:t>
       </w:r>
     </w:p>
     <w:p>
@@ -9076,15 +8878,7 @@
         <w:t>Users</w:t>
       </w:r>
       <w:r>
-        <w:t xml:space="preserve"> through </w:t>
-      </w:r>
-      <w:proofErr w:type="spellStart"/>
-      <w:r>
-        <w:t>user_id</w:t>
-      </w:r>
-      <w:proofErr w:type="spellEnd"/>
-      <w:r>
-        <w:t xml:space="preserve"> (reports are generated by users).</w:t>
+        <w:t xml:space="preserve"> through user_id (reports are generated by users).</w:t>
       </w:r>
     </w:p>
     <w:p>
@@ -9128,15 +8922,7 @@
         <w:t>Orders</w:t>
       </w:r>
       <w:r>
-        <w:t xml:space="preserve"> through </w:t>
-      </w:r>
-      <w:proofErr w:type="spellStart"/>
-      <w:r>
-        <w:t>order_id</w:t>
-      </w:r>
-      <w:proofErr w:type="spellEnd"/>
-      <w:r>
-        <w:t xml:space="preserve"> (records payment details for orders).</w:t>
+        <w:t xml:space="preserve"> through order_id (records payment details for orders).</w:t>
       </w:r>
     </w:p>
     <w:p>
@@ -9179,15 +8965,7 @@
         <w:t>Orders</w:t>
       </w:r>
       <w:r>
-        <w:t xml:space="preserve"> through </w:t>
-      </w:r>
-      <w:proofErr w:type="spellStart"/>
-      <w:r>
-        <w:t>order_id</w:t>
-      </w:r>
-      <w:proofErr w:type="spellEnd"/>
-      <w:r>
-        <w:t xml:space="preserve"> (one invoice per order).</w:t>
+        <w:t xml:space="preserve"> through order_id (one invoice per order).</w:t>
       </w:r>
     </w:p>
     <w:p>
@@ -9210,15 +8988,7 @@
         <w:t>Users</w:t>
       </w:r>
       <w:r>
-        <w:t xml:space="preserve"> through </w:t>
-      </w:r>
-      <w:proofErr w:type="spellStart"/>
-      <w:r>
-        <w:t>customer_id</w:t>
-      </w:r>
-      <w:proofErr w:type="spellEnd"/>
-      <w:r>
-        <w:t xml:space="preserve"> (invoices are tied to customers).</w:t>
+        <w:t xml:space="preserve"> through customer_id (invoices are tied to customers).</w:t>
       </w:r>
     </w:p>
     <w:p>
@@ -9620,15 +9390,7 @@
     </w:p>
     <w:p>
       <w:r>
-        <w:t xml:space="preserve">The proposed design for example pages </w:t>
-      </w:r>
-      <w:proofErr w:type="gramStart"/>
-      <w:r>
-        <w:t>are</w:t>
-      </w:r>
-      <w:proofErr w:type="gramEnd"/>
-      <w:r>
-        <w:t>:</w:t>
+        <w:t>The proposed design for example pages are:</w:t>
       </w:r>
     </w:p>
     <w:p>
@@ -9792,13 +9554,8 @@
       </w:r>
     </w:p>
     <w:p>
-      <w:proofErr w:type="spellStart"/>
-      <w:r>
-        <w:t>Product_Categories</w:t>
-      </w:r>
-      <w:proofErr w:type="spellEnd"/>
-      <w:r>
-        <w:t xml:space="preserve"> table</w:t>
+      <w:r>
+        <w:t>Product_Categories table</w:t>
       </w:r>
     </w:p>
     <w:p>
@@ -9938,13 +9695,8 @@
       </w:r>
     </w:p>
     <w:p>
-      <w:proofErr w:type="spellStart"/>
-      <w:r>
-        <w:t>Order_Items</w:t>
-      </w:r>
-      <w:proofErr w:type="spellEnd"/>
-      <w:r>
-        <w:t xml:space="preserve"> table</w:t>
+      <w:r>
+        <w:t>Order_Items table</w:t>
       </w:r>
     </w:p>
     <w:p>
@@ -9991,13 +9743,8 @@
       </w:r>
     </w:p>
     <w:p>
-      <w:proofErr w:type="spellStart"/>
-      <w:r>
-        <w:t>Stock_Transactions</w:t>
-      </w:r>
-      <w:proofErr w:type="spellEnd"/>
-      <w:r>
-        <w:t xml:space="preserve"> table</w:t>
+      <w:r>
+        <w:t>Stock_Transactions table</w:t>
       </w:r>
     </w:p>
     <w:p>
@@ -10218,9 +9965,9 @@
           <w:noProof/>
         </w:rPr>
         <w:drawing>
-          <wp:inline distT="0" distB="0" distL="0" distR="0" wp14:anchorId="2FAE9A0C" wp14:editId="4E7F25E6">
-            <wp:extent cx="3348568" cy="2152650"/>
-            <wp:effectExtent l="0" t="0" r="4445" b="0"/>
+          <wp:inline distT="0" distB="0" distL="0" distR="0" wp14:anchorId="2FAE9A0C" wp14:editId="6D3C885D">
+            <wp:extent cx="3837518" cy="2466975"/>
+            <wp:effectExtent l="0" t="0" r="0" b="0"/>
             <wp:docPr id="1357644209" name="Picture 1" descr="A screen shot of a computer program&#10;&#10;Description automatically generated"/>
             <wp:cNvGraphicFramePr>
               <a:graphicFrameLocks xmlns:a="http://schemas.openxmlformats.org/drawingml/2006/main" noChangeAspect="1"/>
@@ -10241,7 +9988,7 @@
                   <pic:spPr>
                     <a:xfrm>
                       <a:off x="0" y="0"/>
-                      <a:ext cx="3378788" cy="2172077"/>
+                      <a:ext cx="3878786" cy="2493505"/>
                     </a:xfrm>
                     <a:prstGeom prst="rect">
                       <a:avLst/>
@@ -10280,9 +10027,9 @@
           <w:noProof/>
         </w:rPr>
         <w:drawing>
-          <wp:inline distT="0" distB="0" distL="0" distR="0" wp14:anchorId="40745DD5" wp14:editId="7F4EEC7F">
-            <wp:extent cx="3848100" cy="3195807"/>
-            <wp:effectExtent l="0" t="0" r="0" b="5080"/>
+          <wp:inline distT="0" distB="0" distL="0" distR="0" wp14:anchorId="40745DD5" wp14:editId="02CBAE80">
+            <wp:extent cx="4019550" cy="3338194"/>
+            <wp:effectExtent l="0" t="0" r="0" b="0"/>
             <wp:docPr id="276794271" name="Picture 1" descr="A screen shot of a computer&#10;&#10;Description automatically generated"/>
             <wp:cNvGraphicFramePr>
               <a:graphicFrameLocks xmlns:a="http://schemas.openxmlformats.org/drawingml/2006/main" noChangeAspect="1"/>
@@ -10303,7 +10050,7 @@
                   <pic:spPr>
                     <a:xfrm>
                       <a:off x="0" y="0"/>
-                      <a:ext cx="3857284" cy="3203434"/>
+                      <a:ext cx="4032728" cy="3349138"/>
                     </a:xfrm>
                     <a:prstGeom prst="rect">
                       <a:avLst/>
@@ -10317,13 +10064,151 @@
       </w:r>
     </w:p>
     <w:p>
+      <w:r>
+        <w:lastRenderedPageBreak/>
+        <w:t>app.py</w:t>
+      </w:r>
+      <w:r>
+        <w:t xml:space="preserve"> - This </w:t>
+      </w:r>
+      <w:r>
+        <w:t>provides</w:t>
+      </w:r>
+      <w:r>
+        <w:t xml:space="preserve"> </w:t>
+      </w:r>
+      <w:r>
+        <w:t>the code to run the API endpoints for all entities in the database using CRUD</w:t>
+      </w:r>
+      <w:r>
+        <w:t>. It uses the variables in the db_util.py to configure the database connection.</w:t>
+      </w:r>
+    </w:p>
+    <w:p>
+      <w:r>
+        <w:drawing>
+          <wp:inline distT="0" distB="0" distL="0" distR="0" wp14:anchorId="5B3148DE" wp14:editId="6E57B1A9">
+            <wp:extent cx="2577966" cy="2809875"/>
+            <wp:effectExtent l="0" t="0" r="0" b="0"/>
+            <wp:docPr id="1619837802" name="Picture 1" descr="A screenshot of a computer program&#10;&#10;Description automatically generated"/>
+            <wp:cNvGraphicFramePr>
+              <a:graphicFrameLocks xmlns:a="http://schemas.openxmlformats.org/drawingml/2006/main" noChangeAspect="1"/>
+            </wp:cNvGraphicFramePr>
+            <a:graphic xmlns:a="http://schemas.openxmlformats.org/drawingml/2006/main">
+              <a:graphicData uri="http://schemas.openxmlformats.org/drawingml/2006/picture">
+                <pic:pic xmlns:pic="http://schemas.openxmlformats.org/drawingml/2006/picture">
+                  <pic:nvPicPr>
+                    <pic:cNvPr id="1619837802" name="Picture 1" descr="A screenshot of a computer program&#10;&#10;Description automatically generated"/>
+                    <pic:cNvPicPr/>
+                  </pic:nvPicPr>
+                  <pic:blipFill>
+                    <a:blip r:embed="rId24"/>
+                    <a:stretch>
+                      <a:fillRect/>
+                    </a:stretch>
+                  </pic:blipFill>
+                  <pic:spPr>
+                    <a:xfrm>
+                      <a:off x="0" y="0"/>
+                      <a:ext cx="2587169" cy="2819906"/>
+                    </a:xfrm>
+                    <a:prstGeom prst="rect">
+                      <a:avLst/>
+                    </a:prstGeom>
+                  </pic:spPr>
+                </pic:pic>
+              </a:graphicData>
+            </a:graphic>
+          </wp:inline>
+        </w:drawing>
+      </w:r>
+    </w:p>
+    <w:p>
+      <w:r>
+        <w:drawing>
+          <wp:inline distT="0" distB="0" distL="0" distR="0" wp14:anchorId="74F31D52" wp14:editId="39D05FFF">
+            <wp:extent cx="4670481" cy="5467350"/>
+            <wp:effectExtent l="0" t="0" r="0" b="0"/>
+            <wp:docPr id="1862678516" name="Picture 1" descr="A computer screen shot of white text&#10;&#10;Description automatically generated"/>
+            <wp:cNvGraphicFramePr>
+              <a:graphicFrameLocks xmlns:a="http://schemas.openxmlformats.org/drawingml/2006/main" noChangeAspect="1"/>
+            </wp:cNvGraphicFramePr>
+            <a:graphic xmlns:a="http://schemas.openxmlformats.org/drawingml/2006/main">
+              <a:graphicData uri="http://schemas.openxmlformats.org/drawingml/2006/picture">
+                <pic:pic xmlns:pic="http://schemas.openxmlformats.org/drawingml/2006/picture">
+                  <pic:nvPicPr>
+                    <pic:cNvPr id="1862678516" name="Picture 1" descr="A computer screen shot of white text&#10;&#10;Description automatically generated"/>
+                    <pic:cNvPicPr/>
+                  </pic:nvPicPr>
+                  <pic:blipFill>
+                    <a:blip r:embed="rId25"/>
+                    <a:stretch>
+                      <a:fillRect/>
+                    </a:stretch>
+                  </pic:blipFill>
+                  <pic:spPr>
+                    <a:xfrm>
+                      <a:off x="0" y="0"/>
+                      <a:ext cx="4679846" cy="5478313"/>
+                    </a:xfrm>
+                    <a:prstGeom prst="rect">
+                      <a:avLst/>
+                    </a:prstGeom>
+                  </pic:spPr>
+                </pic:pic>
+              </a:graphicData>
+            </a:graphic>
+          </wp:inline>
+        </w:drawing>
+      </w:r>
+    </w:p>
+    <w:p>
+      <w:r>
+        <w:lastRenderedPageBreak/>
+        <w:drawing>
+          <wp:inline distT="0" distB="0" distL="0" distR="0" wp14:anchorId="2F545B90" wp14:editId="52496579">
+            <wp:extent cx="2086266" cy="419158"/>
+            <wp:effectExtent l="0" t="0" r="9525" b="0"/>
+            <wp:docPr id="1592626621" name="Picture 1"/>
+            <wp:cNvGraphicFramePr>
+              <a:graphicFrameLocks xmlns:a="http://schemas.openxmlformats.org/drawingml/2006/main" noChangeAspect="1"/>
+            </wp:cNvGraphicFramePr>
+            <a:graphic xmlns:a="http://schemas.openxmlformats.org/drawingml/2006/main">
+              <a:graphicData uri="http://schemas.openxmlformats.org/drawingml/2006/picture">
+                <pic:pic xmlns:pic="http://schemas.openxmlformats.org/drawingml/2006/picture">
+                  <pic:nvPicPr>
+                    <pic:cNvPr id="1592626621" name=""/>
+                    <pic:cNvPicPr/>
+                  </pic:nvPicPr>
+                  <pic:blipFill>
+                    <a:blip r:embed="rId26"/>
+                    <a:stretch>
+                      <a:fillRect/>
+                    </a:stretch>
+                  </pic:blipFill>
+                  <pic:spPr>
+                    <a:xfrm>
+                      <a:off x="0" y="0"/>
+                      <a:ext cx="2086266" cy="419158"/>
+                    </a:xfrm>
+                    <a:prstGeom prst="rect">
+                      <a:avLst/>
+                    </a:prstGeom>
+                  </pic:spPr>
+                </pic:pic>
+              </a:graphicData>
+            </a:graphic>
+          </wp:inline>
+        </w:drawing>
+      </w:r>
+    </w:p>
+    <w:p>
       <w:pPr>
         <w:pStyle w:val="Heading2"/>
       </w:pPr>
       <w:bookmarkStart w:id="64" w:name="_Toc196940723"/>
       <w:bookmarkStart w:id="65" w:name="_Toc197072231"/>
       <w:r>
-        <w:lastRenderedPageBreak/>
         <w:t>Create the Frontend</w:t>
       </w:r>
       <w:bookmarkEnd w:id="64"/>
@@ -10373,7 +10258,7 @@
                     <pic:cNvPicPr/>
                   </pic:nvPicPr>
                   <pic:blipFill>
-                    <a:blip r:embed="rId24"/>
+                    <a:blip r:embed="rId27"/>
                     <a:stretch>
                       <a:fillRect/>
                     </a:stretch>
@@ -10415,7 +10300,7 @@
                     <pic:cNvPicPr/>
                   </pic:nvPicPr>
                   <pic:blipFill rotWithShape="1">
-                    <a:blip r:embed="rId25"/>
+                    <a:blip r:embed="rId28"/>
                     <a:srcRect l="6913" b="-1"/>
                     <a:stretch/>
                   </pic:blipFill>
@@ -10469,7 +10354,7 @@
                     <pic:cNvPicPr/>
                   </pic:nvPicPr>
                   <pic:blipFill>
-                    <a:blip r:embed="rId26"/>
+                    <a:blip r:embed="rId29"/>
                     <a:stretch>
                       <a:fillRect/>
                     </a:stretch>
@@ -10511,7 +10396,7 @@
                     <pic:cNvPicPr/>
                   </pic:nvPicPr>
                   <pic:blipFill>
-                    <a:blip r:embed="rId27"/>
+                    <a:blip r:embed="rId30"/>
                     <a:stretch>
                       <a:fillRect/>
                     </a:stretch>
@@ -10534,23 +10419,7 @@
     </w:p>
     <w:p>
       <w:r>
-        <w:t xml:space="preserve">An invalid SQL input for the </w:t>
-      </w:r>
-      <w:proofErr w:type="spellStart"/>
-      <w:r>
-        <w:t>Product_Categories</w:t>
-      </w:r>
-      <w:proofErr w:type="spellEnd"/>
-      <w:r>
-        <w:t xml:space="preserve"> table that inputs a value into the </w:t>
-      </w:r>
-      <w:proofErr w:type="spellStart"/>
-      <w:r>
-        <w:t>category_name</w:t>
-      </w:r>
-      <w:proofErr w:type="spellEnd"/>
-      <w:r>
-        <w:t xml:space="preserve"> that exceeds the allowed character limit</w:t>
+        <w:t>An invalid SQL input for the Product_Categories table that inputs a value into the category_name that exceeds the allowed character limit</w:t>
       </w:r>
     </w:p>
     <w:p>
@@ -10574,7 +10443,7 @@
                     <pic:cNvPicPr/>
                   </pic:nvPicPr>
                   <pic:blipFill>
-                    <a:blip r:embed="rId28"/>
+                    <a:blip r:embed="rId31"/>
                     <a:stretch>
                       <a:fillRect/>
                     </a:stretch>
@@ -10616,7 +10485,7 @@
                     <pic:cNvPicPr/>
                   </pic:nvPicPr>
                   <pic:blipFill>
-                    <a:blip r:embed="rId29"/>
+                    <a:blip r:embed="rId32"/>
                     <a:stretch>
                       <a:fillRect/>
                     </a:stretch>
@@ -10639,13 +10508,8 @@
     </w:p>
     <w:p>
       <w:r>
-        <w:t xml:space="preserve">An invalid SQL input for the Products table that tries to reference a non-existent </w:t>
-      </w:r>
-      <w:proofErr w:type="spellStart"/>
-      <w:r>
-        <w:t>category_id</w:t>
-      </w:r>
-      <w:proofErr w:type="spellEnd"/>
+        <w:t>An invalid SQL input for the Products table that tries to reference a non-existent category_id</w:t>
+      </w:r>
     </w:p>
     <w:p>
       <w:r>
@@ -10668,7 +10532,7 @@
                     <pic:cNvPicPr/>
                   </pic:nvPicPr>
                   <pic:blipFill>
-                    <a:blip r:embed="rId30"/>
+                    <a:blip r:embed="rId33"/>
                     <a:stretch>
                       <a:fillRect/>
                     </a:stretch>
@@ -10710,7 +10574,7 @@
                     <pic:cNvPicPr/>
                   </pic:nvPicPr>
                   <pic:blipFill>
-                    <a:blip r:embed="rId31"/>
+                    <a:blip r:embed="rId34"/>
                     <a:stretch>
                       <a:fillRect/>
                     </a:stretch>
@@ -10733,15 +10597,7 @@
     </w:p>
     <w:p>
       <w:r>
-        <w:t xml:space="preserve">An invalid SQL input for the Orders table that is missing the </w:t>
-      </w:r>
-      <w:proofErr w:type="spellStart"/>
-      <w:r>
-        <w:t>total_amount</w:t>
-      </w:r>
-      <w:proofErr w:type="spellEnd"/>
-      <w:r>
-        <w:t xml:space="preserve"> field</w:t>
+        <w:t>An invalid SQL input for the Orders table that is missing the total_amount field</w:t>
       </w:r>
     </w:p>
     <w:p>
@@ -10765,7 +10621,7 @@
                     <pic:cNvPicPr/>
                   </pic:nvPicPr>
                   <pic:blipFill>
-                    <a:blip r:embed="rId32"/>
+                    <a:blip r:embed="rId35"/>
                     <a:stretch>
                       <a:fillRect/>
                     </a:stretch>
@@ -10807,7 +10663,7 @@
                     <pic:cNvPicPr/>
                   </pic:nvPicPr>
                   <pic:blipFill rotWithShape="1">
-                    <a:blip r:embed="rId33"/>
+                    <a:blip r:embed="rId36"/>
                     <a:srcRect t="1" r="18502" b="8333"/>
                     <a:stretch/>
                   </pic:blipFill>
@@ -10837,27 +10693,15 @@
     </w:p>
     <w:p>
       <w:r>
-        <w:t xml:space="preserve">An invalid SQL input for the </w:t>
-      </w:r>
-      <w:proofErr w:type="spellStart"/>
-      <w:r>
-        <w:t>Stock_Transactions</w:t>
-      </w:r>
-      <w:proofErr w:type="spellEnd"/>
-      <w:r>
-        <w:t xml:space="preserve"> table that tries to reference an invalid </w:t>
-      </w:r>
-      <w:proofErr w:type="spellStart"/>
-      <w:r>
-        <w:t>product_id</w:t>
-      </w:r>
-      <w:proofErr w:type="spellEnd"/>
+        <w:t>An invalid SQL input for the Stock_Transactions table that tries to reference an invalid product_id</w:t>
+      </w:r>
     </w:p>
     <w:p>
       <w:r>
         <w:rPr>
           <w:noProof/>
         </w:rPr>
+        <w:lastRenderedPageBreak/>
         <w:drawing>
           <wp:inline distT="0" distB="0" distL="0" distR="0" wp14:anchorId="5D8867E7" wp14:editId="5506F33E">
             <wp:extent cx="5372100" cy="515426"/>
@@ -10874,7 +10718,7 @@
                     <pic:cNvPicPr/>
                   </pic:nvPicPr>
                   <pic:blipFill>
-                    <a:blip r:embed="rId34"/>
+                    <a:blip r:embed="rId37"/>
                     <a:stretch>
                       <a:fillRect/>
                     </a:stretch>
@@ -10916,7 +10760,7 @@
                     <pic:cNvPicPr/>
                   </pic:nvPicPr>
                   <pic:blipFill>
-                    <a:blip r:embed="rId35"/>
+                    <a:blip r:embed="rId38"/>
                     <a:stretch>
                       <a:fillRect/>
                     </a:stretch>
@@ -10944,7 +10788,6 @@
       <w:bookmarkStart w:id="68" w:name="_Toc196940725"/>
       <w:bookmarkStart w:id="69" w:name="_Toc197072233"/>
       <w:r>
-        <w:lastRenderedPageBreak/>
         <w:t>Deploy the system</w:t>
       </w:r>
       <w:bookmarkEnd w:id="68"/>
@@ -10973,27 +10816,19 @@
       <w:pPr>
         <w:pStyle w:val="Heading1"/>
       </w:pPr>
-      <w:bookmarkStart w:id="72" w:name="_Toc185711910"/>
-      <w:bookmarkStart w:id="73" w:name="_Toc196940727"/>
-      <w:bookmarkStart w:id="74" w:name="_Toc197072235"/>
+      <w:bookmarkStart w:id="72" w:name="_Toc196940727"/>
+      <w:bookmarkStart w:id="73" w:name="_Toc197072235"/>
+      <w:bookmarkStart w:id="74" w:name="_Toc185711910"/>
       <w:r>
         <w:lastRenderedPageBreak/>
         <w:t>Implementation</w:t>
       </w:r>
+      <w:bookmarkEnd w:id="72"/>
       <w:bookmarkEnd w:id="73"/>
-      <w:bookmarkEnd w:id="74"/>
-    </w:p>
-    <w:p>
-      <w:r>
-        <w:t xml:space="preserve">How the requirements </w:t>
-      </w:r>
-      <w:proofErr w:type="gramStart"/>
-      <w:r>
-        <w:t>was</w:t>
-      </w:r>
-      <w:proofErr w:type="gramEnd"/>
-      <w:r>
-        <w:t xml:space="preserve"> satisfied</w:t>
+    </w:p>
+    <w:p>
+      <w:r>
+        <w:t>How the requirements was satisfied</w:t>
       </w:r>
     </w:p>
     <w:p>
@@ -11837,7 +11672,7 @@
         <w:lastRenderedPageBreak/>
         <w:t>References</w:t>
       </w:r>
-      <w:bookmarkEnd w:id="72"/>
+      <w:bookmarkEnd w:id="74"/>
       <w:bookmarkEnd w:id="85"/>
     </w:p>
     <w:p>
@@ -11902,13 +11737,8 @@
       <w:r>
         <w:t xml:space="preserve">[1] - </w:t>
       </w:r>
-      <w:proofErr w:type="spellStart"/>
-      <w:r>
-        <w:t>Rinf.tech</w:t>
-      </w:r>
-      <w:proofErr w:type="spellEnd"/>
-      <w:r>
-        <w:t xml:space="preserve">, 2024. </w:t>
+      <w:r>
+        <w:t xml:space="preserve">Rinf.tech, 2024. </w:t>
       </w:r>
       <w:r>
         <w:rPr>
@@ -11920,7 +11750,7 @@
       <w:r>
         <w:t xml:space="preserve">. [online] Available at: </w:t>
       </w:r>
-      <w:hyperlink r:id="rId36" w:tgtFrame="_new" w:history="1">
+      <w:hyperlink r:id="rId39" w:tgtFrame="_new" w:history="1">
         <w:r>
           <w:rPr>
             <w:rStyle w:val="Hyperlink"/>
@@ -11961,7 +11791,7 @@
       <w:r>
         <w:t xml:space="preserve">. [online] Available at: </w:t>
       </w:r>
-      <w:hyperlink r:id="rId37" w:tgtFrame="_new" w:history="1">
+      <w:hyperlink r:id="rId40" w:tgtFrame="_new" w:history="1">
         <w:r>
           <w:rPr>
             <w:rStyle w:val="Hyperlink"/>
@@ -12002,7 +11832,7 @@
       <w:r>
         <w:t xml:space="preserve">. [online] Available at: </w:t>
       </w:r>
-      <w:hyperlink r:id="rId38" w:tgtFrame="_new" w:history="1">
+      <w:hyperlink r:id="rId41" w:tgtFrame="_new" w:history="1">
         <w:r>
           <w:rPr>
             <w:rStyle w:val="Hyperlink"/>
@@ -12037,7 +11867,7 @@
       <w:r>
         <w:t xml:space="preserve">. [pdf] Available at: </w:t>
       </w:r>
-      <w:hyperlink r:id="rId39" w:tgtFrame="_new" w:history="1">
+      <w:hyperlink r:id="rId42" w:tgtFrame="_new" w:history="1">
         <w:r>
           <w:rPr>
             <w:rStyle w:val="Hyperlink"/>
@@ -12078,7 +11908,7 @@
       <w:r>
         <w:t xml:space="preserve">. [online] Available at: </w:t>
       </w:r>
-      <w:hyperlink r:id="rId40" w:tgtFrame="_new" w:history="1">
+      <w:hyperlink r:id="rId43" w:tgtFrame="_new" w:history="1">
         <w:r>
           <w:rPr>
             <w:rStyle w:val="Hyperlink"/>
@@ -12119,7 +11949,7 @@
       <w:r>
         <w:t xml:space="preserve">. [online] Available at: </w:t>
       </w:r>
-      <w:hyperlink r:id="rId41" w:tgtFrame="_new" w:history="1">
+      <w:hyperlink r:id="rId44" w:tgtFrame="_new" w:history="1">
         <w:r>
           <w:rPr>
             <w:rStyle w:val="Hyperlink"/>
@@ -12154,7 +11984,7 @@
       <w:r>
         <w:t xml:space="preserve">. [online] Available at: </w:t>
       </w:r>
-      <w:hyperlink r:id="rId42" w:tgtFrame="_new" w:history="1">
+      <w:hyperlink r:id="rId45" w:tgtFrame="_new" w:history="1">
         <w:r>
           <w:rPr>
             <w:rStyle w:val="Hyperlink"/>
@@ -12170,13 +12000,8 @@
       <w:r>
         <w:t xml:space="preserve">[8] - </w:t>
       </w:r>
-      <w:proofErr w:type="spellStart"/>
-      <w:r>
-        <w:t>Ordoro</w:t>
-      </w:r>
-      <w:proofErr w:type="spellEnd"/>
-      <w:r>
-        <w:t xml:space="preserve">, 2012. </w:t>
+      <w:r>
+        <w:t xml:space="preserve">Ordoro, 2012. </w:t>
       </w:r>
       <w:r>
         <w:rPr>
@@ -12188,7 +12013,7 @@
       <w:r>
         <w:t xml:space="preserve">. [online] Available at: </w:t>
       </w:r>
-      <w:hyperlink r:id="rId43" w:tgtFrame="_new" w:history="1">
+      <w:hyperlink r:id="rId46" w:tgtFrame="_new" w:history="1">
         <w:r>
           <w:rPr>
             <w:rStyle w:val="Hyperlink"/>
@@ -12223,7 +12048,7 @@
       <w:r>
         <w:t xml:space="preserve">. [online] Available at: </w:t>
       </w:r>
-      <w:hyperlink r:id="rId44" w:tgtFrame="_new" w:history="1">
+      <w:hyperlink r:id="rId47" w:tgtFrame="_new" w:history="1">
         <w:r>
           <w:rPr>
             <w:rStyle w:val="Hyperlink"/>
@@ -12258,7 +12083,7 @@
       <w:r>
         <w:t xml:space="preserve">. [online] Available at: </w:t>
       </w:r>
-      <w:hyperlink r:id="rId45" w:tgtFrame="_new" w:history="1">
+      <w:hyperlink r:id="rId48" w:tgtFrame="_new" w:history="1">
         <w:r>
           <w:rPr>
             <w:rStyle w:val="Hyperlink"/>
@@ -12274,13 +12099,8 @@
       <w:r>
         <w:t xml:space="preserve">[11] - </w:t>
       </w:r>
-      <w:proofErr w:type="spellStart"/>
-      <w:r>
-        <w:t>Apicraft</w:t>
-      </w:r>
-      <w:proofErr w:type="spellEnd"/>
-      <w:r>
-        <w:t xml:space="preserve">, 2024. </w:t>
+      <w:r>
+        <w:t xml:space="preserve">Apicraft, 2024. </w:t>
       </w:r>
       <w:r>
         <w:rPr>
@@ -12292,7 +12112,7 @@
       <w:r>
         <w:t xml:space="preserve">. [online] Medium. Available at: </w:t>
       </w:r>
-      <w:hyperlink r:id="rId46" w:tgtFrame="_new" w:history="1">
+      <w:hyperlink r:id="rId49" w:tgtFrame="_new" w:history="1">
         <w:r>
           <w:rPr>
             <w:rStyle w:val="Hyperlink"/>
@@ -12423,19 +12243,11 @@
         <w:t>✔</w:t>
       </w:r>
       <w:r>
-        <w:t xml:space="preserve"> Link to this section from </w:t>
-      </w:r>
-      <w:proofErr w:type="spellStart"/>
-      <w:r>
-        <w:t>from</w:t>
-      </w:r>
-      <w:proofErr w:type="spellEnd"/>
-      <w:r>
-        <w:t xml:space="preserve"> within the main text in the results, or discussion</w:t>
+        <w:t xml:space="preserve"> Link to this section from from within the main text in the results, or discussion</w:t>
       </w:r>
     </w:p>
     <w:sectPr>
-      <w:footerReference w:type="default" r:id="rId47"/>
+      <w:footerReference w:type="default" r:id="rId50"/>
       <w:pgSz w:w="11906" w:h="16838"/>
       <w:pgMar w:top="1440" w:right="1440" w:bottom="1440" w:left="1440" w:header="708" w:footer="708" w:gutter="0"/>
       <w:pgNumType w:start="0"/>

</xml_diff>

<commit_message>
Updated the search bar functionality and class names as appropriate. Also commented on frontend design in the report document
</commit_message>
<xml_diff>
--- a/Documentation/Alex Nung A118697 Final Project Report.docx
+++ b/Documentation/Alex Nung A118697 Final Project Report.docx
@@ -10086,6 +10086,9 @@
     </w:p>
     <w:p>
       <w:r>
+        <w:rPr>
+          <w:noProof/>
+        </w:rPr>
         <w:drawing>
           <wp:inline distT="0" distB="0" distL="0" distR="0" wp14:anchorId="5B3148DE" wp14:editId="6E57B1A9">
             <wp:extent cx="2577966" cy="2809875"/>
@@ -10125,6 +10128,9 @@
     </w:p>
     <w:p>
       <w:r>
+        <w:rPr>
+          <w:noProof/>
+        </w:rPr>
         <w:drawing>
           <wp:inline distT="0" distB="0" distL="0" distR="0" wp14:anchorId="74F31D52" wp14:editId="39D05FFF">
             <wp:extent cx="4670481" cy="5467350"/>
@@ -10164,6 +10170,9 @@
     </w:p>
     <w:p>
       <w:r>
+        <w:rPr>
+          <w:noProof/>
+        </w:rPr>
         <w:lastRenderedPageBreak/>
         <w:drawing>
           <wp:inline distT="0" distB="0" distL="0" distR="0" wp14:anchorId="2F545B90" wp14:editId="52496579">
@@ -10214,7 +10223,288 @@
       <w:bookmarkEnd w:id="64"/>
       <w:bookmarkEnd w:id="65"/>
     </w:p>
-    <w:p/>
+    <w:p>
+      <w:r>
+        <w:t xml:space="preserve">The pages for the frontend have been created using HTML and CSS. The initial designs have sample </w:t>
+      </w:r>
+      <w:r>
+        <w:t xml:space="preserve">data but I have tried to replicate the </w:t>
+      </w:r>
+      <w:r>
+        <w:t>design,</w:t>
+      </w:r>
+      <w:r>
+        <w:t xml:space="preserve"> so it is uniform for all pages</w:t>
+      </w:r>
+      <w:r>
+        <w:t xml:space="preserve"> I will aim to integrate login credentials and the API requests for the relevant pages.</w:t>
+      </w:r>
+    </w:p>
+    <w:p>
+      <w:r>
+        <w:t>Dashboard</w:t>
+      </w:r>
+    </w:p>
+    <w:p>
+      <w:r>
+        <w:drawing>
+          <wp:inline distT="0" distB="0" distL="0" distR="0" wp14:anchorId="7FF65B9D" wp14:editId="5979AC54">
+            <wp:extent cx="5731510" cy="2185035"/>
+            <wp:effectExtent l="0" t="0" r="2540" b="5715"/>
+            <wp:docPr id="42834286" name="Picture 1" descr="A screenshot of a computer&#10;&#10;Description automatically generated"/>
+            <wp:cNvGraphicFramePr>
+              <a:graphicFrameLocks xmlns:a="http://schemas.openxmlformats.org/drawingml/2006/main" noChangeAspect="1"/>
+            </wp:cNvGraphicFramePr>
+            <a:graphic xmlns:a="http://schemas.openxmlformats.org/drawingml/2006/main">
+              <a:graphicData uri="http://schemas.openxmlformats.org/drawingml/2006/picture">
+                <pic:pic xmlns:pic="http://schemas.openxmlformats.org/drawingml/2006/picture">
+                  <pic:nvPicPr>
+                    <pic:cNvPr id="42834286" name="Picture 1" descr="A screenshot of a computer&#10;&#10;Description automatically generated"/>
+                    <pic:cNvPicPr/>
+                  </pic:nvPicPr>
+                  <pic:blipFill>
+                    <a:blip r:embed="rId27"/>
+                    <a:stretch>
+                      <a:fillRect/>
+                    </a:stretch>
+                  </pic:blipFill>
+                  <pic:spPr>
+                    <a:xfrm>
+                      <a:off x="0" y="0"/>
+                      <a:ext cx="5731510" cy="2185035"/>
+                    </a:xfrm>
+                    <a:prstGeom prst="rect">
+                      <a:avLst/>
+                    </a:prstGeom>
+                  </pic:spPr>
+                </pic:pic>
+              </a:graphicData>
+            </a:graphic>
+          </wp:inline>
+        </w:drawing>
+      </w:r>
+    </w:p>
+    <w:p>
+      <w:r>
+        <w:t>Inventory</w:t>
+      </w:r>
+    </w:p>
+    <w:p>
+      <w:r>
+        <w:drawing>
+          <wp:inline distT="0" distB="0" distL="0" distR="0" wp14:anchorId="07A2457F" wp14:editId="6F0C6B0F">
+            <wp:extent cx="5731510" cy="1603375"/>
+            <wp:effectExtent l="0" t="0" r="2540" b="0"/>
+            <wp:docPr id="602807919" name="Picture 1" descr="A screenshot of a computer&#10;&#10;Description automatically generated"/>
+            <wp:cNvGraphicFramePr>
+              <a:graphicFrameLocks xmlns:a="http://schemas.openxmlformats.org/drawingml/2006/main" noChangeAspect="1"/>
+            </wp:cNvGraphicFramePr>
+            <a:graphic xmlns:a="http://schemas.openxmlformats.org/drawingml/2006/main">
+              <a:graphicData uri="http://schemas.openxmlformats.org/drawingml/2006/picture">
+                <pic:pic xmlns:pic="http://schemas.openxmlformats.org/drawingml/2006/picture">
+                  <pic:nvPicPr>
+                    <pic:cNvPr id="602807919" name="Picture 1" descr="A screenshot of a computer&#10;&#10;Description automatically generated"/>
+                    <pic:cNvPicPr/>
+                  </pic:nvPicPr>
+                  <pic:blipFill>
+                    <a:blip r:embed="rId28"/>
+                    <a:stretch>
+                      <a:fillRect/>
+                    </a:stretch>
+                  </pic:blipFill>
+                  <pic:spPr>
+                    <a:xfrm>
+                      <a:off x="0" y="0"/>
+                      <a:ext cx="5731510" cy="1603375"/>
+                    </a:xfrm>
+                    <a:prstGeom prst="rect">
+                      <a:avLst/>
+                    </a:prstGeom>
+                  </pic:spPr>
+                </pic:pic>
+              </a:graphicData>
+            </a:graphic>
+          </wp:inline>
+        </w:drawing>
+      </w:r>
+    </w:p>
+    <w:p>
+      <w:r>
+        <w:t>Invoices</w:t>
+      </w:r>
+    </w:p>
+    <w:p>
+      <w:r>
+        <w:drawing>
+          <wp:inline distT="0" distB="0" distL="0" distR="0" wp14:anchorId="22FBA722" wp14:editId="0FACA930">
+            <wp:extent cx="5731510" cy="1897380"/>
+            <wp:effectExtent l="0" t="0" r="2540" b="7620"/>
+            <wp:docPr id="349178515" name="Picture 1" descr="A screenshot of a computer&#10;&#10;Description automatically generated"/>
+            <wp:cNvGraphicFramePr>
+              <a:graphicFrameLocks xmlns:a="http://schemas.openxmlformats.org/drawingml/2006/main" noChangeAspect="1"/>
+            </wp:cNvGraphicFramePr>
+            <a:graphic xmlns:a="http://schemas.openxmlformats.org/drawingml/2006/main">
+              <a:graphicData uri="http://schemas.openxmlformats.org/drawingml/2006/picture">
+                <pic:pic xmlns:pic="http://schemas.openxmlformats.org/drawingml/2006/picture">
+                  <pic:nvPicPr>
+                    <pic:cNvPr id="349178515" name="Picture 1" descr="A screenshot of a computer&#10;&#10;Description automatically generated"/>
+                    <pic:cNvPicPr/>
+                  </pic:nvPicPr>
+                  <pic:blipFill>
+                    <a:blip r:embed="rId29"/>
+                    <a:stretch>
+                      <a:fillRect/>
+                    </a:stretch>
+                  </pic:blipFill>
+                  <pic:spPr>
+                    <a:xfrm>
+                      <a:off x="0" y="0"/>
+                      <a:ext cx="5731510" cy="1897380"/>
+                    </a:xfrm>
+                    <a:prstGeom prst="rect">
+                      <a:avLst/>
+                    </a:prstGeom>
+                  </pic:spPr>
+                </pic:pic>
+              </a:graphicData>
+            </a:graphic>
+          </wp:inline>
+        </w:drawing>
+      </w:r>
+    </w:p>
+    <w:p>
+      <w:r>
+        <w:t>Orders</w:t>
+      </w:r>
+    </w:p>
+    <w:p>
+      <w:r>
+        <w:lastRenderedPageBreak/>
+        <w:drawing>
+          <wp:inline distT="0" distB="0" distL="0" distR="0" wp14:anchorId="237DCC00" wp14:editId="6F54EEC8">
+            <wp:extent cx="5731510" cy="1555750"/>
+            <wp:effectExtent l="0" t="0" r="2540" b="6350"/>
+            <wp:docPr id="1283366242" name="Picture 1" descr="A screenshot of a computer&#10;&#10;Description automatically generated"/>
+            <wp:cNvGraphicFramePr>
+              <a:graphicFrameLocks xmlns:a="http://schemas.openxmlformats.org/drawingml/2006/main" noChangeAspect="1"/>
+            </wp:cNvGraphicFramePr>
+            <a:graphic xmlns:a="http://schemas.openxmlformats.org/drawingml/2006/main">
+              <a:graphicData uri="http://schemas.openxmlformats.org/drawingml/2006/picture">
+                <pic:pic xmlns:pic="http://schemas.openxmlformats.org/drawingml/2006/picture">
+                  <pic:nvPicPr>
+                    <pic:cNvPr id="1283366242" name="Picture 1" descr="A screenshot of a computer&#10;&#10;Description automatically generated"/>
+                    <pic:cNvPicPr/>
+                  </pic:nvPicPr>
+                  <pic:blipFill>
+                    <a:blip r:embed="rId30"/>
+                    <a:stretch>
+                      <a:fillRect/>
+                    </a:stretch>
+                  </pic:blipFill>
+                  <pic:spPr>
+                    <a:xfrm>
+                      <a:off x="0" y="0"/>
+                      <a:ext cx="5731510" cy="1555750"/>
+                    </a:xfrm>
+                    <a:prstGeom prst="rect">
+                      <a:avLst/>
+                    </a:prstGeom>
+                  </pic:spPr>
+                </pic:pic>
+              </a:graphicData>
+            </a:graphic>
+          </wp:inline>
+        </w:drawing>
+      </w:r>
+    </w:p>
+    <w:p>
+      <w:r>
+        <w:t>Products</w:t>
+      </w:r>
+    </w:p>
+    <w:p>
+      <w:r>
+        <w:drawing>
+          <wp:inline distT="0" distB="0" distL="0" distR="0" wp14:anchorId="79137379" wp14:editId="362E80BE">
+            <wp:extent cx="5731510" cy="1940560"/>
+            <wp:effectExtent l="0" t="0" r="2540" b="2540"/>
+            <wp:docPr id="1536430351" name="Picture 1" descr="A screenshot of a computer&#10;&#10;Description automatically generated"/>
+            <wp:cNvGraphicFramePr>
+              <a:graphicFrameLocks xmlns:a="http://schemas.openxmlformats.org/drawingml/2006/main" noChangeAspect="1"/>
+            </wp:cNvGraphicFramePr>
+            <a:graphic xmlns:a="http://schemas.openxmlformats.org/drawingml/2006/main">
+              <a:graphicData uri="http://schemas.openxmlformats.org/drawingml/2006/picture">
+                <pic:pic xmlns:pic="http://schemas.openxmlformats.org/drawingml/2006/picture">
+                  <pic:nvPicPr>
+                    <pic:cNvPr id="1536430351" name="Picture 1" descr="A screenshot of a computer&#10;&#10;Description automatically generated"/>
+                    <pic:cNvPicPr/>
+                  </pic:nvPicPr>
+                  <pic:blipFill>
+                    <a:blip r:embed="rId31"/>
+                    <a:stretch>
+                      <a:fillRect/>
+                    </a:stretch>
+                  </pic:blipFill>
+                  <pic:spPr>
+                    <a:xfrm>
+                      <a:off x="0" y="0"/>
+                      <a:ext cx="5731510" cy="1940560"/>
+                    </a:xfrm>
+                    <a:prstGeom prst="rect">
+                      <a:avLst/>
+                    </a:prstGeom>
+                  </pic:spPr>
+                </pic:pic>
+              </a:graphicData>
+            </a:graphic>
+          </wp:inline>
+        </w:drawing>
+      </w:r>
+    </w:p>
+    <w:p>
+      <w:r>
+        <w:t>Reports</w:t>
+      </w:r>
+    </w:p>
+    <w:p>
+      <w:r>
+        <w:drawing>
+          <wp:inline distT="0" distB="0" distL="0" distR="0" wp14:anchorId="6E9E4761" wp14:editId="0D32E039">
+            <wp:extent cx="5731510" cy="1940560"/>
+            <wp:effectExtent l="0" t="0" r="2540" b="2540"/>
+            <wp:docPr id="1027581675" name="Picture 1" descr="A screenshot of a computer&#10;&#10;Description automatically generated"/>
+            <wp:cNvGraphicFramePr>
+              <a:graphicFrameLocks xmlns:a="http://schemas.openxmlformats.org/drawingml/2006/main" noChangeAspect="1"/>
+            </wp:cNvGraphicFramePr>
+            <a:graphic xmlns:a="http://schemas.openxmlformats.org/drawingml/2006/main">
+              <a:graphicData uri="http://schemas.openxmlformats.org/drawingml/2006/picture">
+                <pic:pic xmlns:pic="http://schemas.openxmlformats.org/drawingml/2006/picture">
+                  <pic:nvPicPr>
+                    <pic:cNvPr id="1027581675" name="Picture 1" descr="A screenshot of a computer&#10;&#10;Description automatically generated"/>
+                    <pic:cNvPicPr/>
+                  </pic:nvPicPr>
+                  <pic:blipFill>
+                    <a:blip r:embed="rId32"/>
+                    <a:stretch>
+                      <a:fillRect/>
+                    </a:stretch>
+                  </pic:blipFill>
+                  <pic:spPr>
+                    <a:xfrm>
+                      <a:off x="0" y="0"/>
+                      <a:ext cx="5731510" cy="1940560"/>
+                    </a:xfrm>
+                    <a:prstGeom prst="rect">
+                      <a:avLst/>
+                    </a:prstGeom>
+                  </pic:spPr>
+                </pic:pic>
+              </a:graphicData>
+            </a:graphic>
+          </wp:inline>
+        </w:drawing>
+      </w:r>
+    </w:p>
     <w:p>
       <w:pPr>
         <w:pStyle w:val="Heading2"/>
@@ -10258,7 +10548,7 @@
                     <pic:cNvPicPr/>
                   </pic:nvPicPr>
                   <pic:blipFill>
-                    <a:blip r:embed="rId27"/>
+                    <a:blip r:embed="rId33"/>
                     <a:stretch>
                       <a:fillRect/>
                     </a:stretch>
@@ -10300,7 +10590,7 @@
                     <pic:cNvPicPr/>
                   </pic:nvPicPr>
                   <pic:blipFill rotWithShape="1">
-                    <a:blip r:embed="rId28"/>
+                    <a:blip r:embed="rId34"/>
                     <a:srcRect l="6913" b="-1"/>
                     <a:stretch/>
                   </pic:blipFill>
@@ -10338,6 +10628,7 @@
         <w:rPr>
           <w:noProof/>
         </w:rPr>
+        <w:lastRenderedPageBreak/>
         <w:drawing>
           <wp:inline distT="0" distB="0" distL="0" distR="0" wp14:anchorId="3D2BD126" wp14:editId="550381DC">
             <wp:extent cx="4518660" cy="481103"/>
@@ -10354,7 +10645,7 @@
                     <pic:cNvPicPr/>
                   </pic:nvPicPr>
                   <pic:blipFill>
-                    <a:blip r:embed="rId29"/>
+                    <a:blip r:embed="rId35"/>
                     <a:stretch>
                       <a:fillRect/>
                     </a:stretch>
@@ -10396,7 +10687,7 @@
                     <pic:cNvPicPr/>
                   </pic:nvPicPr>
                   <pic:blipFill>
-                    <a:blip r:embed="rId30"/>
+                    <a:blip r:embed="rId36"/>
                     <a:stretch>
                       <a:fillRect/>
                     </a:stretch>
@@ -10443,7 +10734,7 @@
                     <pic:cNvPicPr/>
                   </pic:nvPicPr>
                   <pic:blipFill>
-                    <a:blip r:embed="rId31"/>
+                    <a:blip r:embed="rId37"/>
                     <a:stretch>
                       <a:fillRect/>
                     </a:stretch>
@@ -10485,7 +10776,7 @@
                     <pic:cNvPicPr/>
                   </pic:nvPicPr>
                   <pic:blipFill>
-                    <a:blip r:embed="rId32"/>
+                    <a:blip r:embed="rId38"/>
                     <a:stretch>
                       <a:fillRect/>
                     </a:stretch>
@@ -10532,7 +10823,7 @@
                     <pic:cNvPicPr/>
                   </pic:nvPicPr>
                   <pic:blipFill>
-                    <a:blip r:embed="rId33"/>
+                    <a:blip r:embed="rId39"/>
                     <a:stretch>
                       <a:fillRect/>
                     </a:stretch>
@@ -10574,7 +10865,7 @@
                     <pic:cNvPicPr/>
                   </pic:nvPicPr>
                   <pic:blipFill>
-                    <a:blip r:embed="rId34"/>
+                    <a:blip r:embed="rId40"/>
                     <a:stretch>
                       <a:fillRect/>
                     </a:stretch>
@@ -10621,7 +10912,7 @@
                     <pic:cNvPicPr/>
                   </pic:nvPicPr>
                   <pic:blipFill>
-                    <a:blip r:embed="rId35"/>
+                    <a:blip r:embed="rId41"/>
                     <a:stretch>
                       <a:fillRect/>
                     </a:stretch>
@@ -10663,7 +10954,7 @@
                     <pic:cNvPicPr/>
                   </pic:nvPicPr>
                   <pic:blipFill rotWithShape="1">
-                    <a:blip r:embed="rId36"/>
+                    <a:blip r:embed="rId42"/>
                     <a:srcRect t="1" r="18502" b="8333"/>
                     <a:stretch/>
                   </pic:blipFill>
@@ -10701,7 +10992,6 @@
         <w:rPr>
           <w:noProof/>
         </w:rPr>
-        <w:lastRenderedPageBreak/>
         <w:drawing>
           <wp:inline distT="0" distB="0" distL="0" distR="0" wp14:anchorId="5D8867E7" wp14:editId="5506F33E">
             <wp:extent cx="5372100" cy="515426"/>
@@ -10718,7 +11008,7 @@
                     <pic:cNvPicPr/>
                   </pic:nvPicPr>
                   <pic:blipFill>
-                    <a:blip r:embed="rId37"/>
+                    <a:blip r:embed="rId43"/>
                     <a:stretch>
                       <a:fillRect/>
                     </a:stretch>
@@ -10760,7 +11050,7 @@
                     <pic:cNvPicPr/>
                   </pic:nvPicPr>
                   <pic:blipFill>
-                    <a:blip r:embed="rId38"/>
+                    <a:blip r:embed="rId44"/>
                     <a:stretch>
                       <a:fillRect/>
                     </a:stretch>
@@ -11750,7 +12040,7 @@
       <w:r>
         <w:t xml:space="preserve">. [online] Available at: </w:t>
       </w:r>
-      <w:hyperlink r:id="rId39" w:tgtFrame="_new" w:history="1">
+      <w:hyperlink r:id="rId45" w:tgtFrame="_new" w:history="1">
         <w:r>
           <w:rPr>
             <w:rStyle w:val="Hyperlink"/>
@@ -11791,7 +12081,7 @@
       <w:r>
         <w:t xml:space="preserve">. [online] Available at: </w:t>
       </w:r>
-      <w:hyperlink r:id="rId40" w:tgtFrame="_new" w:history="1">
+      <w:hyperlink r:id="rId46" w:tgtFrame="_new" w:history="1">
         <w:r>
           <w:rPr>
             <w:rStyle w:val="Hyperlink"/>
@@ -11832,7 +12122,7 @@
       <w:r>
         <w:t xml:space="preserve">. [online] Available at: </w:t>
       </w:r>
-      <w:hyperlink r:id="rId41" w:tgtFrame="_new" w:history="1">
+      <w:hyperlink r:id="rId47" w:tgtFrame="_new" w:history="1">
         <w:r>
           <w:rPr>
             <w:rStyle w:val="Hyperlink"/>
@@ -11867,7 +12157,7 @@
       <w:r>
         <w:t xml:space="preserve">. [pdf] Available at: </w:t>
       </w:r>
-      <w:hyperlink r:id="rId42" w:tgtFrame="_new" w:history="1">
+      <w:hyperlink r:id="rId48" w:tgtFrame="_new" w:history="1">
         <w:r>
           <w:rPr>
             <w:rStyle w:val="Hyperlink"/>
@@ -11908,7 +12198,7 @@
       <w:r>
         <w:t xml:space="preserve">. [online] Available at: </w:t>
       </w:r>
-      <w:hyperlink r:id="rId43" w:tgtFrame="_new" w:history="1">
+      <w:hyperlink r:id="rId49" w:tgtFrame="_new" w:history="1">
         <w:r>
           <w:rPr>
             <w:rStyle w:val="Hyperlink"/>
@@ -11949,7 +12239,7 @@
       <w:r>
         <w:t xml:space="preserve">. [online] Available at: </w:t>
       </w:r>
-      <w:hyperlink r:id="rId44" w:tgtFrame="_new" w:history="1">
+      <w:hyperlink r:id="rId50" w:tgtFrame="_new" w:history="1">
         <w:r>
           <w:rPr>
             <w:rStyle w:val="Hyperlink"/>
@@ -11984,7 +12274,7 @@
       <w:r>
         <w:t xml:space="preserve">. [online] Available at: </w:t>
       </w:r>
-      <w:hyperlink r:id="rId45" w:tgtFrame="_new" w:history="1">
+      <w:hyperlink r:id="rId51" w:tgtFrame="_new" w:history="1">
         <w:r>
           <w:rPr>
             <w:rStyle w:val="Hyperlink"/>
@@ -12013,7 +12303,7 @@
       <w:r>
         <w:t xml:space="preserve">. [online] Available at: </w:t>
       </w:r>
-      <w:hyperlink r:id="rId46" w:tgtFrame="_new" w:history="1">
+      <w:hyperlink r:id="rId52" w:tgtFrame="_new" w:history="1">
         <w:r>
           <w:rPr>
             <w:rStyle w:val="Hyperlink"/>
@@ -12048,7 +12338,7 @@
       <w:r>
         <w:t xml:space="preserve">. [online] Available at: </w:t>
       </w:r>
-      <w:hyperlink r:id="rId47" w:tgtFrame="_new" w:history="1">
+      <w:hyperlink r:id="rId53" w:tgtFrame="_new" w:history="1">
         <w:r>
           <w:rPr>
             <w:rStyle w:val="Hyperlink"/>
@@ -12083,7 +12373,7 @@
       <w:r>
         <w:t xml:space="preserve">. [online] Available at: </w:t>
       </w:r>
-      <w:hyperlink r:id="rId48" w:tgtFrame="_new" w:history="1">
+      <w:hyperlink r:id="rId54" w:tgtFrame="_new" w:history="1">
         <w:r>
           <w:rPr>
             <w:rStyle w:val="Hyperlink"/>
@@ -12112,7 +12402,7 @@
       <w:r>
         <w:t xml:space="preserve">. [online] Medium. Available at: </w:t>
       </w:r>
-      <w:hyperlink r:id="rId49" w:tgtFrame="_new" w:history="1">
+      <w:hyperlink r:id="rId55" w:tgtFrame="_new" w:history="1">
         <w:r>
           <w:rPr>
             <w:rStyle w:val="Hyperlink"/>
@@ -12247,7 +12537,7 @@
       </w:r>
     </w:p>
     <w:sectPr>
-      <w:footerReference w:type="default" r:id="rId50"/>
+      <w:footerReference w:type="default" r:id="rId56"/>
       <w:pgSz w:w="11906" w:h="16838"/>
       <w:pgMar w:top="1440" w:right="1440" w:bottom="1440" w:left="1440" w:header="708" w:footer="708" w:gutter="0"/>
       <w:pgNumType w:start="0"/>

</xml_diff>

<commit_message>
Enabled API connection for webpage to display live data for products and orders page. Added flask_cors dependency for connection to database
</commit_message>
<xml_diff>
--- a/Documentation/Alex Nung A118697 Final Project Report.docx
+++ b/Documentation/Alex Nung A118697 Final Project Report.docx
@@ -6755,6 +6755,21 @@
       <w:pPr>
         <w:pStyle w:val="ListParagraph"/>
         <w:numPr>
+          <w:ilvl w:val="2"/>
+          <w:numId w:val="10"/>
+        </w:numPr>
+      </w:pPr>
+      <w:r>
+        <w:t xml:space="preserve">Install </w:t>
+      </w:r>
+      <w:r>
+        <w:t>pip install flask-cors</w:t>
+      </w:r>
+    </w:p>
+    <w:p>
+      <w:pPr>
+        <w:pStyle w:val="ListParagraph"/>
+        <w:numPr>
           <w:ilvl w:val="1"/>
           <w:numId w:val="10"/>
         </w:numPr>
@@ -6814,6 +6829,7 @@
         </w:numPr>
       </w:pPr>
       <w:r>
+        <w:lastRenderedPageBreak/>
         <w:t>Test the system</w:t>
       </w:r>
     </w:p>
@@ -6826,7 +6842,6 @@
         </w:numPr>
       </w:pPr>
       <w:r>
-        <w:lastRenderedPageBreak/>
         <w:t>Run the flask server: python app.py</w:t>
       </w:r>
     </w:p>
@@ -10247,6 +10262,9 @@
     </w:p>
     <w:p>
       <w:r>
+        <w:rPr>
+          <w:noProof/>
+        </w:rPr>
         <w:drawing>
           <wp:inline distT="0" distB="0" distL="0" distR="0" wp14:anchorId="7FF65B9D" wp14:editId="5979AC54">
             <wp:extent cx="5731510" cy="2185035"/>
@@ -10291,6 +10309,9 @@
     </w:p>
     <w:p>
       <w:r>
+        <w:rPr>
+          <w:noProof/>
+        </w:rPr>
         <w:drawing>
           <wp:inline distT="0" distB="0" distL="0" distR="0" wp14:anchorId="07A2457F" wp14:editId="6F0C6B0F">
             <wp:extent cx="5731510" cy="1603375"/>
@@ -10335,6 +10356,9 @@
     </w:p>
     <w:p>
       <w:r>
+        <w:rPr>
+          <w:noProof/>
+        </w:rPr>
         <w:drawing>
           <wp:inline distT="0" distB="0" distL="0" distR="0" wp14:anchorId="22FBA722" wp14:editId="0FACA930">
             <wp:extent cx="5731510" cy="1897380"/>
@@ -10379,6 +10403,9 @@
     </w:p>
     <w:p>
       <w:r>
+        <w:rPr>
+          <w:noProof/>
+        </w:rPr>
         <w:lastRenderedPageBreak/>
         <w:drawing>
           <wp:inline distT="0" distB="0" distL="0" distR="0" wp14:anchorId="237DCC00" wp14:editId="6F54EEC8">
@@ -10424,6 +10451,9 @@
     </w:p>
     <w:p>
       <w:r>
+        <w:rPr>
+          <w:noProof/>
+        </w:rPr>
         <w:drawing>
           <wp:inline distT="0" distB="0" distL="0" distR="0" wp14:anchorId="79137379" wp14:editId="362E80BE">
             <wp:extent cx="5731510" cy="1940560"/>
@@ -10468,6 +10498,9 @@
     </w:p>
     <w:p>
       <w:r>
+        <w:rPr>
+          <w:noProof/>
+        </w:rPr>
         <w:drawing>
           <wp:inline distT="0" distB="0" distL="0" distR="0" wp14:anchorId="6E9E4761" wp14:editId="0D32E039">
             <wp:extent cx="5731510" cy="1940560"/>

</xml_diff>

<commit_message>
Removing some database entities and updated documentation and TableCreation.sql. Added Delete method to all orders on the webpage
</commit_message>
<xml_diff>
--- a/Documentation/Alex Nung A118697 Final Project Report.docx
+++ b/Documentation/Alex Nung A118697 Final Project Report.docx
@@ -5655,6 +5655,7 @@
           <w:numId w:val="3"/>
         </w:numPr>
       </w:pPr>
+      <w:proofErr w:type="gramStart"/>
       <w:r>
         <w:t>Improved</w:t>
       </w:r>
@@ -5667,6 +5668,7 @@
       <w:r>
         <w:t>,</w:t>
       </w:r>
+      <w:proofErr w:type="gramEnd"/>
       <w:r>
         <w:t xml:space="preserve"> reduced manual errors, and improved customer satisfaction</w:t>
       </w:r>
@@ -6129,7 +6131,15 @@
         <w:t>this</w:t>
       </w:r>
       <w:r>
-        <w:t xml:space="preserve"> could have been a viable alternative, its rigid structure and role definitions may not align well with the project's scale and resource constraints. Agile's broader framework provides adaptability without the added complexity of </w:t>
+        <w:t xml:space="preserve"> could have been a viable alternative, its rigid structure and role definitions may not align well with the project's scale and resource constraints. </w:t>
+      </w:r>
+      <w:proofErr w:type="spellStart"/>
+      <w:r>
+        <w:t>Agile's</w:t>
+      </w:r>
+      <w:proofErr w:type="spellEnd"/>
+      <w:r>
+        <w:t xml:space="preserve"> broader framework provides adaptability without the added complexity of </w:t>
       </w:r>
       <w:r>
         <w:t>defined</w:t>
@@ -6146,12 +6156,28 @@
         <w:t>s</w:t>
       </w:r>
       <w:r>
-        <w:t>ed through the MoSCoW framework while leaving room for enhancements based on feedback and testing during development.</w:t>
-      </w:r>
-    </w:p>
-    <w:p>
-      <w:r>
-        <w:t xml:space="preserve">The MoSCoW prioritisation is a technique which divides requirements and features into the four following groups: </w:t>
+        <w:t xml:space="preserve">ed through the </w:t>
+      </w:r>
+      <w:proofErr w:type="spellStart"/>
+      <w:r>
+        <w:t>MoSCoW</w:t>
+      </w:r>
+      <w:proofErr w:type="spellEnd"/>
+      <w:r>
+        <w:t xml:space="preserve"> framework while leaving room for enhancements based on feedback and testing during development.</w:t>
+      </w:r>
+    </w:p>
+    <w:p>
+      <w:r>
+        <w:t xml:space="preserve">The </w:t>
+      </w:r>
+      <w:proofErr w:type="spellStart"/>
+      <w:r>
+        <w:t>MoSCoW</w:t>
+      </w:r>
+      <w:proofErr w:type="spellEnd"/>
+      <w:r>
+        <w:t xml:space="preserve"> prioritisation is a technique which divides requirements and features into the four following groups: </w:t>
       </w:r>
     </w:p>
     <w:p>
@@ -6216,7 +6242,15 @@
     </w:p>
     <w:p>
       <w:r>
-        <w:t>This approach allows for the development of core functionalities as a priority to deliver an MVP and follow the MoSCoW prioritisation to ensure that key functions are offered, and extra features can be added later. This also provides the opportunity to review sprints to identify potential improvements that can be implemented, and also how the system functions as a whole with the new additions. This approach also emphasises the importance of user feedback. Due to the product being used entirely by the client, getting their input during the development process through building usable prototypes is vital to ensure the successful delivery of the product. Another benefit is that it can account for all ranges of finances, and breaking the project into smaller increments can help identify and mitigate risks as functional prototypes at each sprint provide the opportunity to identify risks and address them either during the sprint or at the next sprint. As IMS are crucial to business operations, being able to address integration issues, user adoption and adjusting requirements is vital to ensure the success of this project.</w:t>
+        <w:t xml:space="preserve">This approach allows for the development of core functionalities as a priority to deliver an MVP and follow the </w:t>
+      </w:r>
+      <w:proofErr w:type="spellStart"/>
+      <w:r>
+        <w:t>MoSCoW</w:t>
+      </w:r>
+      <w:proofErr w:type="spellEnd"/>
+      <w:r>
+        <w:t xml:space="preserve"> prioritisation to ensure that key functions are offered, and extra features can be added later. This also provides the opportunity to review sprints to identify potential improvements that can be implemented, and also how the system functions as a whole with the new additions. This approach also emphasises the importance of user feedback. Due to the product being used entirely by the client, getting their input during the development process through building usable prototypes is vital to ensure the successful delivery of the product. Another benefit is that it can account for all ranges of finances, and breaking the project into smaller increments can help identify and mitigate risks as functional prototypes at each sprint provide the opportunity to identify risks and address them either during the sprint or at the next sprint. As IMS are crucial to business operations, being able to address integration issues, user adoption and adjusting requirements is vital to ensure the success of this project.</w:t>
       </w:r>
     </w:p>
     <w:p>
@@ -6327,7 +6361,15 @@
         <w:t>for this</w:t>
       </w:r>
       <w:r>
-        <w:t xml:space="preserve"> project. Managing sprints, defining priorities using frameworks like MoSCoW, and continuously assessing and revising the development strategy </w:t>
+        <w:t xml:space="preserve"> project. Managing sprints, defining priorities using frameworks like </w:t>
+      </w:r>
+      <w:proofErr w:type="spellStart"/>
+      <w:r>
+        <w:t>MoSCoW</w:t>
+      </w:r>
+      <w:proofErr w:type="spellEnd"/>
+      <w:r>
+        <w:t xml:space="preserve">, and continuously assessing and revising the development strategy </w:t>
       </w:r>
       <w:r>
         <w:t>require</w:t>
@@ -6392,7 +6434,23 @@
         </w:numPr>
       </w:pPr>
       <w:r>
-        <w:t>Simulation of collaboration with tools: As the agile methodology is team-focused, I will simulate team collaboration using JIRA to plan and track tasks effectively. This will allow requirements to be broken down into manageable tasks in sprints, visually display project progress and prioritise tasks/features using the MoSCoW framework. For this project, I will use JIRA to help track feedback to ensure “Must Have” functionalities are prioritised.</w:t>
+        <w:t xml:space="preserve">Simulation of collaboration with tools: As the agile methodology is </w:t>
+      </w:r>
+      <w:proofErr w:type="gramStart"/>
+      <w:r>
+        <w:t>team-focused</w:t>
+      </w:r>
+      <w:proofErr w:type="gramEnd"/>
+      <w:r>
+        <w:t xml:space="preserve">, I will simulate team collaboration using JIRA to plan and track tasks effectively. This will allow requirements to be broken down into manageable tasks in sprints, visually display project progress and prioritise tasks/features using the </w:t>
+      </w:r>
+      <w:proofErr w:type="spellStart"/>
+      <w:r>
+        <w:t>MoSCoW</w:t>
+      </w:r>
+      <w:proofErr w:type="spellEnd"/>
+      <w:r>
+        <w:t xml:space="preserve"> framework. For this project, I will use JIRA to help track feedback to ensure “Must Have” functionalities are prioritised.</w:t>
       </w:r>
     </w:p>
     <w:p>
@@ -6640,7 +6698,15 @@
         </w:numPr>
       </w:pPr>
       <w:r>
-        <w:t>Install MySQL Connector: pip install mysql-connector-python</w:t>
+        <w:t xml:space="preserve">Install MySQL Connector: pip install </w:t>
+      </w:r>
+      <w:proofErr w:type="spellStart"/>
+      <w:r>
+        <w:t>mysql</w:t>
+      </w:r>
+      <w:proofErr w:type="spellEnd"/>
+      <w:r>
+        <w:t>-connector-python</w:t>
       </w:r>
     </w:p>
     <w:p>
@@ -6748,7 +6814,15 @@
         </w:numPr>
       </w:pPr>
       <w:r>
-        <w:t>Use MySQL.connector to connect to the database</w:t>
+        <w:t xml:space="preserve">Use </w:t>
+      </w:r>
+      <w:proofErr w:type="spellStart"/>
+      <w:r>
+        <w:t>MySQL.connector</w:t>
+      </w:r>
+      <w:proofErr w:type="spellEnd"/>
+      <w:r>
+        <w:t xml:space="preserve"> to connect to the database</w:t>
       </w:r>
     </w:p>
     <w:p>
@@ -6763,8 +6837,13 @@
         <w:t xml:space="preserve">Install </w:t>
       </w:r>
       <w:r>
-        <w:t>pip install flask-cors</w:t>
-      </w:r>
+        <w:t>pip install flask-</w:t>
+      </w:r>
+      <w:proofErr w:type="spellStart"/>
+      <w:r>
+        <w:t>cors</w:t>
+      </w:r>
+      <w:proofErr w:type="spellEnd"/>
     </w:p>
     <w:p>
       <w:pPr>
@@ -6787,7 +6866,15 @@
         </w:numPr>
       </w:pPr>
       <w:r>
-        <w:t>For Example: /add-product: adds a new product, get, update and delete</w:t>
+        <w:t>For Example: /add-</w:t>
+      </w:r>
+      <w:proofErr w:type="gramStart"/>
+      <w:r>
+        <w:t>product:</w:t>
+      </w:r>
+      <w:proofErr w:type="gramEnd"/>
+      <w:r>
+        <w:t xml:space="preserve"> adds a new product, get, update and delete</w:t>
       </w:r>
     </w:p>
     <w:p>
@@ -7350,13 +7437,7 @@
         </w:numPr>
       </w:pPr>
       <w:r>
-        <w:t>Relational database with entities for Products, Users, Orders,</w:t>
-      </w:r>
-      <w:r>
-        <w:t xml:space="preserve"> Transactions</w:t>
-      </w:r>
-      <w:r>
-        <w:t xml:space="preserve"> and Reports.</w:t>
+        <w:t>Relational database with entities for Products, Users, Orders, and Reports.</w:t>
       </w:r>
     </w:p>
     <w:p>
@@ -8297,9 +8378,11 @@
           <w:numId w:val="21"/>
         </w:numPr>
       </w:pPr>
+      <w:proofErr w:type="spellStart"/>
       <w:r>
         <w:t>Product_Categories</w:t>
       </w:r>
+      <w:proofErr w:type="spellEnd"/>
     </w:p>
     <w:p>
       <w:pPr>
@@ -8333,9 +8416,11 @@
           <w:numId w:val="21"/>
         </w:numPr>
       </w:pPr>
+      <w:proofErr w:type="spellStart"/>
       <w:r>
         <w:t>Order_Items</w:t>
       </w:r>
+      <w:proofErr w:type="spellEnd"/>
     </w:p>
     <w:p>
       <w:pPr>
@@ -8346,7 +8431,7 @@
         </w:numPr>
       </w:pPr>
       <w:r>
-        <w:t>Stock_Transactions</w:t>
+        <w:t>Reports</w:t>
       </w:r>
     </w:p>
     <w:p>
@@ -8358,30 +8443,6 @@
         </w:numPr>
       </w:pPr>
       <w:r>
-        <w:t>Reports</w:t>
-      </w:r>
-    </w:p>
-    <w:p>
-      <w:pPr>
-        <w:pStyle w:val="ListParagraph"/>
-        <w:numPr>
-          <w:ilvl w:val="0"/>
-          <w:numId w:val="21"/>
-        </w:numPr>
-      </w:pPr>
-      <w:r>
-        <w:t>Transactions</w:t>
-      </w:r>
-    </w:p>
-    <w:p>
-      <w:pPr>
-        <w:pStyle w:val="ListParagraph"/>
-        <w:numPr>
-          <w:ilvl w:val="0"/>
-          <w:numId w:val="21"/>
-        </w:numPr>
-      </w:pPr>
-      <w:r>
         <w:t>Invoices</w:t>
       </w:r>
     </w:p>
@@ -8430,7 +8491,15 @@
         <w:t>Orders</w:t>
       </w:r>
       <w:r>
-        <w:t xml:space="preserve"> through customer_id (a user can place multiple orders).</w:t>
+        <w:t xml:space="preserve"> through </w:t>
+      </w:r>
+      <w:proofErr w:type="spellStart"/>
+      <w:r>
+        <w:t>customer_id</w:t>
+      </w:r>
+      <w:proofErr w:type="spellEnd"/>
+      <w:r>
+        <w:t xml:space="preserve"> (a user can place multiple orders).</w:t>
       </w:r>
     </w:p>
     <w:p>
@@ -8453,7 +8522,15 @@
         <w:t>Reports</w:t>
       </w:r>
       <w:r>
-        <w:t xml:space="preserve"> through user_id (a user can generate multiple reports).</w:t>
+        <w:t xml:space="preserve"> through </w:t>
+      </w:r>
+      <w:proofErr w:type="spellStart"/>
+      <w:r>
+        <w:t>user_id</w:t>
+      </w:r>
+      <w:proofErr w:type="spellEnd"/>
+      <w:r>
+        <w:t xml:space="preserve"> (a user can generate multiple reports).</w:t>
       </w:r>
     </w:p>
     <w:p>
@@ -8476,7 +8553,15 @@
         <w:t>Invoices</w:t>
       </w:r>
       <w:r>
-        <w:t xml:space="preserve"> through customer_id (a user can have multiple invoices).</w:t>
+        <w:t xml:space="preserve"> through </w:t>
+      </w:r>
+      <w:proofErr w:type="spellStart"/>
+      <w:r>
+        <w:t>customer_id</w:t>
+      </w:r>
+      <w:proofErr w:type="spellEnd"/>
+      <w:r>
+        <w:t xml:space="preserve"> (a user can have multiple invoices).</w:t>
       </w:r>
     </w:p>
     <w:p>
@@ -8484,22 +8569,52 @@
         <w:pStyle w:val="ListParagraph"/>
         <w:numPr>
           <w:ilvl w:val="0"/>
-          <w:numId w:val="13"/>
-        </w:numPr>
-        <w:ind w:left="720"/>
-      </w:pPr>
-      <w:r>
-        <w:t xml:space="preserve">Linked to </w:t>
-      </w:r>
+          <w:numId w:val="12"/>
+        </w:numPr>
+        <w:ind w:left="360"/>
+      </w:pPr>
+      <w:proofErr w:type="spellStart"/>
       <w:r>
         <w:rPr>
           <w:b/>
           <w:bCs/>
         </w:rPr>
-        <w:t>Stock_Transactions</w:t>
-      </w:r>
-      <w:r>
-        <w:t xml:space="preserve"> through user_id (tracks which user performed stock transactions).</w:t>
+        <w:t>Product_Categories</w:t>
+      </w:r>
+      <w:proofErr w:type="spellEnd"/>
+      <w:r>
+        <w:t>:</w:t>
+      </w:r>
+    </w:p>
+    <w:p>
+      <w:pPr>
+        <w:pStyle w:val="ListParagraph"/>
+        <w:numPr>
+          <w:ilvl w:val="0"/>
+          <w:numId w:val="14"/>
+        </w:numPr>
+        <w:ind w:left="720"/>
+      </w:pPr>
+      <w:r>
+        <w:t xml:space="preserve">Linked to </w:t>
+      </w:r>
+      <w:r>
+        <w:rPr>
+          <w:b/>
+          <w:bCs/>
+        </w:rPr>
+        <w:t>Products</w:t>
+      </w:r>
+      <w:r>
+        <w:t xml:space="preserve"> through </w:t>
+      </w:r>
+      <w:proofErr w:type="spellStart"/>
+      <w:r>
+        <w:t>category_id</w:t>
+      </w:r>
+      <w:proofErr w:type="spellEnd"/>
+      <w:r>
+        <w:t xml:space="preserve"> (a category can have multiple products).</w:t>
       </w:r>
     </w:p>
     <w:p>
@@ -8516,7 +8631,7 @@
           <w:b/>
           <w:bCs/>
         </w:rPr>
-        <w:t>Product_Categories</w:t>
+        <w:t>Products</w:t>
       </w:r>
       <w:r>
         <w:t>:</w:t>
@@ -8539,10 +8654,22 @@
           <w:b/>
           <w:bCs/>
         </w:rPr>
-        <w:t>Products</w:t>
-      </w:r>
-      <w:r>
-        <w:t xml:space="preserve"> through category_id (a category can have multiple products).</w:t>
+        <w:t>Orders</w:t>
+      </w:r>
+      <w:r>
+        <w:t xml:space="preserve"> via </w:t>
+      </w:r>
+      <w:proofErr w:type="spellStart"/>
+      <w:r>
+        <w:rPr>
+          <w:b/>
+          <w:bCs/>
+        </w:rPr>
+        <w:t>Order_Items</w:t>
+      </w:r>
+      <w:proofErr w:type="spellEnd"/>
+      <w:r>
+        <w:t xml:space="preserve"> (a product can be part of multiple orders).</w:t>
       </w:r>
     </w:p>
     <w:p>
@@ -8559,7 +8686,7 @@
           <w:b/>
           <w:bCs/>
         </w:rPr>
-        <w:t>Products</w:t>
+        <w:t>Orders</w:t>
       </w:r>
       <w:r>
         <w:t>:</w:t>
@@ -8570,7 +8697,7 @@
         <w:pStyle w:val="ListParagraph"/>
         <w:numPr>
           <w:ilvl w:val="0"/>
-          <w:numId w:val="14"/>
+          <w:numId w:val="15"/>
         </w:numPr>
         <w:ind w:left="720"/>
       </w:pPr>
@@ -8582,11 +8709,33 @@
           <w:b/>
           <w:bCs/>
         </w:rPr>
-        <w:t>Orders</w:t>
-      </w:r>
-      <w:r>
-        <w:t xml:space="preserve"> via </w:t>
-      </w:r>
+        <w:t>Users</w:t>
+      </w:r>
+      <w:r>
+        <w:t xml:space="preserve"> through </w:t>
+      </w:r>
+      <w:proofErr w:type="spellStart"/>
+      <w:r>
+        <w:t>customer_id</w:t>
+      </w:r>
+      <w:proofErr w:type="spellEnd"/>
+      <w:r>
+        <w:t xml:space="preserve"> (an order is placed by one user).</w:t>
+      </w:r>
+    </w:p>
+    <w:p>
+      <w:pPr>
+        <w:pStyle w:val="ListParagraph"/>
+        <w:numPr>
+          <w:ilvl w:val="0"/>
+          <w:numId w:val="15"/>
+        </w:numPr>
+        <w:ind w:left="720"/>
+      </w:pPr>
+      <w:r>
+        <w:t xml:space="preserve">Linked to </w:t>
+      </w:r>
+      <w:proofErr w:type="spellStart"/>
       <w:r>
         <w:rPr>
           <w:b/>
@@ -8594,8 +8743,17 @@
         </w:rPr>
         <w:t>Order_Items</w:t>
       </w:r>
-      <w:r>
-        <w:t xml:space="preserve"> (a product can be part of multiple orders).</w:t>
+      <w:proofErr w:type="spellEnd"/>
+      <w:r>
+        <w:t xml:space="preserve"> through </w:t>
+      </w:r>
+      <w:proofErr w:type="spellStart"/>
+      <w:r>
+        <w:t>order_id</w:t>
+      </w:r>
+      <w:proofErr w:type="spellEnd"/>
+      <w:r>
+        <w:t xml:space="preserve"> (an order contains multiple items).</w:t>
       </w:r>
     </w:p>
     <w:p>
@@ -8603,7 +8761,7 @@
         <w:pStyle w:val="ListParagraph"/>
         <w:numPr>
           <w:ilvl w:val="0"/>
-          <w:numId w:val="14"/>
+          <w:numId w:val="15"/>
         </w:numPr>
         <w:ind w:left="720"/>
       </w:pPr>
@@ -8615,10 +8773,18 @@
           <w:b/>
           <w:bCs/>
         </w:rPr>
-        <w:t>Stock_Transactions</w:t>
-      </w:r>
-      <w:r>
-        <w:t xml:space="preserve"> through product_id (tracks stock movement for each product).</w:t>
+        <w:t>Invoices</w:t>
+      </w:r>
+      <w:r>
+        <w:t xml:space="preserve"> through </w:t>
+      </w:r>
+      <w:proofErr w:type="spellStart"/>
+      <w:r>
+        <w:t>order_id</w:t>
+      </w:r>
+      <w:proofErr w:type="spellEnd"/>
+      <w:r>
+        <w:t xml:space="preserve"> (an order generates one invoice).</w:t>
       </w:r>
     </w:p>
     <w:p>
@@ -8630,13 +8796,15 @@
         </w:numPr>
         <w:ind w:left="360"/>
       </w:pPr>
+      <w:proofErr w:type="spellStart"/>
       <w:r>
         <w:rPr>
           <w:b/>
           <w:bCs/>
         </w:rPr>
-        <w:t>Orders</w:t>
-      </w:r>
+        <w:t>Order_Items</w:t>
+      </w:r>
+      <w:proofErr w:type="spellEnd"/>
       <w:r>
         <w:t>:</w:t>
       </w:r>
@@ -8646,46 +8814,32 @@
         <w:pStyle w:val="ListParagraph"/>
         <w:numPr>
           <w:ilvl w:val="0"/>
-          <w:numId w:val="15"/>
+          <w:numId w:val="16"/>
         </w:numPr>
         <w:ind w:left="720"/>
       </w:pPr>
       <w:r>
-        <w:lastRenderedPageBreak/>
-        <w:t xml:space="preserve">Linked to </w:t>
+        <w:t xml:space="preserve">Links </w:t>
       </w:r>
       <w:r>
         <w:rPr>
           <w:b/>
           <w:bCs/>
         </w:rPr>
-        <w:t>Users</w:t>
-      </w:r>
-      <w:r>
-        <w:t xml:space="preserve"> through customer_id (an order is placed by one user).</w:t>
-      </w:r>
-    </w:p>
-    <w:p>
-      <w:pPr>
-        <w:pStyle w:val="ListParagraph"/>
-        <w:numPr>
-          <w:ilvl w:val="0"/>
-          <w:numId w:val="15"/>
-        </w:numPr>
-        <w:ind w:left="720"/>
-      </w:pPr>
-      <w:r>
-        <w:t xml:space="preserve">Linked to </w:t>
+        <w:t>Orders</w:t>
+      </w:r>
+      <w:r>
+        <w:t xml:space="preserve"> and </w:t>
       </w:r>
       <w:r>
         <w:rPr>
           <w:b/>
           <w:bCs/>
         </w:rPr>
-        <w:t>Order_Items</w:t>
-      </w:r>
-      <w:r>
-        <w:t xml:space="preserve"> through order_id (an order contains multiple items).</w:t>
+        <w:t>Products</w:t>
+      </w:r>
+      <w:r>
+        <w:t xml:space="preserve"> (many-to-many relationship).</w:t>
       </w:r>
     </w:p>
     <w:p>
@@ -8693,22 +8847,20 @@
         <w:pStyle w:val="ListParagraph"/>
         <w:numPr>
           <w:ilvl w:val="0"/>
-          <w:numId w:val="15"/>
-        </w:numPr>
-        <w:ind w:left="720"/>
-      </w:pPr>
-      <w:r>
-        <w:t xml:space="preserve">Linked to </w:t>
-      </w:r>
+          <w:numId w:val="12"/>
+        </w:numPr>
+        <w:ind w:left="360"/>
+      </w:pPr>
       <w:r>
         <w:rPr>
           <w:b/>
           <w:bCs/>
         </w:rPr>
-        <w:t>Invoices</w:t>
-      </w:r>
-      <w:r>
-        <w:t xml:space="preserve"> through order_id (an order generates one invoice).</w:t>
+        <w:lastRenderedPageBreak/>
+        <w:t>Reports</w:t>
+      </w:r>
+      <w:r>
+        <w:t>:</w:t>
       </w:r>
     </w:p>
     <w:p>
@@ -8716,7 +8868,7 @@
         <w:pStyle w:val="ListParagraph"/>
         <w:numPr>
           <w:ilvl w:val="0"/>
-          <w:numId w:val="15"/>
+          <w:numId w:val="17"/>
         </w:numPr>
         <w:ind w:left="720"/>
       </w:pPr>
@@ -8728,10 +8880,18 @@
           <w:b/>
           <w:bCs/>
         </w:rPr>
-        <w:t>Transactions</w:t>
-      </w:r>
-      <w:r>
-        <w:t xml:space="preserve"> through order_id (an order can have multiple payment transactions).</w:t>
+        <w:t>Users</w:t>
+      </w:r>
+      <w:r>
+        <w:t xml:space="preserve"> through </w:t>
+      </w:r>
+      <w:proofErr w:type="spellStart"/>
+      <w:r>
+        <w:t>user_id</w:t>
+      </w:r>
+      <w:proofErr w:type="spellEnd"/>
+      <w:r>
+        <w:t xml:space="preserve"> (reports are generated by users).</w:t>
       </w:r>
     </w:p>
     <w:p>
@@ -8748,7 +8908,7 @@
           <w:b/>
           <w:bCs/>
         </w:rPr>
-        <w:t>Order_Items</w:t>
+        <w:t>Invoices</w:t>
       </w:r>
       <w:r>
         <w:t>:</w:t>
@@ -8759,12 +8919,12 @@
         <w:pStyle w:val="ListParagraph"/>
         <w:numPr>
           <w:ilvl w:val="0"/>
-          <w:numId w:val="16"/>
+          <w:numId w:val="17"/>
         </w:numPr>
         <w:ind w:left="720"/>
       </w:pPr>
       <w:r>
-        <w:t xml:space="preserve">Links </w:t>
+        <w:t xml:space="preserve">Linked to </w:t>
       </w:r>
       <w:r>
         <w:rPr>
@@ -8774,236 +8934,46 @@
         <w:t>Orders</w:t>
       </w:r>
       <w:r>
-        <w:t xml:space="preserve"> and </w:t>
+        <w:t xml:space="preserve"> through </w:t>
+      </w:r>
+      <w:proofErr w:type="spellStart"/>
+      <w:r>
+        <w:t>order_id</w:t>
+      </w:r>
+      <w:proofErr w:type="spellEnd"/>
+      <w:r>
+        <w:t xml:space="preserve"> (one invoice per order).</w:t>
+      </w:r>
+    </w:p>
+    <w:p>
+      <w:pPr>
+        <w:pStyle w:val="ListParagraph"/>
+        <w:numPr>
+          <w:ilvl w:val="0"/>
+          <w:numId w:val="17"/>
+        </w:numPr>
+        <w:ind w:left="720"/>
+      </w:pPr>
+      <w:r>
+        <w:t xml:space="preserve">Linked to </w:t>
       </w:r>
       <w:r>
         <w:rPr>
           <w:b/>
           <w:bCs/>
         </w:rPr>
-        <w:t>Products</w:t>
-      </w:r>
-      <w:r>
-        <w:t xml:space="preserve"> (many-to-many relationship).</w:t>
-      </w:r>
-    </w:p>
-    <w:p>
-      <w:pPr>
-        <w:pStyle w:val="ListParagraph"/>
-        <w:numPr>
-          <w:ilvl w:val="0"/>
-          <w:numId w:val="12"/>
-        </w:numPr>
-        <w:ind w:left="360"/>
-      </w:pPr>
-      <w:r>
-        <w:rPr>
-          <w:b/>
-          <w:bCs/>
-        </w:rPr>
-        <w:t>Stock_Transactions</w:t>
-      </w:r>
-      <w:r>
-        <w:t>:</w:t>
-      </w:r>
-    </w:p>
-    <w:p>
-      <w:pPr>
-        <w:pStyle w:val="ListParagraph"/>
-        <w:numPr>
-          <w:ilvl w:val="0"/>
-          <w:numId w:val="16"/>
-        </w:numPr>
-        <w:ind w:left="720"/>
-      </w:pPr>
-      <w:r>
-        <w:t xml:space="preserve">Linked to </w:t>
-      </w:r>
-      <w:r>
-        <w:rPr>
-          <w:b/>
-          <w:bCs/>
-        </w:rPr>
         <w:t>Users</w:t>
       </w:r>
       <w:r>
-        <w:t xml:space="preserve"> through user_id (tracks the user responsible for stock changes).</w:t>
-      </w:r>
-    </w:p>
-    <w:p>
-      <w:pPr>
-        <w:pStyle w:val="ListParagraph"/>
-        <w:numPr>
-          <w:ilvl w:val="0"/>
-          <w:numId w:val="16"/>
-        </w:numPr>
-        <w:ind w:left="720"/>
-      </w:pPr>
-      <w:r>
-        <w:t xml:space="preserve">Linked to </w:t>
-      </w:r>
-      <w:r>
-        <w:rPr>
-          <w:b/>
-          <w:bCs/>
-        </w:rPr>
-        <w:t>Products</w:t>
-      </w:r>
-      <w:r>
-        <w:t xml:space="preserve"> through product_id (tracks stock movement for each product).</w:t>
-      </w:r>
-    </w:p>
-    <w:p>
-      <w:pPr>
-        <w:pStyle w:val="ListParagraph"/>
-        <w:numPr>
-          <w:ilvl w:val="0"/>
-          <w:numId w:val="12"/>
-        </w:numPr>
-        <w:ind w:left="360"/>
-      </w:pPr>
-      <w:r>
-        <w:rPr>
-          <w:b/>
-          <w:bCs/>
-        </w:rPr>
-        <w:t>Reports</w:t>
-      </w:r>
-      <w:r>
-        <w:t>:</w:t>
-      </w:r>
-    </w:p>
-    <w:p>
-      <w:pPr>
-        <w:pStyle w:val="ListParagraph"/>
-        <w:numPr>
-          <w:ilvl w:val="0"/>
-          <w:numId w:val="17"/>
-        </w:numPr>
-        <w:ind w:left="720"/>
-      </w:pPr>
-      <w:r>
-        <w:t xml:space="preserve">Linked to </w:t>
-      </w:r>
-      <w:r>
-        <w:rPr>
-          <w:b/>
-          <w:bCs/>
-        </w:rPr>
-        <w:t>Users</w:t>
-      </w:r>
-      <w:r>
-        <w:t xml:space="preserve"> through user_id (reports are generated by users).</w:t>
-      </w:r>
-    </w:p>
-    <w:p>
-      <w:pPr>
-        <w:pStyle w:val="ListParagraph"/>
-        <w:numPr>
-          <w:ilvl w:val="0"/>
-          <w:numId w:val="12"/>
-        </w:numPr>
-        <w:ind w:left="360"/>
-        <w:rPr>
-          <w:b/>
-          <w:bCs/>
-        </w:rPr>
-      </w:pPr>
-      <w:r>
-        <w:rPr>
-          <w:b/>
-          <w:bCs/>
-        </w:rPr>
-        <w:t>Transactions:</w:t>
-      </w:r>
-    </w:p>
-    <w:p>
-      <w:pPr>
-        <w:pStyle w:val="ListParagraph"/>
-        <w:numPr>
-          <w:ilvl w:val="0"/>
-          <w:numId w:val="17"/>
-        </w:numPr>
-        <w:ind w:left="720"/>
-      </w:pPr>
-      <w:r>
-        <w:t xml:space="preserve">Linked to </w:t>
-      </w:r>
-      <w:r>
-        <w:rPr>
-          <w:b/>
-          <w:bCs/>
-        </w:rPr>
-        <w:t>Orders</w:t>
-      </w:r>
-      <w:r>
-        <w:t xml:space="preserve"> through order_id (records payment details for orders).</w:t>
-      </w:r>
-    </w:p>
-    <w:p>
-      <w:pPr>
-        <w:pStyle w:val="ListParagraph"/>
-        <w:numPr>
-          <w:ilvl w:val="0"/>
-          <w:numId w:val="12"/>
-        </w:numPr>
-        <w:ind w:left="360"/>
-      </w:pPr>
-      <w:r>
-        <w:rPr>
-          <w:b/>
-          <w:bCs/>
-        </w:rPr>
-        <w:t>Invoices</w:t>
-      </w:r>
-      <w:r>
-        <w:t>:</w:t>
-      </w:r>
-    </w:p>
-    <w:p>
-      <w:pPr>
-        <w:pStyle w:val="ListParagraph"/>
-        <w:numPr>
-          <w:ilvl w:val="0"/>
-          <w:numId w:val="17"/>
-        </w:numPr>
-        <w:ind w:left="720"/>
-      </w:pPr>
-      <w:r>
-        <w:t xml:space="preserve">Linked to </w:t>
-      </w:r>
-      <w:r>
-        <w:rPr>
-          <w:b/>
-          <w:bCs/>
-        </w:rPr>
-        <w:t>Orders</w:t>
-      </w:r>
-      <w:r>
-        <w:t xml:space="preserve"> through order_id (one invoice per order).</w:t>
-      </w:r>
-    </w:p>
-    <w:p>
-      <w:pPr>
-        <w:pStyle w:val="ListParagraph"/>
-        <w:numPr>
-          <w:ilvl w:val="0"/>
-          <w:numId w:val="17"/>
-        </w:numPr>
-        <w:ind w:left="720"/>
-      </w:pPr>
-      <w:r>
-        <w:t xml:space="preserve">Linked to </w:t>
-      </w:r>
-      <w:r>
-        <w:rPr>
-          <w:b/>
-          <w:bCs/>
-        </w:rPr>
-        <w:t>Users</w:t>
-      </w:r>
-      <w:r>
-        <w:t xml:space="preserve"> through customer_id (invoices are tied to customers).</w:t>
+        <w:t xml:space="preserve"> through </w:t>
+      </w:r>
+      <w:proofErr w:type="spellStart"/>
+      <w:r>
+        <w:t>customer_id</w:t>
+      </w:r>
+      <w:proofErr w:type="spellEnd"/>
+      <w:r>
+        <w:t xml:space="preserve"> (invoices are tied to customers).</w:t>
       </w:r>
     </w:p>
     <w:p>
@@ -9227,7 +9197,6 @@
         </w:numPr>
       </w:pPr>
       <w:r>
-        <w:lastRenderedPageBreak/>
         <w:t xml:space="preserve">Frontend </w:t>
       </w:r>
       <w:r>
@@ -9384,6 +9353,7 @@
         </w:numPr>
       </w:pPr>
       <w:r>
+        <w:lastRenderedPageBreak/>
         <w:t>Storage - 20 GB free space</w:t>
       </w:r>
     </w:p>
@@ -9606,8 +9576,13 @@
       </w:r>
     </w:p>
     <w:p>
-      <w:r>
-        <w:t>Product_Categories table</w:t>
+      <w:proofErr w:type="spellStart"/>
+      <w:r>
+        <w:t>Product_Categories</w:t>
+      </w:r>
+      <w:proofErr w:type="spellEnd"/>
+      <w:r>
+        <w:t xml:space="preserve"> table</w:t>
       </w:r>
     </w:p>
     <w:p>
@@ -9747,8 +9722,13 @@
       </w:r>
     </w:p>
     <w:p>
-      <w:r>
-        <w:t>Order_Items table</w:t>
+      <w:proofErr w:type="spellStart"/>
+      <w:r>
+        <w:t>Order_Items</w:t>
+      </w:r>
+      <w:proofErr w:type="spellEnd"/>
+      <w:r>
+        <w:t xml:space="preserve"> table</w:t>
       </w:r>
     </w:p>
     <w:p>
@@ -9794,53 +9774,7 @@
         </w:drawing>
       </w:r>
     </w:p>
-    <w:p>
-      <w:r>
-        <w:t>Stock_Transactions table</w:t>
-      </w:r>
-    </w:p>
-    <w:p>
-      <w:r>
-        <w:rPr>
-          <w:noProof/>
-        </w:rPr>
-        <w:drawing>
-          <wp:inline distT="0" distB="0" distL="0" distR="0" wp14:anchorId="51E70DBC" wp14:editId="2806BE63">
-            <wp:extent cx="3714750" cy="2165245"/>
-            <wp:effectExtent l="0" t="0" r="0" b="6985"/>
-            <wp:docPr id="851803999" name="Picture 1" descr="A screen shot of a computer code&#10;&#10;Description automatically generated"/>
-            <wp:cNvGraphicFramePr>
-              <a:graphicFrameLocks xmlns:a="http://schemas.openxmlformats.org/drawingml/2006/main" noChangeAspect="1"/>
-            </wp:cNvGraphicFramePr>
-            <a:graphic xmlns:a="http://schemas.openxmlformats.org/drawingml/2006/main">
-              <a:graphicData uri="http://schemas.openxmlformats.org/drawingml/2006/picture">
-                <pic:pic xmlns:pic="http://schemas.openxmlformats.org/drawingml/2006/picture">
-                  <pic:nvPicPr>
-                    <pic:cNvPr id="851803999" name="Picture 1" descr="A screen shot of a computer code&#10;&#10;Description automatically generated"/>
-                    <pic:cNvPicPr/>
-                  </pic:nvPicPr>
-                  <pic:blipFill>
-                    <a:blip r:embed="rId18"/>
-                    <a:stretch>
-                      <a:fillRect/>
-                    </a:stretch>
-                  </pic:blipFill>
-                  <pic:spPr>
-                    <a:xfrm>
-                      <a:off x="0" y="0"/>
-                      <a:ext cx="3721113" cy="2168954"/>
-                    </a:xfrm>
-                    <a:prstGeom prst="rect">
-                      <a:avLst/>
-                    </a:prstGeom>
-                  </pic:spPr>
-                </pic:pic>
-              </a:graphicData>
-            </a:graphic>
-          </wp:inline>
-        </w:drawing>
-      </w:r>
-    </w:p>
+    <w:p/>
     <w:p>
       <w:r>
         <w:t>Reports table</w:t>
@@ -9867,7 +9801,7 @@
                     <pic:cNvPicPr/>
                   </pic:nvPicPr>
                   <pic:blipFill>
-                    <a:blip r:embed="rId19"/>
+                    <a:blip r:embed="rId18"/>
                     <a:stretch>
                       <a:fillRect/>
                     </a:stretch>
@@ -9888,9 +9822,10 @@
         </w:drawing>
       </w:r>
     </w:p>
-    <w:p>
-      <w:r>
-        <w:t>Transactions table</w:t>
+    <w:p/>
+    <w:p>
+      <w:r>
+        <w:t>Invoices table</w:t>
       </w:r>
     </w:p>
     <w:p>
@@ -9898,54 +9833,6 @@
         <w:rPr>
           <w:noProof/>
         </w:rPr>
-        <w:drawing>
-          <wp:inline distT="0" distB="0" distL="0" distR="0" wp14:anchorId="70802D41" wp14:editId="00550596">
-            <wp:extent cx="4019550" cy="1772859"/>
-            <wp:effectExtent l="0" t="0" r="0" b="0"/>
-            <wp:docPr id="1120611980" name="Picture 1" descr="A screen shot of a computer code&#10;&#10;Description automatically generated"/>
-            <wp:cNvGraphicFramePr>
-              <a:graphicFrameLocks xmlns:a="http://schemas.openxmlformats.org/drawingml/2006/main" noChangeAspect="1"/>
-            </wp:cNvGraphicFramePr>
-            <a:graphic xmlns:a="http://schemas.openxmlformats.org/drawingml/2006/main">
-              <a:graphicData uri="http://schemas.openxmlformats.org/drawingml/2006/picture">
-                <pic:pic xmlns:pic="http://schemas.openxmlformats.org/drawingml/2006/picture">
-                  <pic:nvPicPr>
-                    <pic:cNvPr id="1120611980" name="Picture 1" descr="A screen shot of a computer code&#10;&#10;Description automatically generated"/>
-                    <pic:cNvPicPr/>
-                  </pic:nvPicPr>
-                  <pic:blipFill>
-                    <a:blip r:embed="rId20"/>
-                    <a:stretch>
-                      <a:fillRect/>
-                    </a:stretch>
-                  </pic:blipFill>
-                  <pic:spPr>
-                    <a:xfrm>
-                      <a:off x="0" y="0"/>
-                      <a:ext cx="4032668" cy="1778645"/>
-                    </a:xfrm>
-                    <a:prstGeom prst="rect">
-                      <a:avLst/>
-                    </a:prstGeom>
-                  </pic:spPr>
-                </pic:pic>
-              </a:graphicData>
-            </a:graphic>
-          </wp:inline>
-        </w:drawing>
-      </w:r>
-    </w:p>
-    <w:p>
-      <w:r>
-        <w:t>Invoices table</w:t>
-      </w:r>
-    </w:p>
-    <w:p>
-      <w:r>
-        <w:rPr>
-          <w:noProof/>
-        </w:rPr>
-        <w:lastRenderedPageBreak/>
         <w:drawing>
           <wp:inline distT="0" distB="0" distL="0" distR="0" wp14:anchorId="58C3FF6B" wp14:editId="08E50425">
             <wp:extent cx="3714718" cy="1457325"/>
@@ -9962,7 +9849,7 @@
                     <pic:cNvPicPr/>
                   </pic:nvPicPr>
                   <pic:blipFill>
-                    <a:blip r:embed="rId21"/>
+                    <a:blip r:embed="rId19"/>
                     <a:stretch>
                       <a:fillRect/>
                     </a:stretch>
@@ -10016,6 +9903,7 @@
         <w:rPr>
           <w:noProof/>
         </w:rPr>
+        <w:lastRenderedPageBreak/>
         <w:drawing>
           <wp:inline distT="0" distB="0" distL="0" distR="0" wp14:anchorId="2FAE9A0C" wp14:editId="6D3C885D">
             <wp:extent cx="3837518" cy="2466975"/>
@@ -10032,7 +9920,7 @@
                     <pic:cNvPicPr/>
                   </pic:nvPicPr>
                   <pic:blipFill>
-                    <a:blip r:embed="rId22"/>
+                    <a:blip r:embed="rId20"/>
                     <a:stretch>
                       <a:fillRect/>
                     </a:stretch>
@@ -10094,7 +9982,7 @@
                     <pic:cNvPicPr/>
                   </pic:nvPicPr>
                   <pic:blipFill>
-                    <a:blip r:embed="rId23"/>
+                    <a:blip r:embed="rId21"/>
                     <a:stretch>
                       <a:fillRect/>
                     </a:stretch>
@@ -10117,30 +10005,30 @@
     </w:p>
     <w:p>
       <w:r>
+        <w:t>app.py</w:t>
+      </w:r>
+      <w:r>
+        <w:t xml:space="preserve"> - This </w:t>
+      </w:r>
+      <w:r>
+        <w:t>provides</w:t>
+      </w:r>
+      <w:r>
+        <w:t xml:space="preserve"> </w:t>
+      </w:r>
+      <w:r>
+        <w:t>the code to run the API endpoints for all entities in the database using CRUD</w:t>
+      </w:r>
+      <w:r>
+        <w:t>. It uses the variables in the db_util.py to configure the database connection.</w:t>
+      </w:r>
+    </w:p>
+    <w:p>
+      <w:r>
+        <w:rPr>
+          <w:noProof/>
+        </w:rPr>
         <w:lastRenderedPageBreak/>
-        <w:t>app.py</w:t>
-      </w:r>
-      <w:r>
-        <w:t xml:space="preserve"> - This </w:t>
-      </w:r>
-      <w:r>
-        <w:t>provides</w:t>
-      </w:r>
-      <w:r>
-        <w:t xml:space="preserve"> </w:t>
-      </w:r>
-      <w:r>
-        <w:t>the code to run the API endpoints for all entities in the database using CRUD</w:t>
-      </w:r>
-      <w:r>
-        <w:t>. It uses the variables in the db_util.py to configure the database connection.</w:t>
-      </w:r>
-    </w:p>
-    <w:p>
-      <w:r>
-        <w:rPr>
-          <w:noProof/>
-        </w:rPr>
         <w:drawing>
           <wp:inline distT="0" distB="0" distL="0" distR="0" wp14:anchorId="5B3148DE" wp14:editId="6E57B1A9">
             <wp:extent cx="2577966" cy="2809875"/>
@@ -10157,7 +10045,7 @@
                     <pic:cNvPicPr/>
                   </pic:nvPicPr>
                   <pic:blipFill>
-                    <a:blip r:embed="rId24"/>
+                    <a:blip r:embed="rId22"/>
                     <a:stretch>
                       <a:fillRect/>
                     </a:stretch>
@@ -10199,7 +10087,7 @@
                     <pic:cNvPicPr/>
                   </pic:nvPicPr>
                   <pic:blipFill>
-                    <a:blip r:embed="rId25"/>
+                    <a:blip r:embed="rId23"/>
                     <a:stretch>
                       <a:fillRect/>
                     </a:stretch>
@@ -10242,7 +10130,7 @@
                     <pic:cNvPicPr/>
                   </pic:nvPicPr>
                   <pic:blipFill>
-                    <a:blip r:embed="rId26"/>
+                    <a:blip r:embed="rId24"/>
                     <a:stretch>
                       <a:fillRect/>
                     </a:stretch>
@@ -10279,8 +10167,13 @@
       <w:r>
         <w:t xml:space="preserve">The pages for the frontend have been created using HTML and CSS. The initial designs have sample </w:t>
       </w:r>
-      <w:r>
-        <w:t xml:space="preserve">data but I have tried to replicate the </w:t>
+      <w:proofErr w:type="gramStart"/>
+      <w:r>
+        <w:t>data</w:t>
+      </w:r>
+      <w:proofErr w:type="gramEnd"/>
+      <w:r>
+        <w:t xml:space="preserve"> but I have tried to replicate the </w:t>
       </w:r>
       <w:r>
         <w:t>design,</w:t>
@@ -10318,7 +10211,7 @@
                     <pic:cNvPicPr/>
                   </pic:nvPicPr>
                   <pic:blipFill>
-                    <a:blip r:embed="rId27"/>
+                    <a:blip r:embed="rId25"/>
                     <a:stretch>
                       <a:fillRect/>
                     </a:stretch>
@@ -10365,7 +10258,7 @@
                     <pic:cNvPicPr/>
                   </pic:nvPicPr>
                   <pic:blipFill>
-                    <a:blip r:embed="rId28"/>
+                    <a:blip r:embed="rId26"/>
                     <a:stretch>
                       <a:fillRect/>
                     </a:stretch>
@@ -10412,7 +10305,7 @@
                     <pic:cNvPicPr/>
                   </pic:nvPicPr>
                   <pic:blipFill>
-                    <a:blip r:embed="rId29"/>
+                    <a:blip r:embed="rId27"/>
                     <a:stretch>
                       <a:fillRect/>
                     </a:stretch>
@@ -10460,7 +10353,7 @@
                     <pic:cNvPicPr/>
                   </pic:nvPicPr>
                   <pic:blipFill>
-                    <a:blip r:embed="rId30"/>
+                    <a:blip r:embed="rId28"/>
                     <a:stretch>
                       <a:fillRect/>
                     </a:stretch>
@@ -10507,7 +10400,7 @@
                     <pic:cNvPicPr/>
                   </pic:nvPicPr>
                   <pic:blipFill>
-                    <a:blip r:embed="rId31"/>
+                    <a:blip r:embed="rId29"/>
                     <a:stretch>
                       <a:fillRect/>
                     </a:stretch>
@@ -10554,7 +10447,7 @@
                     <pic:cNvPicPr/>
                   </pic:nvPicPr>
                   <pic:blipFill>
-                    <a:blip r:embed="rId32"/>
+                    <a:blip r:embed="rId30"/>
                     <a:stretch>
                       <a:fillRect/>
                     </a:stretch>
@@ -10618,7 +10511,7 @@
                     <pic:cNvPicPr/>
                   </pic:nvPicPr>
                   <pic:blipFill>
-                    <a:blip r:embed="rId33"/>
+                    <a:blip r:embed="rId31"/>
                     <a:stretch>
                       <a:fillRect/>
                     </a:stretch>
@@ -10660,7 +10553,7 @@
                     <pic:cNvPicPr/>
                   </pic:nvPicPr>
                   <pic:blipFill rotWithShape="1">
-                    <a:blip r:embed="rId34"/>
+                    <a:blip r:embed="rId32"/>
                     <a:srcRect l="6913" b="-1"/>
                     <a:stretch/>
                   </pic:blipFill>
@@ -10715,7 +10608,7 @@
                     <pic:cNvPicPr/>
                   </pic:nvPicPr>
                   <pic:blipFill>
-                    <a:blip r:embed="rId35"/>
+                    <a:blip r:embed="rId33"/>
                     <a:stretch>
                       <a:fillRect/>
                     </a:stretch>
@@ -10757,7 +10650,7 @@
                     <pic:cNvPicPr/>
                   </pic:nvPicPr>
                   <pic:blipFill>
-                    <a:blip r:embed="rId36"/>
+                    <a:blip r:embed="rId34"/>
                     <a:stretch>
                       <a:fillRect/>
                     </a:stretch>
@@ -10780,7 +10673,23 @@
     </w:p>
     <w:p>
       <w:r>
-        <w:t>An invalid SQL input for the Product_Categories table that inputs a value into the category_name that exceeds the allowed character limit</w:t>
+        <w:t xml:space="preserve">An invalid SQL input for the </w:t>
+      </w:r>
+      <w:proofErr w:type="spellStart"/>
+      <w:r>
+        <w:t>Product_Categories</w:t>
+      </w:r>
+      <w:proofErr w:type="spellEnd"/>
+      <w:r>
+        <w:t xml:space="preserve"> table that inputs a value into the </w:t>
+      </w:r>
+      <w:proofErr w:type="spellStart"/>
+      <w:r>
+        <w:t>category_name</w:t>
+      </w:r>
+      <w:proofErr w:type="spellEnd"/>
+      <w:r>
+        <w:t xml:space="preserve"> that exceeds the allowed character limit</w:t>
       </w:r>
     </w:p>
     <w:p>
@@ -10804,7 +10713,7 @@
                     <pic:cNvPicPr/>
                   </pic:nvPicPr>
                   <pic:blipFill>
-                    <a:blip r:embed="rId37"/>
+                    <a:blip r:embed="rId35"/>
                     <a:stretch>
                       <a:fillRect/>
                     </a:stretch>
@@ -10846,7 +10755,7 @@
                     <pic:cNvPicPr/>
                   </pic:nvPicPr>
                   <pic:blipFill>
-                    <a:blip r:embed="rId38"/>
+                    <a:blip r:embed="rId36"/>
                     <a:stretch>
                       <a:fillRect/>
                     </a:stretch>
@@ -10869,8 +10778,13 @@
     </w:p>
     <w:p>
       <w:r>
-        <w:t>An invalid SQL input for the Products table that tries to reference a non-existent category_id</w:t>
-      </w:r>
+        <w:t xml:space="preserve">An invalid SQL input for the Products table that tries to reference a non-existent </w:t>
+      </w:r>
+      <w:proofErr w:type="spellStart"/>
+      <w:r>
+        <w:t>category_id</w:t>
+      </w:r>
+      <w:proofErr w:type="spellEnd"/>
     </w:p>
     <w:p>
       <w:r>
@@ -10893,7 +10807,7 @@
                     <pic:cNvPicPr/>
                   </pic:nvPicPr>
                   <pic:blipFill>
-                    <a:blip r:embed="rId39"/>
+                    <a:blip r:embed="rId37"/>
                     <a:stretch>
                       <a:fillRect/>
                     </a:stretch>
@@ -10935,7 +10849,7 @@
                     <pic:cNvPicPr/>
                   </pic:nvPicPr>
                   <pic:blipFill>
-                    <a:blip r:embed="rId40"/>
+                    <a:blip r:embed="rId38"/>
                     <a:stretch>
                       <a:fillRect/>
                     </a:stretch>
@@ -10958,7 +10872,15 @@
     </w:p>
     <w:p>
       <w:r>
-        <w:t>An invalid SQL input for the Orders table that is missing the total_amount field</w:t>
+        <w:t xml:space="preserve">An invalid SQL input for the Orders table that is missing the </w:t>
+      </w:r>
+      <w:proofErr w:type="spellStart"/>
+      <w:r>
+        <w:t>total_amount</w:t>
+      </w:r>
+      <w:proofErr w:type="spellEnd"/>
+      <w:r>
+        <w:t xml:space="preserve"> field</w:t>
       </w:r>
     </w:p>
     <w:p>
@@ -10982,7 +10904,7 @@
                     <pic:cNvPicPr/>
                   </pic:nvPicPr>
                   <pic:blipFill>
-                    <a:blip r:embed="rId41"/>
+                    <a:blip r:embed="rId39"/>
                     <a:stretch>
                       <a:fillRect/>
                     </a:stretch>
@@ -11024,7 +10946,7 @@
                     <pic:cNvPicPr/>
                   </pic:nvPicPr>
                   <pic:blipFill rotWithShape="1">
-                    <a:blip r:embed="rId42"/>
+                    <a:blip r:embed="rId40"/>
                     <a:srcRect t="1" r="18502" b="8333"/>
                     <a:stretch/>
                   </pic:blipFill>
@@ -11053,95 +10975,6 @@
       </w:r>
     </w:p>
     <w:p>
-      <w:r>
-        <w:t>An invalid SQL input for the Stock_Transactions table that tries to reference an invalid product_id</w:t>
-      </w:r>
-    </w:p>
-    <w:p>
-      <w:r>
-        <w:rPr>
-          <w:noProof/>
-        </w:rPr>
-        <w:drawing>
-          <wp:inline distT="0" distB="0" distL="0" distR="0" wp14:anchorId="5D8867E7" wp14:editId="5506F33E">
-            <wp:extent cx="5372100" cy="515426"/>
-            <wp:effectExtent l="0" t="0" r="0" b="0"/>
-            <wp:docPr id="832140642" name="Picture 1"/>
-            <wp:cNvGraphicFramePr>
-              <a:graphicFrameLocks xmlns:a="http://schemas.openxmlformats.org/drawingml/2006/main" noChangeAspect="1"/>
-            </wp:cNvGraphicFramePr>
-            <a:graphic xmlns:a="http://schemas.openxmlformats.org/drawingml/2006/main">
-              <a:graphicData uri="http://schemas.openxmlformats.org/drawingml/2006/picture">
-                <pic:pic xmlns:pic="http://schemas.openxmlformats.org/drawingml/2006/picture">
-                  <pic:nvPicPr>
-                    <pic:cNvPr id="832140642" name=""/>
-                    <pic:cNvPicPr/>
-                  </pic:nvPicPr>
-                  <pic:blipFill>
-                    <a:blip r:embed="rId43"/>
-                    <a:stretch>
-                      <a:fillRect/>
-                    </a:stretch>
-                  </pic:blipFill>
-                  <pic:spPr>
-                    <a:xfrm>
-                      <a:off x="0" y="0"/>
-                      <a:ext cx="5415798" cy="519619"/>
-                    </a:xfrm>
-                    <a:prstGeom prst="rect">
-                      <a:avLst/>
-                    </a:prstGeom>
-                  </pic:spPr>
-                </pic:pic>
-              </a:graphicData>
-            </a:graphic>
-          </wp:inline>
-        </w:drawing>
-      </w:r>
-    </w:p>
-    <w:p>
-      <w:r>
-        <w:rPr>
-          <w:noProof/>
-        </w:rPr>
-        <w:drawing>
-          <wp:inline distT="0" distB="0" distL="0" distR="0" wp14:anchorId="06AE61B3" wp14:editId="6AE6D123">
-            <wp:extent cx="5731510" cy="92075"/>
-            <wp:effectExtent l="0" t="0" r="2540" b="3175"/>
-            <wp:docPr id="939738466" name="Picture 1"/>
-            <wp:cNvGraphicFramePr>
-              <a:graphicFrameLocks xmlns:a="http://schemas.openxmlformats.org/drawingml/2006/main" noChangeAspect="1"/>
-            </wp:cNvGraphicFramePr>
-            <a:graphic xmlns:a="http://schemas.openxmlformats.org/drawingml/2006/main">
-              <a:graphicData uri="http://schemas.openxmlformats.org/drawingml/2006/picture">
-                <pic:pic xmlns:pic="http://schemas.openxmlformats.org/drawingml/2006/picture">
-                  <pic:nvPicPr>
-                    <pic:cNvPr id="939738466" name=""/>
-                    <pic:cNvPicPr/>
-                  </pic:nvPicPr>
-                  <pic:blipFill>
-                    <a:blip r:embed="rId44"/>
-                    <a:stretch>
-                      <a:fillRect/>
-                    </a:stretch>
-                  </pic:blipFill>
-                  <pic:spPr>
-                    <a:xfrm>
-                      <a:off x="0" y="0"/>
-                      <a:ext cx="5731510" cy="92075"/>
-                    </a:xfrm>
-                    <a:prstGeom prst="rect">
-                      <a:avLst/>
-                    </a:prstGeom>
-                  </pic:spPr>
-                </pic:pic>
-              </a:graphicData>
-            </a:graphic>
-          </wp:inline>
-        </w:drawing>
-      </w:r>
-    </w:p>
-    <w:p>
       <w:pPr>
         <w:pStyle w:val="Heading2"/>
       </w:pPr>
@@ -11188,7 +11021,15 @@
     </w:p>
     <w:p>
       <w:r>
-        <w:t>How the requirements was satisfied</w:t>
+        <w:t xml:space="preserve">How the requirements </w:t>
+      </w:r>
+      <w:proofErr w:type="gramStart"/>
+      <w:r>
+        <w:t>was</w:t>
+      </w:r>
+      <w:proofErr w:type="gramEnd"/>
+      <w:r>
+        <w:t xml:space="preserve"> satisfied</w:t>
       </w:r>
     </w:p>
     <w:p>
@@ -12097,8 +11938,13 @@
       <w:r>
         <w:t xml:space="preserve">[1] - </w:t>
       </w:r>
-      <w:r>
-        <w:t xml:space="preserve">Rinf.tech, 2024. </w:t>
+      <w:proofErr w:type="spellStart"/>
+      <w:r>
+        <w:t>Rinf.tech</w:t>
+      </w:r>
+      <w:proofErr w:type="spellEnd"/>
+      <w:r>
+        <w:t xml:space="preserve">, 2024. </w:t>
       </w:r>
       <w:r>
         <w:rPr>
@@ -12110,7 +11956,7 @@
       <w:r>
         <w:t xml:space="preserve">. [online] Available at: </w:t>
       </w:r>
-      <w:hyperlink r:id="rId45" w:tgtFrame="_new" w:history="1">
+      <w:hyperlink r:id="rId41" w:tgtFrame="_new" w:history="1">
         <w:r>
           <w:rPr>
             <w:rStyle w:val="Hyperlink"/>
@@ -12151,7 +11997,7 @@
       <w:r>
         <w:t xml:space="preserve">. [online] Available at: </w:t>
       </w:r>
-      <w:hyperlink r:id="rId46" w:tgtFrame="_new" w:history="1">
+      <w:hyperlink r:id="rId42" w:tgtFrame="_new" w:history="1">
         <w:r>
           <w:rPr>
             <w:rStyle w:val="Hyperlink"/>
@@ -12192,7 +12038,7 @@
       <w:r>
         <w:t xml:space="preserve">. [online] Available at: </w:t>
       </w:r>
-      <w:hyperlink r:id="rId47" w:tgtFrame="_new" w:history="1">
+      <w:hyperlink r:id="rId43" w:tgtFrame="_new" w:history="1">
         <w:r>
           <w:rPr>
             <w:rStyle w:val="Hyperlink"/>
@@ -12227,7 +12073,7 @@
       <w:r>
         <w:t xml:space="preserve">. [pdf] Available at: </w:t>
       </w:r>
-      <w:hyperlink r:id="rId48" w:tgtFrame="_new" w:history="1">
+      <w:hyperlink r:id="rId44" w:tgtFrame="_new" w:history="1">
         <w:r>
           <w:rPr>
             <w:rStyle w:val="Hyperlink"/>
@@ -12268,7 +12114,7 @@
       <w:r>
         <w:t xml:space="preserve">. [online] Available at: </w:t>
       </w:r>
-      <w:hyperlink r:id="rId49" w:tgtFrame="_new" w:history="1">
+      <w:hyperlink r:id="rId45" w:tgtFrame="_new" w:history="1">
         <w:r>
           <w:rPr>
             <w:rStyle w:val="Hyperlink"/>
@@ -12309,7 +12155,7 @@
       <w:r>
         <w:t xml:space="preserve">. [online] Available at: </w:t>
       </w:r>
-      <w:hyperlink r:id="rId50" w:tgtFrame="_new" w:history="1">
+      <w:hyperlink r:id="rId46" w:tgtFrame="_new" w:history="1">
         <w:r>
           <w:rPr>
             <w:rStyle w:val="Hyperlink"/>
@@ -12344,7 +12190,7 @@
       <w:r>
         <w:t xml:space="preserve">. [online] Available at: </w:t>
       </w:r>
-      <w:hyperlink r:id="rId51" w:tgtFrame="_new" w:history="1">
+      <w:hyperlink r:id="rId47" w:tgtFrame="_new" w:history="1">
         <w:r>
           <w:rPr>
             <w:rStyle w:val="Hyperlink"/>
@@ -12360,8 +12206,13 @@
       <w:r>
         <w:t xml:space="preserve">[8] - </w:t>
       </w:r>
-      <w:r>
-        <w:t xml:space="preserve">Ordoro, 2012. </w:t>
+      <w:proofErr w:type="spellStart"/>
+      <w:r>
+        <w:t>Ordoro</w:t>
+      </w:r>
+      <w:proofErr w:type="spellEnd"/>
+      <w:r>
+        <w:t xml:space="preserve">, 2012. </w:t>
       </w:r>
       <w:r>
         <w:rPr>
@@ -12373,7 +12224,7 @@
       <w:r>
         <w:t xml:space="preserve">. [online] Available at: </w:t>
       </w:r>
-      <w:hyperlink r:id="rId52" w:tgtFrame="_new" w:history="1">
+      <w:hyperlink r:id="rId48" w:tgtFrame="_new" w:history="1">
         <w:r>
           <w:rPr>
             <w:rStyle w:val="Hyperlink"/>
@@ -12408,7 +12259,7 @@
       <w:r>
         <w:t xml:space="preserve">. [online] Available at: </w:t>
       </w:r>
-      <w:hyperlink r:id="rId53" w:tgtFrame="_new" w:history="1">
+      <w:hyperlink r:id="rId49" w:tgtFrame="_new" w:history="1">
         <w:r>
           <w:rPr>
             <w:rStyle w:val="Hyperlink"/>
@@ -12443,7 +12294,7 @@
       <w:r>
         <w:t xml:space="preserve">. [online] Available at: </w:t>
       </w:r>
-      <w:hyperlink r:id="rId54" w:tgtFrame="_new" w:history="1">
+      <w:hyperlink r:id="rId50" w:tgtFrame="_new" w:history="1">
         <w:r>
           <w:rPr>
             <w:rStyle w:val="Hyperlink"/>
@@ -12459,8 +12310,13 @@
       <w:r>
         <w:t xml:space="preserve">[11] - </w:t>
       </w:r>
-      <w:r>
-        <w:t xml:space="preserve">Apicraft, 2024. </w:t>
+      <w:proofErr w:type="spellStart"/>
+      <w:r>
+        <w:t>Apicraft</w:t>
+      </w:r>
+      <w:proofErr w:type="spellEnd"/>
+      <w:r>
+        <w:t xml:space="preserve">, 2024. </w:t>
       </w:r>
       <w:r>
         <w:rPr>
@@ -12472,7 +12328,7 @@
       <w:r>
         <w:t xml:space="preserve">. [online] Medium. Available at: </w:t>
       </w:r>
-      <w:hyperlink r:id="rId55" w:tgtFrame="_new" w:history="1">
+      <w:hyperlink r:id="rId51" w:tgtFrame="_new" w:history="1">
         <w:r>
           <w:rPr>
             <w:rStyle w:val="Hyperlink"/>
@@ -12603,11 +12459,19 @@
         <w:t>✔</w:t>
       </w:r>
       <w:r>
-        <w:t xml:space="preserve"> Link to this section from from within the main text in the results, or discussion</w:t>
+        <w:t xml:space="preserve"> Link to this section from </w:t>
+      </w:r>
+      <w:proofErr w:type="spellStart"/>
+      <w:r>
+        <w:t>from</w:t>
+      </w:r>
+      <w:proofErr w:type="spellEnd"/>
+      <w:r>
+        <w:t xml:space="preserve"> within the main text in the results, or discussion</w:t>
       </w:r>
     </w:p>
     <w:sectPr>
-      <w:footerReference w:type="default" r:id="rId56"/>
+      <w:footerReference w:type="default" r:id="rId52"/>
       <w:pgSz w:w="11906" w:h="16838"/>
       <w:pgMar w:top="1440" w:right="1440" w:bottom="1440" w:left="1440" w:header="708" w:footer="708" w:gutter="0"/>
       <w:pgNumType w:start="0"/>

</xml_diff>

<commit_message>
Updating functionality of adding orders and removed updating due to errors. Also removed tables and constraints from SQL database
</commit_message>
<xml_diff>
--- a/Documentation/Alex Nung A118697 Final Project Report.docx
+++ b/Documentation/Alex Nung A118697 Final Project Report.docx
@@ -5655,7 +5655,6 @@
           <w:numId w:val="3"/>
         </w:numPr>
       </w:pPr>
-      <w:proofErr w:type="gramStart"/>
       <w:r>
         <w:t>Improved</w:t>
       </w:r>
@@ -5668,7 +5667,6 @@
       <w:r>
         <w:t>,</w:t>
       </w:r>
-      <w:proofErr w:type="gramEnd"/>
       <w:r>
         <w:t xml:space="preserve"> reduced manual errors, and improved customer satisfaction</w:t>
       </w:r>
@@ -6131,15 +6129,7 @@
         <w:t>this</w:t>
       </w:r>
       <w:r>
-        <w:t xml:space="preserve"> could have been a viable alternative, its rigid structure and role definitions may not align well with the project's scale and resource constraints. </w:t>
-      </w:r>
-      <w:proofErr w:type="spellStart"/>
-      <w:r>
-        <w:t>Agile's</w:t>
-      </w:r>
-      <w:proofErr w:type="spellEnd"/>
-      <w:r>
-        <w:t xml:space="preserve"> broader framework provides adaptability without the added complexity of </w:t>
+        <w:t xml:space="preserve"> could have been a viable alternative, its rigid structure and role definitions may not align well with the project's scale and resource constraints. Agile's broader framework provides adaptability without the added complexity of </w:t>
       </w:r>
       <w:r>
         <w:t>defined</w:t>
@@ -6156,28 +6146,12 @@
         <w:t>s</w:t>
       </w:r>
       <w:r>
-        <w:t xml:space="preserve">ed through the </w:t>
-      </w:r>
-      <w:proofErr w:type="spellStart"/>
-      <w:r>
-        <w:t>MoSCoW</w:t>
-      </w:r>
-      <w:proofErr w:type="spellEnd"/>
-      <w:r>
-        <w:t xml:space="preserve"> framework while leaving room for enhancements based on feedback and testing during development.</w:t>
-      </w:r>
-    </w:p>
-    <w:p>
-      <w:r>
-        <w:t xml:space="preserve">The </w:t>
-      </w:r>
-      <w:proofErr w:type="spellStart"/>
-      <w:r>
-        <w:t>MoSCoW</w:t>
-      </w:r>
-      <w:proofErr w:type="spellEnd"/>
-      <w:r>
-        <w:t xml:space="preserve"> prioritisation is a technique which divides requirements and features into the four following groups: </w:t>
+        <w:t>ed through the MoSCoW framework while leaving room for enhancements based on feedback and testing during development.</w:t>
+      </w:r>
+    </w:p>
+    <w:p>
+      <w:r>
+        <w:t xml:space="preserve">The MoSCoW prioritisation is a technique which divides requirements and features into the four following groups: </w:t>
       </w:r>
     </w:p>
     <w:p>
@@ -6242,15 +6216,7 @@
     </w:p>
     <w:p>
       <w:r>
-        <w:t xml:space="preserve">This approach allows for the development of core functionalities as a priority to deliver an MVP and follow the </w:t>
-      </w:r>
-      <w:proofErr w:type="spellStart"/>
-      <w:r>
-        <w:t>MoSCoW</w:t>
-      </w:r>
-      <w:proofErr w:type="spellEnd"/>
-      <w:r>
-        <w:t xml:space="preserve"> prioritisation to ensure that key functions are offered, and extra features can be added later. This also provides the opportunity to review sprints to identify potential improvements that can be implemented, and also how the system functions as a whole with the new additions. This approach also emphasises the importance of user feedback. Due to the product being used entirely by the client, getting their input during the development process through building usable prototypes is vital to ensure the successful delivery of the product. Another benefit is that it can account for all ranges of finances, and breaking the project into smaller increments can help identify and mitigate risks as functional prototypes at each sprint provide the opportunity to identify risks and address them either during the sprint or at the next sprint. As IMS are crucial to business operations, being able to address integration issues, user adoption and adjusting requirements is vital to ensure the success of this project.</w:t>
+        <w:t>This approach allows for the development of core functionalities as a priority to deliver an MVP and follow the MoSCoW prioritisation to ensure that key functions are offered, and extra features can be added later. This also provides the opportunity to review sprints to identify potential improvements that can be implemented, and also how the system functions as a whole with the new additions. This approach also emphasises the importance of user feedback. Due to the product being used entirely by the client, getting their input during the development process through building usable prototypes is vital to ensure the successful delivery of the product. Another benefit is that it can account for all ranges of finances, and breaking the project into smaller increments can help identify and mitigate risks as functional prototypes at each sprint provide the opportunity to identify risks and address them either during the sprint or at the next sprint. As IMS are crucial to business operations, being able to address integration issues, user adoption and adjusting requirements is vital to ensure the success of this project.</w:t>
       </w:r>
     </w:p>
     <w:p>
@@ -6361,15 +6327,7 @@
         <w:t>for this</w:t>
       </w:r>
       <w:r>
-        <w:t xml:space="preserve"> project. Managing sprints, defining priorities using frameworks like </w:t>
-      </w:r>
-      <w:proofErr w:type="spellStart"/>
-      <w:r>
-        <w:t>MoSCoW</w:t>
-      </w:r>
-      <w:proofErr w:type="spellEnd"/>
-      <w:r>
-        <w:t xml:space="preserve">, and continuously assessing and revising the development strategy </w:t>
+        <w:t xml:space="preserve"> project. Managing sprints, defining priorities using frameworks like MoSCoW, and continuously assessing and revising the development strategy </w:t>
       </w:r>
       <w:r>
         <w:t>require</w:t>
@@ -6434,23 +6392,7 @@
         </w:numPr>
       </w:pPr>
       <w:r>
-        <w:t xml:space="preserve">Simulation of collaboration with tools: As the agile methodology is </w:t>
-      </w:r>
-      <w:proofErr w:type="gramStart"/>
-      <w:r>
-        <w:t>team-focused</w:t>
-      </w:r>
-      <w:proofErr w:type="gramEnd"/>
-      <w:r>
-        <w:t xml:space="preserve">, I will simulate team collaboration using JIRA to plan and track tasks effectively. This will allow requirements to be broken down into manageable tasks in sprints, visually display project progress and prioritise tasks/features using the </w:t>
-      </w:r>
-      <w:proofErr w:type="spellStart"/>
-      <w:r>
-        <w:t>MoSCoW</w:t>
-      </w:r>
-      <w:proofErr w:type="spellEnd"/>
-      <w:r>
-        <w:t xml:space="preserve"> framework. For this project, I will use JIRA to help track feedback to ensure “Must Have” functionalities are prioritised.</w:t>
+        <w:t>Simulation of collaboration with tools: As the agile methodology is team-focused, I will simulate team collaboration using JIRA to plan and track tasks effectively. This will allow requirements to be broken down into manageable tasks in sprints, visually display project progress and prioritise tasks/features using the MoSCoW framework. For this project, I will use JIRA to help track feedback to ensure “Must Have” functionalities are prioritised.</w:t>
       </w:r>
     </w:p>
     <w:p>
@@ -6698,15 +6640,7 @@
         </w:numPr>
       </w:pPr>
       <w:r>
-        <w:t xml:space="preserve">Install MySQL Connector: pip install </w:t>
-      </w:r>
-      <w:proofErr w:type="spellStart"/>
-      <w:r>
-        <w:t>mysql</w:t>
-      </w:r>
-      <w:proofErr w:type="spellEnd"/>
-      <w:r>
-        <w:t>-connector-python</w:t>
+        <w:t>Install MySQL Connector: pip install mysql-connector-python</w:t>
       </w:r>
     </w:p>
     <w:p>
@@ -6814,15 +6748,7 @@
         </w:numPr>
       </w:pPr>
       <w:r>
-        <w:t xml:space="preserve">Use </w:t>
-      </w:r>
-      <w:proofErr w:type="spellStart"/>
-      <w:r>
-        <w:t>MySQL.connector</w:t>
-      </w:r>
-      <w:proofErr w:type="spellEnd"/>
-      <w:r>
-        <w:t xml:space="preserve"> to connect to the database</w:t>
+        <w:t>Use MySQL.connector to connect to the database</w:t>
       </w:r>
     </w:p>
     <w:p>
@@ -6837,13 +6763,8 @@
         <w:t xml:space="preserve">Install </w:t>
       </w:r>
       <w:r>
-        <w:t>pip install flask-</w:t>
-      </w:r>
-      <w:proofErr w:type="spellStart"/>
-      <w:r>
-        <w:t>cors</w:t>
-      </w:r>
-      <w:proofErr w:type="spellEnd"/>
+        <w:t>pip install flask-cors</w:t>
+      </w:r>
     </w:p>
     <w:p>
       <w:pPr>
@@ -6866,15 +6787,7 @@
         </w:numPr>
       </w:pPr>
       <w:r>
-        <w:t>For Example: /add-</w:t>
-      </w:r>
-      <w:proofErr w:type="gramStart"/>
-      <w:r>
-        <w:t>product:</w:t>
-      </w:r>
-      <w:proofErr w:type="gramEnd"/>
-      <w:r>
-        <w:t xml:space="preserve"> adds a new product, get, update and delete</w:t>
+        <w:t>For Example: /add-product: adds a new product, get, update and delete</w:t>
       </w:r>
     </w:p>
     <w:p>
@@ -8378,11 +8291,9 @@
           <w:numId w:val="21"/>
         </w:numPr>
       </w:pPr>
-      <w:proofErr w:type="spellStart"/>
       <w:r>
         <w:t>Product_Categories</w:t>
       </w:r>
-      <w:proofErr w:type="spellEnd"/>
     </w:p>
     <w:p>
       <w:pPr>
@@ -8416,11 +8327,9 @@
           <w:numId w:val="21"/>
         </w:numPr>
       </w:pPr>
-      <w:proofErr w:type="spellStart"/>
       <w:r>
         <w:t>Order_Items</w:t>
       </w:r>
-      <w:proofErr w:type="spellEnd"/>
     </w:p>
     <w:p>
       <w:pPr>
@@ -8491,15 +8400,7 @@
         <w:t>Orders</w:t>
       </w:r>
       <w:r>
-        <w:t xml:space="preserve"> through </w:t>
-      </w:r>
-      <w:proofErr w:type="spellStart"/>
-      <w:r>
-        <w:t>customer_id</w:t>
-      </w:r>
-      <w:proofErr w:type="spellEnd"/>
-      <w:r>
-        <w:t xml:space="preserve"> (a user can place multiple orders).</w:t>
+        <w:t xml:space="preserve"> through customer_id (a user can place multiple orders).</w:t>
       </w:r>
     </w:p>
     <w:p>
@@ -8522,15 +8423,7 @@
         <w:t>Reports</w:t>
       </w:r>
       <w:r>
-        <w:t xml:space="preserve"> through </w:t>
-      </w:r>
-      <w:proofErr w:type="spellStart"/>
-      <w:r>
-        <w:t>user_id</w:t>
-      </w:r>
-      <w:proofErr w:type="spellEnd"/>
-      <w:r>
-        <w:t xml:space="preserve"> (a user can generate multiple reports).</w:t>
+        <w:t xml:space="preserve"> through user_id (a user can generate multiple reports).</w:t>
       </w:r>
     </w:p>
     <w:p>
@@ -8553,15 +8446,7 @@
         <w:t>Invoices</w:t>
       </w:r>
       <w:r>
-        <w:t xml:space="preserve"> through </w:t>
-      </w:r>
-      <w:proofErr w:type="spellStart"/>
-      <w:r>
-        <w:t>customer_id</w:t>
-      </w:r>
-      <w:proofErr w:type="spellEnd"/>
-      <w:r>
-        <w:t xml:space="preserve"> (a user can have multiple invoices).</w:t>
+        <w:t xml:space="preserve"> through customer_id (a user can have multiple invoices).</w:t>
       </w:r>
     </w:p>
     <w:p>
@@ -8573,7 +8458,6 @@
         </w:numPr>
         <w:ind w:left="360"/>
       </w:pPr>
-      <w:proofErr w:type="spellStart"/>
       <w:r>
         <w:rPr>
           <w:b/>
@@ -8581,7 +8465,6 @@
         </w:rPr>
         <w:t>Product_Categories</w:t>
       </w:r>
-      <w:proofErr w:type="spellEnd"/>
       <w:r>
         <w:t>:</w:t>
       </w:r>
@@ -8606,15 +8489,7 @@
         <w:t>Products</w:t>
       </w:r>
       <w:r>
-        <w:t xml:space="preserve"> through </w:t>
-      </w:r>
-      <w:proofErr w:type="spellStart"/>
-      <w:r>
-        <w:t>category_id</w:t>
-      </w:r>
-      <w:proofErr w:type="spellEnd"/>
-      <w:r>
-        <w:t xml:space="preserve"> (a category can have multiple products).</w:t>
+        <w:t xml:space="preserve"> through category_id (a category can have multiple products).</w:t>
       </w:r>
     </w:p>
     <w:p>
@@ -8659,7 +8534,6 @@
       <w:r>
         <w:t xml:space="preserve"> via </w:t>
       </w:r>
-      <w:proofErr w:type="spellStart"/>
       <w:r>
         <w:rPr>
           <w:b/>
@@ -8667,7 +8541,6 @@
         </w:rPr>
         <w:t>Order_Items</w:t>
       </w:r>
-      <w:proofErr w:type="spellEnd"/>
       <w:r>
         <w:t xml:space="preserve"> (a product can be part of multiple orders).</w:t>
       </w:r>
@@ -8709,18 +8582,10 @@
           <w:b/>
           <w:bCs/>
         </w:rPr>
-        <w:t>Users</w:t>
-      </w:r>
-      <w:r>
-        <w:t xml:space="preserve"> through </w:t>
-      </w:r>
-      <w:proofErr w:type="spellStart"/>
-      <w:r>
-        <w:t>customer_id</w:t>
-      </w:r>
-      <w:proofErr w:type="spellEnd"/>
-      <w:r>
-        <w:t xml:space="preserve"> (an order is placed by one user).</w:t>
+        <w:t>Order_Items</w:t>
+      </w:r>
+      <w:r>
+        <w:t xml:space="preserve"> through order_id (an order contains multiple items).</w:t>
       </w:r>
     </w:p>
     <w:p>
@@ -8735,25 +8600,15 @@
       <w:r>
         <w:t xml:space="preserve">Linked to </w:t>
       </w:r>
-      <w:proofErr w:type="spellStart"/>
       <w:r>
         <w:rPr>
           <w:b/>
           <w:bCs/>
         </w:rPr>
-        <w:t>Order_Items</w:t>
-      </w:r>
-      <w:proofErr w:type="spellEnd"/>
-      <w:r>
-        <w:t xml:space="preserve"> through </w:t>
-      </w:r>
-      <w:proofErr w:type="spellStart"/>
-      <w:r>
-        <w:t>order_id</w:t>
-      </w:r>
-      <w:proofErr w:type="spellEnd"/>
-      <w:r>
-        <w:t xml:space="preserve"> (an order contains multiple items).</w:t>
+        <w:t>Invoices</w:t>
+      </w:r>
+      <w:r>
+        <w:t xml:space="preserve"> through order_id (an order generates one invoice).</w:t>
       </w:r>
     </w:p>
     <w:p>
@@ -8761,30 +8616,52 @@
         <w:pStyle w:val="ListParagraph"/>
         <w:numPr>
           <w:ilvl w:val="0"/>
-          <w:numId w:val="15"/>
-        </w:numPr>
-        <w:ind w:left="720"/>
-      </w:pPr>
-      <w:r>
-        <w:t xml:space="preserve">Linked to </w:t>
-      </w:r>
+          <w:numId w:val="12"/>
+        </w:numPr>
+        <w:ind w:left="360"/>
+      </w:pPr>
       <w:r>
         <w:rPr>
           <w:b/>
           <w:bCs/>
         </w:rPr>
-        <w:t>Invoices</w:t>
-      </w:r>
-      <w:r>
-        <w:t xml:space="preserve"> through </w:t>
-      </w:r>
-      <w:proofErr w:type="spellStart"/>
-      <w:r>
-        <w:t>order_id</w:t>
-      </w:r>
-      <w:proofErr w:type="spellEnd"/>
-      <w:r>
-        <w:t xml:space="preserve"> (an order generates one invoice).</w:t>
+        <w:t>Order_Items</w:t>
+      </w:r>
+      <w:r>
+        <w:t>:</w:t>
+      </w:r>
+    </w:p>
+    <w:p>
+      <w:pPr>
+        <w:pStyle w:val="ListParagraph"/>
+        <w:numPr>
+          <w:ilvl w:val="0"/>
+          <w:numId w:val="16"/>
+        </w:numPr>
+        <w:ind w:left="720"/>
+      </w:pPr>
+      <w:r>
+        <w:t xml:space="preserve">Links </w:t>
+      </w:r>
+      <w:r>
+        <w:rPr>
+          <w:b/>
+          <w:bCs/>
+        </w:rPr>
+        <w:t>Orders</w:t>
+      </w:r>
+      <w:r>
+        <w:t xml:space="preserve"> and </w:t>
+      </w:r>
+      <w:r>
+        <w:rPr>
+          <w:b/>
+          <w:bCs/>
+        </w:rPr>
+        <w:t>Products</w:t>
+      </w:r>
+      <w:r>
+        <w:t xml:space="preserve"> (many-to-many relationship).</w:t>
       </w:r>
     </w:p>
     <w:p>
@@ -8796,15 +8673,13 @@
         </w:numPr>
         <w:ind w:left="360"/>
       </w:pPr>
-      <w:proofErr w:type="spellStart"/>
       <w:r>
         <w:rPr>
           <w:b/>
           <w:bCs/>
         </w:rPr>
-        <w:t>Order_Items</w:t>
-      </w:r>
-      <w:proofErr w:type="spellEnd"/>
+        <w:t>Reports</w:t>
+      </w:r>
       <w:r>
         <w:t>:</w:t>
       </w:r>
@@ -8814,32 +8689,43 @@
         <w:pStyle w:val="ListParagraph"/>
         <w:numPr>
           <w:ilvl w:val="0"/>
-          <w:numId w:val="16"/>
+          <w:numId w:val="17"/>
         </w:numPr>
         <w:ind w:left="720"/>
       </w:pPr>
       <w:r>
-        <w:t xml:space="preserve">Links </w:t>
+        <w:lastRenderedPageBreak/>
+        <w:t xml:space="preserve">Linked to </w:t>
       </w:r>
       <w:r>
         <w:rPr>
           <w:b/>
           <w:bCs/>
         </w:rPr>
-        <w:t>Orders</w:t>
-      </w:r>
-      <w:r>
-        <w:t xml:space="preserve"> and </w:t>
-      </w:r>
+        <w:t>Users</w:t>
+      </w:r>
+      <w:r>
+        <w:t xml:space="preserve"> through user_id (reports are generated by users).</w:t>
+      </w:r>
+    </w:p>
+    <w:p>
+      <w:pPr>
+        <w:pStyle w:val="ListParagraph"/>
+        <w:numPr>
+          <w:ilvl w:val="0"/>
+          <w:numId w:val="12"/>
+        </w:numPr>
+        <w:ind w:left="360"/>
+      </w:pPr>
       <w:r>
         <w:rPr>
           <w:b/>
           <w:bCs/>
         </w:rPr>
-        <w:t>Products</w:t>
-      </w:r>
-      <w:r>
-        <w:t xml:space="preserve"> (many-to-many relationship).</w:t>
+        <w:t>Invoices</w:t>
+      </w:r>
+      <w:r>
+        <w:t>:</w:t>
       </w:r>
     </w:p>
     <w:p>
@@ -8847,133 +8733,22 @@
         <w:pStyle w:val="ListParagraph"/>
         <w:numPr>
           <w:ilvl w:val="0"/>
-          <w:numId w:val="12"/>
-        </w:numPr>
-        <w:ind w:left="360"/>
-      </w:pPr>
+          <w:numId w:val="17"/>
+        </w:numPr>
+        <w:ind w:left="720"/>
+      </w:pPr>
+      <w:r>
+        <w:t xml:space="preserve">Linked to </w:t>
+      </w:r>
       <w:r>
         <w:rPr>
           <w:b/>
           <w:bCs/>
         </w:rPr>
-        <w:lastRenderedPageBreak/>
-        <w:t>Reports</w:t>
-      </w:r>
-      <w:r>
-        <w:t>:</w:t>
-      </w:r>
-    </w:p>
-    <w:p>
-      <w:pPr>
-        <w:pStyle w:val="ListParagraph"/>
-        <w:numPr>
-          <w:ilvl w:val="0"/>
-          <w:numId w:val="17"/>
-        </w:numPr>
-        <w:ind w:left="720"/>
-      </w:pPr>
-      <w:r>
-        <w:t xml:space="preserve">Linked to </w:t>
-      </w:r>
-      <w:r>
-        <w:rPr>
-          <w:b/>
-          <w:bCs/>
-        </w:rPr>
-        <w:t>Users</w:t>
-      </w:r>
-      <w:r>
-        <w:t xml:space="preserve"> through </w:t>
-      </w:r>
-      <w:proofErr w:type="spellStart"/>
-      <w:r>
-        <w:t>user_id</w:t>
-      </w:r>
-      <w:proofErr w:type="spellEnd"/>
-      <w:r>
-        <w:t xml:space="preserve"> (reports are generated by users).</w:t>
-      </w:r>
-    </w:p>
-    <w:p>
-      <w:pPr>
-        <w:pStyle w:val="ListParagraph"/>
-        <w:numPr>
-          <w:ilvl w:val="0"/>
-          <w:numId w:val="12"/>
-        </w:numPr>
-        <w:ind w:left="360"/>
-      </w:pPr>
-      <w:r>
-        <w:rPr>
-          <w:b/>
-          <w:bCs/>
-        </w:rPr>
-        <w:t>Invoices</w:t>
-      </w:r>
-      <w:r>
-        <w:t>:</w:t>
-      </w:r>
-    </w:p>
-    <w:p>
-      <w:pPr>
-        <w:pStyle w:val="ListParagraph"/>
-        <w:numPr>
-          <w:ilvl w:val="0"/>
-          <w:numId w:val="17"/>
-        </w:numPr>
-        <w:ind w:left="720"/>
-      </w:pPr>
-      <w:r>
-        <w:t xml:space="preserve">Linked to </w:t>
-      </w:r>
-      <w:r>
-        <w:rPr>
-          <w:b/>
-          <w:bCs/>
-        </w:rPr>
         <w:t>Orders</w:t>
       </w:r>
       <w:r>
-        <w:t xml:space="preserve"> through </w:t>
-      </w:r>
-      <w:proofErr w:type="spellStart"/>
-      <w:r>
-        <w:t>order_id</w:t>
-      </w:r>
-      <w:proofErr w:type="spellEnd"/>
-      <w:r>
-        <w:t xml:space="preserve"> (one invoice per order).</w:t>
-      </w:r>
-    </w:p>
-    <w:p>
-      <w:pPr>
-        <w:pStyle w:val="ListParagraph"/>
-        <w:numPr>
-          <w:ilvl w:val="0"/>
-          <w:numId w:val="17"/>
-        </w:numPr>
-        <w:ind w:left="720"/>
-      </w:pPr>
-      <w:r>
-        <w:t xml:space="preserve">Linked to </w:t>
-      </w:r>
-      <w:r>
-        <w:rPr>
-          <w:b/>
-          <w:bCs/>
-        </w:rPr>
-        <w:t>Users</w:t>
-      </w:r>
-      <w:r>
-        <w:t xml:space="preserve"> through </w:t>
-      </w:r>
-      <w:proofErr w:type="spellStart"/>
-      <w:r>
-        <w:t>customer_id</w:t>
-      </w:r>
-      <w:proofErr w:type="spellEnd"/>
-      <w:r>
-        <w:t xml:space="preserve"> (invoices are tied to customers).</w:t>
+        <w:t xml:space="preserve"> through order_id (one invoice per order).</w:t>
       </w:r>
     </w:p>
     <w:p>
@@ -9353,7 +9128,6 @@
         </w:numPr>
       </w:pPr>
       <w:r>
-        <w:lastRenderedPageBreak/>
         <w:t>Storage - 20 GB free space</w:t>
       </w:r>
     </w:p>
@@ -9364,6 +9138,7 @@
       <w:bookmarkStart w:id="60" w:name="_Toc196940721"/>
       <w:bookmarkStart w:id="61" w:name="_Toc197072229"/>
       <w:r>
+        <w:lastRenderedPageBreak/>
         <w:t>Frontend prototype</w:t>
       </w:r>
       <w:bookmarkEnd w:id="60"/>
@@ -9576,13 +9351,8 @@
       </w:r>
     </w:p>
     <w:p>
-      <w:proofErr w:type="spellStart"/>
-      <w:r>
-        <w:t>Product_Categories</w:t>
-      </w:r>
-      <w:proofErr w:type="spellEnd"/>
-      <w:r>
-        <w:t xml:space="preserve"> table</w:t>
+      <w:r>
+        <w:t>Product_Categories table</w:t>
       </w:r>
     </w:p>
     <w:p>
@@ -9722,13 +9492,8 @@
       </w:r>
     </w:p>
     <w:p>
-      <w:proofErr w:type="spellStart"/>
-      <w:r>
-        <w:t>Order_Items</w:t>
-      </w:r>
-      <w:proofErr w:type="spellEnd"/>
-      <w:r>
-        <w:t xml:space="preserve"> table</w:t>
+      <w:r>
+        <w:t>Order_Items table</w:t>
       </w:r>
     </w:p>
     <w:p>
@@ -10167,13 +9932,8 @@
       <w:r>
         <w:t xml:space="preserve">The pages for the frontend have been created using HTML and CSS. The initial designs have sample </w:t>
       </w:r>
-      <w:proofErr w:type="gramStart"/>
-      <w:r>
-        <w:t>data</w:t>
-      </w:r>
-      <w:proofErr w:type="gramEnd"/>
-      <w:r>
-        <w:t xml:space="preserve"> but I have tried to replicate the </w:t>
+      <w:r>
+        <w:t xml:space="preserve">data but I have tried to replicate the </w:t>
       </w:r>
       <w:r>
         <w:t>design,</w:t>
@@ -10673,23 +10433,7 @@
     </w:p>
     <w:p>
       <w:r>
-        <w:t xml:space="preserve">An invalid SQL input for the </w:t>
-      </w:r>
-      <w:proofErr w:type="spellStart"/>
-      <w:r>
-        <w:t>Product_Categories</w:t>
-      </w:r>
-      <w:proofErr w:type="spellEnd"/>
-      <w:r>
-        <w:t xml:space="preserve"> table that inputs a value into the </w:t>
-      </w:r>
-      <w:proofErr w:type="spellStart"/>
-      <w:r>
-        <w:t>category_name</w:t>
-      </w:r>
-      <w:proofErr w:type="spellEnd"/>
-      <w:r>
-        <w:t xml:space="preserve"> that exceeds the allowed character limit</w:t>
+        <w:t>An invalid SQL input for the Product_Categories table that inputs a value into the category_name that exceeds the allowed character limit</w:t>
       </w:r>
     </w:p>
     <w:p>
@@ -10778,13 +10522,8 @@
     </w:p>
     <w:p>
       <w:r>
-        <w:t xml:space="preserve">An invalid SQL input for the Products table that tries to reference a non-existent </w:t>
-      </w:r>
-      <w:proofErr w:type="spellStart"/>
-      <w:r>
-        <w:t>category_id</w:t>
-      </w:r>
-      <w:proofErr w:type="spellEnd"/>
+        <w:t>An invalid SQL input for the Products table that tries to reference a non-existent category_id</w:t>
+      </w:r>
     </w:p>
     <w:p>
       <w:r>
@@ -10872,15 +10611,7 @@
     </w:p>
     <w:p>
       <w:r>
-        <w:t xml:space="preserve">An invalid SQL input for the Orders table that is missing the </w:t>
-      </w:r>
-      <w:proofErr w:type="spellStart"/>
-      <w:r>
-        <w:t>total_amount</w:t>
-      </w:r>
-      <w:proofErr w:type="spellEnd"/>
-      <w:r>
-        <w:t xml:space="preserve"> field</w:t>
+        <w:t>An invalid SQL input for the Orders table that is missing the total_amount field</w:t>
       </w:r>
     </w:p>
     <w:p>
@@ -11021,15 +10752,7 @@
     </w:p>
     <w:p>
       <w:r>
-        <w:t xml:space="preserve">How the requirements </w:t>
-      </w:r>
-      <w:proofErr w:type="gramStart"/>
-      <w:r>
-        <w:t>was</w:t>
-      </w:r>
-      <w:proofErr w:type="gramEnd"/>
-      <w:r>
-        <w:t xml:space="preserve"> satisfied</w:t>
+        <w:t>How the requirements was satisfied</w:t>
       </w:r>
     </w:p>
     <w:p>
@@ -11938,13 +11661,8 @@
       <w:r>
         <w:t xml:space="preserve">[1] - </w:t>
       </w:r>
-      <w:proofErr w:type="spellStart"/>
-      <w:r>
-        <w:t>Rinf.tech</w:t>
-      </w:r>
-      <w:proofErr w:type="spellEnd"/>
-      <w:r>
-        <w:t xml:space="preserve">, 2024. </w:t>
+      <w:r>
+        <w:t xml:space="preserve">Rinf.tech, 2024. </w:t>
       </w:r>
       <w:r>
         <w:rPr>
@@ -12206,13 +11924,8 @@
       <w:r>
         <w:t xml:space="preserve">[8] - </w:t>
       </w:r>
-      <w:proofErr w:type="spellStart"/>
-      <w:r>
-        <w:t>Ordoro</w:t>
-      </w:r>
-      <w:proofErr w:type="spellEnd"/>
-      <w:r>
-        <w:t xml:space="preserve">, 2012. </w:t>
+      <w:r>
+        <w:t xml:space="preserve">Ordoro, 2012. </w:t>
       </w:r>
       <w:r>
         <w:rPr>
@@ -12310,13 +12023,8 @@
       <w:r>
         <w:t xml:space="preserve">[11] - </w:t>
       </w:r>
-      <w:proofErr w:type="spellStart"/>
-      <w:r>
-        <w:t>Apicraft</w:t>
-      </w:r>
-      <w:proofErr w:type="spellEnd"/>
-      <w:r>
-        <w:t xml:space="preserve">, 2024. </w:t>
+      <w:r>
+        <w:t xml:space="preserve">Apicraft, 2024. </w:t>
       </w:r>
       <w:r>
         <w:rPr>
@@ -12459,15 +12167,7 @@
         <w:t>✔</w:t>
       </w:r>
       <w:r>
-        <w:t xml:space="preserve"> Link to this section from </w:t>
-      </w:r>
-      <w:proofErr w:type="spellStart"/>
-      <w:r>
-        <w:t>from</w:t>
-      </w:r>
-      <w:proofErr w:type="spellEnd"/>
-      <w:r>
-        <w:t xml:space="preserve"> within the main text in the results, or discussion</w:t>
+        <w:t xml:space="preserve"> Link to this section from from within the main text in the results, or discussion</w:t>
       </w:r>
     </w:p>
     <w:sectPr>
@@ -13956,7 +13656,7 @@
   <w:abstractNum w:abstractNumId="11" w15:restartNumberingAfterBreak="0">
     <w:nsid w:val="349C6F9D"/>
     <w:multiLevelType w:val="hybridMultilevel"/>
-    <w:tmpl w:val="F9A6FA04"/>
+    <w:tmpl w:val="C1D6C888"/>
     <w:lvl w:ilvl="0" w:tplc="0809000F">
       <w:start w:val="1"/>
       <w:numFmt w:val="decimal"/>
@@ -13966,7 +13666,7 @@
         <w:ind w:left="1080" w:hanging="360"/>
       </w:pPr>
     </w:lvl>
-    <w:lvl w:ilvl="1" w:tplc="08090019" w:tentative="1">
+    <w:lvl w:ilvl="1" w:tplc="08090019">
       <w:start w:val="1"/>
       <w:numFmt w:val="lowerLetter"/>
       <w:lvlText w:val="%2."/>

</xml_diff>

<commit_message>
Updating Documentation and adding unit testing for python classes
</commit_message>
<xml_diff>
--- a/Documentation/Alex Nung A118697 Final Project Report.docx
+++ b/Documentation/Alex Nung A118697 Final Project Report.docx
@@ -280,98 +280,7 @@
             <mc:AlternateContent>
               <mc:Choice Requires="wps">
                 <w:drawing>
-                  <wp:anchor distT="0" distB="0" distL="114300" distR="114300" simplePos="0" relativeHeight="251662336" behindDoc="0" locked="0" layoutInCell="1" allowOverlap="1" wp14:anchorId="7593D1FB" wp14:editId="42EB8B23">
-                    <wp:simplePos x="0" y="0"/>
-                    <wp:positionH relativeFrom="column">
-                      <wp:posOffset>-609600</wp:posOffset>
-                    </wp:positionH>
-                    <wp:positionV relativeFrom="paragraph">
-                      <wp:posOffset>-548640</wp:posOffset>
-                    </wp:positionV>
-                    <wp:extent cx="5207635" cy="10261600"/>
-                    <wp:effectExtent l="0" t="0" r="0" b="0"/>
-                    <wp:wrapNone/>
-                    <wp:docPr id="1587341797" name="Text Box 1"/>
-                    <wp:cNvGraphicFramePr/>
-                    <a:graphic xmlns:a="http://schemas.openxmlformats.org/drawingml/2006/main">
-                      <a:graphicData uri="http://schemas.microsoft.com/office/word/2010/wordprocessingShape">
-                        <wps:wsp>
-                          <wps:cNvSpPr txBox="1"/>
-                          <wps:spPr>
-                            <a:xfrm>
-                              <a:off x="0" y="0"/>
-                              <a:ext cx="1828800" cy="1828800"/>
-                            </a:xfrm>
-                            <a:prstGeom prst="rect">
-                              <a:avLst/>
-                            </a:prstGeom>
-                            <a:noFill/>
-                            <a:ln w="6350">
-                              <a:solidFill>
-                                <a:prstClr val="black"/>
-                              </a:solidFill>
-                            </a:ln>
-                          </wps:spPr>
-                          <wps:txbx>
-                            <w:txbxContent>
-                              <w:p>
-                                <w:pPr>
-                                  <w:spacing w:before="240"/>
-                                  <w:ind w:left="1008"/>
-                                  <w:jc w:val="right"/>
-                                  <w:rPr>
-                                    <w:color w:val="FFFFFF" w:themeColor="background1"/>
-                                  </w:rPr>
-                                </w:pPr>
-                              </w:p>
-                            </w:txbxContent>
-                          </wps:txbx>
-                          <wps:bodyPr rot="0" spcFirstLastPara="0" vertOverflow="overflow" horzOverflow="overflow" vert="horz" wrap="square" lIns="91440" tIns="45720" rIns="91440" bIns="45720" numCol="1" spcCol="0" rtlCol="0" fromWordArt="0" anchor="t" anchorCtr="0" forceAA="0" compatLnSpc="1">
-                            <a:prstTxWarp prst="textNoShape">
-                              <a:avLst/>
-                            </a:prstTxWarp>
-                            <a:noAutofit/>
-                          </wps:bodyPr>
-                        </wps:wsp>
-                      </a:graphicData>
-                    </a:graphic>
-                  </wp:anchor>
-                </w:drawing>
-              </mc:Choice>
-              <mc:Fallback>
-                <w:pict>
-                  <v:shapetype w14:anchorId="7593D1FB" id="_x0000_t202" coordsize="21600,21600" o:spt="202" path="m,l,21600r21600,l21600,xe">
-                    <v:stroke joinstyle="miter"/>
-                    <v:path gradientshapeok="t" o:connecttype="rect"/>
-                  </v:shapetype>
-                  <v:shape id="Text Box 1" o:spid="_x0000_s1027" type="#_x0000_t202" style="position:absolute;margin-left:-48pt;margin-top:-43.2pt;width:410.05pt;height:808pt;z-index:251662336;visibility:visible;mso-wrap-style:square;mso-wrap-distance-left:9pt;mso-wrap-distance-top:0;mso-wrap-distance-right:9pt;mso-wrap-distance-bottom:0;mso-position-horizontal:absolute;mso-position-horizontal-relative:text;mso-position-vertical:absolute;mso-position-vertical-relative:text;v-text-anchor:top" o:gfxdata="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" filled="f" strokeweight=".5pt">
-                    <v:textbox>
-                      <w:txbxContent>
-                        <w:p>
-                          <w:pPr>
-                            <w:spacing w:before="240"/>
-                            <w:ind w:left="1008"/>
-                            <w:jc w:val="right"/>
-                            <w:rPr>
-                              <w:color w:val="FFFFFF" w:themeColor="background1"/>
-                            </w:rPr>
-                          </w:pPr>
-                        </w:p>
-                      </w:txbxContent>
-                    </v:textbox>
-                  </v:shape>
-                </w:pict>
-              </mc:Fallback>
-            </mc:AlternateContent>
-          </w:r>
-          <w:r>
-            <w:rPr>
-              <w:noProof/>
-            </w:rPr>
-            <mc:AlternateContent>
-              <mc:Choice Requires="wps">
-                <w:drawing>
-                  <wp:anchor distT="0" distB="0" distL="114300" distR="114300" simplePos="0" relativeHeight="251660288" behindDoc="0" locked="0" layoutInCell="1" allowOverlap="1" wp14:anchorId="34B8F0EB" wp14:editId="35FF296C">
+                  <wp:anchor distT="0" distB="0" distL="114300" distR="114300" simplePos="0" relativeHeight="251660288" behindDoc="0" locked="0" layoutInCell="1" allowOverlap="1" wp14:anchorId="34B8F0EB" wp14:editId="0D5B61DD">
                     <wp:simplePos x="0" y="0"/>
                     <mc:AlternateContent>
                       <mc:Choice Requires="wp14">
@@ -486,7 +395,7 @@
               </mc:Choice>
               <mc:Fallback>
                 <w:pict>
-                  <v:rect w14:anchorId="34B8F0EB" id="Rectangle 268" o:spid="_x0000_s1028" style="position:absolute;margin-left:0;margin-top:0;width:148.1pt;height:760.3pt;z-index:251660288;visibility:visible;mso-wrap-style:square;mso-width-percent:242;mso-height-percent:960;mso-left-percent:730;mso-wrap-distance-left:9pt;mso-wrap-distance-top:0;mso-wrap-distance-right:9pt;mso-wrap-distance-bottom:0;mso-position-horizontal-relative:page;mso-position-vertical:center;mso-position-vertical-relative:page;mso-width-percent:242;mso-height-percent:960;mso-left-percent:730;mso-width-relative:page;mso-height-relative:page;v-text-anchor:middle" o:gfxdata="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" fillcolor="#0e2841 [3215]" stroked="f" strokeweight="1pt">
+                  <v:rect w14:anchorId="34B8F0EB" id="Rectangle 268" o:spid="_x0000_s1027" style="position:absolute;margin-left:0;margin-top:0;width:148.1pt;height:760.3pt;z-index:251660288;visibility:visible;mso-wrap-style:square;mso-width-percent:242;mso-height-percent:960;mso-left-percent:730;mso-wrap-distance-left:9pt;mso-wrap-distance-top:0;mso-wrap-distance-right:9pt;mso-wrap-distance-bottom:0;mso-position-horizontal-relative:page;mso-position-vertical:center;mso-position-vertical-relative:page;mso-width-percent:242;mso-height-percent:960;mso-left-percent:730;mso-width-relative:page;mso-height-relative:page;v-text-anchor:middle" o:gfxdata="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" fillcolor="#0e2841 [3215]" stroked="f" strokeweight="1pt">
                     <v:textbox inset="14.4pt,,14.4pt">
                       <w:txbxContent>
                         <w:sdt>
@@ -615,7 +524,11 @@
               </mc:Choice>
               <mc:Fallback>
                 <w:pict>
-                  <v:shape w14:anchorId="32E27745" id="Text Box 2" o:spid="_x0000_s1029" type="#_x0000_t202" style="position:absolute;left:0;text-align:left;margin-left:64.2pt;margin-top:452.95pt;width:271.2pt;height:110.6pt;z-index:251664384;visibility:visible;mso-wrap-style:square;mso-width-percent:0;mso-height-percent:200;mso-wrap-distance-left:9pt;mso-wrap-distance-top:3.6pt;mso-wrap-distance-right:9pt;mso-wrap-distance-bottom:3.6pt;mso-position-horizontal:absolute;mso-position-horizontal-relative:text;mso-position-vertical:absolute;mso-position-vertical-relative:text;mso-width-percent:0;mso-height-percent:200;mso-width-relative:margin;mso-height-relative:margin;v-text-anchor:top" o:gfxdata="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" filled="f" stroked="f">
+                  <v:shapetype w14:anchorId="32E27745" id="_x0000_t202" coordsize="21600,21600" o:spt="202" path="m,l,21600r21600,l21600,xe">
+                    <v:stroke joinstyle="miter"/>
+                    <v:path gradientshapeok="t" o:connecttype="rect"/>
+                  </v:shapetype>
+                  <v:shape id="Text Box 2" o:spid="_x0000_s1028" type="#_x0000_t202" style="position:absolute;left:0;text-align:left;margin-left:64.2pt;margin-top:452.95pt;width:271.2pt;height:110.6pt;z-index:251664384;visibility:visible;mso-wrap-style:square;mso-width-percent:0;mso-height-percent:200;mso-wrap-distance-left:9pt;mso-wrap-distance-top:3.6pt;mso-wrap-distance-right:9pt;mso-wrap-distance-bottom:3.6pt;mso-position-horizontal:absolute;mso-position-horizontal-relative:text;mso-position-vertical:absolute;mso-position-vertical-relative:text;mso-width-percent:0;mso-height-percent:200;mso-width-relative:margin;mso-height-relative:margin;v-text-anchor:top" o:gfxdata="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" filled="f" stroked="f">
                     <v:textbox style="mso-fit-shape-to-text:t">
                       <w:txbxContent>
                         <w:p>
@@ -731,7 +644,7 @@
               </mc:Choice>
               <mc:Fallback>
                 <w:pict>
-                  <v:shape w14:anchorId="603A8D26" id="_x0000_s1030" type="#_x0000_t202" style="position:absolute;left:0;text-align:left;margin-left:-29.4pt;margin-top:545.05pt;width:366pt;height:110.6pt;z-index:251666432;visibility:visible;mso-wrap-style:square;mso-width-percent:0;mso-height-percent:200;mso-wrap-distance-left:9pt;mso-wrap-distance-top:3.6pt;mso-wrap-distance-right:9pt;mso-wrap-distance-bottom:3.6pt;mso-position-horizontal:absolute;mso-position-horizontal-relative:text;mso-position-vertical:absolute;mso-position-vertical-relative:text;mso-width-percent:0;mso-height-percent:200;mso-width-relative:margin;mso-height-relative:margin;v-text-anchor:top" o:gfxdata="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" filled="f" stroked="f">
+                  <v:shape w14:anchorId="603A8D26" id="_x0000_s1029" type="#_x0000_t202" style="position:absolute;left:0;text-align:left;margin-left:-29.4pt;margin-top:545.05pt;width:366pt;height:110.6pt;z-index:251666432;visibility:visible;mso-wrap-style:square;mso-width-percent:0;mso-height-percent:200;mso-wrap-distance-left:9pt;mso-wrap-distance-top:3.6pt;mso-wrap-distance-right:9pt;mso-wrap-distance-bottom:3.6pt;mso-position-horizontal:absolute;mso-position-horizontal-relative:text;mso-position-vertical:absolute;mso-position-vertical-relative:text;mso-width-percent:0;mso-height-percent:200;mso-width-relative:margin;mso-height-relative:margin;v-text-anchor:top" o:gfxdata="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" filled="f" stroked="f">
                     <v:textbox style="mso-fit-shape-to-text:t">
                       <w:txbxContent>
                         <w:p>
@@ -5655,6 +5568,7 @@
           <w:numId w:val="3"/>
         </w:numPr>
       </w:pPr>
+      <w:proofErr w:type="gramStart"/>
       <w:r>
         <w:t>Improved</w:t>
       </w:r>
@@ -5667,6 +5581,7 @@
       <w:r>
         <w:t>,</w:t>
       </w:r>
+      <w:proofErr w:type="gramEnd"/>
       <w:r>
         <w:t xml:space="preserve"> reduced manual errors, and improved customer satisfaction</w:t>
       </w:r>
@@ -6392,7 +6307,15 @@
         </w:numPr>
       </w:pPr>
       <w:r>
-        <w:t>Simulation of collaboration with tools: As the agile methodology is team-focused, I will simulate team collaboration using JIRA to plan and track tasks effectively. This will allow requirements to be broken down into manageable tasks in sprints, visually display project progress and prioritise tasks/features using the MoSCoW framework. For this project, I will use JIRA to help track feedback to ensure “Must Have” functionalities are prioritised.</w:t>
+        <w:t xml:space="preserve">Simulation of collaboration with tools: As the agile methodology is </w:t>
+      </w:r>
+      <w:proofErr w:type="gramStart"/>
+      <w:r>
+        <w:t>team-focused</w:t>
+      </w:r>
+      <w:proofErr w:type="gramEnd"/>
+      <w:r>
+        <w:t>, I will simulate team collaboration using JIRA to plan and track tasks effectively. This will allow requirements to be broken down into manageable tasks in sprints, visually display project progress and prioritise tasks/features using the MoSCoW framework. For this project, I will use JIRA to help track feedback to ensure “Must Have” functionalities are prioritised.</w:t>
       </w:r>
     </w:p>
     <w:p>
@@ -6787,7 +6710,15 @@
         </w:numPr>
       </w:pPr>
       <w:r>
-        <w:t>For Example: /add-product: adds a new product, get, update and delete</w:t>
+        <w:t>For Example: /add-</w:t>
+      </w:r>
+      <w:proofErr w:type="gramStart"/>
+      <w:r>
+        <w:t>product:</w:t>
+      </w:r>
+      <w:proofErr w:type="gramEnd"/>
+      <w:r>
+        <w:t xml:space="preserve"> adds a new product, get, update and delete</w:t>
       </w:r>
     </w:p>
     <w:p>
@@ -8212,20 +8143,23 @@
     </w:p>
     <w:p>
       <w:r>
-        <w:t>The database design for the IMS will utilise a normalised relational database structure adhering to 3NF that will allow maintaining of data integrity and reduced redundancy and also ensuring that the database is efficient and scalable. It will consist of the following entities (see below an ERD displaying the entities and its relationships):</w:t>
-      </w:r>
-    </w:p>
-    <w:p>
-      <w:r>
-        <w:rPr>
-          <w:noProof/>
-        </w:rPr>
+        <w:t>The database design for the IMS will utilise a normalised relational database structure adhering to 3NF that will allow maintaining of data integrity and reduced redundancy and also ensuring that the database is efficient and scalable. It will consist of the following entities (see below an ERD</w:t>
+      </w:r>
+      <w:r>
+        <w:t xml:space="preserve"> [Figure 1]</w:t>
+      </w:r>
+      <w:r>
+        <w:t xml:space="preserve"> displaying the entities and its relationships):</w:t>
+      </w:r>
+    </w:p>
+    <w:p>
+      <w:r>
         <w:lastRenderedPageBreak/>
         <w:drawing>
-          <wp:inline distT="0" distB="0" distL="0" distR="0" wp14:anchorId="3E8DAF7C" wp14:editId="5C9201F6">
-            <wp:extent cx="5724525" cy="4629150"/>
-            <wp:effectExtent l="0" t="0" r="9525" b="0"/>
-            <wp:docPr id="2084894399" name="Picture 6" descr="A screenshot of a computer&#10;&#10;Description automatically generated"/>
+          <wp:inline distT="0" distB="0" distL="0" distR="0" wp14:anchorId="2A580C94" wp14:editId="57AAAE9E">
+            <wp:extent cx="5731510" cy="2878455"/>
+            <wp:effectExtent l="0" t="0" r="2540" b="0"/>
+            <wp:docPr id="690192655" name="Picture 1" descr="A screenshot of a computer screen&#10;&#10;Description automatically generated"/>
             <wp:cNvGraphicFramePr>
               <a:graphicFrameLocks xmlns:a="http://schemas.openxmlformats.org/drawingml/2006/main" noChangeAspect="1"/>
             </wp:cNvGraphicFramePr>
@@ -8233,36 +8167,23 @@
               <a:graphicData uri="http://schemas.openxmlformats.org/drawingml/2006/picture">
                 <pic:pic xmlns:pic="http://schemas.openxmlformats.org/drawingml/2006/picture">
                   <pic:nvPicPr>
-                    <pic:cNvPr id="2084894399" name="Picture 6" descr="A screenshot of a computer&#10;&#10;Description automatically generated"/>
-                    <pic:cNvPicPr>
-                      <a:picLocks noChangeAspect="1" noChangeArrowheads="1"/>
-                    </pic:cNvPicPr>
+                    <pic:cNvPr id="690192655" name="Picture 1" descr="A screenshot of a computer screen&#10;&#10;Description automatically generated"/>
+                    <pic:cNvPicPr/>
                   </pic:nvPicPr>
                   <pic:blipFill>
-                    <a:blip r:embed="rId9" cstate="print">
-                      <a:extLst>
-                        <a:ext uri="{28A0092B-C50C-407E-A947-70E740481C1C}">
-                          <a14:useLocalDpi xmlns:a14="http://schemas.microsoft.com/office/drawing/2010/main" val="0"/>
-                        </a:ext>
-                      </a:extLst>
-                    </a:blip>
-                    <a:srcRect/>
+                    <a:blip r:embed="rId9"/>
                     <a:stretch>
                       <a:fillRect/>
                     </a:stretch>
                   </pic:blipFill>
-                  <pic:spPr bwMode="auto">
+                  <pic:spPr>
                     <a:xfrm>
                       <a:off x="0" y="0"/>
-                      <a:ext cx="5724525" cy="4629150"/>
+                      <a:ext cx="5731510" cy="2878455"/>
                     </a:xfrm>
                     <a:prstGeom prst="rect">
                       <a:avLst/>
                     </a:prstGeom>
-                    <a:noFill/>
-                    <a:ln>
-                      <a:noFill/>
-                    </a:ln>
                   </pic:spPr>
                 </pic:pic>
               </a:graphicData>
@@ -8272,6 +8193,17 @@
       </w:r>
     </w:p>
     <w:p>
+      <w:r>
+        <w:t>(</w:t>
+      </w:r>
+      <w:r>
+        <w:t>Figure 1</w:t>
+      </w:r>
+      <w:r>
+        <w:t>)</w:t>
+      </w:r>
+    </w:p>
+    <w:p>
       <w:pPr>
         <w:pStyle w:val="ListParagraph"/>
         <w:numPr>
@@ -8694,7 +8626,6 @@
         <w:ind w:left="720"/>
       </w:pPr>
       <w:r>
-        <w:lastRenderedPageBreak/>
         <w:t xml:space="preserve">Linked to </w:t>
       </w:r>
       <w:r>
@@ -8789,6 +8720,7 @@
         </w:numPr>
       </w:pPr>
       <w:r>
+        <w:lastRenderedPageBreak/>
         <w:t>Transitive dependencies are eliminated, ensuring all non-key attributes are dependent only on the primary key.</w:t>
       </w:r>
     </w:p>
@@ -9138,7 +9070,6 @@
       <w:bookmarkStart w:id="60" w:name="_Toc196940721"/>
       <w:bookmarkStart w:id="61" w:name="_Toc197072229"/>
       <w:r>
-        <w:lastRenderedPageBreak/>
         <w:t>Frontend prototype</w:t>
       </w:r>
       <w:bookmarkEnd w:id="60"/>
@@ -9163,6 +9094,7 @@
         <w:rPr>
           <w:noProof/>
         </w:rPr>
+        <w:lastRenderedPageBreak/>
         <w:drawing>
           <wp:inline distT="0" distB="0" distL="0" distR="0" wp14:anchorId="4DB259A2" wp14:editId="5B04E9E2">
             <wp:extent cx="5650352" cy="4907280"/>
@@ -9202,14 +9134,25 @@
     </w:p>
     <w:p>
       <w:r>
+        <w:t>(</w:t>
+      </w:r>
+      <w:r>
+        <w:t>Figure 2</w:t>
+      </w:r>
+      <w:r>
+        <w:t>)</w:t>
+      </w:r>
+    </w:p>
+    <w:p>
+      <w:r>
         <w:rPr>
           <w:noProof/>
         </w:rPr>
         <w:lastRenderedPageBreak/>
         <w:drawing>
-          <wp:inline distT="0" distB="0" distL="0" distR="0" wp14:anchorId="0CC228C1" wp14:editId="4B9F20B0">
-            <wp:extent cx="4791075" cy="3967262"/>
-            <wp:effectExtent l="0" t="0" r="0" b="0"/>
+          <wp:inline distT="0" distB="0" distL="0" distR="0" wp14:anchorId="0CC228C1" wp14:editId="1BDE110A">
+            <wp:extent cx="4733925" cy="3919939"/>
+            <wp:effectExtent l="0" t="0" r="0" b="4445"/>
             <wp:docPr id="272358020" name="Picture 1" descr="A screenshot of a website&#10;&#10;Description automatically generated"/>
             <wp:cNvGraphicFramePr>
               <a:graphicFrameLocks xmlns:a="http://schemas.openxmlformats.org/drawingml/2006/main" noChangeAspect="1"/>
@@ -9230,7 +9173,7 @@
                   <pic:spPr>
                     <a:xfrm>
                       <a:off x="0" y="0"/>
-                      <a:ext cx="4811945" cy="3984544"/>
+                      <a:ext cx="4756150" cy="3938342"/>
                     </a:xfrm>
                     <a:prstGeom prst="rect">
                       <a:avLst/>
@@ -9245,13 +9188,24 @@
     </w:p>
     <w:p>
       <w:r>
+        <w:t>(</w:t>
+      </w:r>
+      <w:r>
+        <w:t>Figure 3</w:t>
+      </w:r>
+      <w:r>
+        <w:t>)</w:t>
+      </w:r>
+    </w:p>
+    <w:p>
+      <w:r>
         <w:rPr>
           <w:noProof/>
         </w:rPr>
         <w:drawing>
-          <wp:inline distT="0" distB="0" distL="0" distR="0" wp14:anchorId="5B5F9751" wp14:editId="7AC97CF3">
-            <wp:extent cx="4791495" cy="4259580"/>
-            <wp:effectExtent l="0" t="0" r="9525" b="7620"/>
+          <wp:inline distT="0" distB="0" distL="0" distR="0" wp14:anchorId="5B5F9751" wp14:editId="428C4BD3">
+            <wp:extent cx="4714875" cy="4191466"/>
+            <wp:effectExtent l="0" t="0" r="0" b="0"/>
             <wp:docPr id="479386038" name="Picture 1" descr="A screenshot of a computer&#10;&#10;Description automatically generated"/>
             <wp:cNvGraphicFramePr>
               <a:graphicFrameLocks xmlns:a="http://schemas.openxmlformats.org/drawingml/2006/main" noChangeAspect="1"/>
@@ -9272,7 +9226,7 @@
                   <pic:spPr>
                     <a:xfrm>
                       <a:off x="0" y="0"/>
-                      <a:ext cx="4820888" cy="4285710"/>
+                      <a:ext cx="4745213" cy="4218436"/>
                     </a:xfrm>
                     <a:prstGeom prst="rect">
                       <a:avLst/>
@@ -9283,6 +9237,17 @@
             </a:graphic>
           </wp:inline>
         </w:drawing>
+      </w:r>
+    </w:p>
+    <w:p>
+      <w:r>
+        <w:t>(</w:t>
+      </w:r>
+      <w:r>
+        <w:t>Figure 4</w:t>
+      </w:r>
+      <w:r>
+        <w:t>)</w:t>
       </w:r>
     </w:p>
     <w:p>
@@ -9352,6 +9317,17 @@
     </w:p>
     <w:p>
       <w:r>
+        <w:t>(</w:t>
+      </w:r>
+      <w:r>
+        <w:t xml:space="preserve">Figure </w:t>
+      </w:r>
+      <w:r>
+        <w:t>5)</w:t>
+      </w:r>
+    </w:p>
+    <w:p>
+      <w:r>
         <w:t>Product_Categories table</w:t>
       </w:r>
     </w:p>
@@ -9399,19 +9375,27 @@
     </w:p>
     <w:p>
       <w:r>
+        <w:t>(</w:t>
+      </w:r>
+      <w:r>
+        <w:t>Figure 6</w:t>
+      </w:r>
+      <w:r>
+        <w:t>)</w:t>
+      </w:r>
+    </w:p>
+    <w:p>
+      <w:r>
         <w:t>Products table</w:t>
       </w:r>
     </w:p>
     <w:p>
       <w:r>
-        <w:rPr>
-          <w:noProof/>
-        </w:rPr>
         <w:drawing>
-          <wp:inline distT="0" distB="0" distL="0" distR="0" wp14:anchorId="5A26B7B7" wp14:editId="1A62DB19">
-            <wp:extent cx="5620935" cy="1743075"/>
+          <wp:inline distT="0" distB="0" distL="0" distR="0" wp14:anchorId="74554221" wp14:editId="1D1C13AD">
+            <wp:extent cx="4562475" cy="1738856"/>
             <wp:effectExtent l="0" t="0" r="0" b="0"/>
-            <wp:docPr id="227989378" name="Picture 1" descr="A computer code on a white background&#10;&#10;Description automatically generated"/>
+            <wp:docPr id="1168559682" name="Picture 1" descr="A screen shot of a computer&#10;&#10;Description automatically generated"/>
             <wp:cNvGraphicFramePr>
               <a:graphicFrameLocks xmlns:a="http://schemas.openxmlformats.org/drawingml/2006/main" noChangeAspect="1"/>
             </wp:cNvGraphicFramePr>
@@ -9419,7 +9403,7 @@
               <a:graphicData uri="http://schemas.openxmlformats.org/drawingml/2006/picture">
                 <pic:pic xmlns:pic="http://schemas.openxmlformats.org/drawingml/2006/picture">
                   <pic:nvPicPr>
-                    <pic:cNvPr id="227989378" name="Picture 1" descr="A computer code on a white background&#10;&#10;Description automatically generated"/>
+                    <pic:cNvPr id="1168559682" name="Picture 1" descr="A screen shot of a computer&#10;&#10;Description automatically generated"/>
                     <pic:cNvPicPr/>
                   </pic:nvPicPr>
                   <pic:blipFill>
@@ -9431,7 +9415,7 @@
                   <pic:spPr>
                     <a:xfrm>
                       <a:off x="0" y="0"/>
-                      <a:ext cx="5645975" cy="1750840"/>
+                      <a:ext cx="4570739" cy="1742005"/>
                     </a:xfrm>
                     <a:prstGeom prst="rect">
                       <a:avLst/>
@@ -9446,6 +9430,17 @@
     </w:p>
     <w:p>
       <w:r>
+        <w:t>(</w:t>
+      </w:r>
+      <w:r>
+        <w:t>Figure 7</w:t>
+      </w:r>
+      <w:r>
+        <w:t>)</w:t>
+      </w:r>
+    </w:p>
+    <w:p>
+      <w:r>
         <w:t>Orders table</w:t>
       </w:r>
     </w:p>
@@ -9454,6 +9449,7 @@
         <w:rPr>
           <w:noProof/>
         </w:rPr>
+        <w:lastRenderedPageBreak/>
         <w:drawing>
           <wp:inline distT="0" distB="0" distL="0" distR="0" wp14:anchorId="5D7C0BF9" wp14:editId="7AE42AA4">
             <wp:extent cx="3686175" cy="1770802"/>
@@ -9493,6 +9489,17 @@
     </w:p>
     <w:p>
       <w:r>
+        <w:t>(</w:t>
+      </w:r>
+      <w:r>
+        <w:t>Figure 8</w:t>
+      </w:r>
+      <w:r>
+        <w:t>)</w:t>
+      </w:r>
+    </w:p>
+    <w:p>
+      <w:r>
         <w:t>Order_Items table</w:t>
       </w:r>
     </w:p>
@@ -9501,7 +9508,6 @@
         <w:rPr>
           <w:noProof/>
         </w:rPr>
-        <w:lastRenderedPageBreak/>
         <w:drawing>
           <wp:inline distT="0" distB="0" distL="0" distR="0" wp14:anchorId="1E44D7F5" wp14:editId="521D8794">
             <wp:extent cx="3714750" cy="1493967"/>
@@ -9539,7 +9545,17 @@
         </w:drawing>
       </w:r>
     </w:p>
-    <w:p/>
+    <w:p>
+      <w:r>
+        <w:t>(</w:t>
+      </w:r>
+      <w:r>
+        <w:t>Figure 9</w:t>
+      </w:r>
+      <w:r>
+        <w:t>)</w:t>
+      </w:r>
+    </w:p>
     <w:p>
       <w:r>
         <w:t>Reports table</w:t>
@@ -9587,7 +9603,11 @@
         </w:drawing>
       </w:r>
     </w:p>
-    <w:p/>
+    <w:p>
+      <w:r>
+        <w:t>(Figure 10)</w:t>
+      </w:r>
+    </w:p>
     <w:p>
       <w:r>
         <w:t>Invoices table</w:t>
@@ -9637,6 +9657,12 @@
     </w:p>
     <w:p>
       <w:r>
+        <w:t>(Figure 11)</w:t>
+      </w:r>
+    </w:p>
+    <w:p>
+      <w:r>
+        <w:lastRenderedPageBreak/>
         <w:t>Backend code:</w:t>
       </w:r>
     </w:p>
@@ -9645,22 +9671,7 @@
         <w:t>db_util</w:t>
       </w:r>
       <w:r>
-        <w:t xml:space="preserve">.py </w:t>
-      </w:r>
-      <w:r>
-        <w:t>-</w:t>
-      </w:r>
-      <w:r>
-        <w:t xml:space="preserve"> This provides </w:t>
-      </w:r>
-      <w:r>
-        <w:t>a</w:t>
-      </w:r>
-      <w:r>
-        <w:t xml:space="preserve"> utility file to allow connection to a MySQL database with the provided config details as a reusable function.</w:t>
-      </w:r>
-      <w:r>
-        <w:t xml:space="preserve"> It has the variables for the database connection currently set to the server configuration and the name of database where the tables have been created.</w:t>
+        <w:t>.py</w:t>
       </w:r>
     </w:p>
     <w:p>
@@ -9668,11 +9679,10 @@
         <w:rPr>
           <w:noProof/>
         </w:rPr>
-        <w:lastRenderedPageBreak/>
         <w:drawing>
-          <wp:inline distT="0" distB="0" distL="0" distR="0" wp14:anchorId="2FAE9A0C" wp14:editId="6D3C885D">
-            <wp:extent cx="3837518" cy="2466975"/>
-            <wp:effectExtent l="0" t="0" r="0" b="0"/>
+          <wp:inline distT="0" distB="0" distL="0" distR="0" wp14:anchorId="2FAE9A0C" wp14:editId="715C3FB1">
+            <wp:extent cx="3962400" cy="2547257"/>
+            <wp:effectExtent l="0" t="0" r="0" b="5715"/>
             <wp:docPr id="1357644209" name="Picture 1" descr="A screen shot of a computer program&#10;&#10;Description automatically generated"/>
             <wp:cNvGraphicFramePr>
               <a:graphicFrameLocks xmlns:a="http://schemas.openxmlformats.org/drawingml/2006/main" noChangeAspect="1"/>
@@ -9693,7 +9703,7 @@
                   <pic:spPr>
                     <a:xfrm>
                       <a:off x="0" y="0"/>
-                      <a:ext cx="3878786" cy="2493505"/>
+                      <a:ext cx="4008471" cy="2576874"/>
                     </a:xfrm>
                     <a:prstGeom prst="rect">
                       <a:avLst/>
@@ -9708,22 +9718,15 @@
     </w:p>
     <w:p>
       <w:r>
+        <w:t>(Figure 12)</w:t>
+      </w:r>
+    </w:p>
+    <w:p>
+      <w:r>
         <w:t>mysql_connect</w:t>
       </w:r>
       <w:r>
-        <w:t xml:space="preserve">.py </w:t>
-      </w:r>
-      <w:r>
-        <w:t>-</w:t>
-      </w:r>
-      <w:r>
-        <w:t xml:space="preserve"> </w:t>
-      </w:r>
-      <w:r>
-        <w:t xml:space="preserve">This provides a </w:t>
-      </w:r>
-      <w:r>
-        <w:t>way to establish a connection using the “db_util.py” script without duplication of code.</w:t>
+        <w:t>.py</w:t>
       </w:r>
     </w:p>
     <w:p>
@@ -9770,35 +9773,64 @@
     </w:p>
     <w:p>
       <w:r>
+        <w:t>(Figure 13)</w:t>
+      </w:r>
+    </w:p>
+    <w:p>
+      <w:r>
         <w:t>app.py</w:t>
       </w:r>
       <w:r>
-        <w:t xml:space="preserve"> - This </w:t>
-      </w:r>
-      <w:r>
-        <w:t>provides</w:t>
-      </w:r>
-      <w:r>
-        <w:t xml:space="preserve"> </w:t>
-      </w:r>
-      <w:r>
-        <w:t>the code to run the API endpoints for all entities in the database using CRUD</w:t>
-      </w:r>
-      <w:r>
-        <w:t>. It uses the variables in the db_util.py to configure the database connection.</w:t>
-      </w:r>
-    </w:p>
-    <w:p>
-      <w:r>
-        <w:rPr>
-          <w:noProof/>
-        </w:rPr>
+        <w:t xml:space="preserve"> (see the app.py file in repo)</w:t>
+      </w:r>
+    </w:p>
+    <w:p>
+      <w:pPr>
+        <w:pStyle w:val="Heading2"/>
+      </w:pPr>
+      <w:bookmarkStart w:id="64" w:name="_Toc196940723"/>
+      <w:bookmarkStart w:id="65" w:name="_Toc197072231"/>
+      <w:r>
+        <w:t>Create the Frontend</w:t>
+      </w:r>
+      <w:bookmarkEnd w:id="64"/>
+      <w:bookmarkEnd w:id="65"/>
+    </w:p>
+    <w:p>
+      <w:r>
+        <w:t xml:space="preserve">The pages for the frontend have been created using HTML and CSS. The initial designs have sample </w:t>
+      </w:r>
+      <w:proofErr w:type="gramStart"/>
+      <w:r>
+        <w:t>data</w:t>
+      </w:r>
+      <w:proofErr w:type="gramEnd"/>
+      <w:r>
+        <w:t xml:space="preserve"> but I have tried to replicate the </w:t>
+      </w:r>
+      <w:r>
+        <w:t>design,</w:t>
+      </w:r>
+      <w:r>
+        <w:t xml:space="preserve"> so it is uniform for all pages</w:t>
+      </w:r>
+      <w:r>
+        <w:t xml:space="preserve"> I will aim to integrate login credentials and the API requests for the relevant pages.</w:t>
+      </w:r>
+    </w:p>
+    <w:p>
+      <w:r>
+        <w:t>Dashboard</w:t>
+      </w:r>
+    </w:p>
+    <w:p>
+      <w:r>
         <w:lastRenderedPageBreak/>
         <w:drawing>
-          <wp:inline distT="0" distB="0" distL="0" distR="0" wp14:anchorId="5B3148DE" wp14:editId="6E57B1A9">
-            <wp:extent cx="2577966" cy="2809875"/>
+          <wp:inline distT="0" distB="0" distL="0" distR="0" wp14:anchorId="775020BF" wp14:editId="3C5C4472">
+            <wp:extent cx="5476875" cy="2405917"/>
             <wp:effectExtent l="0" t="0" r="0" b="0"/>
-            <wp:docPr id="1619837802" name="Picture 1" descr="A screenshot of a computer program&#10;&#10;Description automatically generated"/>
+            <wp:docPr id="1548383390" name="Picture 1" descr="A screenshot of a computer&#10;&#10;Description automatically generated"/>
             <wp:cNvGraphicFramePr>
               <a:graphicFrameLocks xmlns:a="http://schemas.openxmlformats.org/drawingml/2006/main" noChangeAspect="1"/>
             </wp:cNvGraphicFramePr>
@@ -9806,7 +9838,7 @@
               <a:graphicData uri="http://schemas.openxmlformats.org/drawingml/2006/picture">
                 <pic:pic xmlns:pic="http://schemas.openxmlformats.org/drawingml/2006/picture">
                   <pic:nvPicPr>
-                    <pic:cNvPr id="1619837802" name="Picture 1" descr="A screenshot of a computer program&#10;&#10;Description automatically generated"/>
+                    <pic:cNvPr id="1548383390" name="Picture 1" descr="A screenshot of a computer&#10;&#10;Description automatically generated"/>
                     <pic:cNvPicPr/>
                   </pic:nvPicPr>
                   <pic:blipFill>
@@ -9818,7 +9850,7 @@
                   <pic:spPr>
                     <a:xfrm>
                       <a:off x="0" y="0"/>
-                      <a:ext cx="2587169" cy="2819906"/>
+                      <a:ext cx="5483426" cy="2408795"/>
                     </a:xfrm>
                     <a:prstGeom prst="rect">
                       <a:avLst/>
@@ -9833,14 +9865,21 @@
     </w:p>
     <w:p>
       <w:r>
-        <w:rPr>
-          <w:noProof/>
-        </w:rPr>
+        <w:t>(Figure 14)</w:t>
+      </w:r>
+    </w:p>
+    <w:p>
+      <w:r>
+        <w:t>Orders</w:t>
+      </w:r>
+    </w:p>
+    <w:p>
+      <w:r>
         <w:drawing>
-          <wp:inline distT="0" distB="0" distL="0" distR="0" wp14:anchorId="74F31D52" wp14:editId="39D05FFF">
-            <wp:extent cx="4670481" cy="5467350"/>
+          <wp:inline distT="0" distB="0" distL="0" distR="0" wp14:anchorId="168B350F" wp14:editId="2DAA0669">
+            <wp:extent cx="5495925" cy="2291288"/>
             <wp:effectExtent l="0" t="0" r="0" b="0"/>
-            <wp:docPr id="1862678516" name="Picture 1" descr="A computer screen shot of white text&#10;&#10;Description automatically generated"/>
+            <wp:docPr id="871362223" name="Picture 1" descr="A screenshot of a computer&#10;&#10;Description automatically generated"/>
             <wp:cNvGraphicFramePr>
               <a:graphicFrameLocks xmlns:a="http://schemas.openxmlformats.org/drawingml/2006/main" noChangeAspect="1"/>
             </wp:cNvGraphicFramePr>
@@ -9848,7 +9887,7 @@
               <a:graphicData uri="http://schemas.openxmlformats.org/drawingml/2006/picture">
                 <pic:pic xmlns:pic="http://schemas.openxmlformats.org/drawingml/2006/picture">
                   <pic:nvPicPr>
-                    <pic:cNvPr id="1862678516" name="Picture 1" descr="A computer screen shot of white text&#10;&#10;Description automatically generated"/>
+                    <pic:cNvPr id="871362223" name="Picture 1" descr="A screenshot of a computer&#10;&#10;Description automatically generated"/>
                     <pic:cNvPicPr/>
                   </pic:nvPicPr>
                   <pic:blipFill>
@@ -9860,7 +9899,7 @@
                   <pic:spPr>
                     <a:xfrm>
                       <a:off x="0" y="0"/>
-                      <a:ext cx="4679846" cy="5478313"/>
+                      <a:ext cx="5505137" cy="2295128"/>
                     </a:xfrm>
                     <a:prstGeom prst="rect">
                       <a:avLst/>
@@ -9875,15 +9914,21 @@
     </w:p>
     <w:p>
       <w:r>
-        <w:rPr>
-          <w:noProof/>
-        </w:rPr>
-        <w:lastRenderedPageBreak/>
+        <w:t>(Figure 15)</w:t>
+      </w:r>
+    </w:p>
+    <w:p>
+      <w:r>
+        <w:t>Invoices</w:t>
+      </w:r>
+    </w:p>
+    <w:p>
+      <w:r>
         <w:drawing>
-          <wp:inline distT="0" distB="0" distL="0" distR="0" wp14:anchorId="2F545B90" wp14:editId="52496579">
-            <wp:extent cx="2086266" cy="419158"/>
-            <wp:effectExtent l="0" t="0" r="9525" b="0"/>
-            <wp:docPr id="1592626621" name="Picture 1"/>
+          <wp:inline distT="0" distB="0" distL="0" distR="0" wp14:anchorId="62A8D18E" wp14:editId="19B47A2B">
+            <wp:extent cx="5648325" cy="2482485"/>
+            <wp:effectExtent l="0" t="0" r="0" b="0"/>
+            <wp:docPr id="839624372" name="Picture 1" descr="A screenshot of a computer&#10;&#10;Description automatically generated"/>
             <wp:cNvGraphicFramePr>
               <a:graphicFrameLocks xmlns:a="http://schemas.openxmlformats.org/drawingml/2006/main" noChangeAspect="1"/>
             </wp:cNvGraphicFramePr>
@@ -9891,7 +9936,7 @@
               <a:graphicData uri="http://schemas.openxmlformats.org/drawingml/2006/picture">
                 <pic:pic xmlns:pic="http://schemas.openxmlformats.org/drawingml/2006/picture">
                   <pic:nvPicPr>
-                    <pic:cNvPr id="1592626621" name=""/>
+                    <pic:cNvPr id="839624372" name="Picture 1" descr="A screenshot of a computer&#10;&#10;Description automatically generated"/>
                     <pic:cNvPicPr/>
                   </pic:nvPicPr>
                   <pic:blipFill>
@@ -9903,7 +9948,7 @@
                   <pic:spPr>
                     <a:xfrm>
                       <a:off x="0" y="0"/>
-                      <a:ext cx="2086266" cy="419158"/>
+                      <a:ext cx="5652123" cy="2484154"/>
                     </a:xfrm>
                     <a:prstGeom prst="rect">
                       <a:avLst/>
@@ -9917,49 +9962,23 @@
       </w:r>
     </w:p>
     <w:p>
-      <w:pPr>
-        <w:pStyle w:val="Heading2"/>
-      </w:pPr>
-      <w:bookmarkStart w:id="64" w:name="_Toc196940723"/>
-      <w:bookmarkStart w:id="65" w:name="_Toc197072231"/>
-      <w:r>
-        <w:t>Create the Frontend</w:t>
-      </w:r>
-      <w:bookmarkEnd w:id="64"/>
-      <w:bookmarkEnd w:id="65"/>
-    </w:p>
-    <w:p>
-      <w:r>
-        <w:t xml:space="preserve">The pages for the frontend have been created using HTML and CSS. The initial designs have sample </w:t>
-      </w:r>
-      <w:r>
-        <w:t xml:space="preserve">data but I have tried to replicate the </w:t>
-      </w:r>
-      <w:r>
-        <w:t>design,</w:t>
-      </w:r>
-      <w:r>
-        <w:t xml:space="preserve"> so it is uniform for all pages</w:t>
-      </w:r>
-      <w:r>
-        <w:t xml:space="preserve"> I will aim to integrate login credentials and the API requests for the relevant pages.</w:t>
-      </w:r>
-    </w:p>
-    <w:p>
-      <w:r>
-        <w:t>Dashboard</w:t>
-      </w:r>
-    </w:p>
-    <w:p>
-      <w:r>
-        <w:rPr>
-          <w:noProof/>
-        </w:rPr>
+      <w:r>
+        <w:t>(Figure 16)</w:t>
+      </w:r>
+    </w:p>
+    <w:p>
+      <w:r>
+        <w:lastRenderedPageBreak/>
+        <w:t>Products</w:t>
+      </w:r>
+    </w:p>
+    <w:p>
+      <w:r>
         <w:drawing>
-          <wp:inline distT="0" distB="0" distL="0" distR="0" wp14:anchorId="7FF65B9D" wp14:editId="5979AC54">
-            <wp:extent cx="5731510" cy="2185035"/>
-            <wp:effectExtent l="0" t="0" r="2540" b="5715"/>
-            <wp:docPr id="42834286" name="Picture 1" descr="A screenshot of a computer&#10;&#10;Description automatically generated"/>
+          <wp:inline distT="0" distB="0" distL="0" distR="0" wp14:anchorId="4F2FAA78" wp14:editId="33D320EA">
+            <wp:extent cx="5731510" cy="1983105"/>
+            <wp:effectExtent l="0" t="0" r="2540" b="0"/>
+            <wp:docPr id="774278338" name="Picture 1" descr="A screenshot of a computer&#10;&#10;Description automatically generated"/>
             <wp:cNvGraphicFramePr>
               <a:graphicFrameLocks xmlns:a="http://schemas.openxmlformats.org/drawingml/2006/main" noChangeAspect="1"/>
             </wp:cNvGraphicFramePr>
@@ -9967,7 +9986,7 @@
               <a:graphicData uri="http://schemas.openxmlformats.org/drawingml/2006/picture">
                 <pic:pic xmlns:pic="http://schemas.openxmlformats.org/drawingml/2006/picture">
                   <pic:nvPicPr>
-                    <pic:cNvPr id="42834286" name="Picture 1" descr="A screenshot of a computer&#10;&#10;Description automatically generated"/>
+                    <pic:cNvPr id="774278338" name="Picture 1" descr="A screenshot of a computer&#10;&#10;Description automatically generated"/>
                     <pic:cNvPicPr/>
                   </pic:nvPicPr>
                   <pic:blipFill>
@@ -9979,7 +9998,7 @@
                   <pic:spPr>
                     <a:xfrm>
                       <a:off x="0" y="0"/>
-                      <a:ext cx="5731510" cy="2185035"/>
+                      <a:ext cx="5731510" cy="1983105"/>
                     </a:xfrm>
                     <a:prstGeom prst="rect">
                       <a:avLst/>
@@ -9994,19 +10013,21 @@
     </w:p>
     <w:p>
       <w:r>
+        <w:t>(Figure 17)</w:t>
+      </w:r>
+    </w:p>
+    <w:p>
+      <w:r>
         <w:t>Inventory</w:t>
       </w:r>
     </w:p>
     <w:p>
       <w:r>
-        <w:rPr>
-          <w:noProof/>
-        </w:rPr>
         <w:drawing>
-          <wp:inline distT="0" distB="0" distL="0" distR="0" wp14:anchorId="07A2457F" wp14:editId="6F0C6B0F">
-            <wp:extent cx="5731510" cy="1603375"/>
+          <wp:inline distT="0" distB="0" distL="0" distR="0" wp14:anchorId="098555BB" wp14:editId="1DF4FC0D">
+            <wp:extent cx="5731510" cy="2211070"/>
             <wp:effectExtent l="0" t="0" r="2540" b="0"/>
-            <wp:docPr id="602807919" name="Picture 1" descr="A screenshot of a computer&#10;&#10;Description automatically generated"/>
+            <wp:docPr id="1138832663" name="Picture 1" descr="A screenshot of a computer&#10;&#10;Description automatically generated"/>
             <wp:cNvGraphicFramePr>
               <a:graphicFrameLocks xmlns:a="http://schemas.openxmlformats.org/drawingml/2006/main" noChangeAspect="1"/>
             </wp:cNvGraphicFramePr>
@@ -10014,7 +10035,7 @@
               <a:graphicData uri="http://schemas.openxmlformats.org/drawingml/2006/picture">
                 <pic:pic xmlns:pic="http://schemas.openxmlformats.org/drawingml/2006/picture">
                   <pic:nvPicPr>
-                    <pic:cNvPr id="602807919" name="Picture 1" descr="A screenshot of a computer&#10;&#10;Description automatically generated"/>
+                    <pic:cNvPr id="1138832663" name="Picture 1" descr="A screenshot of a computer&#10;&#10;Description automatically generated"/>
                     <pic:cNvPicPr/>
                   </pic:nvPicPr>
                   <pic:blipFill>
@@ -10026,7 +10047,7 @@
                   <pic:spPr>
                     <a:xfrm>
                       <a:off x="0" y="0"/>
-                      <a:ext cx="5731510" cy="1603375"/>
+                      <a:ext cx="5731510" cy="2211070"/>
                     </a:xfrm>
                     <a:prstGeom prst="rect">
                       <a:avLst/>
@@ -10041,19 +10062,21 @@
     </w:p>
     <w:p>
       <w:r>
-        <w:t>Invoices</w:t>
-      </w:r>
-    </w:p>
-    <w:p>
-      <w:r>
-        <w:rPr>
-          <w:noProof/>
-        </w:rPr>
+        <w:t>(Figure 18)</w:t>
+      </w:r>
+    </w:p>
+    <w:p>
+      <w:r>
+        <w:t>Reports</w:t>
+      </w:r>
+    </w:p>
+    <w:p>
+      <w:r>
         <w:drawing>
-          <wp:inline distT="0" distB="0" distL="0" distR="0" wp14:anchorId="22FBA722" wp14:editId="0FACA930">
-            <wp:extent cx="5731510" cy="1897380"/>
-            <wp:effectExtent l="0" t="0" r="2540" b="7620"/>
-            <wp:docPr id="349178515" name="Picture 1" descr="A screenshot of a computer&#10;&#10;Description automatically generated"/>
+          <wp:inline distT="0" distB="0" distL="0" distR="0" wp14:anchorId="0095074C" wp14:editId="7A6F585F">
+            <wp:extent cx="5731510" cy="2170430"/>
+            <wp:effectExtent l="0" t="0" r="2540" b="1270"/>
+            <wp:docPr id="900247619" name="Picture 1" descr="A screenshot of a computer&#10;&#10;Description automatically generated"/>
             <wp:cNvGraphicFramePr>
               <a:graphicFrameLocks xmlns:a="http://schemas.openxmlformats.org/drawingml/2006/main" noChangeAspect="1"/>
             </wp:cNvGraphicFramePr>
@@ -10061,7 +10084,7 @@
               <a:graphicData uri="http://schemas.openxmlformats.org/drawingml/2006/picture">
                 <pic:pic xmlns:pic="http://schemas.openxmlformats.org/drawingml/2006/picture">
                   <pic:nvPicPr>
-                    <pic:cNvPr id="349178515" name="Picture 1" descr="A screenshot of a computer&#10;&#10;Description automatically generated"/>
+                    <pic:cNvPr id="900247619" name="Picture 1" descr="A screenshot of a computer&#10;&#10;Description automatically generated"/>
                     <pic:cNvPicPr/>
                   </pic:nvPicPr>
                   <pic:blipFill>
@@ -10073,7 +10096,7 @@
                   <pic:spPr>
                     <a:xfrm>
                       <a:off x="0" y="0"/>
-                      <a:ext cx="5731510" cy="1897380"/>
+                      <a:ext cx="5731510" cy="2170430"/>
                     </a:xfrm>
                     <a:prstGeom prst="rect">
                       <a:avLst/>
@@ -10088,144 +10111,7 @@
     </w:p>
     <w:p>
       <w:r>
-        <w:t>Orders</w:t>
-      </w:r>
-    </w:p>
-    <w:p>
-      <w:r>
-        <w:rPr>
-          <w:noProof/>
-        </w:rPr>
-        <w:lastRenderedPageBreak/>
-        <w:drawing>
-          <wp:inline distT="0" distB="0" distL="0" distR="0" wp14:anchorId="237DCC00" wp14:editId="6F54EEC8">
-            <wp:extent cx="5731510" cy="1555750"/>
-            <wp:effectExtent l="0" t="0" r="2540" b="6350"/>
-            <wp:docPr id="1283366242" name="Picture 1" descr="A screenshot of a computer&#10;&#10;Description automatically generated"/>
-            <wp:cNvGraphicFramePr>
-              <a:graphicFrameLocks xmlns:a="http://schemas.openxmlformats.org/drawingml/2006/main" noChangeAspect="1"/>
-            </wp:cNvGraphicFramePr>
-            <a:graphic xmlns:a="http://schemas.openxmlformats.org/drawingml/2006/main">
-              <a:graphicData uri="http://schemas.openxmlformats.org/drawingml/2006/picture">
-                <pic:pic xmlns:pic="http://schemas.openxmlformats.org/drawingml/2006/picture">
-                  <pic:nvPicPr>
-                    <pic:cNvPr id="1283366242" name="Picture 1" descr="A screenshot of a computer&#10;&#10;Description automatically generated"/>
-                    <pic:cNvPicPr/>
-                  </pic:nvPicPr>
-                  <pic:blipFill>
-                    <a:blip r:embed="rId28"/>
-                    <a:stretch>
-                      <a:fillRect/>
-                    </a:stretch>
-                  </pic:blipFill>
-                  <pic:spPr>
-                    <a:xfrm>
-                      <a:off x="0" y="0"/>
-                      <a:ext cx="5731510" cy="1555750"/>
-                    </a:xfrm>
-                    <a:prstGeom prst="rect">
-                      <a:avLst/>
-                    </a:prstGeom>
-                  </pic:spPr>
-                </pic:pic>
-              </a:graphicData>
-            </a:graphic>
-          </wp:inline>
-        </w:drawing>
-      </w:r>
-    </w:p>
-    <w:p>
-      <w:r>
-        <w:t>Products</w:t>
-      </w:r>
-    </w:p>
-    <w:p>
-      <w:r>
-        <w:rPr>
-          <w:noProof/>
-        </w:rPr>
-        <w:drawing>
-          <wp:inline distT="0" distB="0" distL="0" distR="0" wp14:anchorId="79137379" wp14:editId="362E80BE">
-            <wp:extent cx="5731510" cy="1940560"/>
-            <wp:effectExtent l="0" t="0" r="2540" b="2540"/>
-            <wp:docPr id="1536430351" name="Picture 1" descr="A screenshot of a computer&#10;&#10;Description automatically generated"/>
-            <wp:cNvGraphicFramePr>
-              <a:graphicFrameLocks xmlns:a="http://schemas.openxmlformats.org/drawingml/2006/main" noChangeAspect="1"/>
-            </wp:cNvGraphicFramePr>
-            <a:graphic xmlns:a="http://schemas.openxmlformats.org/drawingml/2006/main">
-              <a:graphicData uri="http://schemas.openxmlformats.org/drawingml/2006/picture">
-                <pic:pic xmlns:pic="http://schemas.openxmlformats.org/drawingml/2006/picture">
-                  <pic:nvPicPr>
-                    <pic:cNvPr id="1536430351" name="Picture 1" descr="A screenshot of a computer&#10;&#10;Description automatically generated"/>
-                    <pic:cNvPicPr/>
-                  </pic:nvPicPr>
-                  <pic:blipFill>
-                    <a:blip r:embed="rId29"/>
-                    <a:stretch>
-                      <a:fillRect/>
-                    </a:stretch>
-                  </pic:blipFill>
-                  <pic:spPr>
-                    <a:xfrm>
-                      <a:off x="0" y="0"/>
-                      <a:ext cx="5731510" cy="1940560"/>
-                    </a:xfrm>
-                    <a:prstGeom prst="rect">
-                      <a:avLst/>
-                    </a:prstGeom>
-                  </pic:spPr>
-                </pic:pic>
-              </a:graphicData>
-            </a:graphic>
-          </wp:inline>
-        </w:drawing>
-      </w:r>
-    </w:p>
-    <w:p>
-      <w:r>
-        <w:t>Reports</w:t>
-      </w:r>
-    </w:p>
-    <w:p>
-      <w:r>
-        <w:rPr>
-          <w:noProof/>
-        </w:rPr>
-        <w:drawing>
-          <wp:inline distT="0" distB="0" distL="0" distR="0" wp14:anchorId="6E9E4761" wp14:editId="0D32E039">
-            <wp:extent cx="5731510" cy="1940560"/>
-            <wp:effectExtent l="0" t="0" r="2540" b="2540"/>
-            <wp:docPr id="1027581675" name="Picture 1" descr="A screenshot of a computer&#10;&#10;Description automatically generated"/>
-            <wp:cNvGraphicFramePr>
-              <a:graphicFrameLocks xmlns:a="http://schemas.openxmlformats.org/drawingml/2006/main" noChangeAspect="1"/>
-            </wp:cNvGraphicFramePr>
-            <a:graphic xmlns:a="http://schemas.openxmlformats.org/drawingml/2006/main">
-              <a:graphicData uri="http://schemas.openxmlformats.org/drawingml/2006/picture">
-                <pic:pic xmlns:pic="http://schemas.openxmlformats.org/drawingml/2006/picture">
-                  <pic:nvPicPr>
-                    <pic:cNvPr id="1027581675" name="Picture 1" descr="A screenshot of a computer&#10;&#10;Description automatically generated"/>
-                    <pic:cNvPicPr/>
-                  </pic:nvPicPr>
-                  <pic:blipFill>
-                    <a:blip r:embed="rId30"/>
-                    <a:stretch>
-                      <a:fillRect/>
-                    </a:stretch>
-                  </pic:blipFill>
-                  <pic:spPr>
-                    <a:xfrm>
-                      <a:off x="0" y="0"/>
-                      <a:ext cx="5731510" cy="1940560"/>
-                    </a:xfrm>
-                    <a:prstGeom prst="rect">
-                      <a:avLst/>
-                    </a:prstGeom>
-                  </pic:spPr>
-                </pic:pic>
-              </a:graphicData>
-            </a:graphic>
-          </wp:inline>
-        </w:drawing>
+        <w:t>(Figure 19)</w:t>
       </w:r>
     </w:p>
     <w:p>
@@ -10234,7 +10120,10 @@
       </w:pPr>
       <w:bookmarkStart w:id="66" w:name="_Toc196940724"/>
       <w:bookmarkStart w:id="67" w:name="_Toc197072232"/>
-      <w:r>
+      <w:bookmarkStart w:id="68" w:name="_Test_the_system"/>
+      <w:bookmarkEnd w:id="68"/>
+      <w:r>
+        <w:lastRenderedPageBreak/>
         <w:t>Test the system</w:t>
       </w:r>
       <w:bookmarkEnd w:id="66"/>
@@ -10242,7 +10131,37 @@
     </w:p>
     <w:p>
       <w:r>
-        <w:t>To test the functionality of the proposed system and the relationship between entities, I have created sample data for the database to ensure that it acted as planned and verified the foreign keys acted as they should by trying invalid SQL inputs:</w:t>
+        <w:t xml:space="preserve">To test the functionality of the proposed system and </w:t>
+      </w:r>
+      <w:r>
+        <w:t>entity</w:t>
+      </w:r>
+      <w:r>
+        <w:t xml:space="preserve"> relationship</w:t>
+      </w:r>
+      <w:r>
+        <w:t>s</w:t>
+      </w:r>
+      <w:r>
+        <w:t>, I created sample data to ensure that it act</w:t>
+      </w:r>
+      <w:r>
+        <w:t>s</w:t>
+      </w:r>
+      <w:r>
+        <w:t xml:space="preserve"> as planned and verified the foreign keys act as </w:t>
+      </w:r>
+      <w:r>
+        <w:t>intended</w:t>
+      </w:r>
+      <w:r>
+        <w:t xml:space="preserve"> </w:t>
+      </w:r>
+      <w:r>
+        <w:t>via</w:t>
+      </w:r>
+      <w:r>
+        <w:t xml:space="preserve"> invalid SQL inputs:</w:t>
       </w:r>
     </w:p>
     <w:p>
@@ -10256,9 +10175,9 @@
           <w:noProof/>
         </w:rPr>
         <w:drawing>
-          <wp:inline distT="0" distB="0" distL="0" distR="0" wp14:anchorId="3C8D38F8" wp14:editId="21F24B78">
-            <wp:extent cx="4069080" cy="689420"/>
-            <wp:effectExtent l="0" t="0" r="0" b="0"/>
+          <wp:inline distT="0" distB="0" distL="0" distR="0" wp14:anchorId="3C8D38F8" wp14:editId="3981F7DE">
+            <wp:extent cx="2543175" cy="430888"/>
+            <wp:effectExtent l="0" t="0" r="0" b="7620"/>
             <wp:docPr id="1668078402" name="Picture 1" descr="A close-up of a computer code&#10;&#10;Description automatically generated"/>
             <wp:cNvGraphicFramePr>
               <a:graphicFrameLocks xmlns:a="http://schemas.openxmlformats.org/drawingml/2006/main" noChangeAspect="1"/>
@@ -10271,7 +10190,7 @@
                     <pic:cNvPicPr/>
                   </pic:nvPicPr>
                   <pic:blipFill>
-                    <a:blip r:embed="rId31"/>
+                    <a:blip r:embed="rId28"/>
                     <a:stretch>
                       <a:fillRect/>
                     </a:stretch>
@@ -10279,7 +10198,7 @@
                   <pic:spPr>
                     <a:xfrm>
                       <a:off x="0" y="0"/>
-                      <a:ext cx="4125872" cy="699042"/>
+                      <a:ext cx="2608921" cy="442027"/>
                     </a:xfrm>
                     <a:prstGeom prst="rect">
                       <a:avLst/>
@@ -10290,6 +10209,11 @@
             </a:graphic>
           </wp:inline>
         </w:drawing>
+      </w:r>
+    </w:p>
+    <w:p>
+      <w:r>
+        <w:t>(Figure 20)</w:t>
       </w:r>
     </w:p>
     <w:p>
@@ -10313,7 +10237,7 @@
                     <pic:cNvPicPr/>
                   </pic:nvPicPr>
                   <pic:blipFill rotWithShape="1">
-                    <a:blip r:embed="rId32"/>
+                    <a:blip r:embed="rId29"/>
                     <a:srcRect l="6913" b="-1"/>
                     <a:stretch/>
                   </pic:blipFill>
@@ -10343,6 +10267,11 @@
     </w:p>
     <w:p>
       <w:r>
+        <w:t>(Figure 21)</w:t>
+      </w:r>
+    </w:p>
+    <w:p>
+      <w:r>
         <w:t>An invalid SQL input for the Users table that inputs a tried to enter a non-approved value</w:t>
       </w:r>
     </w:p>
@@ -10351,11 +10280,10 @@
         <w:rPr>
           <w:noProof/>
         </w:rPr>
-        <w:lastRenderedPageBreak/>
         <w:drawing>
-          <wp:inline distT="0" distB="0" distL="0" distR="0" wp14:anchorId="3D2BD126" wp14:editId="550381DC">
-            <wp:extent cx="4518660" cy="481103"/>
-            <wp:effectExtent l="0" t="0" r="0" b="0"/>
+          <wp:inline distT="0" distB="0" distL="0" distR="0" wp14:anchorId="3D2BD126" wp14:editId="45C81C75">
+            <wp:extent cx="3505200" cy="373201"/>
+            <wp:effectExtent l="0" t="0" r="0" b="8255"/>
             <wp:docPr id="492603187" name="Picture 1"/>
             <wp:cNvGraphicFramePr>
               <a:graphicFrameLocks xmlns:a="http://schemas.openxmlformats.org/drawingml/2006/main" noChangeAspect="1"/>
@@ -10368,7 +10296,7 @@
                     <pic:cNvPicPr/>
                   </pic:nvPicPr>
                   <pic:blipFill>
-                    <a:blip r:embed="rId33"/>
+                    <a:blip r:embed="rId30"/>
                     <a:stretch>
                       <a:fillRect/>
                     </a:stretch>
@@ -10376,7 +10304,7 @@
                   <pic:spPr>
                     <a:xfrm>
                       <a:off x="0" y="0"/>
-                      <a:ext cx="4591738" cy="488884"/>
+                      <a:ext cx="3652444" cy="388878"/>
                     </a:xfrm>
                     <a:prstGeom prst="rect">
                       <a:avLst/>
@@ -10387,6 +10315,11 @@
             </a:graphic>
           </wp:inline>
         </w:drawing>
+      </w:r>
+    </w:p>
+    <w:p>
+      <w:r>
+        <w:t>(Figure 22)</w:t>
       </w:r>
     </w:p>
     <w:p>
@@ -10410,7 +10343,7 @@
                     <pic:cNvPicPr/>
                   </pic:nvPicPr>
                   <pic:blipFill>
-                    <a:blip r:embed="rId34"/>
+                    <a:blip r:embed="rId31"/>
                     <a:stretch>
                       <a:fillRect/>
                     </a:stretch>
@@ -10433,6 +10366,11 @@
     </w:p>
     <w:p>
       <w:r>
+        <w:t>(Figure 23)</w:t>
+      </w:r>
+    </w:p>
+    <w:p>
+      <w:r>
         <w:t>An invalid SQL input for the Product_Categories table that inputs a value into the category_name that exceeds the allowed character limit</w:t>
       </w:r>
     </w:p>
@@ -10457,7 +10395,7 @@
                     <pic:cNvPicPr/>
                   </pic:nvPicPr>
                   <pic:blipFill>
-                    <a:blip r:embed="rId35"/>
+                    <a:blip r:embed="rId32"/>
                     <a:stretch>
                       <a:fillRect/>
                     </a:stretch>
@@ -10480,6 +10418,14 @@
     </w:p>
     <w:p>
       <w:r>
+        <w:t>(Figure 2</w:t>
+      </w:r>
+      <w:r>
+        <w:t>4)</w:t>
+      </w:r>
+    </w:p>
+    <w:p>
+      <w:r>
         <w:rPr>
           <w:noProof/>
         </w:rPr>
@@ -10499,7 +10445,7 @@
                     <pic:cNvPicPr/>
                   </pic:nvPicPr>
                   <pic:blipFill>
-                    <a:blip r:embed="rId36"/>
+                    <a:blip r:embed="rId33"/>
                     <a:stretch>
                       <a:fillRect/>
                     </a:stretch>
@@ -10522,6 +10468,14 @@
     </w:p>
     <w:p>
       <w:r>
+        <w:t>(Figure 2</w:t>
+      </w:r>
+      <w:r>
+        <w:t>5)</w:t>
+      </w:r>
+    </w:p>
+    <w:p>
+      <w:r>
         <w:t>An invalid SQL input for the Products table that tries to reference a non-existent category_id</w:t>
       </w:r>
     </w:p>
@@ -10531,9 +10485,9 @@
           <w:noProof/>
         </w:rPr>
         <w:drawing>
-          <wp:inline distT="0" distB="0" distL="0" distR="0" wp14:anchorId="18498B7F" wp14:editId="587945B3">
-            <wp:extent cx="5227320" cy="533967"/>
-            <wp:effectExtent l="0" t="0" r="0" b="0"/>
+          <wp:inline distT="0" distB="0" distL="0" distR="0" wp14:anchorId="18498B7F" wp14:editId="7E005004">
+            <wp:extent cx="3686175" cy="376540"/>
+            <wp:effectExtent l="0" t="0" r="0" b="5080"/>
             <wp:docPr id="370531965" name="Picture 1"/>
             <wp:cNvGraphicFramePr>
               <a:graphicFrameLocks xmlns:a="http://schemas.openxmlformats.org/drawingml/2006/main" noChangeAspect="1"/>
@@ -10546,7 +10500,7 @@
                     <pic:cNvPicPr/>
                   </pic:nvPicPr>
                   <pic:blipFill>
-                    <a:blip r:embed="rId37"/>
+                    <a:blip r:embed="rId34"/>
                     <a:stretch>
                       <a:fillRect/>
                     </a:stretch>
@@ -10554,7 +10508,7 @@
                   <pic:spPr>
                     <a:xfrm>
                       <a:off x="0" y="0"/>
-                      <a:ext cx="5304015" cy="541801"/>
+                      <a:ext cx="3826093" cy="390833"/>
                     </a:xfrm>
                     <a:prstGeom prst="rect">
                       <a:avLst/>
@@ -10565,6 +10519,14 @@
             </a:graphic>
           </wp:inline>
         </w:drawing>
+      </w:r>
+    </w:p>
+    <w:p>
+      <w:r>
+        <w:t>(Figure 2</w:t>
+      </w:r>
+      <w:r>
+        <w:t>6)</w:t>
       </w:r>
     </w:p>
     <w:p>
@@ -10588,7 +10550,7 @@
                     <pic:cNvPicPr/>
                   </pic:nvPicPr>
                   <pic:blipFill>
-                    <a:blip r:embed="rId38"/>
+                    <a:blip r:embed="rId35"/>
                     <a:stretch>
                       <a:fillRect/>
                     </a:stretch>
@@ -10611,6 +10573,14 @@
     </w:p>
     <w:p>
       <w:r>
+        <w:t>(Figure 2</w:t>
+      </w:r>
+      <w:r>
+        <w:t>7)</w:t>
+      </w:r>
+    </w:p>
+    <w:p>
+      <w:r>
         <w:t>An invalid SQL input for the Orders table that is missing the total_amount field</w:t>
       </w:r>
     </w:p>
@@ -10620,8 +10590,8 @@
           <w:noProof/>
         </w:rPr>
         <w:drawing>
-          <wp:inline distT="0" distB="0" distL="0" distR="0" wp14:anchorId="59DB66AD" wp14:editId="50FED67C">
-            <wp:extent cx="5303520" cy="630476"/>
+          <wp:inline distT="0" distB="0" distL="0" distR="0" wp14:anchorId="59DB66AD" wp14:editId="03188806">
+            <wp:extent cx="2895600" cy="344225"/>
             <wp:effectExtent l="0" t="0" r="0" b="0"/>
             <wp:docPr id="1511300985" name="Picture 1"/>
             <wp:cNvGraphicFramePr>
@@ -10635,7 +10605,7 @@
                     <pic:cNvPicPr/>
                   </pic:nvPicPr>
                   <pic:blipFill>
-                    <a:blip r:embed="rId39"/>
+                    <a:blip r:embed="rId36"/>
                     <a:stretch>
                       <a:fillRect/>
                     </a:stretch>
@@ -10643,7 +10613,7 @@
                   <pic:spPr>
                     <a:xfrm>
                       <a:off x="0" y="0"/>
-                      <a:ext cx="5389313" cy="640675"/>
+                      <a:ext cx="3070007" cy="364958"/>
                     </a:xfrm>
                     <a:prstGeom prst="rect">
                       <a:avLst/>
@@ -10654,6 +10624,14 @@
             </a:graphic>
           </wp:inline>
         </w:drawing>
+      </w:r>
+    </w:p>
+    <w:p>
+      <w:r>
+        <w:t>(Figure 2</w:t>
+      </w:r>
+      <w:r>
+        <w:t>8)</w:t>
       </w:r>
     </w:p>
     <w:p>
@@ -10677,7 +10655,7 @@
                     <pic:cNvPicPr/>
                   </pic:nvPicPr>
                   <pic:blipFill rotWithShape="1">
-                    <a:blip r:embed="rId40"/>
+                    <a:blip r:embed="rId37"/>
                     <a:srcRect t="1" r="18502" b="8333"/>
                     <a:stretch/>
                   </pic:blipFill>
@@ -10706,53 +10684,463 @@
       </w:r>
     </w:p>
     <w:p>
-      <w:pPr>
-        <w:pStyle w:val="Heading2"/>
-      </w:pPr>
-      <w:bookmarkStart w:id="68" w:name="_Toc196940725"/>
-      <w:bookmarkStart w:id="69" w:name="_Toc197072233"/>
-      <w:r>
-        <w:t>Deploy the system</w:t>
-      </w:r>
-      <w:bookmarkEnd w:id="68"/>
-      <w:bookmarkEnd w:id="69"/>
-    </w:p>
-    <w:p/>
-    <w:p>
-      <w:pPr>
-        <w:pStyle w:val="Heading2"/>
-      </w:pPr>
-      <w:bookmarkStart w:id="70" w:name="_Toc196940726"/>
-      <w:bookmarkStart w:id="71" w:name="_Toc197072234"/>
-      <w:r>
-        <w:t>Maintain and enhance the system</w:t>
-      </w:r>
-      <w:bookmarkEnd w:id="70"/>
-      <w:bookmarkEnd w:id="71"/>
-    </w:p>
-    <w:p/>
-    <w:p>
-      <w:r>
-        <w:br w:type="page"/>
+      <w:r>
+        <w:t>(Figure 2</w:t>
+      </w:r>
+      <w:r>
+        <w:t>9)</w:t>
       </w:r>
     </w:p>
     <w:p>
       <w:pPr>
         <w:pStyle w:val="Heading1"/>
       </w:pPr>
-      <w:bookmarkStart w:id="72" w:name="_Toc196940727"/>
-      <w:bookmarkStart w:id="73" w:name="_Toc197072235"/>
-      <w:bookmarkStart w:id="74" w:name="_Toc185711910"/>
+      <w:bookmarkStart w:id="69" w:name="_Toc196940727"/>
+      <w:bookmarkStart w:id="70" w:name="_Toc197072235"/>
+      <w:bookmarkStart w:id="71" w:name="_Toc185711910"/>
       <w:r>
         <w:lastRenderedPageBreak/>
         <w:t>Implementation</w:t>
       </w:r>
+      <w:bookmarkEnd w:id="69"/>
+      <w:bookmarkEnd w:id="70"/>
+    </w:p>
+    <w:p>
+      <w:r>
+        <w:t>For the implementation of this project and based on the requirements initially set out</w:t>
+      </w:r>
+      <w:r>
+        <w:t>,</w:t>
+      </w:r>
+      <w:r>
+        <w:t xml:space="preserve"> </w:t>
+      </w:r>
+      <w:r>
+        <w:t>c</w:t>
+      </w:r>
+      <w:r>
+        <w:t xml:space="preserve">ore </w:t>
+      </w:r>
+      <w:r>
+        <w:t>system functions have been satisfied as the system has CRUD fu</w:t>
+      </w:r>
+      <w:r>
+        <w:t>n</w:t>
+      </w:r>
+      <w:r>
+        <w:t>ctionality for all major entities</w:t>
+      </w:r>
+      <w:r>
+        <w:t>.</w:t>
+      </w:r>
+      <w:r>
+        <w:t xml:space="preserve"> </w:t>
+      </w:r>
+      <w:r>
+        <w:t>W</w:t>
+      </w:r>
+      <w:r>
+        <w:t>hile also handling data manipulation for the database via the frontend to minimise errors</w:t>
+      </w:r>
+      <w:r>
+        <w:t xml:space="preserve"> and data validation to only allow permitted values and enforcing required values based on entity setup. RESTful APIs were developed using Flask which handles data manipulation and retrieval for the frontend interface, the use of the APIs also provides efficiency for users as </w:t>
+      </w:r>
+      <w:r>
+        <w:t xml:space="preserve">any operations they need (e.g. Create, Read, Update or Delete) are handles using forms or buttons. </w:t>
+      </w:r>
+    </w:p>
+    <w:p>
+      <w:r>
+        <w:t>Below is an example where I am adding a new product where all relevant fields are filled out</w:t>
+      </w:r>
+      <w:r>
+        <w:t xml:space="preserve"> [Figure 30]</w:t>
+      </w:r>
+      <w:r>
+        <w:t xml:space="preserve"> and the “Create” request is sent to the database which appears in the table that is auto populated for all existing products on the product page</w:t>
+      </w:r>
+      <w:r>
+        <w:t xml:space="preserve"> [Figure 31]</w:t>
+      </w:r>
+      <w:r>
+        <w:t xml:space="preserve">. </w:t>
+      </w:r>
+      <w:r>
+        <w:t>I verified that it has appeared in the database by running an API request on Post</w:t>
+      </w:r>
+      <w:r>
+        <w:t>m</w:t>
+      </w:r>
+      <w:r>
+        <w:t>an searching specifically for the new generated product which appears [Figure 32]</w:t>
+      </w:r>
+      <w:r>
+        <w:t>. The user is then able to delete individual products via a delete button at the end of every product in the list [Figure 31] when they click “Delete”, they are prompted with a confirmation message to check they have not clicked the link accidentally [Figure 33]. Once the user confirms they want to delete that record, it is then removed from the database [Figure 34]</w:t>
+      </w:r>
+      <w:r>
+        <w:t>.</w:t>
+      </w:r>
+      <w:r>
+        <w:t xml:space="preserve"> This is one of the key functionalities of the system with the same implementation being applied to all relevant entities. There is also data validation in place to only accept the correct data type in each field and also provision of a dropdown list for product category to only allow existing fields.</w:t>
+      </w:r>
+    </w:p>
+    <w:p>
+      <w:r>
+        <w:drawing>
+          <wp:inline distT="0" distB="0" distL="0" distR="0" wp14:anchorId="345ABEF5" wp14:editId="11E82746">
+            <wp:extent cx="1933575" cy="995922"/>
+            <wp:effectExtent l="0" t="0" r="0" b="0"/>
+            <wp:docPr id="955075833" name="Picture 1" descr="A screenshot of a computer&#10;&#10;Description automatically generated"/>
+            <wp:cNvGraphicFramePr>
+              <a:graphicFrameLocks xmlns:a="http://schemas.openxmlformats.org/drawingml/2006/main" noChangeAspect="1"/>
+            </wp:cNvGraphicFramePr>
+            <a:graphic xmlns:a="http://schemas.openxmlformats.org/drawingml/2006/main">
+              <a:graphicData uri="http://schemas.openxmlformats.org/drawingml/2006/picture">
+                <pic:pic xmlns:pic="http://schemas.openxmlformats.org/drawingml/2006/picture">
+                  <pic:nvPicPr>
+                    <pic:cNvPr id="955075833" name="Picture 1" descr="A screenshot of a computer&#10;&#10;Description automatically generated"/>
+                    <pic:cNvPicPr/>
+                  </pic:nvPicPr>
+                  <pic:blipFill>
+                    <a:blip r:embed="rId38"/>
+                    <a:stretch>
+                      <a:fillRect/>
+                    </a:stretch>
+                  </pic:blipFill>
+                  <pic:spPr>
+                    <a:xfrm>
+                      <a:off x="0" y="0"/>
+                      <a:ext cx="1952004" cy="1005414"/>
+                    </a:xfrm>
+                    <a:prstGeom prst="rect">
+                      <a:avLst/>
+                    </a:prstGeom>
+                  </pic:spPr>
+                </pic:pic>
+              </a:graphicData>
+            </a:graphic>
+          </wp:inline>
+        </w:drawing>
+      </w:r>
+    </w:p>
+    <w:p>
+      <w:r>
+        <w:t>(</w:t>
+      </w:r>
+      <w:r>
+        <w:t>Figure</w:t>
+      </w:r>
+      <w:r>
+        <w:t xml:space="preserve"> 30)</w:t>
+      </w:r>
+    </w:p>
+    <w:p>
+      <w:r>
+        <w:drawing>
+          <wp:inline distT="0" distB="0" distL="0" distR="0" wp14:anchorId="792D4038" wp14:editId="2F7BAE06">
+            <wp:extent cx="5105400" cy="211547"/>
+            <wp:effectExtent l="0" t="0" r="0" b="0"/>
+            <wp:docPr id="627940458" name="Picture 1"/>
+            <wp:cNvGraphicFramePr>
+              <a:graphicFrameLocks xmlns:a="http://schemas.openxmlformats.org/drawingml/2006/main" noChangeAspect="1"/>
+            </wp:cNvGraphicFramePr>
+            <a:graphic xmlns:a="http://schemas.openxmlformats.org/drawingml/2006/main">
+              <a:graphicData uri="http://schemas.openxmlformats.org/drawingml/2006/picture">
+                <pic:pic xmlns:pic="http://schemas.openxmlformats.org/drawingml/2006/picture">
+                  <pic:nvPicPr>
+                    <pic:cNvPr id="627940458" name=""/>
+                    <pic:cNvPicPr/>
+                  </pic:nvPicPr>
+                  <pic:blipFill>
+                    <a:blip r:embed="rId39"/>
+                    <a:stretch>
+                      <a:fillRect/>
+                    </a:stretch>
+                  </pic:blipFill>
+                  <pic:spPr>
+                    <a:xfrm>
+                      <a:off x="0" y="0"/>
+                      <a:ext cx="5206419" cy="215733"/>
+                    </a:xfrm>
+                    <a:prstGeom prst="rect">
+                      <a:avLst/>
+                    </a:prstGeom>
+                  </pic:spPr>
+                </pic:pic>
+              </a:graphicData>
+            </a:graphic>
+          </wp:inline>
+        </w:drawing>
+      </w:r>
+    </w:p>
+    <w:p>
+      <w:r>
+        <w:t>(Figure 31)</w:t>
+      </w:r>
+    </w:p>
+    <w:p>
+      <w:r>
+        <w:drawing>
+          <wp:inline distT="0" distB="0" distL="0" distR="0" wp14:anchorId="36396762" wp14:editId="2ADCA874">
+            <wp:extent cx="4162425" cy="2971250"/>
+            <wp:effectExtent l="0" t="0" r="0" b="635"/>
+            <wp:docPr id="70907990" name="Picture 1" descr="A screenshot of a computer&#10;&#10;Description automatically generated"/>
+            <wp:cNvGraphicFramePr>
+              <a:graphicFrameLocks xmlns:a="http://schemas.openxmlformats.org/drawingml/2006/main" noChangeAspect="1"/>
+            </wp:cNvGraphicFramePr>
+            <a:graphic xmlns:a="http://schemas.openxmlformats.org/drawingml/2006/main">
+              <a:graphicData uri="http://schemas.openxmlformats.org/drawingml/2006/picture">
+                <pic:pic xmlns:pic="http://schemas.openxmlformats.org/drawingml/2006/picture">
+                  <pic:nvPicPr>
+                    <pic:cNvPr id="70907990" name="Picture 1" descr="A screenshot of a computer&#10;&#10;Description automatically generated"/>
+                    <pic:cNvPicPr/>
+                  </pic:nvPicPr>
+                  <pic:blipFill rotWithShape="1">
+                    <a:blip r:embed="rId40"/>
+                    <a:srcRect t="6933"/>
+                    <a:stretch/>
+                  </pic:blipFill>
+                  <pic:spPr bwMode="auto">
+                    <a:xfrm>
+                      <a:off x="0" y="0"/>
+                      <a:ext cx="4170981" cy="2977357"/>
+                    </a:xfrm>
+                    <a:prstGeom prst="rect">
+                      <a:avLst/>
+                    </a:prstGeom>
+                    <a:ln>
+                      <a:noFill/>
+                    </a:ln>
+                    <a:extLst>
+                      <a:ext uri="{53640926-AAD7-44D8-BBD7-CCE9431645EC}">
+                        <a14:shadowObscured xmlns:a14="http://schemas.microsoft.com/office/drawing/2010/main"/>
+                      </a:ext>
+                    </a:extLst>
+                  </pic:spPr>
+                </pic:pic>
+              </a:graphicData>
+            </a:graphic>
+          </wp:inline>
+        </w:drawing>
+      </w:r>
+    </w:p>
+    <w:p>
+      <w:r>
+        <w:t>(Figure 32)</w:t>
+      </w:r>
+    </w:p>
+    <w:p>
+      <w:r>
+        <w:lastRenderedPageBreak/>
+        <w:drawing>
+          <wp:inline distT="0" distB="0" distL="0" distR="0" wp14:anchorId="48EB6ED3" wp14:editId="3AD7AE2B">
+            <wp:extent cx="5362575" cy="1209045"/>
+            <wp:effectExtent l="0" t="0" r="0" b="0"/>
+            <wp:docPr id="408269756" name="Picture 1" descr="A screenshot of a computer&#10;&#10;Description automatically generated"/>
+            <wp:cNvGraphicFramePr>
+              <a:graphicFrameLocks xmlns:a="http://schemas.openxmlformats.org/drawingml/2006/main" noChangeAspect="1"/>
+            </wp:cNvGraphicFramePr>
+            <a:graphic xmlns:a="http://schemas.openxmlformats.org/drawingml/2006/main">
+              <a:graphicData uri="http://schemas.openxmlformats.org/drawingml/2006/picture">
+                <pic:pic xmlns:pic="http://schemas.openxmlformats.org/drawingml/2006/picture">
+                  <pic:nvPicPr>
+                    <pic:cNvPr id="408269756" name="Picture 1" descr="A screenshot of a computer&#10;&#10;Description automatically generated"/>
+                    <pic:cNvPicPr/>
+                  </pic:nvPicPr>
+                  <pic:blipFill>
+                    <a:blip r:embed="rId41"/>
+                    <a:stretch>
+                      <a:fillRect/>
+                    </a:stretch>
+                  </pic:blipFill>
+                  <pic:spPr>
+                    <a:xfrm>
+                      <a:off x="0" y="0"/>
+                      <a:ext cx="5374617" cy="1211760"/>
+                    </a:xfrm>
+                    <a:prstGeom prst="rect">
+                      <a:avLst/>
+                    </a:prstGeom>
+                  </pic:spPr>
+                </pic:pic>
+              </a:graphicData>
+            </a:graphic>
+          </wp:inline>
+        </w:drawing>
+      </w:r>
+    </w:p>
+    <w:p>
+      <w:r>
+        <w:t>(Figure 33)</w:t>
+      </w:r>
+    </w:p>
+    <w:p>
+      <w:r>
+        <w:drawing>
+          <wp:inline distT="0" distB="0" distL="0" distR="0" wp14:anchorId="4B3A1133" wp14:editId="1678C760">
+            <wp:extent cx="5381625" cy="2944213"/>
+            <wp:effectExtent l="0" t="0" r="0" b="8890"/>
+            <wp:docPr id="1614998174" name="Picture 1" descr="A screenshot of a computer&#10;&#10;Description automatically generated"/>
+            <wp:cNvGraphicFramePr>
+              <a:graphicFrameLocks xmlns:a="http://schemas.openxmlformats.org/drawingml/2006/main" noChangeAspect="1"/>
+            </wp:cNvGraphicFramePr>
+            <a:graphic xmlns:a="http://schemas.openxmlformats.org/drawingml/2006/main">
+              <a:graphicData uri="http://schemas.openxmlformats.org/drawingml/2006/picture">
+                <pic:pic xmlns:pic="http://schemas.openxmlformats.org/drawingml/2006/picture">
+                  <pic:nvPicPr>
+                    <pic:cNvPr id="1614998174" name="Picture 1" descr="A screenshot of a computer&#10;&#10;Description automatically generated"/>
+                    <pic:cNvPicPr/>
+                  </pic:nvPicPr>
+                  <pic:blipFill>
+                    <a:blip r:embed="rId42"/>
+                    <a:stretch>
+                      <a:fillRect/>
+                    </a:stretch>
+                  </pic:blipFill>
+                  <pic:spPr>
+                    <a:xfrm>
+                      <a:off x="0" y="0"/>
+                      <a:ext cx="5385709" cy="2946447"/>
+                    </a:xfrm>
+                    <a:prstGeom prst="rect">
+                      <a:avLst/>
+                    </a:prstGeom>
+                  </pic:spPr>
+                </pic:pic>
+              </a:graphicData>
+            </a:graphic>
+          </wp:inline>
+        </w:drawing>
+      </w:r>
+    </w:p>
+    <w:p>
+      <w:r>
+        <w:t>(Figure 34)</w:t>
+      </w:r>
+    </w:p>
+    <w:p>
+      <w:r>
+        <w:t xml:space="preserve">Key features have also been included in the system where the front-end is dynamically built using HTML, CSS and JavaScript to allow the tables and forms to be updated so that they appear in the relevant areas. For example, when a user wants to delete a record on the system, they do not need to refresh the page to see that it has been removed, they will see an alert message and once they clear the alert message, the record is subsequently removed from the database and the front-end. Also </w:t>
+      </w:r>
+    </w:p>
+    <w:p>
+      <w:r>
+        <w:t xml:space="preserve">Also, triggers have been setup for the system so that an invoice is automatically created once an order is created. Also, when an order is </w:t>
+      </w:r>
+      <w:r>
+        <w:t>updated,</w:t>
+      </w:r>
+      <w:r>
+        <w:t xml:space="preserve"> it is also updated for the invoice where relevant such as updating the status, total amount or even deleting an order from system</w:t>
+      </w:r>
+      <w:r>
+        <w:t xml:space="preserve"> [Figure 15 &amp; 16]</w:t>
+      </w:r>
+      <w:r>
+        <w:t>.</w:t>
+      </w:r>
+      <w:r>
+        <w:t xml:space="preserve"> </w:t>
+      </w:r>
+      <w:r>
+        <w:t xml:space="preserve">Also related to orders, when creating or updating an order, when users select product and the quantity for an order, it dynamically calculates the price of it without the user having to reduce the risk of human error. </w:t>
+      </w:r>
+    </w:p>
+    <w:p>
+      <w:r>
+        <w:t>Also, as the user will only be interacting with the database via the front-end</w:t>
+      </w:r>
+      <w:r>
+        <w:t>,</w:t>
+      </w:r>
+      <w:r>
+        <w:t xml:space="preserve"> any </w:t>
+      </w:r>
+      <w:r>
+        <w:t>unnecessary</w:t>
+      </w:r>
+      <w:r>
+        <w:t xml:space="preserve"> details are avoided introducing simplicity for users and ease of training when required. The system also utilises Flask-CORS that enables cross-origin requests to allow users to access data from multiple entities within the same page without having to change pages.</w:t>
+      </w:r>
+      <w:r>
+        <w:t xml:space="preserve"> The schema has been represented in the ERD [Figure 1]</w:t>
+      </w:r>
+      <w:r>
+        <w:t>.</w:t>
+      </w:r>
+    </w:p>
+    <w:p>
+      <w:r>
+        <w:t>Testing has also been conducted to ensure that all API requests perform as expected, database validation, unit testing for the development code and errors are handles appropriately (</w:t>
+      </w:r>
+      <w:hyperlink w:anchor="_Test_the_system" w:history="1">
+        <w:r>
+          <w:rPr>
+            <w:rStyle w:val="Hyperlink"/>
+          </w:rPr>
+          <w:t>her</w:t>
+        </w:r>
+        <w:r>
+          <w:rPr>
+            <w:rStyle w:val="Hyperlink"/>
+          </w:rPr>
+          <w:t>e</w:t>
+        </w:r>
+      </w:hyperlink>
+      <w:r>
+        <w:t>).</w:t>
+      </w:r>
+      <w:r>
+        <w:t xml:space="preserve"> Due to time constraints some features are currently still in development such as integration of user authorisation</w:t>
+      </w:r>
+      <w:r>
+        <w:t>, support for concurrent users</w:t>
+      </w:r>
+      <w:r>
+        <w:t xml:space="preserve"> and online deployment to allow use across multiple systems.</w:t>
+      </w:r>
+      <w:r>
+        <w:br w:type="page"/>
+      </w:r>
+    </w:p>
+    <w:p>
+      <w:pPr>
+        <w:pStyle w:val="Heading1"/>
+      </w:pPr>
+      <w:bookmarkStart w:id="72" w:name="_Toc196940728"/>
+      <w:bookmarkStart w:id="73" w:name="_Toc197072236"/>
+      <w:r>
+        <w:lastRenderedPageBreak/>
+        <w:t>Analysis</w:t>
+      </w:r>
       <w:bookmarkEnd w:id="72"/>
       <w:bookmarkEnd w:id="73"/>
     </w:p>
     <w:p>
       <w:r>
-        <w:t>How the requirements was satisfied</w:t>
+        <w:t>A description of the test and/or evaluation plan</w:t>
+      </w:r>
+    </w:p>
+    <w:p>
+      <w:r>
+        <w:rPr>
+          <w:rFonts w:ascii="Segoe UI Symbol" w:hAnsi="Segoe UI Symbol" w:cs="Segoe UI Symbol"/>
+        </w:rPr>
+        <w:t>✔</w:t>
+      </w:r>
+      <w:r>
+        <w:t xml:space="preserve"> How the program/system/model was verified</w:t>
+      </w:r>
+    </w:p>
+    <w:p>
+      <w:r>
+        <w:rPr>
+          <w:rFonts w:ascii="Segoe UI Symbol" w:hAnsi="Segoe UI Symbol" w:cs="Segoe UI Symbol"/>
+        </w:rPr>
+        <w:t>✔</w:t>
+      </w:r>
+      <w:r>
+        <w:t xml:space="preserve"> Software testing, simulations, experiments, user testing</w:t>
       </w:r>
     </w:p>
     <w:p>
@@ -10766,7 +11154,7 @@
         <w:rPr>
           <w:rFonts w:hint="eastAsia"/>
         </w:rPr>
-        <w:t xml:space="preserve"> Focus on the important points</w:t>
+        <w:t xml:space="preserve"> How the overall solution was evaluated (depending on the project, this may involve:</w:t>
       </w:r>
     </w:p>
     <w:p>
@@ -10777,7 +11165,7 @@
         <w:t>✔</w:t>
       </w:r>
       <w:r>
-        <w:t xml:space="preserve"> Those that you want the examiners to pay attention to</w:t>
+        <w:t xml:space="preserve"> User study</w:t>
       </w:r>
     </w:p>
     <w:p>
@@ -10788,7 +11176,40 @@
         <w:t>✔</w:t>
       </w:r>
       <w:r>
-        <w:t xml:space="preserve"> Do not attempt to provide a detailed description of the whole program/system</w:t>
+        <w:t xml:space="preserve"> Questionnaires</w:t>
+      </w:r>
+    </w:p>
+    <w:p>
+      <w:r>
+        <w:rPr>
+          <w:rFonts w:ascii="Segoe UI Symbol" w:hAnsi="Segoe UI Symbol" w:cs="Segoe UI Symbol"/>
+        </w:rPr>
+        <w:t>✔</w:t>
+      </w:r>
+      <w:r>
+        <w:t xml:space="preserve"> Use cases</w:t>
+      </w:r>
+    </w:p>
+    <w:p>
+      <w:r>
+        <w:rPr>
+          <w:rFonts w:ascii="Segoe UI Symbol" w:hAnsi="Segoe UI Symbol" w:cs="Segoe UI Symbol"/>
+        </w:rPr>
+        <w:t>✔</w:t>
+      </w:r>
+      <w:r>
+        <w:t xml:space="preserve"> Test cases</w:t>
+      </w:r>
+    </w:p>
+    <w:p>
+      <w:r>
+        <w:rPr>
+          <w:rFonts w:ascii="Segoe UI Symbol" w:hAnsi="Segoe UI Symbol" w:cs="Segoe UI Symbol"/>
+        </w:rPr>
+        <w:t>✔</w:t>
+      </w:r>
+      <w:r>
+        <w:t xml:space="preserve"> Results of simulations</w:t>
       </w:r>
     </w:p>
     <w:p>
@@ -10802,7 +11223,40 @@
         <w:rPr>
           <w:rFonts w:hint="eastAsia"/>
         </w:rPr>
-        <w:t xml:space="preserve"> Software documentation is not a substitute for a project</w:t>
+        <w:t xml:space="preserve"> Include as much of the test as needed to prove correct implementation</w:t>
+      </w:r>
+    </w:p>
+    <w:p>
+      <w:r>
+        <w:rPr>
+          <w:rFonts w:hint="eastAsia"/>
+        </w:rPr>
+        <w:t>●</w:t>
+      </w:r>
+      <w:r>
+        <w:rPr>
+          <w:rFonts w:hint="eastAsia"/>
+        </w:rPr>
+        <w:t xml:space="preserve"> The rest can be included in an appendix and refer to them in the discussion</w:t>
+      </w:r>
+    </w:p>
+    <w:p>
+      <w:r>
+        <w:rPr>
+          <w:rFonts w:hint="eastAsia"/>
+        </w:rPr>
+        <w:t>●</w:t>
+      </w:r>
+      <w:r>
+        <w:rPr>
+          <w:rFonts w:hint="eastAsia"/>
+        </w:rPr>
+        <w:t xml:space="preserve"> Where appropriate, a user evaluation can be included</w:t>
+      </w:r>
+    </w:p>
+    <w:p>
+      <w:r>
+        <w:t>For software projects:</w:t>
       </w:r>
     </w:p>
     <w:p>
@@ -10810,12 +11264,104 @@
         <w:rPr>
           <w:rFonts w:ascii="Segoe UI Symbol" w:hAnsi="Segoe UI Symbol" w:cs="Segoe UI Symbol"/>
         </w:rPr>
-        <w:t>✔</w:t>
-      </w:r>
-      <w:r>
-        <w:t xml:space="preserve"> Can be included in an Appendix, to be consulted as and when necessary</w:t>
-      </w:r>
-    </w:p>
+        <w:t>➢</w:t>
+      </w:r>
+      <w:r>
+        <w:t xml:space="preserve"> A long table of features that have been tested</w:t>
+      </w:r>
+    </w:p>
+    <w:p>
+      <w:r>
+        <w:rPr>
+          <w:rFonts w:ascii="Segoe UI Symbol" w:hAnsi="Segoe UI Symbol" w:cs="Segoe UI Symbol"/>
+        </w:rPr>
+        <w:t>➢</w:t>
+      </w:r>
+      <w:r>
+        <w:t xml:space="preserve"> Ideally, this should be done automatically with a dedicated tool such as Selenium</w:t>
+      </w:r>
+    </w:p>
+    <w:p>
+      <w:r>
+        <w:rPr>
+          <w:rFonts w:ascii="Segoe UI Symbol" w:hAnsi="Segoe UI Symbol" w:cs="Segoe UI Symbol"/>
+        </w:rPr>
+        <w:t>➢</w:t>
+      </w:r>
+      <w:r>
+        <w:t xml:space="preserve"> Demonstrate one of the Unit testing tests</w:t>
+      </w:r>
+    </w:p>
+    <w:p>
+      <w:r>
+        <w:rPr>
+          <w:rFonts w:ascii="Segoe UI Symbol" w:hAnsi="Segoe UI Symbol" w:cs="Segoe UI Symbol"/>
+        </w:rPr>
+        <w:t>➢</w:t>
+      </w:r>
+      <w:r>
+        <w:t xml:space="preserve"> Reference it in the relevant directory of the project</w:t>
+      </w:r>
+    </w:p>
+    <w:p>
+      <w:r>
+        <w:rPr>
+          <w:rFonts w:hint="eastAsia"/>
+        </w:rPr>
+        <w:t>●</w:t>
+      </w:r>
+      <w:r>
+        <w:rPr>
+          <w:rFonts w:hint="eastAsia"/>
+        </w:rPr>
+        <w:t xml:space="preserve"> For data science projects:</w:t>
+      </w:r>
+    </w:p>
+    <w:p>
+      <w:r>
+        <w:rPr>
+          <w:rFonts w:ascii="Segoe UI Symbol" w:hAnsi="Segoe UI Symbol" w:cs="Segoe UI Symbol"/>
+        </w:rPr>
+        <w:t>➢</w:t>
+      </w:r>
+      <w:r>
+        <w:t xml:space="preserve"> Demonstrate systematic testing of their model</w:t>
+      </w:r>
+    </w:p>
+    <w:p>
+      <w:r>
+        <w:rPr>
+          <w:rFonts w:ascii="Segoe UI Symbol" w:hAnsi="Segoe UI Symbol" w:cs="Segoe UI Symbol"/>
+        </w:rPr>
+        <w:t>➢</w:t>
+      </w:r>
+      <w:r>
+        <w:t xml:space="preserve"> Random experimental results will not suffice</w:t>
+      </w:r>
+    </w:p>
+    <w:p>
+      <w:r>
+        <w:rPr>
+          <w:rFonts w:ascii="Segoe UI Symbol" w:hAnsi="Segoe UI Symbol" w:cs="Segoe UI Symbol"/>
+        </w:rPr>
+        <w:t>➢</w:t>
+      </w:r>
+      <w:r>
+        <w:t xml:space="preserve"> Describe the experimental design and its rationale</w:t>
+      </w:r>
+    </w:p>
+    <w:p>
+      <w:r>
+        <w:rPr>
+          <w:rFonts w:ascii="Segoe UI Symbol" w:hAnsi="Segoe UI Symbol" w:cs="Segoe UI Symbol"/>
+        </w:rPr>
+        <w:t>➢</w:t>
+      </w:r>
+      <w:r>
+        <w:t xml:space="preserve"> Organise the experiments using the model and present their results</w:t>
+      </w:r>
+    </w:p>
+    <w:p/>
     <w:p>
       <w:r>
         <w:br w:type="page"/>
@@ -10825,282 +11371,336 @@
       <w:pPr>
         <w:pStyle w:val="Heading1"/>
       </w:pPr>
-      <w:bookmarkStart w:id="75" w:name="_Toc196940728"/>
-      <w:bookmarkStart w:id="76" w:name="_Toc197072236"/>
-      <w:r>
-        <w:lastRenderedPageBreak/>
-        <w:t>Analysis</w:t>
-      </w:r>
-      <w:bookmarkEnd w:id="75"/>
-      <w:bookmarkEnd w:id="76"/>
-    </w:p>
-    <w:p>
-      <w:r>
-        <w:t>A description of the test and/or evaluation plan</w:t>
-      </w:r>
-    </w:p>
-    <w:p>
-      <w:r>
-        <w:rPr>
-          <w:rFonts w:ascii="Segoe UI Symbol" w:hAnsi="Segoe UI Symbol" w:cs="Segoe UI Symbol"/>
-        </w:rPr>
-        <w:t>✔</w:t>
-      </w:r>
-      <w:r>
-        <w:t xml:space="preserve"> How the program/system/model was verified</w:t>
-      </w:r>
-    </w:p>
-    <w:p>
-      <w:r>
-        <w:rPr>
-          <w:rFonts w:ascii="Segoe UI Symbol" w:hAnsi="Segoe UI Symbol" w:cs="Segoe UI Symbol"/>
-        </w:rPr>
-        <w:t>✔</w:t>
-      </w:r>
-      <w:r>
-        <w:t xml:space="preserve"> Software testing, simulations, experiments, user testing</w:t>
-      </w:r>
-    </w:p>
-    <w:p>
-      <w:r>
-        <w:rPr>
-          <w:rFonts w:hint="eastAsia"/>
-        </w:rPr>
-        <w:t>●</w:t>
-      </w:r>
-      <w:r>
-        <w:rPr>
-          <w:rFonts w:hint="eastAsia"/>
-        </w:rPr>
-        <w:t xml:space="preserve"> How the overall solution was evaluated (depending on the project, this may involve:</w:t>
-      </w:r>
-    </w:p>
-    <w:p>
-      <w:r>
-        <w:rPr>
-          <w:rFonts w:ascii="Segoe UI Symbol" w:hAnsi="Segoe UI Symbol" w:cs="Segoe UI Symbol"/>
-        </w:rPr>
-        <w:t>✔</w:t>
-      </w:r>
-      <w:r>
-        <w:t xml:space="preserve"> User study</w:t>
-      </w:r>
-    </w:p>
-    <w:p>
-      <w:r>
-        <w:rPr>
-          <w:rFonts w:ascii="Segoe UI Symbol" w:hAnsi="Segoe UI Symbol" w:cs="Segoe UI Symbol"/>
-        </w:rPr>
-        <w:t>✔</w:t>
-      </w:r>
-      <w:r>
-        <w:t xml:space="preserve"> Questionnaires</w:t>
-      </w:r>
-    </w:p>
-    <w:p>
-      <w:r>
-        <w:rPr>
-          <w:rFonts w:ascii="Segoe UI Symbol" w:hAnsi="Segoe UI Symbol" w:cs="Segoe UI Symbol"/>
-        </w:rPr>
-        <w:t>✔</w:t>
-      </w:r>
-      <w:r>
-        <w:t xml:space="preserve"> Use cases</w:t>
-      </w:r>
-    </w:p>
-    <w:p>
-      <w:r>
-        <w:rPr>
-          <w:rFonts w:ascii="Segoe UI Symbol" w:hAnsi="Segoe UI Symbol" w:cs="Segoe UI Symbol"/>
-        </w:rPr>
-        <w:t>✔</w:t>
-      </w:r>
-      <w:r>
-        <w:t xml:space="preserve"> Test cases</w:t>
-      </w:r>
-    </w:p>
-    <w:p>
-      <w:r>
-        <w:rPr>
-          <w:rFonts w:ascii="Segoe UI Symbol" w:hAnsi="Segoe UI Symbol" w:cs="Segoe UI Symbol"/>
-        </w:rPr>
-        <w:t>✔</w:t>
-      </w:r>
-      <w:r>
-        <w:t xml:space="preserve"> Results of simulations</w:t>
-      </w:r>
-    </w:p>
-    <w:p>
-      <w:r>
-        <w:rPr>
-          <w:rFonts w:hint="eastAsia"/>
-        </w:rPr>
-        <w:t>●</w:t>
-      </w:r>
-      <w:r>
-        <w:rPr>
-          <w:rFonts w:hint="eastAsia"/>
-        </w:rPr>
-        <w:t xml:space="preserve"> Include as much of the test as needed to prove correct implementation</w:t>
-      </w:r>
-    </w:p>
-    <w:p>
-      <w:r>
-        <w:rPr>
-          <w:rFonts w:hint="eastAsia"/>
-        </w:rPr>
-        <w:t>●</w:t>
-      </w:r>
-      <w:r>
-        <w:rPr>
-          <w:rFonts w:hint="eastAsia"/>
-        </w:rPr>
-        <w:t xml:space="preserve"> The rest can be included in an appendix and refer to them in the discussion</w:t>
-      </w:r>
-    </w:p>
-    <w:p>
-      <w:r>
-        <w:rPr>
-          <w:rFonts w:hint="eastAsia"/>
-        </w:rPr>
-        <w:t>●</w:t>
-      </w:r>
-      <w:r>
-        <w:rPr>
-          <w:rFonts w:hint="eastAsia"/>
-        </w:rPr>
-        <w:t xml:space="preserve"> Where appropriate, a user evaluation can be included</w:t>
-      </w:r>
-    </w:p>
-    <w:p>
-      <w:r>
-        <w:t>For software projects:</w:t>
-      </w:r>
-    </w:p>
-    <w:p>
-      <w:r>
-        <w:rPr>
-          <w:rFonts w:ascii="Segoe UI Symbol" w:hAnsi="Segoe UI Symbol" w:cs="Segoe UI Symbol"/>
-        </w:rPr>
-        <w:t>➢</w:t>
-      </w:r>
-      <w:r>
-        <w:t xml:space="preserve"> A long table of features that have been tested</w:t>
-      </w:r>
-    </w:p>
-    <w:p>
-      <w:r>
-        <w:rPr>
-          <w:rFonts w:ascii="Segoe UI Symbol" w:hAnsi="Segoe UI Symbol" w:cs="Segoe UI Symbol"/>
-        </w:rPr>
-        <w:t>➢</w:t>
-      </w:r>
-      <w:r>
-        <w:t xml:space="preserve"> Ideally, this should be done automatically with a dedicated tool such as Selenium</w:t>
-      </w:r>
-    </w:p>
-    <w:p>
-      <w:r>
-        <w:rPr>
-          <w:rFonts w:ascii="Segoe UI Symbol" w:hAnsi="Segoe UI Symbol" w:cs="Segoe UI Symbol"/>
-        </w:rPr>
-        <w:t>➢</w:t>
-      </w:r>
-      <w:r>
-        <w:t xml:space="preserve"> Demonstrate one of the Unit testing tests</w:t>
-      </w:r>
-    </w:p>
-    <w:p>
-      <w:r>
-        <w:rPr>
-          <w:rFonts w:ascii="Segoe UI Symbol" w:hAnsi="Segoe UI Symbol" w:cs="Segoe UI Symbol"/>
-        </w:rPr>
-        <w:t>➢</w:t>
-      </w:r>
-      <w:r>
-        <w:t xml:space="preserve"> Reference it in the relevant directory of the project</w:t>
-      </w:r>
-    </w:p>
-    <w:p>
-      <w:r>
-        <w:rPr>
-          <w:rFonts w:hint="eastAsia"/>
-        </w:rPr>
-        <w:t>●</w:t>
-      </w:r>
-      <w:r>
-        <w:rPr>
-          <w:rFonts w:hint="eastAsia"/>
-        </w:rPr>
-        <w:t xml:space="preserve"> For data science projects:</w:t>
-      </w:r>
-    </w:p>
-    <w:p>
-      <w:r>
-        <w:rPr>
-          <w:rFonts w:ascii="Segoe UI Symbol" w:hAnsi="Segoe UI Symbol" w:cs="Segoe UI Symbol"/>
-        </w:rPr>
-        <w:t>➢</w:t>
-      </w:r>
-      <w:r>
-        <w:t xml:space="preserve"> Demonstrate systematic testing of their model</w:t>
-      </w:r>
-    </w:p>
-    <w:p>
-      <w:r>
-        <w:rPr>
-          <w:rFonts w:ascii="Segoe UI Symbol" w:hAnsi="Segoe UI Symbol" w:cs="Segoe UI Symbol"/>
-        </w:rPr>
-        <w:t>➢</w:t>
-      </w:r>
-      <w:r>
-        <w:t xml:space="preserve"> Random experimental results will not suffice</w:t>
-      </w:r>
-    </w:p>
-    <w:p>
-      <w:r>
-        <w:rPr>
-          <w:rFonts w:ascii="Segoe UI Symbol" w:hAnsi="Segoe UI Symbol" w:cs="Segoe UI Symbol"/>
-        </w:rPr>
-        <w:t>➢</w:t>
-      </w:r>
-      <w:r>
-        <w:t xml:space="preserve"> Describe the experimental design and its rationale</w:t>
-      </w:r>
-    </w:p>
-    <w:p>
-      <w:r>
-        <w:rPr>
-          <w:rFonts w:ascii="Segoe UI Symbol" w:hAnsi="Segoe UI Symbol" w:cs="Segoe UI Symbol"/>
-        </w:rPr>
-        <w:t>➢</w:t>
-      </w:r>
-      <w:r>
-        <w:t xml:space="preserve"> Organise the experiments using the model and present their results</w:t>
-      </w:r>
-    </w:p>
-    <w:p/>
-    <w:p>
-      <w:r>
-        <w:br w:type="page"/>
-      </w:r>
-    </w:p>
-    <w:p>
-      <w:pPr>
-        <w:pStyle w:val="Heading1"/>
-      </w:pPr>
-      <w:bookmarkStart w:id="77" w:name="_Toc196940729"/>
-      <w:bookmarkStart w:id="78" w:name="_Toc197072237"/>
+      <w:bookmarkStart w:id="74" w:name="_Toc196940729"/>
+      <w:bookmarkStart w:id="75" w:name="_Toc197072237"/>
       <w:r>
         <w:lastRenderedPageBreak/>
         <w:t>Results</w:t>
       </w:r>
+      <w:bookmarkEnd w:id="74"/>
+      <w:bookmarkEnd w:id="75"/>
+    </w:p>
+    <w:p>
+      <w:r>
+        <w:t>The project outcome:</w:t>
+      </w:r>
+    </w:p>
+    <w:p>
+      <w:r>
+        <w:rPr>
+          <w:rFonts w:ascii="Segoe UI Symbol" w:hAnsi="Segoe UI Symbol" w:cs="Segoe UI Symbol"/>
+        </w:rPr>
+        <w:t>✔</w:t>
+      </w:r>
+      <w:r>
+        <w:t xml:space="preserve"> Data collected</w:t>
+      </w:r>
+    </w:p>
+    <w:p>
+      <w:r>
+        <w:rPr>
+          <w:rFonts w:ascii="Segoe UI Symbol" w:hAnsi="Segoe UI Symbol" w:cs="Segoe UI Symbol"/>
+        </w:rPr>
+        <w:t>✔</w:t>
+      </w:r>
+      <w:r>
+        <w:t xml:space="preserve"> Demonstration of the working project</w:t>
+      </w:r>
+    </w:p>
+    <w:p>
+      <w:r>
+        <w:rPr>
+          <w:rFonts w:hint="eastAsia"/>
+        </w:rPr>
+        <w:t></w:t>
+      </w:r>
+      <w:r>
+        <w:rPr>
+          <w:rFonts w:hint="eastAsia"/>
+        </w:rPr>
+        <w:t xml:space="preserve"> Screenshots</w:t>
+      </w:r>
+    </w:p>
+    <w:p>
+      <w:r>
+        <w:rPr>
+          <w:rFonts w:hint="eastAsia"/>
+        </w:rPr>
+        <w:t></w:t>
+      </w:r>
+      <w:r>
+        <w:rPr>
+          <w:rFonts w:hint="eastAsia"/>
+        </w:rPr>
+        <w:t xml:space="preserve"> Tables and</w:t>
+      </w:r>
+    </w:p>
+    <w:p>
+      <w:r>
+        <w:rPr>
+          <w:rFonts w:hint="eastAsia"/>
+        </w:rPr>
+        <w:t></w:t>
+      </w:r>
+      <w:r>
+        <w:rPr>
+          <w:rFonts w:hint="eastAsia"/>
+        </w:rPr>
+        <w:t xml:space="preserve"> Figures that demonstrate system/model performance according to various metrics</w:t>
+      </w:r>
+    </w:p>
+    <w:p>
+      <w:r>
+        <w:rPr>
+          <w:rFonts w:hint="eastAsia"/>
+        </w:rPr>
+        <w:t>●</w:t>
+      </w:r>
+      <w:r>
+        <w:rPr>
+          <w:rFonts w:hint="eastAsia"/>
+        </w:rPr>
+        <w:t xml:space="preserve"> For experiments, or simulations, explain:</w:t>
+      </w:r>
+    </w:p>
+    <w:p>
+      <w:r>
+        <w:rPr>
+          <w:rFonts w:ascii="Segoe UI Symbol" w:hAnsi="Segoe UI Symbol" w:cs="Segoe UI Symbol"/>
+        </w:rPr>
+        <w:t>✔</w:t>
+      </w:r>
+      <w:r>
+        <w:t xml:space="preserve"> Why were certain experiments carried out but not others</w:t>
+      </w:r>
+    </w:p>
+    <w:p>
+      <w:r>
+        <w:rPr>
+          <w:rFonts w:ascii="Segoe UI Symbol" w:hAnsi="Segoe UI Symbol" w:cs="Segoe UI Symbol"/>
+        </w:rPr>
+        <w:t>✔</w:t>
+      </w:r>
+      <w:r>
+        <w:t xml:space="preserve"> What were the initial conditions and the parameters of the simulation</w:t>
+      </w:r>
+    </w:p>
+    <w:p>
+      <w:r>
+        <w:rPr>
+          <w:rFonts w:ascii="Segoe UI Symbol" w:hAnsi="Segoe UI Symbol" w:cs="Segoe UI Symbol"/>
+        </w:rPr>
+        <w:t>✔</w:t>
+      </w:r>
+      <w:r>
+        <w:t xml:space="preserve"> How did they affect the results</w:t>
+      </w:r>
+    </w:p>
+    <w:p>
+      <w:r>
+        <w:rPr>
+          <w:rFonts w:hint="eastAsia"/>
+        </w:rPr>
+        <w:t>●</w:t>
+      </w:r>
+      <w:r>
+        <w:rPr>
+          <w:rFonts w:hint="eastAsia"/>
+        </w:rPr>
+        <w:t xml:space="preserve"> For any errors that occurred, include:</w:t>
+      </w:r>
+    </w:p>
+    <w:p>
+      <w:r>
+        <w:rPr>
+          <w:rFonts w:ascii="Segoe UI Symbol" w:hAnsi="Segoe UI Symbol" w:cs="Segoe UI Symbol"/>
+        </w:rPr>
+        <w:t>✔</w:t>
+      </w:r>
+      <w:r>
+        <w:t xml:space="preserve"> Their analysis</w:t>
+      </w:r>
+    </w:p>
+    <w:p>
+      <w:r>
+        <w:rPr>
+          <w:rFonts w:ascii="Segoe UI Symbol" w:hAnsi="Segoe UI Symbol" w:cs="Segoe UI Symbol"/>
+        </w:rPr>
+        <w:t>✔</w:t>
+      </w:r>
+      <w:r>
+        <w:t xml:space="preserve"> Possible explanations on why they occurred</w:t>
+      </w:r>
+    </w:p>
+    <w:p>
+      <w:r>
+        <w:t>Keep graphs, tables and illustrations close to their corresponding text</w:t>
+      </w:r>
+    </w:p>
+    <w:p>
+      <w:r>
+        <w:rPr>
+          <w:rFonts w:ascii="Segoe UI Symbol" w:hAnsi="Segoe UI Symbol" w:cs="Segoe UI Symbol"/>
+        </w:rPr>
+        <w:t>✔</w:t>
+      </w:r>
+      <w:r>
+        <w:t xml:space="preserve"> This helps the reader to follow their content</w:t>
+      </w:r>
+    </w:p>
+    <w:p>
+      <w:r>
+        <w:rPr>
+          <w:rFonts w:ascii="Segoe UI Symbol" w:hAnsi="Segoe UI Symbol" w:cs="Segoe UI Symbol"/>
+        </w:rPr>
+        <w:t>✔</w:t>
+      </w:r>
+      <w:r>
+        <w:t xml:space="preserve"> If there is a large number of them, include some in the main text and the remaining in</w:t>
+      </w:r>
+    </w:p>
+    <w:p>
+      <w:r>
+        <w:t>an appendix</w:t>
+      </w:r>
+    </w:p>
+    <w:p>
+      <w:r>
+        <w:rPr>
+          <w:rFonts w:ascii="Segoe UI Symbol" w:hAnsi="Segoe UI Symbol" w:cs="Segoe UI Symbol"/>
+        </w:rPr>
+        <w:t>✔</w:t>
+      </w:r>
+      <w:r>
+        <w:t xml:space="preserve"> Insert captions to briefly discuss what each of them shows</w:t>
+      </w:r>
+    </w:p>
+    <w:p>
+      <w:r>
+        <w:rPr>
+          <w:rFonts w:hint="eastAsia"/>
+        </w:rPr>
+        <w:t>●</w:t>
+      </w:r>
+      <w:r>
+        <w:rPr>
+          <w:rFonts w:hint="eastAsia"/>
+        </w:rPr>
+        <w:t xml:space="preserve"> Make the project be interesting, show why it is good</w:t>
+      </w:r>
+    </w:p>
+    <w:p>
+      <w:r>
+        <w:rPr>
+          <w:rFonts w:ascii="Segoe UI Symbol" w:hAnsi="Segoe UI Symbol" w:cs="Segoe UI Symbol"/>
+        </w:rPr>
+        <w:t>✔</w:t>
+      </w:r>
+      <w:r>
+        <w:t xml:space="preserve"> Include only interesting things from the project</w:t>
+      </w:r>
+    </w:p>
+    <w:p>
+      <w:r>
+        <w:rPr>
+          <w:rFonts w:ascii="Segoe UI Symbol" w:hAnsi="Segoe UI Symbol" w:cs="Segoe UI Symbol"/>
+        </w:rPr>
+        <w:t>✔</w:t>
+      </w:r>
+      <w:r>
+        <w:t xml:space="preserve"> Identify limitations</w:t>
+      </w:r>
+    </w:p>
+    <w:p>
+      <w:r>
+        <w:rPr>
+          <w:rFonts w:ascii="Segoe UI Symbol" w:hAnsi="Segoe UI Symbol" w:cs="Segoe UI Symbol"/>
+        </w:rPr>
+        <w:t>✔</w:t>
+      </w:r>
+      <w:r>
+        <w:t xml:space="preserve"> Refer the reader to an appendix for:</w:t>
+      </w:r>
+    </w:p>
+    <w:p>
+      <w:r>
+        <w:rPr>
+          <w:rFonts w:hint="eastAsia"/>
+        </w:rPr>
+        <w:t>●</w:t>
+      </w:r>
+      <w:r>
+        <w:rPr>
+          <w:rFonts w:hint="eastAsia"/>
+        </w:rPr>
+        <w:t xml:space="preserve"> A user manual</w:t>
+      </w:r>
+    </w:p>
+    <w:p>
+      <w:r>
+        <w:rPr>
+          <w:rFonts w:hint="eastAsia"/>
+        </w:rPr>
+        <w:t>●</w:t>
+      </w:r>
+      <w:r>
+        <w:rPr>
+          <w:rFonts w:hint="eastAsia"/>
+        </w:rPr>
+        <w:t xml:space="preserve"> Details of results/figures/tables</w:t>
+      </w:r>
+    </w:p>
+    <w:p>
+      <w:r>
+        <w:rPr>
+          <w:rFonts w:hint="eastAsia"/>
+        </w:rPr>
+        <w:t>●</w:t>
+      </w:r>
+      <w:r>
+        <w:rPr>
+          <w:rFonts w:hint="eastAsia"/>
+        </w:rPr>
+        <w:t xml:space="preserve"> Long list of features, or tests</w:t>
+      </w:r>
+    </w:p>
+    <w:p>
+      <w:r>
+        <w:br w:type="page"/>
+      </w:r>
+    </w:p>
+    <w:p>
+      <w:pPr>
+        <w:pStyle w:val="Heading1"/>
+      </w:pPr>
+      <w:bookmarkStart w:id="76" w:name="_Toc185711908"/>
+      <w:bookmarkStart w:id="77" w:name="_Toc196940730"/>
+      <w:bookmarkStart w:id="78" w:name="_Toc197072238"/>
+      <w:r>
+        <w:lastRenderedPageBreak/>
+        <w:t>Discussion</w:t>
+      </w:r>
+      <w:bookmarkEnd w:id="76"/>
       <w:bookmarkEnd w:id="77"/>
       <w:bookmarkEnd w:id="78"/>
     </w:p>
     <w:p>
       <w:r>
-        <w:t>The project outcome:</w:t>
+        <w:t>Critical evaluation of the results</w:t>
+      </w:r>
+    </w:p>
+    <w:p>
+      <w:r>
+        <w:rPr>
+          <w:rFonts w:hint="eastAsia"/>
+        </w:rPr>
+        <w:t>●</w:t>
+      </w:r>
+      <w:r>
+        <w:rPr>
+          <w:rFonts w:hint="eastAsia"/>
+        </w:rPr>
+        <w:t xml:space="preserve"> Reflection on the approach followed and the project in general</w:t>
       </w:r>
     </w:p>
     <w:p>
@@ -11108,10 +11708,10 @@
         <w:rPr>
           <w:rFonts w:ascii="Segoe UI Symbol" w:hAnsi="Segoe UI Symbol" w:cs="Segoe UI Symbol"/>
         </w:rPr>
-        <w:t>✔</w:t>
-      </w:r>
-      <w:r>
-        <w:t xml:space="preserve"> Data collected</w:t>
+        <w:t>➢</w:t>
+      </w:r>
+      <w:r>
+        <w:t xml:space="preserve"> Include strong and weak points</w:t>
       </w:r>
     </w:p>
     <w:p>
@@ -11119,66 +11719,10 @@
         <w:rPr>
           <w:rFonts w:ascii="Segoe UI Symbol" w:hAnsi="Segoe UI Symbol" w:cs="Segoe UI Symbol"/>
         </w:rPr>
-        <w:t>✔</w:t>
-      </w:r>
-      <w:r>
-        <w:t xml:space="preserve"> Demonstration of the working project</w:t>
-      </w:r>
-    </w:p>
-    <w:p>
-      <w:r>
-        <w:rPr>
-          <w:rFonts w:hint="eastAsia"/>
-        </w:rPr>
-        <w:t></w:t>
-      </w:r>
-      <w:r>
-        <w:rPr>
-          <w:rFonts w:hint="eastAsia"/>
-        </w:rPr>
-        <w:t xml:space="preserve"> Screenshots</w:t>
-      </w:r>
-    </w:p>
-    <w:p>
-      <w:r>
-        <w:rPr>
-          <w:rFonts w:hint="eastAsia"/>
-        </w:rPr>
-        <w:t></w:t>
-      </w:r>
-      <w:r>
-        <w:rPr>
-          <w:rFonts w:hint="eastAsia"/>
-        </w:rPr>
-        <w:t xml:space="preserve"> Tables and</w:t>
-      </w:r>
-    </w:p>
-    <w:p>
-      <w:r>
-        <w:rPr>
-          <w:rFonts w:hint="eastAsia"/>
-        </w:rPr>
-        <w:t></w:t>
-      </w:r>
-      <w:r>
-        <w:rPr>
-          <w:rFonts w:hint="eastAsia"/>
-        </w:rPr>
-        <w:t xml:space="preserve"> Figures that demonstrate system/model performance according to various metrics</w:t>
-      </w:r>
-    </w:p>
-    <w:p>
-      <w:r>
-        <w:rPr>
-          <w:rFonts w:hint="eastAsia"/>
-        </w:rPr>
-        <w:t>●</w:t>
-      </w:r>
-      <w:r>
-        <w:rPr>
-          <w:rFonts w:hint="eastAsia"/>
-        </w:rPr>
-        <w:t xml:space="preserve"> For experiments, or simulations, explain:</w:t>
+        <w:t>➢</w:t>
+      </w:r>
+      <w:r>
+        <w:t xml:space="preserve"> Lessons learn</w:t>
       </w:r>
     </w:p>
     <w:p>
@@ -11186,10 +11730,10 @@
         <w:rPr>
           <w:rFonts w:ascii="Segoe UI Symbol" w:hAnsi="Segoe UI Symbol" w:cs="Segoe UI Symbol"/>
         </w:rPr>
-        <w:t>✔</w:t>
-      </w:r>
-      <w:r>
-        <w:t xml:space="preserve"> Why were certain experiments carried out but not others</w:t>
+        <w:t>➢</w:t>
+      </w:r>
+      <w:r>
+        <w:t xml:space="preserve"> Design decisions that could have been made differently, given the experience of the project</w:t>
       </w:r>
     </w:p>
     <w:p>
@@ -11197,189 +11741,10 @@
         <w:rPr>
           <w:rFonts w:ascii="Segoe UI Symbol" w:hAnsi="Segoe UI Symbol" w:cs="Segoe UI Symbol"/>
         </w:rPr>
-        <w:t>✔</w:t>
-      </w:r>
-      <w:r>
-        <w:t xml:space="preserve"> What were the initial conditions and the parameters of the simulation</w:t>
-      </w:r>
-    </w:p>
-    <w:p>
-      <w:r>
-        <w:rPr>
-          <w:rFonts w:ascii="Segoe UI Symbol" w:hAnsi="Segoe UI Symbol" w:cs="Segoe UI Symbol"/>
-        </w:rPr>
-        <w:t>✔</w:t>
-      </w:r>
-      <w:r>
-        <w:t xml:space="preserve"> How did they affect the results</w:t>
-      </w:r>
-    </w:p>
-    <w:p>
-      <w:r>
-        <w:rPr>
-          <w:rFonts w:hint="eastAsia"/>
-        </w:rPr>
-        <w:t>●</w:t>
-      </w:r>
-      <w:r>
-        <w:rPr>
-          <w:rFonts w:hint="eastAsia"/>
-        </w:rPr>
-        <w:t xml:space="preserve"> For any errors that occurred, include:</w:t>
-      </w:r>
-    </w:p>
-    <w:p>
-      <w:r>
-        <w:rPr>
-          <w:rFonts w:ascii="Segoe UI Symbol" w:hAnsi="Segoe UI Symbol" w:cs="Segoe UI Symbol"/>
-        </w:rPr>
-        <w:t>✔</w:t>
-      </w:r>
-      <w:r>
-        <w:t xml:space="preserve"> Their analysis</w:t>
-      </w:r>
-    </w:p>
-    <w:p>
-      <w:r>
-        <w:rPr>
-          <w:rFonts w:ascii="Segoe UI Symbol" w:hAnsi="Segoe UI Symbol" w:cs="Segoe UI Symbol"/>
-        </w:rPr>
-        <w:t>✔</w:t>
-      </w:r>
-      <w:r>
-        <w:t xml:space="preserve"> Possible explanations on why they occurred</w:t>
-      </w:r>
-    </w:p>
-    <w:p>
-      <w:r>
-        <w:t>Keep graphs, tables and illustrations close to their corresponding text</w:t>
-      </w:r>
-    </w:p>
-    <w:p>
-      <w:r>
-        <w:rPr>
-          <w:rFonts w:ascii="Segoe UI Symbol" w:hAnsi="Segoe UI Symbol" w:cs="Segoe UI Symbol"/>
-        </w:rPr>
-        <w:t>✔</w:t>
-      </w:r>
-      <w:r>
-        <w:t xml:space="preserve"> This helps the reader to follow their content</w:t>
-      </w:r>
-    </w:p>
-    <w:p>
-      <w:r>
-        <w:rPr>
-          <w:rFonts w:ascii="Segoe UI Symbol" w:hAnsi="Segoe UI Symbol" w:cs="Segoe UI Symbol"/>
-        </w:rPr>
-        <w:t>✔</w:t>
-      </w:r>
-      <w:r>
-        <w:t xml:space="preserve"> If there is a large number of them, include some in the main text and the remaining in</w:t>
-      </w:r>
-    </w:p>
-    <w:p>
-      <w:r>
-        <w:t>an appendix</w:t>
-      </w:r>
-    </w:p>
-    <w:p>
-      <w:r>
-        <w:rPr>
-          <w:rFonts w:ascii="Segoe UI Symbol" w:hAnsi="Segoe UI Symbol" w:cs="Segoe UI Symbol"/>
-        </w:rPr>
-        <w:t>✔</w:t>
-      </w:r>
-      <w:r>
-        <w:t xml:space="preserve"> Insert captions to briefly discuss what each of them shows</w:t>
-      </w:r>
-    </w:p>
-    <w:p>
-      <w:r>
-        <w:rPr>
-          <w:rFonts w:hint="eastAsia"/>
-        </w:rPr>
-        <w:t>●</w:t>
-      </w:r>
-      <w:r>
-        <w:rPr>
-          <w:rFonts w:hint="eastAsia"/>
-        </w:rPr>
-        <w:t xml:space="preserve"> Make the project be interesting, show why it is good</w:t>
-      </w:r>
-    </w:p>
-    <w:p>
-      <w:r>
-        <w:rPr>
-          <w:rFonts w:ascii="Segoe UI Symbol" w:hAnsi="Segoe UI Symbol" w:cs="Segoe UI Symbol"/>
-        </w:rPr>
-        <w:t>✔</w:t>
-      </w:r>
-      <w:r>
-        <w:t xml:space="preserve"> Include only interesting things from the project</w:t>
-      </w:r>
-    </w:p>
-    <w:p>
-      <w:r>
-        <w:rPr>
-          <w:rFonts w:ascii="Segoe UI Symbol" w:hAnsi="Segoe UI Symbol" w:cs="Segoe UI Symbol"/>
-        </w:rPr>
-        <w:t>✔</w:t>
-      </w:r>
-      <w:r>
-        <w:t xml:space="preserve"> Identify limitations</w:t>
-      </w:r>
-    </w:p>
-    <w:p>
-      <w:r>
-        <w:rPr>
-          <w:rFonts w:ascii="Segoe UI Symbol" w:hAnsi="Segoe UI Symbol" w:cs="Segoe UI Symbol"/>
-        </w:rPr>
-        <w:t>✔</w:t>
-      </w:r>
-      <w:r>
-        <w:t xml:space="preserve"> Refer the reader to an appendix for:</w:t>
-      </w:r>
-    </w:p>
-    <w:p>
-      <w:r>
-        <w:rPr>
-          <w:rFonts w:hint="eastAsia"/>
-        </w:rPr>
-        <w:t>●</w:t>
-      </w:r>
-      <w:r>
-        <w:rPr>
-          <w:rFonts w:hint="eastAsia"/>
-        </w:rPr>
-        <w:t xml:space="preserve"> A user manual</w:t>
-      </w:r>
-    </w:p>
-    <w:p>
-      <w:r>
-        <w:rPr>
-          <w:rFonts w:hint="eastAsia"/>
-        </w:rPr>
-        <w:t>●</w:t>
-      </w:r>
-      <w:r>
-        <w:rPr>
-          <w:rFonts w:hint="eastAsia"/>
-        </w:rPr>
-        <w:t xml:space="preserve"> Details of results/figures/tables</w:t>
-      </w:r>
-    </w:p>
-    <w:p>
-      <w:r>
-        <w:rPr>
-          <w:rFonts w:hint="eastAsia"/>
-        </w:rPr>
-        <w:t>●</w:t>
-      </w:r>
-      <w:r>
-        <w:rPr>
-          <w:rFonts w:hint="eastAsia"/>
-        </w:rPr>
-        <w:t xml:space="preserve"> Long list of features, or tests</w:t>
+        <w:t>➢</w:t>
+      </w:r>
+      <w:r>
+        <w:t xml:space="preserve"> Ways in which the project could be improved, or extended</w:t>
       </w:r>
     </w:p>
     <w:p>
@@ -11391,12 +11756,12 @@
       <w:pPr>
         <w:pStyle w:val="Heading1"/>
       </w:pPr>
-      <w:bookmarkStart w:id="79" w:name="_Toc185711908"/>
-      <w:bookmarkStart w:id="80" w:name="_Toc196940730"/>
-      <w:bookmarkStart w:id="81" w:name="_Toc197072238"/>
+      <w:bookmarkStart w:id="79" w:name="_Toc185711909"/>
+      <w:bookmarkStart w:id="80" w:name="_Toc196940731"/>
+      <w:bookmarkStart w:id="81" w:name="_Toc197072239"/>
       <w:r>
         <w:lastRenderedPageBreak/>
-        <w:t>Discussion</w:t>
+        <w:t>Conclusion</w:t>
       </w:r>
       <w:bookmarkEnd w:id="79"/>
       <w:bookmarkEnd w:id="80"/>
@@ -11404,7 +11769,18 @@
     </w:p>
     <w:p>
       <w:r>
-        <w:t>Critical evaluation of the results</w:t>
+        <w:t>Were the original aims and objectives, achieved:</w:t>
+      </w:r>
+    </w:p>
+    <w:p>
+      <w:r>
+        <w:rPr>
+          <w:rFonts w:ascii="Segoe UI Symbol" w:hAnsi="Segoe UI Symbol" w:cs="Segoe UI Symbol"/>
+        </w:rPr>
+        <w:t>➢</w:t>
+      </w:r>
+      <w:r>
+        <w:t xml:space="preserve"> If a hypothesis was to be proved, was it proven?</w:t>
       </w:r>
     </w:p>
     <w:p>
@@ -11418,7 +11794,7 @@
         <w:rPr>
           <w:rFonts w:hint="eastAsia"/>
         </w:rPr>
-        <w:t xml:space="preserve"> Reflection on the approach followed and the project in general</w:t>
+        <w:t xml:space="preserve"> The project does not need to be a success</w:t>
       </w:r>
     </w:p>
     <w:p>
@@ -11426,43 +11802,66 @@
         <w:rPr>
           <w:rFonts w:ascii="Segoe UI Symbol" w:hAnsi="Segoe UI Symbol" w:cs="Segoe UI Symbol"/>
         </w:rPr>
-        <w:t>➢</w:t>
-      </w:r>
-      <w:r>
-        <w:t xml:space="preserve"> Include strong and weak points</w:t>
-      </w:r>
-    </w:p>
-    <w:p>
-      <w:r>
-        <w:rPr>
-          <w:rFonts w:ascii="Segoe UI Symbol" w:hAnsi="Segoe UI Symbol" w:cs="Segoe UI Symbol"/>
-        </w:rPr>
-        <w:t>➢</w:t>
-      </w:r>
-      <w:r>
-        <w:t xml:space="preserve"> Lessons learn</w:t>
-      </w:r>
-    </w:p>
-    <w:p>
-      <w:r>
-        <w:rPr>
-          <w:rFonts w:ascii="Segoe UI Symbol" w:hAnsi="Segoe UI Symbol" w:cs="Segoe UI Symbol"/>
-        </w:rPr>
-        <w:t>➢</w:t>
-      </w:r>
-      <w:r>
-        <w:t xml:space="preserve"> Design decisions that could have been made differently, given the experience of the project</w:t>
-      </w:r>
-    </w:p>
-    <w:p>
-      <w:r>
-        <w:rPr>
-          <w:rFonts w:ascii="Segoe UI Symbol" w:hAnsi="Segoe UI Symbol" w:cs="Segoe UI Symbol"/>
-        </w:rPr>
-        <w:t>➢</w:t>
-      </w:r>
-      <w:r>
-        <w:t xml:space="preserve"> Ways in which the project could be improved, or extended</w:t>
+        <w:t>✔</w:t>
+      </w:r>
+      <w:r>
+        <w:t xml:space="preserve"> Good understanding of why it succeeded, or failed, must have been demonstrated</w:t>
+      </w:r>
+    </w:p>
+    <w:p>
+      <w:r>
+        <w:rPr>
+          <w:rFonts w:hint="eastAsia"/>
+        </w:rPr>
+        <w:t>●</w:t>
+      </w:r>
+      <w:r>
+        <w:rPr>
+          <w:rFonts w:hint="eastAsia"/>
+        </w:rPr>
+        <w:t xml:space="preserve"> What challenges were faced?</w:t>
+      </w:r>
+    </w:p>
+    <w:p>
+      <w:r>
+        <w:rPr>
+          <w:rFonts w:hint="eastAsia"/>
+        </w:rPr>
+        <w:t>●</w:t>
+      </w:r>
+      <w:r>
+        <w:rPr>
+          <w:rFonts w:hint="eastAsia"/>
+        </w:rPr>
+        <w:t xml:space="preserve"> What should the future direction of the project, be?</w:t>
+      </w:r>
+    </w:p>
+    <w:p>
+      <w:r>
+        <w:rPr>
+          <w:rFonts w:hint="eastAsia"/>
+        </w:rPr>
+        <w:t>●</w:t>
+      </w:r>
+      <w:r>
+        <w:rPr>
+          <w:rFonts w:hint="eastAsia"/>
+        </w:rPr>
+        <w:t xml:space="preserve"> What experience was gained?</w:t>
+      </w:r>
+    </w:p>
+    <w:p>
+      <w:r>
+        <w:rPr>
+          <w:rFonts w:hint="eastAsia"/>
+        </w:rPr>
+        <w:t>●</w:t>
+      </w:r>
+      <w:r>
+        <w:rPr>
+          <w:rFonts w:hint="eastAsia"/>
+        </w:rPr>
+        <w:t xml:space="preserve"> What things did you learn to do better?</w:t>
       </w:r>
     </w:p>
     <w:p>
@@ -11474,130 +11873,13 @@
       <w:pPr>
         <w:pStyle w:val="Heading1"/>
       </w:pPr>
-      <w:bookmarkStart w:id="82" w:name="_Toc185711909"/>
-      <w:bookmarkStart w:id="83" w:name="_Toc196940731"/>
-      <w:bookmarkStart w:id="84" w:name="_Toc197072239"/>
-      <w:r>
-        <w:lastRenderedPageBreak/>
-        <w:t>Conclusion</w:t>
-      </w:r>
-      <w:bookmarkEnd w:id="82"/>
-      <w:bookmarkEnd w:id="83"/>
-      <w:bookmarkEnd w:id="84"/>
-    </w:p>
-    <w:p>
-      <w:r>
-        <w:t>Were the original aims and objectives, achieved:</w:t>
-      </w:r>
-    </w:p>
-    <w:p>
-      <w:r>
-        <w:rPr>
-          <w:rFonts w:ascii="Segoe UI Symbol" w:hAnsi="Segoe UI Symbol" w:cs="Segoe UI Symbol"/>
-        </w:rPr>
-        <w:t>➢</w:t>
-      </w:r>
-      <w:r>
-        <w:t xml:space="preserve"> If a hypothesis was to be proved, was it proven?</w:t>
-      </w:r>
-    </w:p>
-    <w:p>
-      <w:r>
-        <w:rPr>
-          <w:rFonts w:hint="eastAsia"/>
-        </w:rPr>
-        <w:t>●</w:t>
-      </w:r>
-      <w:r>
-        <w:rPr>
-          <w:rFonts w:hint="eastAsia"/>
-        </w:rPr>
-        <w:t xml:space="preserve"> The project does not need to be a success</w:t>
-      </w:r>
-    </w:p>
-    <w:p>
-      <w:r>
-        <w:rPr>
-          <w:rFonts w:ascii="Segoe UI Symbol" w:hAnsi="Segoe UI Symbol" w:cs="Segoe UI Symbol"/>
-        </w:rPr>
-        <w:t>✔</w:t>
-      </w:r>
-      <w:r>
-        <w:t xml:space="preserve"> Good understanding of why it succeeded, or failed, must have been demonstrated</w:t>
-      </w:r>
-    </w:p>
-    <w:p>
-      <w:r>
-        <w:rPr>
-          <w:rFonts w:hint="eastAsia"/>
-        </w:rPr>
-        <w:t>●</w:t>
-      </w:r>
-      <w:r>
-        <w:rPr>
-          <w:rFonts w:hint="eastAsia"/>
-        </w:rPr>
-        <w:t xml:space="preserve"> What challenges were faced?</w:t>
-      </w:r>
-    </w:p>
-    <w:p>
-      <w:r>
-        <w:rPr>
-          <w:rFonts w:hint="eastAsia"/>
-        </w:rPr>
-        <w:t>●</w:t>
-      </w:r>
-      <w:r>
-        <w:rPr>
-          <w:rFonts w:hint="eastAsia"/>
-        </w:rPr>
-        <w:t xml:space="preserve"> What should the future direction of the project, be?</w:t>
-      </w:r>
-    </w:p>
-    <w:p>
-      <w:r>
-        <w:rPr>
-          <w:rFonts w:hint="eastAsia"/>
-        </w:rPr>
-        <w:t>●</w:t>
-      </w:r>
-      <w:r>
-        <w:rPr>
-          <w:rFonts w:hint="eastAsia"/>
-        </w:rPr>
-        <w:t xml:space="preserve"> What experience was gained?</w:t>
-      </w:r>
-    </w:p>
-    <w:p>
-      <w:r>
-        <w:rPr>
-          <w:rFonts w:hint="eastAsia"/>
-        </w:rPr>
-        <w:t>●</w:t>
-      </w:r>
-      <w:r>
-        <w:rPr>
-          <w:rFonts w:hint="eastAsia"/>
-        </w:rPr>
-        <w:t xml:space="preserve"> What things did you learn to do better?</w:t>
-      </w:r>
-    </w:p>
-    <w:p>
-      <w:r>
-        <w:br w:type="page"/>
-      </w:r>
-    </w:p>
-    <w:p>
-      <w:pPr>
-        <w:pStyle w:val="Heading1"/>
-      </w:pPr>
-      <w:bookmarkStart w:id="85" w:name="_Toc197072240"/>
+      <w:bookmarkStart w:id="82" w:name="_Toc197072240"/>
       <w:r>
         <w:lastRenderedPageBreak/>
         <w:t>References</w:t>
       </w:r>
-      <w:bookmarkEnd w:id="74"/>
-      <w:bookmarkEnd w:id="85"/>
+      <w:bookmarkEnd w:id="71"/>
+      <w:bookmarkEnd w:id="82"/>
     </w:p>
     <w:p>
       <w:r>
@@ -11674,7 +11956,7 @@
       <w:r>
         <w:t xml:space="preserve">. [online] Available at: </w:t>
       </w:r>
-      <w:hyperlink r:id="rId41" w:tgtFrame="_new" w:history="1">
+      <w:hyperlink r:id="rId43" w:tgtFrame="_new" w:history="1">
         <w:r>
           <w:rPr>
             <w:rStyle w:val="Hyperlink"/>
@@ -11715,7 +11997,7 @@
       <w:r>
         <w:t xml:space="preserve">. [online] Available at: </w:t>
       </w:r>
-      <w:hyperlink r:id="rId42" w:tgtFrame="_new" w:history="1">
+      <w:hyperlink r:id="rId44" w:tgtFrame="_new" w:history="1">
         <w:r>
           <w:rPr>
             <w:rStyle w:val="Hyperlink"/>
@@ -11756,7 +12038,7 @@
       <w:r>
         <w:t xml:space="preserve">. [online] Available at: </w:t>
       </w:r>
-      <w:hyperlink r:id="rId43" w:tgtFrame="_new" w:history="1">
+      <w:hyperlink r:id="rId45" w:tgtFrame="_new" w:history="1">
         <w:r>
           <w:rPr>
             <w:rStyle w:val="Hyperlink"/>
@@ -11791,7 +12073,7 @@
       <w:r>
         <w:t xml:space="preserve">. [pdf] Available at: </w:t>
       </w:r>
-      <w:hyperlink r:id="rId44" w:tgtFrame="_new" w:history="1">
+      <w:hyperlink r:id="rId46" w:tgtFrame="_new" w:history="1">
         <w:r>
           <w:rPr>
             <w:rStyle w:val="Hyperlink"/>
@@ -11832,7 +12114,7 @@
       <w:r>
         <w:t xml:space="preserve">. [online] Available at: </w:t>
       </w:r>
-      <w:hyperlink r:id="rId45" w:tgtFrame="_new" w:history="1">
+      <w:hyperlink r:id="rId47" w:tgtFrame="_new" w:history="1">
         <w:r>
           <w:rPr>
             <w:rStyle w:val="Hyperlink"/>
@@ -11873,7 +12155,7 @@
       <w:r>
         <w:t xml:space="preserve">. [online] Available at: </w:t>
       </w:r>
-      <w:hyperlink r:id="rId46" w:tgtFrame="_new" w:history="1">
+      <w:hyperlink r:id="rId48" w:tgtFrame="_new" w:history="1">
         <w:r>
           <w:rPr>
             <w:rStyle w:val="Hyperlink"/>
@@ -11908,7 +12190,7 @@
       <w:r>
         <w:t xml:space="preserve">. [online] Available at: </w:t>
       </w:r>
-      <w:hyperlink r:id="rId47" w:tgtFrame="_new" w:history="1">
+      <w:hyperlink r:id="rId49" w:tgtFrame="_new" w:history="1">
         <w:r>
           <w:rPr>
             <w:rStyle w:val="Hyperlink"/>
@@ -11937,7 +12219,7 @@
       <w:r>
         <w:t xml:space="preserve">. [online] Available at: </w:t>
       </w:r>
-      <w:hyperlink r:id="rId48" w:tgtFrame="_new" w:history="1">
+      <w:hyperlink r:id="rId50" w:tgtFrame="_new" w:history="1">
         <w:r>
           <w:rPr>
             <w:rStyle w:val="Hyperlink"/>
@@ -11972,7 +12254,7 @@
       <w:r>
         <w:t xml:space="preserve">. [online] Available at: </w:t>
       </w:r>
-      <w:hyperlink r:id="rId49" w:tgtFrame="_new" w:history="1">
+      <w:hyperlink r:id="rId51" w:tgtFrame="_new" w:history="1">
         <w:r>
           <w:rPr>
             <w:rStyle w:val="Hyperlink"/>
@@ -12007,7 +12289,7 @@
       <w:r>
         <w:t xml:space="preserve">. [online] Available at: </w:t>
       </w:r>
-      <w:hyperlink r:id="rId50" w:tgtFrame="_new" w:history="1">
+      <w:hyperlink r:id="rId52" w:tgtFrame="_new" w:history="1">
         <w:r>
           <w:rPr>
             <w:rStyle w:val="Hyperlink"/>
@@ -12036,7 +12318,7 @@
       <w:r>
         <w:t xml:space="preserve">. [online] Medium. Available at: </w:t>
       </w:r>
-      <w:hyperlink r:id="rId51" w:tgtFrame="_new" w:history="1">
+      <w:hyperlink r:id="rId53" w:tgtFrame="_new" w:history="1">
         <w:r>
           <w:rPr>
             <w:rStyle w:val="Hyperlink"/>
@@ -12075,14 +12357,14 @@
       <w:pPr>
         <w:pStyle w:val="Heading1"/>
       </w:pPr>
-      <w:bookmarkStart w:id="86" w:name="_Toc185711911"/>
-      <w:bookmarkStart w:id="87" w:name="_Toc197072241"/>
+      <w:bookmarkStart w:id="83" w:name="_Toc185711911"/>
+      <w:bookmarkStart w:id="84" w:name="_Toc197072241"/>
       <w:r>
         <w:lastRenderedPageBreak/>
         <w:t>Appendices</w:t>
       </w:r>
-      <w:bookmarkEnd w:id="86"/>
-      <w:bookmarkEnd w:id="87"/>
+      <w:bookmarkEnd w:id="83"/>
+      <w:bookmarkEnd w:id="84"/>
     </w:p>
     <w:p>
       <w:r>
@@ -12171,7 +12453,7 @@
       </w:r>
     </w:p>
     <w:sectPr>
-      <w:footerReference w:type="default" r:id="rId52"/>
+      <w:footerReference w:type="default" r:id="rId54"/>
       <w:pgSz w:w="11906" w:h="16838"/>
       <w:pgMar w:top="1440" w:right="1440" w:bottom="1440" w:left="1440" w:header="708" w:footer="708" w:gutter="0"/>
       <w:pgNumType w:start="0"/>

</xml_diff>

<commit_message>
Added unit tests for valid inputs for remaining entities and also invalid inputs for all entities
</commit_message>
<xml_diff>
--- a/Documentation/Alex Nung A118697 Final Project Report.docx
+++ b/Documentation/Alex Nung A118697 Final Project Report.docx
@@ -5568,7 +5568,6 @@
           <w:numId w:val="3"/>
         </w:numPr>
       </w:pPr>
-      <w:proofErr w:type="gramStart"/>
       <w:r>
         <w:t>Improved</w:t>
       </w:r>
@@ -5581,7 +5580,6 @@
       <w:r>
         <w:t>,</w:t>
       </w:r>
-      <w:proofErr w:type="gramEnd"/>
       <w:r>
         <w:t xml:space="preserve"> reduced manual errors, and improved customer satisfaction</w:t>
       </w:r>
@@ -6044,7 +6042,15 @@
         <w:t>this</w:t>
       </w:r>
       <w:r>
-        <w:t xml:space="preserve"> could have been a viable alternative, its rigid structure and role definitions may not align well with the project's scale and resource constraints. Agile's broader framework provides adaptability without the added complexity of </w:t>
+        <w:t xml:space="preserve"> could have been a viable alternative, its rigid structure and role definitions may not align well with the project's scale and resource constraints. </w:t>
+      </w:r>
+      <w:proofErr w:type="spellStart"/>
+      <w:r>
+        <w:t>Agile's</w:t>
+      </w:r>
+      <w:proofErr w:type="spellEnd"/>
+      <w:r>
+        <w:t xml:space="preserve"> broader framework provides adaptability without the added complexity of </w:t>
       </w:r>
       <w:r>
         <w:t>defined</w:t>
@@ -6061,12 +6067,28 @@
         <w:t>s</w:t>
       </w:r>
       <w:r>
-        <w:t>ed through the MoSCoW framework while leaving room for enhancements based on feedback and testing during development.</w:t>
-      </w:r>
-    </w:p>
-    <w:p>
-      <w:r>
-        <w:t xml:space="preserve">The MoSCoW prioritisation is a technique which divides requirements and features into the four following groups: </w:t>
+        <w:t xml:space="preserve">ed through the </w:t>
+      </w:r>
+      <w:proofErr w:type="spellStart"/>
+      <w:r>
+        <w:t>MoSCoW</w:t>
+      </w:r>
+      <w:proofErr w:type="spellEnd"/>
+      <w:r>
+        <w:t xml:space="preserve"> framework while leaving room for enhancements based on feedback and testing during development.</w:t>
+      </w:r>
+    </w:p>
+    <w:p>
+      <w:r>
+        <w:t xml:space="preserve">The </w:t>
+      </w:r>
+      <w:proofErr w:type="spellStart"/>
+      <w:r>
+        <w:t>MoSCoW</w:t>
+      </w:r>
+      <w:proofErr w:type="spellEnd"/>
+      <w:r>
+        <w:t xml:space="preserve"> prioritisation is a technique which divides requirements and features into the four following groups: </w:t>
       </w:r>
     </w:p>
     <w:p>
@@ -6131,7 +6153,15 @@
     </w:p>
     <w:p>
       <w:r>
-        <w:t>This approach allows for the development of core functionalities as a priority to deliver an MVP and follow the MoSCoW prioritisation to ensure that key functions are offered, and extra features can be added later. This also provides the opportunity to review sprints to identify potential improvements that can be implemented, and also how the system functions as a whole with the new additions. This approach also emphasises the importance of user feedback. Due to the product being used entirely by the client, getting their input during the development process through building usable prototypes is vital to ensure the successful delivery of the product. Another benefit is that it can account for all ranges of finances, and breaking the project into smaller increments can help identify and mitigate risks as functional prototypes at each sprint provide the opportunity to identify risks and address them either during the sprint or at the next sprint. As IMS are crucial to business operations, being able to address integration issues, user adoption and adjusting requirements is vital to ensure the success of this project.</w:t>
+        <w:t xml:space="preserve">This approach allows for the development of core functionalities as a priority to deliver an MVP and follow the </w:t>
+      </w:r>
+      <w:proofErr w:type="spellStart"/>
+      <w:r>
+        <w:t>MoSCoW</w:t>
+      </w:r>
+      <w:proofErr w:type="spellEnd"/>
+      <w:r>
+        <w:t xml:space="preserve"> prioritisation to ensure that key functions are offered, and extra features can be added later. This also provides the opportunity to review sprints to identify potential improvements that can be implemented, and also how the system functions as a whole with the new additions. This approach also emphasises the importance of user feedback. Due to the product being used entirely by the client, getting their input during the development process through building usable prototypes is vital to ensure the successful delivery of the product. Another benefit is that it can account for all ranges of finances, and breaking the project into smaller increments can help identify and mitigate risks as functional prototypes at each sprint provide the opportunity to identify risks and address them either during the sprint or at the next sprint. As IMS are crucial to business operations, being able to address integration issues, user adoption and adjusting requirements is vital to ensure the success of this project.</w:t>
       </w:r>
     </w:p>
     <w:p>
@@ -6242,7 +6272,15 @@
         <w:t>for this</w:t>
       </w:r>
       <w:r>
-        <w:t xml:space="preserve"> project. Managing sprints, defining priorities using frameworks like MoSCoW, and continuously assessing and revising the development strategy </w:t>
+        <w:t xml:space="preserve"> project. Managing sprints, defining priorities using frameworks like </w:t>
+      </w:r>
+      <w:proofErr w:type="spellStart"/>
+      <w:r>
+        <w:t>MoSCoW</w:t>
+      </w:r>
+      <w:proofErr w:type="spellEnd"/>
+      <w:r>
+        <w:t xml:space="preserve">, and continuously assessing and revising the development strategy </w:t>
       </w:r>
       <w:r>
         <w:t>require</w:t>
@@ -6307,15 +6345,15 @@
         </w:numPr>
       </w:pPr>
       <w:r>
-        <w:t xml:space="preserve">Simulation of collaboration with tools: As the agile methodology is </w:t>
-      </w:r>
-      <w:proofErr w:type="gramStart"/>
-      <w:r>
-        <w:t>team-focused</w:t>
-      </w:r>
-      <w:proofErr w:type="gramEnd"/>
-      <w:r>
-        <w:t>, I will simulate team collaboration using JIRA to plan and track tasks effectively. This will allow requirements to be broken down into manageable tasks in sprints, visually display project progress and prioritise tasks/features using the MoSCoW framework. For this project, I will use JIRA to help track feedback to ensure “Must Have” functionalities are prioritised.</w:t>
+        <w:t xml:space="preserve">Simulation of collaboration with tools: As the agile methodology is team-focused, I will simulate team collaboration using JIRA to plan and track tasks effectively. This will allow requirements to be broken down into manageable tasks in sprints, visually display project progress and prioritise tasks/features using the </w:t>
+      </w:r>
+      <w:proofErr w:type="spellStart"/>
+      <w:r>
+        <w:t>MoSCoW</w:t>
+      </w:r>
+      <w:proofErr w:type="spellEnd"/>
+      <w:r>
+        <w:t xml:space="preserve"> framework. For this project, I will use JIRA to help track feedback to ensure “Must Have” functionalities are prioritised.</w:t>
       </w:r>
     </w:p>
     <w:p>
@@ -6563,7 +6601,15 @@
         </w:numPr>
       </w:pPr>
       <w:r>
-        <w:t>Install MySQL Connector: pip install mysql-connector-python</w:t>
+        <w:t xml:space="preserve">Install MySQL Connector: pip install </w:t>
+      </w:r>
+      <w:proofErr w:type="spellStart"/>
+      <w:r>
+        <w:t>mysql</w:t>
+      </w:r>
+      <w:proofErr w:type="spellEnd"/>
+      <w:r>
+        <w:t>-connector-python</w:t>
       </w:r>
     </w:p>
     <w:p>
@@ -6671,7 +6717,15 @@
         </w:numPr>
       </w:pPr>
       <w:r>
-        <w:t>Use MySQL.connector to connect to the database</w:t>
+        <w:t xml:space="preserve">Use </w:t>
+      </w:r>
+      <w:proofErr w:type="spellStart"/>
+      <w:r>
+        <w:t>MySQL.connector</w:t>
+      </w:r>
+      <w:proofErr w:type="spellEnd"/>
+      <w:r>
+        <w:t xml:space="preserve"> to connect to the database</w:t>
       </w:r>
     </w:p>
     <w:p>
@@ -6686,8 +6740,13 @@
         <w:t xml:space="preserve">Install </w:t>
       </w:r>
       <w:r>
-        <w:t>pip install flask-cors</w:t>
-      </w:r>
+        <w:t>pip install flask-</w:t>
+      </w:r>
+      <w:proofErr w:type="spellStart"/>
+      <w:r>
+        <w:t>cors</w:t>
+      </w:r>
+      <w:proofErr w:type="spellEnd"/>
     </w:p>
     <w:p>
       <w:pPr>
@@ -6710,15 +6769,7 @@
         </w:numPr>
       </w:pPr>
       <w:r>
-        <w:t>For Example: /add-</w:t>
-      </w:r>
-      <w:proofErr w:type="gramStart"/>
-      <w:r>
-        <w:t>product:</w:t>
-      </w:r>
-      <w:proofErr w:type="gramEnd"/>
-      <w:r>
-        <w:t xml:space="preserve"> adds a new product, get, update and delete</w:t>
+        <w:t>For Example: /add-product: adds a new product, get, update and delete</w:t>
       </w:r>
     </w:p>
     <w:p>
@@ -8154,6 +8205,9 @@
     </w:p>
     <w:p>
       <w:r>
+        <w:rPr>
+          <w:noProof/>
+        </w:rPr>
         <w:lastRenderedPageBreak/>
         <w:drawing>
           <wp:inline distT="0" distB="0" distL="0" distR="0" wp14:anchorId="2A580C94" wp14:editId="57AAAE9E">
@@ -8223,9 +8277,11 @@
           <w:numId w:val="21"/>
         </w:numPr>
       </w:pPr>
+      <w:proofErr w:type="spellStart"/>
       <w:r>
         <w:t>Product_Categories</w:t>
       </w:r>
+      <w:proofErr w:type="spellEnd"/>
     </w:p>
     <w:p>
       <w:pPr>
@@ -8259,9 +8315,11 @@
           <w:numId w:val="21"/>
         </w:numPr>
       </w:pPr>
+      <w:proofErr w:type="spellStart"/>
       <w:r>
         <w:t>Order_Items</w:t>
       </w:r>
+      <w:proofErr w:type="spellEnd"/>
     </w:p>
     <w:p>
       <w:pPr>
@@ -8332,7 +8390,15 @@
         <w:t>Orders</w:t>
       </w:r>
       <w:r>
-        <w:t xml:space="preserve"> through customer_id (a user can place multiple orders).</w:t>
+        <w:t xml:space="preserve"> through </w:t>
+      </w:r>
+      <w:proofErr w:type="spellStart"/>
+      <w:r>
+        <w:t>customer_id</w:t>
+      </w:r>
+      <w:proofErr w:type="spellEnd"/>
+      <w:r>
+        <w:t xml:space="preserve"> (a user can place multiple orders).</w:t>
       </w:r>
     </w:p>
     <w:p>
@@ -8355,7 +8421,15 @@
         <w:t>Reports</w:t>
       </w:r>
       <w:r>
-        <w:t xml:space="preserve"> through user_id (a user can generate multiple reports).</w:t>
+        <w:t xml:space="preserve"> through </w:t>
+      </w:r>
+      <w:proofErr w:type="spellStart"/>
+      <w:r>
+        <w:t>user_id</w:t>
+      </w:r>
+      <w:proofErr w:type="spellEnd"/>
+      <w:r>
+        <w:t xml:space="preserve"> (a user can generate multiple reports).</w:t>
       </w:r>
     </w:p>
     <w:p>
@@ -8378,7 +8452,15 @@
         <w:t>Invoices</w:t>
       </w:r>
       <w:r>
-        <w:t xml:space="preserve"> through customer_id (a user can have multiple invoices).</w:t>
+        <w:t xml:space="preserve"> through </w:t>
+      </w:r>
+      <w:proofErr w:type="spellStart"/>
+      <w:r>
+        <w:t>customer_id</w:t>
+      </w:r>
+      <w:proofErr w:type="spellEnd"/>
+      <w:r>
+        <w:t xml:space="preserve"> (a user can have multiple invoices).</w:t>
       </w:r>
     </w:p>
     <w:p>
@@ -8390,6 +8472,7 @@
         </w:numPr>
         <w:ind w:left="360"/>
       </w:pPr>
+      <w:proofErr w:type="spellStart"/>
       <w:r>
         <w:rPr>
           <w:b/>
@@ -8397,6 +8480,7 @@
         </w:rPr>
         <w:t>Product_Categories</w:t>
       </w:r>
+      <w:proofErr w:type="spellEnd"/>
       <w:r>
         <w:t>:</w:t>
       </w:r>
@@ -8421,7 +8505,15 @@
         <w:t>Products</w:t>
       </w:r>
       <w:r>
-        <w:t xml:space="preserve"> through category_id (a category can have multiple products).</w:t>
+        <w:t xml:space="preserve"> through </w:t>
+      </w:r>
+      <w:proofErr w:type="spellStart"/>
+      <w:r>
+        <w:t>category_id</w:t>
+      </w:r>
+      <w:proofErr w:type="spellEnd"/>
+      <w:r>
+        <w:t xml:space="preserve"> (a category can have multiple products).</w:t>
       </w:r>
     </w:p>
     <w:p>
@@ -8466,6 +8558,7 @@
       <w:r>
         <w:t xml:space="preserve"> via </w:t>
       </w:r>
+      <w:proofErr w:type="spellStart"/>
       <w:r>
         <w:rPr>
           <w:b/>
@@ -8473,6 +8566,7 @@
         </w:rPr>
         <w:t>Order_Items</w:t>
       </w:r>
+      <w:proofErr w:type="spellEnd"/>
       <w:r>
         <w:t xml:space="preserve"> (a product can be part of multiple orders).</w:t>
       </w:r>
@@ -8509,6 +8603,7 @@
       <w:r>
         <w:t xml:space="preserve">Linked to </w:t>
       </w:r>
+      <w:proofErr w:type="spellStart"/>
       <w:r>
         <w:rPr>
           <w:b/>
@@ -8516,8 +8611,17 @@
         </w:rPr>
         <w:t>Order_Items</w:t>
       </w:r>
-      <w:r>
-        <w:t xml:space="preserve"> through order_id (an order contains multiple items).</w:t>
+      <w:proofErr w:type="spellEnd"/>
+      <w:r>
+        <w:t xml:space="preserve"> through </w:t>
+      </w:r>
+      <w:proofErr w:type="spellStart"/>
+      <w:r>
+        <w:t>order_id</w:t>
+      </w:r>
+      <w:proofErr w:type="spellEnd"/>
+      <w:r>
+        <w:t xml:space="preserve"> (an order contains multiple items).</w:t>
       </w:r>
     </w:p>
     <w:p>
@@ -8540,7 +8644,15 @@
         <w:t>Invoices</w:t>
       </w:r>
       <w:r>
-        <w:t xml:space="preserve"> through order_id (an order generates one invoice).</w:t>
+        <w:t xml:space="preserve"> through </w:t>
+      </w:r>
+      <w:proofErr w:type="spellStart"/>
+      <w:r>
+        <w:t>order_id</w:t>
+      </w:r>
+      <w:proofErr w:type="spellEnd"/>
+      <w:r>
+        <w:t xml:space="preserve"> (an order generates one invoice).</w:t>
       </w:r>
     </w:p>
     <w:p>
@@ -8552,6 +8664,7 @@
         </w:numPr>
         <w:ind w:left="360"/>
       </w:pPr>
+      <w:proofErr w:type="spellStart"/>
       <w:r>
         <w:rPr>
           <w:b/>
@@ -8559,6 +8672,7 @@
         </w:rPr>
         <w:t>Order_Items</w:t>
       </w:r>
+      <w:proofErr w:type="spellEnd"/>
       <w:r>
         <w:t>:</w:t>
       </w:r>
@@ -8636,7 +8750,15 @@
         <w:t>Users</w:t>
       </w:r>
       <w:r>
-        <w:t xml:space="preserve"> through user_id (reports are generated by users).</w:t>
+        <w:t xml:space="preserve"> through </w:t>
+      </w:r>
+      <w:proofErr w:type="spellStart"/>
+      <w:r>
+        <w:t>user_id</w:t>
+      </w:r>
+      <w:proofErr w:type="spellEnd"/>
+      <w:r>
+        <w:t xml:space="preserve"> (reports are generated by users).</w:t>
       </w:r>
     </w:p>
     <w:p>
@@ -8679,7 +8801,15 @@
         <w:t>Orders</w:t>
       </w:r>
       <w:r>
-        <w:t xml:space="preserve"> through order_id (one invoice per order).</w:t>
+        <w:t xml:space="preserve"> through </w:t>
+      </w:r>
+      <w:proofErr w:type="spellStart"/>
+      <w:r>
+        <w:t>order_id</w:t>
+      </w:r>
+      <w:proofErr w:type="spellEnd"/>
+      <w:r>
+        <w:t xml:space="preserve"> (one invoice per order).</w:t>
       </w:r>
     </w:p>
     <w:p>
@@ -9327,8 +9457,13 @@
       </w:r>
     </w:p>
     <w:p>
-      <w:r>
-        <w:t>Product_Categories table</w:t>
+      <w:proofErr w:type="spellStart"/>
+      <w:r>
+        <w:t>Product_Categories</w:t>
+      </w:r>
+      <w:proofErr w:type="spellEnd"/>
+      <w:r>
+        <w:t xml:space="preserve"> table</w:t>
       </w:r>
     </w:p>
     <w:p>
@@ -9391,6 +9526,9 @@
     </w:p>
     <w:p>
       <w:r>
+        <w:rPr>
+          <w:noProof/>
+        </w:rPr>
         <w:drawing>
           <wp:inline distT="0" distB="0" distL="0" distR="0" wp14:anchorId="74554221" wp14:editId="1D1C13AD">
             <wp:extent cx="4562475" cy="1738856"/>
@@ -9499,8 +9637,13 @@
       </w:r>
     </w:p>
     <w:p>
-      <w:r>
-        <w:t>Order_Items table</w:t>
+      <w:proofErr w:type="spellStart"/>
+      <w:r>
+        <w:t>Order_Items</w:t>
+      </w:r>
+      <w:proofErr w:type="spellEnd"/>
+      <w:r>
+        <w:t xml:space="preserve"> table</w:t>
       </w:r>
     </w:p>
     <w:p>
@@ -9800,13 +9943,8 @@
       <w:r>
         <w:t xml:space="preserve">The pages for the frontend have been created using HTML and CSS. The initial designs have sample </w:t>
       </w:r>
-      <w:proofErr w:type="gramStart"/>
-      <w:r>
-        <w:t>data</w:t>
-      </w:r>
-      <w:proofErr w:type="gramEnd"/>
-      <w:r>
-        <w:t xml:space="preserve"> but I have tried to replicate the </w:t>
+      <w:r>
+        <w:t xml:space="preserve">data but I have tried to replicate the </w:t>
       </w:r>
       <w:r>
         <w:t>design,</w:t>
@@ -9825,6 +9963,9 @@
     </w:p>
     <w:p>
       <w:r>
+        <w:rPr>
+          <w:noProof/>
+        </w:rPr>
         <w:lastRenderedPageBreak/>
         <w:drawing>
           <wp:inline distT="0" distB="0" distL="0" distR="0" wp14:anchorId="775020BF" wp14:editId="3C5C4472">
@@ -9875,6 +10016,9 @@
     </w:p>
     <w:p>
       <w:r>
+        <w:rPr>
+          <w:noProof/>
+        </w:rPr>
         <w:drawing>
           <wp:inline distT="0" distB="0" distL="0" distR="0" wp14:anchorId="168B350F" wp14:editId="2DAA0669">
             <wp:extent cx="5495925" cy="2291288"/>
@@ -9924,6 +10068,9 @@
     </w:p>
     <w:p>
       <w:r>
+        <w:rPr>
+          <w:noProof/>
+        </w:rPr>
         <w:drawing>
           <wp:inline distT="0" distB="0" distL="0" distR="0" wp14:anchorId="62A8D18E" wp14:editId="19B47A2B">
             <wp:extent cx="5648325" cy="2482485"/>
@@ -9974,6 +10121,9 @@
     </w:p>
     <w:p>
       <w:r>
+        <w:rPr>
+          <w:noProof/>
+        </w:rPr>
         <w:drawing>
           <wp:inline distT="0" distB="0" distL="0" distR="0" wp14:anchorId="4F2FAA78" wp14:editId="33D320EA">
             <wp:extent cx="5731510" cy="1983105"/>
@@ -10023,6 +10173,9 @@
     </w:p>
     <w:p>
       <w:r>
+        <w:rPr>
+          <w:noProof/>
+        </w:rPr>
         <w:drawing>
           <wp:inline distT="0" distB="0" distL="0" distR="0" wp14:anchorId="098555BB" wp14:editId="1DF4FC0D">
             <wp:extent cx="5731510" cy="2211070"/>
@@ -10072,6 +10225,9 @@
     </w:p>
     <w:p>
       <w:r>
+        <w:rPr>
+          <w:noProof/>
+        </w:rPr>
         <w:drawing>
           <wp:inline distT="0" distB="0" distL="0" distR="0" wp14:anchorId="0095074C" wp14:editId="7A6F585F">
             <wp:extent cx="5731510" cy="2170430"/>
@@ -10118,16 +10274,16 @@
       <w:pPr>
         <w:pStyle w:val="Heading2"/>
       </w:pPr>
-      <w:bookmarkStart w:id="66" w:name="_Toc196940724"/>
-      <w:bookmarkStart w:id="67" w:name="_Toc197072232"/>
-      <w:bookmarkStart w:id="68" w:name="_Test_the_system"/>
-      <w:bookmarkEnd w:id="68"/>
+      <w:bookmarkStart w:id="66" w:name="_Test_the_system"/>
+      <w:bookmarkStart w:id="67" w:name="_Toc196940724"/>
+      <w:bookmarkStart w:id="68" w:name="_Toc197072232"/>
+      <w:bookmarkEnd w:id="66"/>
       <w:r>
         <w:lastRenderedPageBreak/>
         <w:t>Test the system</w:t>
       </w:r>
-      <w:bookmarkEnd w:id="66"/>
       <w:bookmarkEnd w:id="67"/>
+      <w:bookmarkEnd w:id="68"/>
     </w:p>
     <w:p>
       <w:r>
@@ -10175,9 +10331,9 @@
           <w:noProof/>
         </w:rPr>
         <w:drawing>
-          <wp:inline distT="0" distB="0" distL="0" distR="0" wp14:anchorId="3C8D38F8" wp14:editId="3981F7DE">
-            <wp:extent cx="2543175" cy="430888"/>
-            <wp:effectExtent l="0" t="0" r="0" b="7620"/>
+          <wp:inline distT="0" distB="0" distL="0" distR="0" wp14:anchorId="3C8D38F8" wp14:editId="65879DAE">
+            <wp:extent cx="3204439" cy="542925"/>
+            <wp:effectExtent l="0" t="0" r="0" b="0"/>
             <wp:docPr id="1668078402" name="Picture 1" descr="A close-up of a computer code&#10;&#10;Description automatically generated"/>
             <wp:cNvGraphicFramePr>
               <a:graphicFrameLocks xmlns:a="http://schemas.openxmlformats.org/drawingml/2006/main" noChangeAspect="1"/>
@@ -10198,7 +10354,7 @@
                   <pic:spPr>
                     <a:xfrm>
                       <a:off x="0" y="0"/>
-                      <a:ext cx="2608921" cy="442027"/>
+                      <a:ext cx="3291127" cy="557612"/>
                     </a:xfrm>
                     <a:prstGeom prst="rect">
                       <a:avLst/>
@@ -10281,9 +10437,9 @@
           <w:noProof/>
         </w:rPr>
         <w:drawing>
-          <wp:inline distT="0" distB="0" distL="0" distR="0" wp14:anchorId="3D2BD126" wp14:editId="45C81C75">
-            <wp:extent cx="3505200" cy="373201"/>
-            <wp:effectExtent l="0" t="0" r="0" b="8255"/>
+          <wp:inline distT="0" distB="0" distL="0" distR="0" wp14:anchorId="3D2BD126" wp14:editId="42A989AA">
+            <wp:extent cx="4204681" cy="447675"/>
+            <wp:effectExtent l="0" t="0" r="5715" b="0"/>
             <wp:docPr id="492603187" name="Picture 1"/>
             <wp:cNvGraphicFramePr>
               <a:graphicFrameLocks xmlns:a="http://schemas.openxmlformats.org/drawingml/2006/main" noChangeAspect="1"/>
@@ -10304,7 +10460,7 @@
                   <pic:spPr>
                     <a:xfrm>
                       <a:off x="0" y="0"/>
-                      <a:ext cx="3652444" cy="388878"/>
+                      <a:ext cx="4395337" cy="467974"/>
                     </a:xfrm>
                     <a:prstGeom prst="rect">
                       <a:avLst/>
@@ -10371,7 +10527,23 @@
     </w:p>
     <w:p>
       <w:r>
-        <w:t>An invalid SQL input for the Product_Categories table that inputs a value into the category_name that exceeds the allowed character limit</w:t>
+        <w:t xml:space="preserve">An invalid SQL input for the </w:t>
+      </w:r>
+      <w:proofErr w:type="spellStart"/>
+      <w:r>
+        <w:t>Product_Categories</w:t>
+      </w:r>
+      <w:proofErr w:type="spellEnd"/>
+      <w:r>
+        <w:t xml:space="preserve"> table that inputs a value into the </w:t>
+      </w:r>
+      <w:proofErr w:type="spellStart"/>
+      <w:r>
+        <w:t>category_name</w:t>
+      </w:r>
+      <w:proofErr w:type="spellEnd"/>
+      <w:r>
+        <w:t xml:space="preserve"> that exceeds the allowed character limit</w:t>
       </w:r>
     </w:p>
     <w:p>
@@ -10418,10 +10590,7 @@
     </w:p>
     <w:p>
       <w:r>
-        <w:t>(Figure 2</w:t>
-      </w:r>
-      <w:r>
-        <w:t>4)</w:t>
+        <w:t>(Figure 24)</w:t>
       </w:r>
     </w:p>
     <w:p>
@@ -10468,16 +10637,18 @@
     </w:p>
     <w:p>
       <w:r>
-        <w:t>(Figure 2</w:t>
-      </w:r>
-      <w:r>
-        <w:t>5)</w:t>
-      </w:r>
-    </w:p>
-    <w:p>
-      <w:r>
-        <w:t>An invalid SQL input for the Products table that tries to reference a non-existent category_id</w:t>
-      </w:r>
+        <w:t>(Figure 25)</w:t>
+      </w:r>
+    </w:p>
+    <w:p>
+      <w:r>
+        <w:t xml:space="preserve">An invalid SQL input for the Products table that tries to reference a non-existent </w:t>
+      </w:r>
+      <w:proofErr w:type="spellStart"/>
+      <w:r>
+        <w:t>category_id</w:t>
+      </w:r>
+      <w:proofErr w:type="spellEnd"/>
     </w:p>
     <w:p>
       <w:r>
@@ -10485,9 +10656,9 @@
           <w:noProof/>
         </w:rPr>
         <w:drawing>
-          <wp:inline distT="0" distB="0" distL="0" distR="0" wp14:anchorId="18498B7F" wp14:editId="7E005004">
-            <wp:extent cx="3686175" cy="376540"/>
-            <wp:effectExtent l="0" t="0" r="0" b="5080"/>
+          <wp:inline distT="0" distB="0" distL="0" distR="0" wp14:anchorId="18498B7F" wp14:editId="2715B698">
+            <wp:extent cx="4755536" cy="485775"/>
+            <wp:effectExtent l="0" t="0" r="6985" b="0"/>
             <wp:docPr id="370531965" name="Picture 1"/>
             <wp:cNvGraphicFramePr>
               <a:graphicFrameLocks xmlns:a="http://schemas.openxmlformats.org/drawingml/2006/main" noChangeAspect="1"/>
@@ -10508,7 +10679,7 @@
                   <pic:spPr>
                     <a:xfrm>
                       <a:off x="0" y="0"/>
-                      <a:ext cx="3826093" cy="390833"/>
+                      <a:ext cx="4946253" cy="505257"/>
                     </a:xfrm>
                     <a:prstGeom prst="rect">
                       <a:avLst/>
@@ -10523,10 +10694,7 @@
     </w:p>
     <w:p>
       <w:r>
-        <w:t>(Figure 2</w:t>
-      </w:r>
-      <w:r>
-        <w:t>6)</w:t>
+        <w:t>(Figure 26)</w:t>
       </w:r>
     </w:p>
     <w:p>
@@ -10573,15 +10741,20 @@
     </w:p>
     <w:p>
       <w:r>
-        <w:t>(Figure 2</w:t>
-      </w:r>
-      <w:r>
-        <w:t>7)</w:t>
-      </w:r>
-    </w:p>
-    <w:p>
-      <w:r>
-        <w:t>An invalid SQL input for the Orders table that is missing the total_amount field</w:t>
+        <w:t>(Figure 27)</w:t>
+      </w:r>
+    </w:p>
+    <w:p>
+      <w:r>
+        <w:t xml:space="preserve">An invalid SQL input for the Orders table that is missing the </w:t>
+      </w:r>
+      <w:proofErr w:type="spellStart"/>
+      <w:r>
+        <w:t>total_amount</w:t>
+      </w:r>
+      <w:proofErr w:type="spellEnd"/>
+      <w:r>
+        <w:t xml:space="preserve"> field</w:t>
       </w:r>
     </w:p>
     <w:p>
@@ -10590,9 +10763,9 @@
           <w:noProof/>
         </w:rPr>
         <w:drawing>
-          <wp:inline distT="0" distB="0" distL="0" distR="0" wp14:anchorId="59DB66AD" wp14:editId="03188806">
-            <wp:extent cx="2895600" cy="344225"/>
-            <wp:effectExtent l="0" t="0" r="0" b="0"/>
+          <wp:inline distT="0" distB="0" distL="0" distR="0" wp14:anchorId="59DB66AD" wp14:editId="4AFC1FDB">
+            <wp:extent cx="4166436" cy="495300"/>
+            <wp:effectExtent l="0" t="0" r="5715" b="0"/>
             <wp:docPr id="1511300985" name="Picture 1"/>
             <wp:cNvGraphicFramePr>
               <a:graphicFrameLocks xmlns:a="http://schemas.openxmlformats.org/drawingml/2006/main" noChangeAspect="1"/>
@@ -10613,7 +10786,7 @@
                   <pic:spPr>
                     <a:xfrm>
                       <a:off x="0" y="0"/>
-                      <a:ext cx="3070007" cy="364958"/>
+                      <a:ext cx="4422343" cy="525722"/>
                     </a:xfrm>
                     <a:prstGeom prst="rect">
                       <a:avLst/>
@@ -10628,10 +10801,7 @@
     </w:p>
     <w:p>
       <w:r>
-        <w:t>(Figure 2</w:t>
-      </w:r>
-      <w:r>
-        <w:t>8)</w:t>
+        <w:t>(Figure 28)</w:t>
       </w:r>
     </w:p>
     <w:p>
@@ -10639,6 +10809,7 @@
         <w:rPr>
           <w:noProof/>
         </w:rPr>
+        <w:lastRenderedPageBreak/>
         <w:drawing>
           <wp:inline distT="0" distB="0" distL="0" distR="0" wp14:anchorId="5B773281" wp14:editId="06D96871">
             <wp:extent cx="5520344" cy="198120"/>
@@ -10685,10 +10856,153 @@
     </w:p>
     <w:p>
       <w:r>
-        <w:t>(Figure 2</w:t>
-      </w:r>
-      <w:r>
-        <w:t>9)</w:t>
+        <w:t>(Figure 29)</w:t>
+      </w:r>
+    </w:p>
+    <w:p>
+      <w:r>
+        <w:t>I have also conducted unit testing for the python code connecting the frontend to the backend for the following files: app.py, db_util.py and mysql_connect.py. Tests have been written and conducted for all scenarios with every test passing.</w:t>
+      </w:r>
+    </w:p>
+    <w:p>
+      <w:r>
+        <w:rPr>
+          <w:noProof/>
+        </w:rPr>
+        <w:drawing>
+          <wp:inline distT="0" distB="0" distL="0" distR="0" wp14:anchorId="09331530" wp14:editId="1D46E92C">
+            <wp:extent cx="5731510" cy="575945"/>
+            <wp:effectExtent l="0" t="0" r="2540" b="0"/>
+            <wp:docPr id="941486877" name="Picture 1"/>
+            <wp:cNvGraphicFramePr>
+              <a:graphicFrameLocks xmlns:a="http://schemas.openxmlformats.org/drawingml/2006/main" noChangeAspect="1"/>
+            </wp:cNvGraphicFramePr>
+            <a:graphic xmlns:a="http://schemas.openxmlformats.org/drawingml/2006/main">
+              <a:graphicData uri="http://schemas.openxmlformats.org/drawingml/2006/picture">
+                <pic:pic xmlns:pic="http://schemas.openxmlformats.org/drawingml/2006/picture">
+                  <pic:nvPicPr>
+                    <pic:cNvPr id="941486877" name=""/>
+                    <pic:cNvPicPr/>
+                  </pic:nvPicPr>
+                  <pic:blipFill>
+                    <a:blip r:embed="rId38"/>
+                    <a:stretch>
+                      <a:fillRect/>
+                    </a:stretch>
+                  </pic:blipFill>
+                  <pic:spPr>
+                    <a:xfrm>
+                      <a:off x="0" y="0"/>
+                      <a:ext cx="5731510" cy="575945"/>
+                    </a:xfrm>
+                    <a:prstGeom prst="rect">
+                      <a:avLst/>
+                    </a:prstGeom>
+                  </pic:spPr>
+                </pic:pic>
+              </a:graphicData>
+            </a:graphic>
+          </wp:inline>
+        </w:drawing>
+      </w:r>
+    </w:p>
+    <w:p>
+      <w:r>
+        <w:t>(Figure 30)</w:t>
+      </w:r>
+    </w:p>
+    <w:p>
+      <w:r>
+        <w:rPr>
+          <w:noProof/>
+        </w:rPr>
+        <w:drawing>
+          <wp:inline distT="0" distB="0" distL="0" distR="0" wp14:anchorId="7DC9F604" wp14:editId="01B721FF">
+            <wp:extent cx="5731510" cy="1029335"/>
+            <wp:effectExtent l="0" t="0" r="2540" b="0"/>
+            <wp:docPr id="1840947960" name="Picture 1" descr="A screen shot of a computer&#10;&#10;Description automatically generated"/>
+            <wp:cNvGraphicFramePr>
+              <a:graphicFrameLocks xmlns:a="http://schemas.openxmlformats.org/drawingml/2006/main" noChangeAspect="1"/>
+            </wp:cNvGraphicFramePr>
+            <a:graphic xmlns:a="http://schemas.openxmlformats.org/drawingml/2006/main">
+              <a:graphicData uri="http://schemas.openxmlformats.org/drawingml/2006/picture">
+                <pic:pic xmlns:pic="http://schemas.openxmlformats.org/drawingml/2006/picture">
+                  <pic:nvPicPr>
+                    <pic:cNvPr id="1840947960" name="Picture 1" descr="A screen shot of a computer&#10;&#10;Description automatically generated"/>
+                    <pic:cNvPicPr/>
+                  </pic:nvPicPr>
+                  <pic:blipFill>
+                    <a:blip r:embed="rId39"/>
+                    <a:stretch>
+                      <a:fillRect/>
+                    </a:stretch>
+                  </pic:blipFill>
+                  <pic:spPr>
+                    <a:xfrm>
+                      <a:off x="0" y="0"/>
+                      <a:ext cx="5731510" cy="1029335"/>
+                    </a:xfrm>
+                    <a:prstGeom prst="rect">
+                      <a:avLst/>
+                    </a:prstGeom>
+                  </pic:spPr>
+                </pic:pic>
+              </a:graphicData>
+            </a:graphic>
+          </wp:inline>
+        </w:drawing>
+      </w:r>
+    </w:p>
+    <w:p>
+      <w:r>
+        <w:t>(Figure 31)</w:t>
+      </w:r>
+    </w:p>
+    <w:p>
+      <w:r>
+        <w:rPr>
+          <w:noProof/>
+        </w:rPr>
+        <w:drawing>
+          <wp:inline distT="0" distB="0" distL="0" distR="0" wp14:anchorId="65E8C919" wp14:editId="5855093A">
+            <wp:extent cx="5731510" cy="985520"/>
+            <wp:effectExtent l="0" t="0" r="2540" b="5080"/>
+            <wp:docPr id="254924889" name="Picture 1" descr="A black screen with white text&#10;&#10;Description automatically generated"/>
+            <wp:cNvGraphicFramePr>
+              <a:graphicFrameLocks xmlns:a="http://schemas.openxmlformats.org/drawingml/2006/main" noChangeAspect="1"/>
+            </wp:cNvGraphicFramePr>
+            <a:graphic xmlns:a="http://schemas.openxmlformats.org/drawingml/2006/main">
+              <a:graphicData uri="http://schemas.openxmlformats.org/drawingml/2006/picture">
+                <pic:pic xmlns:pic="http://schemas.openxmlformats.org/drawingml/2006/picture">
+                  <pic:nvPicPr>
+                    <pic:cNvPr id="254924889" name="Picture 1" descr="A black screen with white text&#10;&#10;Description automatically generated"/>
+                    <pic:cNvPicPr/>
+                  </pic:nvPicPr>
+                  <pic:blipFill>
+                    <a:blip r:embed="rId40"/>
+                    <a:stretch>
+                      <a:fillRect/>
+                    </a:stretch>
+                  </pic:blipFill>
+                  <pic:spPr>
+                    <a:xfrm>
+                      <a:off x="0" y="0"/>
+                      <a:ext cx="5731510" cy="985520"/>
+                    </a:xfrm>
+                    <a:prstGeom prst="rect">
+                      <a:avLst/>
+                    </a:prstGeom>
+                  </pic:spPr>
+                </pic:pic>
+              </a:graphicData>
+            </a:graphic>
+          </wp:inline>
+        </w:drawing>
+      </w:r>
+    </w:p>
+    <w:p>
+      <w:r>
+        <w:t>(Figure 32)</w:t>
       </w:r>
     </w:p>
     <w:p>
@@ -10699,7 +11013,6 @@
       <w:bookmarkStart w:id="70" w:name="_Toc197072235"/>
       <w:bookmarkStart w:id="71" w:name="_Toc185711910"/>
       <w:r>
-        <w:lastRenderedPageBreak/>
         <w:t>Implementation</w:t>
       </w:r>
       <w:bookmarkEnd w:id="69"/>
@@ -10754,13 +11067,25 @@
         <w:t>Below is an example where I am adding a new product where all relevant fields are filled out</w:t>
       </w:r>
       <w:r>
-        <w:t xml:space="preserve"> [Figure 30]</w:t>
+        <w:t xml:space="preserve"> [Figure 3</w:t>
+      </w:r>
+      <w:r>
+        <w:t>3</w:t>
+      </w:r>
+      <w:r>
+        <w:t>]</w:t>
       </w:r>
       <w:r>
         <w:t xml:space="preserve"> and the “Create” request is sent to the database which appears in the table that is auto populated for all existing products on the product page</w:t>
       </w:r>
       <w:r>
-        <w:t xml:space="preserve"> [Figure 31]</w:t>
+        <w:t xml:space="preserve"> [Figure 3</w:t>
+      </w:r>
+      <w:r>
+        <w:t>4</w:t>
+      </w:r>
+      <w:r>
+        <w:t>]</w:t>
       </w:r>
       <w:r>
         <w:t xml:space="preserve">. </w:t>
@@ -10772,10 +11097,34 @@
         <w:t>m</w:t>
       </w:r>
       <w:r>
-        <w:t>an searching specifically for the new generated product which appears [Figure 32]</w:t>
-      </w:r>
-      <w:r>
-        <w:t>. The user is then able to delete individual products via a delete button at the end of every product in the list [Figure 31] when they click “Delete”, they are prompted with a confirmation message to check they have not clicked the link accidentally [Figure 33]. Once the user confirms they want to delete that record, it is then removed from the database [Figure 34]</w:t>
+        <w:t>an searching specifically for the new generated product which appears [Figure 3</w:t>
+      </w:r>
+      <w:r>
+        <w:t>5</w:t>
+      </w:r>
+      <w:r>
+        <w:t>]</w:t>
+      </w:r>
+      <w:r>
+        <w:t>. The user is then able to delete individual products via a delete button at the end of every product in the list [Figure 3</w:t>
+      </w:r>
+      <w:r>
+        <w:t>4</w:t>
+      </w:r>
+      <w:r>
+        <w:t>] when they click “Delete”, they are prompted with a confirmation message to check they have not clicked the link accidentally [Figure 3</w:t>
+      </w:r>
+      <w:r>
+        <w:t>6</w:t>
+      </w:r>
+      <w:r>
+        <w:t>]. Once the user confirms they want to delete that record, it is then removed from the database [Figure 3</w:t>
+      </w:r>
+      <w:r>
+        <w:t>7</w:t>
+      </w:r>
+      <w:r>
+        <w:t>]</w:t>
       </w:r>
       <w:r>
         <w:t>.</w:t>
@@ -10786,10 +11135,14 @@
     </w:p>
     <w:p>
       <w:r>
+        <w:rPr>
+          <w:noProof/>
+        </w:rPr>
+        <w:lastRenderedPageBreak/>
         <w:drawing>
-          <wp:inline distT="0" distB="0" distL="0" distR="0" wp14:anchorId="345ABEF5" wp14:editId="11E82746">
-            <wp:extent cx="1933575" cy="995922"/>
-            <wp:effectExtent l="0" t="0" r="0" b="0"/>
+          <wp:inline distT="0" distB="0" distL="0" distR="0" wp14:anchorId="345ABEF5" wp14:editId="3713B10D">
+            <wp:extent cx="3310198" cy="1704975"/>
+            <wp:effectExtent l="0" t="0" r="5080" b="0"/>
             <wp:docPr id="955075833" name="Picture 1" descr="A screenshot of a computer&#10;&#10;Description automatically generated"/>
             <wp:cNvGraphicFramePr>
               <a:graphicFrameLocks xmlns:a="http://schemas.openxmlformats.org/drawingml/2006/main" noChangeAspect="1"/>
@@ -10802,7 +11155,7 @@
                     <pic:cNvPicPr/>
                   </pic:nvPicPr>
                   <pic:blipFill>
-                    <a:blip r:embed="rId38"/>
+                    <a:blip r:embed="rId41"/>
                     <a:stretch>
                       <a:fillRect/>
                     </a:stretch>
@@ -10810,7 +11163,7 @@
                   <pic:spPr>
                     <a:xfrm>
                       <a:off x="0" y="0"/>
-                      <a:ext cx="1952004" cy="1005414"/>
+                      <a:ext cx="3353533" cy="1727295"/>
                     </a:xfrm>
                     <a:prstGeom prst="rect">
                       <a:avLst/>
@@ -10831,11 +11184,20 @@
         <w:t>Figure</w:t>
       </w:r>
       <w:r>
-        <w:t xml:space="preserve"> 30)</w:t>
-      </w:r>
-    </w:p>
-    <w:p>
-      <w:r>
+        <w:t xml:space="preserve"> 3</w:t>
+      </w:r>
+      <w:r>
+        <w:t>3</w:t>
+      </w:r>
+      <w:r>
+        <w:t>)</w:t>
+      </w:r>
+    </w:p>
+    <w:p>
+      <w:r>
+        <w:rPr>
+          <w:noProof/>
+        </w:rPr>
         <w:drawing>
           <wp:inline distT="0" distB="0" distL="0" distR="0" wp14:anchorId="792D4038" wp14:editId="2F7BAE06">
             <wp:extent cx="5105400" cy="211547"/>
@@ -10852,7 +11214,7 @@
                     <pic:cNvPicPr/>
                   </pic:nvPicPr>
                   <pic:blipFill>
-                    <a:blip r:embed="rId39"/>
+                    <a:blip r:embed="rId42"/>
                     <a:stretch>
                       <a:fillRect/>
                     </a:stretch>
@@ -10875,15 +11237,24 @@
     </w:p>
     <w:p>
       <w:r>
-        <w:t>(Figure 31)</w:t>
-      </w:r>
-    </w:p>
-    <w:p>
-      <w:r>
+        <w:t>(Figure 3</w:t>
+      </w:r>
+      <w:r>
+        <w:t>4</w:t>
+      </w:r>
+      <w:r>
+        <w:t>)</w:t>
+      </w:r>
+    </w:p>
+    <w:p>
+      <w:r>
+        <w:rPr>
+          <w:noProof/>
+        </w:rPr>
         <w:drawing>
-          <wp:inline distT="0" distB="0" distL="0" distR="0" wp14:anchorId="36396762" wp14:editId="2ADCA874">
-            <wp:extent cx="4162425" cy="2971250"/>
-            <wp:effectExtent l="0" t="0" r="0" b="635"/>
+          <wp:inline distT="0" distB="0" distL="0" distR="0" wp14:anchorId="36396762" wp14:editId="4FBC520C">
+            <wp:extent cx="4777001" cy="3409950"/>
+            <wp:effectExtent l="0" t="0" r="5080" b="0"/>
             <wp:docPr id="70907990" name="Picture 1" descr="A screenshot of a computer&#10;&#10;Description automatically generated"/>
             <wp:cNvGraphicFramePr>
               <a:graphicFrameLocks xmlns:a="http://schemas.openxmlformats.org/drawingml/2006/main" noChangeAspect="1"/>
@@ -10896,14 +11267,14 @@
                     <pic:cNvPicPr/>
                   </pic:nvPicPr>
                   <pic:blipFill rotWithShape="1">
-                    <a:blip r:embed="rId40"/>
+                    <a:blip r:embed="rId43"/>
                     <a:srcRect t="6933"/>
                     <a:stretch/>
                   </pic:blipFill>
                   <pic:spPr bwMode="auto">
                     <a:xfrm>
                       <a:off x="0" y="0"/>
-                      <a:ext cx="4170981" cy="2977357"/>
+                      <a:ext cx="4791763" cy="3420487"/>
                     </a:xfrm>
                     <a:prstGeom prst="rect">
                       <a:avLst/>
@@ -10926,15 +11297,23 @@
     </w:p>
     <w:p>
       <w:r>
-        <w:t>(Figure 32)</w:t>
-      </w:r>
-    </w:p>
-    <w:p>
-      <w:r>
-        <w:lastRenderedPageBreak/>
+        <w:t>(Figure 3</w:t>
+      </w:r>
+      <w:r>
+        <w:t>5</w:t>
+      </w:r>
+      <w:r>
+        <w:t>)</w:t>
+      </w:r>
+    </w:p>
+    <w:p>
+      <w:r>
+        <w:rPr>
+          <w:noProof/>
+        </w:rPr>
         <w:drawing>
-          <wp:inline distT="0" distB="0" distL="0" distR="0" wp14:anchorId="48EB6ED3" wp14:editId="3AD7AE2B">
-            <wp:extent cx="5362575" cy="1209045"/>
+          <wp:inline distT="0" distB="0" distL="0" distR="0" wp14:anchorId="48EB6ED3" wp14:editId="305AE1EF">
+            <wp:extent cx="5591175" cy="1260585"/>
             <wp:effectExtent l="0" t="0" r="0" b="0"/>
             <wp:docPr id="408269756" name="Picture 1" descr="A screenshot of a computer&#10;&#10;Description automatically generated"/>
             <wp:cNvGraphicFramePr>
@@ -10948,7 +11327,7 @@
                     <pic:cNvPicPr/>
                   </pic:nvPicPr>
                   <pic:blipFill>
-                    <a:blip r:embed="rId41"/>
+                    <a:blip r:embed="rId44"/>
                     <a:stretch>
                       <a:fillRect/>
                     </a:stretch>
@@ -10956,7 +11335,7 @@
                   <pic:spPr>
                     <a:xfrm>
                       <a:off x="0" y="0"/>
-                      <a:ext cx="5374617" cy="1211760"/>
+                      <a:ext cx="5641973" cy="1272038"/>
                     </a:xfrm>
                     <a:prstGeom prst="rect">
                       <a:avLst/>
@@ -10971,11 +11350,21 @@
     </w:p>
     <w:p>
       <w:r>
-        <w:t>(Figure 33)</w:t>
-      </w:r>
-    </w:p>
-    <w:p>
-      <w:r>
+        <w:t>(Figure 3</w:t>
+      </w:r>
+      <w:r>
+        <w:t>6</w:t>
+      </w:r>
+      <w:r>
+        <w:t>)</w:t>
+      </w:r>
+    </w:p>
+    <w:p>
+      <w:r>
+        <w:rPr>
+          <w:noProof/>
+        </w:rPr>
+        <w:lastRenderedPageBreak/>
         <w:drawing>
           <wp:inline distT="0" distB="0" distL="0" distR="0" wp14:anchorId="4B3A1133" wp14:editId="1678C760">
             <wp:extent cx="5381625" cy="2944213"/>
@@ -10992,7 +11381,7 @@
                     <pic:cNvPicPr/>
                   </pic:nvPicPr>
                   <pic:blipFill>
-                    <a:blip r:embed="rId42"/>
+                    <a:blip r:embed="rId45"/>
                     <a:stretch>
                       <a:fillRect/>
                     </a:stretch>
@@ -11015,7 +11404,13 @@
     </w:p>
     <w:p>
       <w:r>
-        <w:t>(Figure 34)</w:t>
+        <w:t>(Figure 3</w:t>
+      </w:r>
+      <w:r>
+        <w:t>7</w:t>
+      </w:r>
+      <w:r>
+        <w:t>)</w:t>
       </w:r>
     </w:p>
     <w:p>
@@ -11078,20 +11473,11 @@
           <w:rPr>
             <w:rStyle w:val="Hyperlink"/>
           </w:rPr>
-          <w:t>her</w:t>
-        </w:r>
-        <w:r>
-          <w:rPr>
-            <w:rStyle w:val="Hyperlink"/>
-          </w:rPr>
-          <w:t>e</w:t>
+          <w:t>here</w:t>
         </w:r>
       </w:hyperlink>
       <w:r>
-        <w:t>).</w:t>
-      </w:r>
-      <w:r>
-        <w:t xml:space="preserve"> Due to time constraints some features are currently still in development such as integration of user authorisation</w:t>
+        <w:t>). Due to time constraints some features are currently still in development such as integration of user authorisation</w:t>
       </w:r>
       <w:r>
         <w:t>, support for concurrent users</w:t>
@@ -11099,6 +11485,8 @@
       <w:r>
         <w:t xml:space="preserve"> and online deployment to allow use across multiple systems.</w:t>
       </w:r>
+    </w:p>
+    <w:p>
       <w:r>
         <w:br w:type="page"/>
       </w:r>
@@ -11117,251 +11505,66 @@
       <w:bookmarkEnd w:id="73"/>
     </w:p>
     <w:p>
-      <w:r>
-        <w:t>A description of the test and/or evaluation plan</w:t>
-      </w:r>
-    </w:p>
-    <w:p>
-      <w:r>
-        <w:rPr>
-          <w:rFonts w:ascii="Segoe UI Symbol" w:hAnsi="Segoe UI Symbol" w:cs="Segoe UI Symbol"/>
-        </w:rPr>
-        <w:t>✔</w:t>
-      </w:r>
-      <w:r>
-        <w:t xml:space="preserve"> How the program/system/model was verified</w:t>
-      </w:r>
-    </w:p>
-    <w:p>
-      <w:r>
-        <w:rPr>
-          <w:rFonts w:ascii="Segoe UI Symbol" w:hAnsi="Segoe UI Symbol" w:cs="Segoe UI Symbol"/>
-        </w:rPr>
-        <w:t>✔</w:t>
-      </w:r>
-      <w:r>
-        <w:t xml:space="preserve"> Software testing, simulations, experiments, user testing</w:t>
-      </w:r>
-    </w:p>
-    <w:p>
-      <w:r>
-        <w:rPr>
-          <w:rFonts w:hint="eastAsia"/>
-        </w:rPr>
-        <w:t>●</w:t>
-      </w:r>
-      <w:r>
-        <w:rPr>
-          <w:rFonts w:hint="eastAsia"/>
-        </w:rPr>
-        <w:t xml:space="preserve"> How the overall solution was evaluated (depending on the project, this may involve:</w:t>
-      </w:r>
-    </w:p>
-    <w:p>
-      <w:r>
-        <w:rPr>
-          <w:rFonts w:ascii="Segoe UI Symbol" w:hAnsi="Segoe UI Symbol" w:cs="Segoe UI Symbol"/>
-        </w:rPr>
-        <w:t>✔</w:t>
-      </w:r>
-      <w:r>
-        <w:t xml:space="preserve"> User study</w:t>
-      </w:r>
-    </w:p>
-    <w:p>
-      <w:r>
-        <w:rPr>
-          <w:rFonts w:ascii="Segoe UI Symbol" w:hAnsi="Segoe UI Symbol" w:cs="Segoe UI Symbol"/>
-        </w:rPr>
-        <w:t>✔</w:t>
-      </w:r>
-      <w:r>
-        <w:t xml:space="preserve"> Questionnaires</w:t>
-      </w:r>
-    </w:p>
-    <w:p>
-      <w:r>
-        <w:rPr>
-          <w:rFonts w:ascii="Segoe UI Symbol" w:hAnsi="Segoe UI Symbol" w:cs="Segoe UI Symbol"/>
-        </w:rPr>
-        <w:t>✔</w:t>
-      </w:r>
-      <w:r>
-        <w:t xml:space="preserve"> Use cases</w:t>
-      </w:r>
-    </w:p>
-    <w:p>
-      <w:r>
-        <w:rPr>
-          <w:rFonts w:ascii="Segoe UI Symbol" w:hAnsi="Segoe UI Symbol" w:cs="Segoe UI Symbol"/>
-        </w:rPr>
-        <w:t>✔</w:t>
-      </w:r>
-      <w:r>
-        <w:t xml:space="preserve"> Test cases</w:t>
-      </w:r>
-    </w:p>
-    <w:p>
-      <w:r>
-        <w:rPr>
-          <w:rFonts w:ascii="Segoe UI Symbol" w:hAnsi="Segoe UI Symbol" w:cs="Segoe UI Symbol"/>
-        </w:rPr>
-        <w:t>✔</w:t>
-      </w:r>
-      <w:r>
-        <w:t xml:space="preserve"> Results of simulations</w:t>
-      </w:r>
-    </w:p>
-    <w:p>
-      <w:r>
-        <w:rPr>
-          <w:rFonts w:hint="eastAsia"/>
-        </w:rPr>
-        <w:t>●</w:t>
-      </w:r>
-      <w:r>
-        <w:rPr>
-          <w:rFonts w:hint="eastAsia"/>
-        </w:rPr>
-        <w:t xml:space="preserve"> Include as much of the test as needed to prove correct implementation</w:t>
-      </w:r>
-    </w:p>
-    <w:p>
-      <w:r>
-        <w:rPr>
-          <w:rFonts w:hint="eastAsia"/>
-        </w:rPr>
-        <w:t>●</w:t>
-      </w:r>
-      <w:r>
-        <w:rPr>
-          <w:rFonts w:hint="eastAsia"/>
-        </w:rPr>
-        <w:t xml:space="preserve"> The rest can be included in an appendix and refer to them in the discussion</w:t>
-      </w:r>
-    </w:p>
-    <w:p>
-      <w:r>
-        <w:rPr>
-          <w:rFonts w:hint="eastAsia"/>
-        </w:rPr>
-        <w:t>●</w:t>
-      </w:r>
-      <w:r>
-        <w:rPr>
-          <w:rFonts w:hint="eastAsia"/>
-        </w:rPr>
-        <w:t xml:space="preserve"> Where appropriate, a user evaluation can be included</w:t>
-      </w:r>
-    </w:p>
-    <w:p>
-      <w:r>
-        <w:t>For software projects:</w:t>
-      </w:r>
-    </w:p>
-    <w:p>
-      <w:r>
-        <w:rPr>
-          <w:rFonts w:ascii="Segoe UI Symbol" w:hAnsi="Segoe UI Symbol" w:cs="Segoe UI Symbol"/>
-        </w:rPr>
-        <w:t>➢</w:t>
-      </w:r>
-      <w:r>
-        <w:t xml:space="preserve"> A long table of features that have been tested</w:t>
-      </w:r>
-    </w:p>
-    <w:p>
-      <w:r>
-        <w:rPr>
-          <w:rFonts w:ascii="Segoe UI Symbol" w:hAnsi="Segoe UI Symbol" w:cs="Segoe UI Symbol"/>
-        </w:rPr>
-        <w:t>➢</w:t>
-      </w:r>
-      <w:r>
-        <w:t xml:space="preserve"> Ideally, this should be done automatically with a dedicated tool such as Selenium</w:t>
-      </w:r>
-    </w:p>
-    <w:p>
-      <w:r>
-        <w:rPr>
-          <w:rFonts w:ascii="Segoe UI Symbol" w:hAnsi="Segoe UI Symbol" w:cs="Segoe UI Symbol"/>
-        </w:rPr>
-        <w:t>➢</w:t>
-      </w:r>
-      <w:r>
-        <w:t xml:space="preserve"> Demonstrate one of the Unit testing tests</w:t>
-      </w:r>
-    </w:p>
-    <w:p>
-      <w:r>
-        <w:rPr>
-          <w:rFonts w:ascii="Segoe UI Symbol" w:hAnsi="Segoe UI Symbol" w:cs="Segoe UI Symbol"/>
-        </w:rPr>
-        <w:t>➢</w:t>
-      </w:r>
-      <w:r>
-        <w:t xml:space="preserve"> Reference it in the relevant directory of the project</w:t>
-      </w:r>
-    </w:p>
-    <w:p>
-      <w:r>
-        <w:rPr>
-          <w:rFonts w:hint="eastAsia"/>
-        </w:rPr>
-        <w:t>●</w:t>
-      </w:r>
-      <w:r>
-        <w:rPr>
-          <w:rFonts w:hint="eastAsia"/>
-        </w:rPr>
-        <w:t xml:space="preserve"> For data science projects:</w:t>
-      </w:r>
-    </w:p>
-    <w:p>
-      <w:r>
-        <w:rPr>
-          <w:rFonts w:ascii="Segoe UI Symbol" w:hAnsi="Segoe UI Symbol" w:cs="Segoe UI Symbol"/>
-        </w:rPr>
-        <w:t>➢</w:t>
-      </w:r>
-      <w:r>
-        <w:t xml:space="preserve"> Demonstrate systematic testing of their model</w:t>
-      </w:r>
-    </w:p>
-    <w:p>
-      <w:r>
-        <w:rPr>
-          <w:rFonts w:ascii="Segoe UI Symbol" w:hAnsi="Segoe UI Symbol" w:cs="Segoe UI Symbol"/>
-        </w:rPr>
-        <w:t>➢</w:t>
-      </w:r>
-      <w:r>
-        <w:t xml:space="preserve"> Random experimental results will not suffice</w:t>
-      </w:r>
-    </w:p>
-    <w:p>
-      <w:r>
-        <w:rPr>
-          <w:rFonts w:ascii="Segoe UI Symbol" w:hAnsi="Segoe UI Symbol" w:cs="Segoe UI Symbol"/>
-        </w:rPr>
-        <w:t>➢</w:t>
-      </w:r>
-      <w:r>
-        <w:t xml:space="preserve"> Describe the experimental design and its rationale</w:t>
-      </w:r>
-    </w:p>
-    <w:p>
-      <w:r>
-        <w:rPr>
-          <w:rFonts w:ascii="Segoe UI Symbol" w:hAnsi="Segoe UI Symbol" w:cs="Segoe UI Symbol"/>
-        </w:rPr>
-        <w:t>➢</w:t>
-      </w:r>
-      <w:r>
-        <w:t xml:space="preserve"> Organise the experiments using the model and present their results</w:t>
-      </w:r>
-    </w:p>
-    <w:p/>
+      <w:pPr>
+        <w:pStyle w:val="Heading2"/>
+      </w:pPr>
+      <w:r>
+        <w:t>Test and Evaluation plan</w:t>
+      </w:r>
+    </w:p>
+    <w:p>
+      <w:r>
+        <w:t>The test and evaluation plan for this project was designed to verify that all system function and performance requirements were satisfied</w:t>
+      </w:r>
+      <w:r>
+        <w:t>. This included manual testing, automated unit testing and user testing. The following methods were used to verify achievement against requirements</w:t>
+      </w:r>
+      <w:r>
+        <w:t>:</w:t>
+      </w:r>
+    </w:p>
+    <w:p>
+      <w:pPr>
+        <w:pStyle w:val="ListParagraph"/>
+        <w:numPr>
+          <w:ilvl w:val="0"/>
+          <w:numId w:val="26"/>
+        </w:numPr>
+      </w:pPr>
+      <w:r>
+        <w:t xml:space="preserve">Software Testing: Core system functionalities have been testing including entity management for CRUD methods, using </w:t>
+      </w:r>
+      <w:r>
+        <w:t>unit testing</w:t>
+      </w:r>
+      <w:r>
+        <w:t xml:space="preserve">. This ensured that the system behaved as expected under multiple scenarios </w:t>
+      </w:r>
+      <w:r>
+        <w:t xml:space="preserve">for expected and unexpected inputs </w:t>
+      </w:r>
+      <w:r>
+        <w:t xml:space="preserve">and </w:t>
+      </w:r>
+      <w:r>
+        <w:t>errors were handled.</w:t>
+      </w:r>
+    </w:p>
+    <w:p>
+      <w:pPr>
+        <w:pStyle w:val="ListParagraph"/>
+        <w:numPr>
+          <w:ilvl w:val="0"/>
+          <w:numId w:val="26"/>
+        </w:numPr>
+      </w:pPr>
+      <w:r>
+        <w:t xml:space="preserve">Simulation: </w:t>
+      </w:r>
+      <w:r>
+        <w:t xml:space="preserve">Simulations of CRUD methods were </w:t>
+      </w:r>
+    </w:p>
     <w:p>
       <w:r>
         <w:br w:type="page"/>
@@ -11943,8 +12146,13 @@
       <w:r>
         <w:t xml:space="preserve">[1] - </w:t>
       </w:r>
-      <w:r>
-        <w:t xml:space="preserve">Rinf.tech, 2024. </w:t>
+      <w:proofErr w:type="spellStart"/>
+      <w:r>
+        <w:t>Rinf.tech</w:t>
+      </w:r>
+      <w:proofErr w:type="spellEnd"/>
+      <w:r>
+        <w:t xml:space="preserve">, 2024. </w:t>
       </w:r>
       <w:r>
         <w:rPr>
@@ -11956,7 +12164,7 @@
       <w:r>
         <w:t xml:space="preserve">. [online] Available at: </w:t>
       </w:r>
-      <w:hyperlink r:id="rId43" w:tgtFrame="_new" w:history="1">
+      <w:hyperlink r:id="rId46" w:tgtFrame="_new" w:history="1">
         <w:r>
           <w:rPr>
             <w:rStyle w:val="Hyperlink"/>
@@ -11997,7 +12205,7 @@
       <w:r>
         <w:t xml:space="preserve">. [online] Available at: </w:t>
       </w:r>
-      <w:hyperlink r:id="rId44" w:tgtFrame="_new" w:history="1">
+      <w:hyperlink r:id="rId47" w:tgtFrame="_new" w:history="1">
         <w:r>
           <w:rPr>
             <w:rStyle w:val="Hyperlink"/>
@@ -12038,7 +12246,7 @@
       <w:r>
         <w:t xml:space="preserve">. [online] Available at: </w:t>
       </w:r>
-      <w:hyperlink r:id="rId45" w:tgtFrame="_new" w:history="1">
+      <w:hyperlink r:id="rId48" w:tgtFrame="_new" w:history="1">
         <w:r>
           <w:rPr>
             <w:rStyle w:val="Hyperlink"/>
@@ -12073,7 +12281,7 @@
       <w:r>
         <w:t xml:space="preserve">. [pdf] Available at: </w:t>
       </w:r>
-      <w:hyperlink r:id="rId46" w:tgtFrame="_new" w:history="1">
+      <w:hyperlink r:id="rId49" w:tgtFrame="_new" w:history="1">
         <w:r>
           <w:rPr>
             <w:rStyle w:val="Hyperlink"/>
@@ -12114,7 +12322,7 @@
       <w:r>
         <w:t xml:space="preserve">. [online] Available at: </w:t>
       </w:r>
-      <w:hyperlink r:id="rId47" w:tgtFrame="_new" w:history="1">
+      <w:hyperlink r:id="rId50" w:tgtFrame="_new" w:history="1">
         <w:r>
           <w:rPr>
             <w:rStyle w:val="Hyperlink"/>
@@ -12155,7 +12363,7 @@
       <w:r>
         <w:t xml:space="preserve">. [online] Available at: </w:t>
       </w:r>
-      <w:hyperlink r:id="rId48" w:tgtFrame="_new" w:history="1">
+      <w:hyperlink r:id="rId51" w:tgtFrame="_new" w:history="1">
         <w:r>
           <w:rPr>
             <w:rStyle w:val="Hyperlink"/>
@@ -12190,7 +12398,7 @@
       <w:r>
         <w:t xml:space="preserve">. [online] Available at: </w:t>
       </w:r>
-      <w:hyperlink r:id="rId49" w:tgtFrame="_new" w:history="1">
+      <w:hyperlink r:id="rId52" w:tgtFrame="_new" w:history="1">
         <w:r>
           <w:rPr>
             <w:rStyle w:val="Hyperlink"/>
@@ -12206,8 +12414,13 @@
       <w:r>
         <w:t xml:space="preserve">[8] - </w:t>
       </w:r>
-      <w:r>
-        <w:t xml:space="preserve">Ordoro, 2012. </w:t>
+      <w:proofErr w:type="spellStart"/>
+      <w:r>
+        <w:t>Ordoro</w:t>
+      </w:r>
+      <w:proofErr w:type="spellEnd"/>
+      <w:r>
+        <w:t xml:space="preserve">, 2012. </w:t>
       </w:r>
       <w:r>
         <w:rPr>
@@ -12219,7 +12432,7 @@
       <w:r>
         <w:t xml:space="preserve">. [online] Available at: </w:t>
       </w:r>
-      <w:hyperlink r:id="rId50" w:tgtFrame="_new" w:history="1">
+      <w:hyperlink r:id="rId53" w:tgtFrame="_new" w:history="1">
         <w:r>
           <w:rPr>
             <w:rStyle w:val="Hyperlink"/>
@@ -12254,7 +12467,7 @@
       <w:r>
         <w:t xml:space="preserve">. [online] Available at: </w:t>
       </w:r>
-      <w:hyperlink r:id="rId51" w:tgtFrame="_new" w:history="1">
+      <w:hyperlink r:id="rId54" w:tgtFrame="_new" w:history="1">
         <w:r>
           <w:rPr>
             <w:rStyle w:val="Hyperlink"/>
@@ -12289,7 +12502,7 @@
       <w:r>
         <w:t xml:space="preserve">. [online] Available at: </w:t>
       </w:r>
-      <w:hyperlink r:id="rId52" w:tgtFrame="_new" w:history="1">
+      <w:hyperlink r:id="rId55" w:tgtFrame="_new" w:history="1">
         <w:r>
           <w:rPr>
             <w:rStyle w:val="Hyperlink"/>
@@ -12305,8 +12518,13 @@
       <w:r>
         <w:t xml:space="preserve">[11] - </w:t>
       </w:r>
-      <w:r>
-        <w:t xml:space="preserve">Apicraft, 2024. </w:t>
+      <w:proofErr w:type="spellStart"/>
+      <w:r>
+        <w:t>Apicraft</w:t>
+      </w:r>
+      <w:proofErr w:type="spellEnd"/>
+      <w:r>
+        <w:t xml:space="preserve">, 2024. </w:t>
       </w:r>
       <w:r>
         <w:rPr>
@@ -12318,7 +12536,7 @@
       <w:r>
         <w:t xml:space="preserve">. [online] Medium. Available at: </w:t>
       </w:r>
-      <w:hyperlink r:id="rId53" w:tgtFrame="_new" w:history="1">
+      <w:hyperlink r:id="rId56" w:tgtFrame="_new" w:history="1">
         <w:r>
           <w:rPr>
             <w:rStyle w:val="Hyperlink"/>
@@ -12449,11 +12667,19 @@
         <w:t>✔</w:t>
       </w:r>
       <w:r>
-        <w:t xml:space="preserve"> Link to this section from from within the main text in the results, or discussion</w:t>
+        <w:t xml:space="preserve"> Link to this section from </w:t>
+      </w:r>
+      <w:proofErr w:type="spellStart"/>
+      <w:r>
+        <w:t>from</w:t>
+      </w:r>
+      <w:proofErr w:type="spellEnd"/>
+      <w:r>
+        <w:t xml:space="preserve"> within the main text in the results, or discussion</w:t>
       </w:r>
     </w:p>
     <w:sectPr>
-      <w:footerReference w:type="default" r:id="rId54"/>
+      <w:footerReference w:type="default" r:id="rId57"/>
       <w:pgSz w:w="11906" w:h="16838"/>
       <w:pgMar w:top="1440" w:right="1440" w:bottom="1440" w:left="1440" w:header="708" w:footer="708" w:gutter="0"/>
       <w:pgNumType w:start="0"/>
@@ -14485,7 +14711,7 @@
   <w:abstractNum w:abstractNumId="16" w15:restartNumberingAfterBreak="0">
     <w:nsid w:val="595A23F4"/>
     <w:multiLevelType w:val="hybridMultilevel"/>
-    <w:tmpl w:val="0652F3B6"/>
+    <w:tmpl w:val="5D1A4D0E"/>
     <w:lvl w:ilvl="0" w:tplc="08090001">
       <w:start w:val="1"/>
       <w:numFmt w:val="bullet"/>

</xml_diff>